<commit_message>
L22G-88 L22G-117 #resolved #time 10m #comment word file add
</commit_message>
<xml_diff>
--- a/docs/Sprint 2/FSIAP/anexo.docx
+++ b/docs/Sprint 2/FSIAP/anexo.docx
@@ -2,7 +2,11 @@
 <file path=word/document.xml><?xml version="1.0" encoding="utf-8"?>
 <w:document xmlns:wpc="http://schemas.microsoft.com/office/word/2010/wordprocessingCanvas" xmlns:cx="http://schemas.microsoft.com/office/drawing/2014/chartex" xmlns:cx1="http://schemas.microsoft.com/office/drawing/2015/9/8/chartex" xmlns:cx2="http://schemas.microsoft.com/office/drawing/2015/10/21/chartex" xmlns:cx3="http://schemas.microsoft.com/office/drawing/2016/5/9/chartex" xmlns:cx4="http://schemas.microsoft.com/office/drawing/2016/5/10/chartex" xmlns:cx5="http://schemas.microsoft.com/office/drawing/2016/5/11/chartex" xmlns:cx6="http://schemas.microsoft.com/office/drawing/2016/5/12/chartex" xmlns:cx7="http://schemas.microsoft.com/office/drawing/2016/5/13/chartex" xmlns:cx8="http://schemas.microsoft.com/office/drawing/2016/5/14/chartex" xmlns:mc="http://schemas.openxmlformats.org/markup-compatibility/2006" xmlns:aink="http://schemas.microsoft.com/office/drawing/2016/ink" xmlns:am3d="http://schemas.microsoft.com/office/drawing/2017/model3d" xmlns:o="urn:schemas-microsoft-com:office:office" xmlns:oel="http://schemas.microsoft.com/office/2019/extlst" xmlns:r="http://schemas.openxmlformats.org/officeDocument/2006/relationships" xmlns:m="http://schemas.openxmlformats.org/officeDocument/2006/math" xmlns:v="urn:schemas-microsoft-com:vml" xmlns:wp14="http://schemas.microsoft.com/office/word/2010/wordprocessingDrawing" xmlns:wp="http://schemas.openxmlformats.org/drawingml/2006/wordprocessingDrawing" xmlns:w10="urn:schemas-microsoft-com:office:word" xmlns:w="http://schemas.openxmlformats.org/wordprocessingml/2006/main" xmlns:w14="http://schemas.microsoft.com/office/word/2010/wordml" xmlns:w15="http://schemas.microsoft.com/office/word/2012/wordml" xmlns:w16cex="http://schemas.microsoft.com/office/word/2018/wordml/cex" xmlns:w16cid="http://schemas.microsoft.com/office/word/2016/wordml/cid" xmlns:w16="http://schemas.microsoft.com/office/word/2018/wordml" xmlns:w16sdtdh="http://schemas.microsoft.com/office/word/2020/wordml/sdtdatahash" xmlns:w16se="http://schemas.microsoft.com/office/word/2015/wordml/symex" xmlns:wpg="http://schemas.microsoft.com/office/word/2010/wordprocessingGroup" xmlns:wpi="http://schemas.microsoft.com/office/word/2010/wordprocessingInk" xmlns:wne="http://schemas.microsoft.com/office/word/2006/wordml" xmlns:wps="http://schemas.microsoft.com/office/word/2010/wordprocessingShape" mc:Ignorable="w14 w15 w16se w16cid w16 w16cex w16sdtdh wp14">
   <w:body>
-    <w:p/>
+    <w:p>
+      <w:r>
+        <w:t>TiTULO</w:t>
+      </w:r>
+    </w:p>
     <w:sectPr>
       <w:pgSz w:w="11906" w:h="16838"/>
       <w:pgMar w:top="1440" w:right="1440" w:bottom="1440" w:left="1440" w:header="708" w:footer="708" w:gutter="0"/>

</xml_diff>

<commit_message>
L22G-88 update do croqui final, update do ficheiro word e inserção de um diagrama que explica as camadas da parede
</commit_message>
<xml_diff>
--- a/docs/Sprint 2/FSIAP/anexo.docx
+++ b/docs/Sprint 2/FSIAP/anexo.docx
@@ -4,32 +4,27 @@
   <w:body>
     <w:p>
       <w:pPr>
+        <w:spacing w:line="312" w:lineRule="auto"/>
+        <w:jc w:val="both"/>
+      </w:pPr>
+    </w:p>
+    <w:p>
+      <w:pPr>
+        <w:spacing w:line="312" w:lineRule="auto"/>
+        <w:jc w:val="both"/>
+      </w:pPr>
+    </w:p>
+    <w:p>
+      <w:pPr>
+        <w:spacing w:line="312" w:lineRule="auto"/>
+        <w:jc w:val="center"/>
+      </w:pPr>
+      <w:r>
         <w:rPr>
-          <w:rFonts w:ascii="Times New Roman" w:hAnsi="Times New Roman" w:cs="Times New Roman"/>
-        </w:rPr>
-      </w:pPr>
-    </w:p>
-    <w:p>
-      <w:pPr>
-        <w:rPr>
-          <w:rFonts w:ascii="Times New Roman" w:hAnsi="Times New Roman" w:cs="Times New Roman"/>
-        </w:rPr>
-      </w:pPr>
-    </w:p>
-    <w:p>
-      <w:pPr>
-        <w:jc w:val="center"/>
-        <w:rPr>
-          <w:rFonts w:ascii="Times New Roman" w:hAnsi="Times New Roman" w:cs="Times New Roman"/>
-        </w:rPr>
-      </w:pPr>
-      <w:r>
-        <w:rPr>
-          <w:rFonts w:ascii="Times New Roman" w:hAnsi="Times New Roman" w:cs="Times New Roman"/>
           <w:noProof/>
         </w:rPr>
         <w:drawing>
-          <wp:inline distT="0" distB="0" distL="0" distR="0" wp14:anchorId="1E383274" wp14:editId="0520A492">
+          <wp:inline distT="0" distB="0" distL="0" distR="0" wp14:anchorId="1E383274" wp14:editId="183411BB">
             <wp:extent cx="1912620" cy="567690"/>
             <wp:effectExtent l="0" t="0" r="5080" b="3810"/>
             <wp:docPr id="4" name="Picture 4" descr="A picture containing shape&#10;&#10;Description automatically generated"/>
@@ -80,232 +75,242 @@
     </w:p>
     <w:p>
       <w:pPr>
+        <w:spacing w:line="312" w:lineRule="auto"/>
+        <w:jc w:val="center"/>
+      </w:pPr>
+    </w:p>
+    <w:p>
+      <w:pPr>
+        <w:spacing w:line="312" w:lineRule="auto"/>
+        <w:jc w:val="center"/>
+      </w:pPr>
+    </w:p>
+    <w:p>
+      <w:pPr>
+        <w:spacing w:line="312" w:lineRule="auto"/>
+        <w:jc w:val="center"/>
+      </w:pPr>
+    </w:p>
+    <w:p>
+      <w:pPr>
+        <w:spacing w:line="312" w:lineRule="auto"/>
+        <w:jc w:val="center"/>
+      </w:pPr>
+    </w:p>
+    <w:p>
+      <w:pPr>
+        <w:pStyle w:val="Subtitle"/>
+        <w:spacing w:line="312" w:lineRule="auto"/>
         <w:rPr>
-          <w:rFonts w:ascii="Times New Roman" w:hAnsi="Times New Roman" w:cs="Times New Roman"/>
+          <w:lang w:val="pt-PT"/>
         </w:rPr>
       </w:pPr>
     </w:p>
     <w:p>
       <w:pPr>
-        <w:ind w:firstLine="0"/>
+        <w:pStyle w:val="Title"/>
+        <w:spacing w:line="312" w:lineRule="auto"/>
         <w:rPr>
-          <w:rFonts w:ascii="Times New Roman" w:hAnsi="Times New Roman" w:cs="Times New Roman"/>
-        </w:rPr>
-      </w:pPr>
-    </w:p>
-    <w:p>
-      <w:pPr>
-        <w:ind w:firstLine="0"/>
-        <w:rPr>
-          <w:rFonts w:ascii="Times New Roman" w:hAnsi="Times New Roman" w:cs="Times New Roman"/>
-        </w:rPr>
-      </w:pPr>
-    </w:p>
-    <w:p>
-      <w:pPr>
-        <w:pStyle w:val="Subtitle"/>
-        <w:rPr>
-          <w:rFonts w:ascii="Times New Roman" w:hAnsi="Times New Roman" w:cs="Times New Roman"/>
-          <w:lang w:val="en-US"/>
-        </w:rPr>
-      </w:pPr>
-      <w:r>
-        <w:rPr>
-          <w:rFonts w:ascii="Times New Roman" w:hAnsi="Times New Roman" w:cs="Times New Roman"/>
-          <w:lang w:val="en-US"/>
-        </w:rPr>
-        <w:t xml:space="preserve"> </w:t>
-      </w:r>
-    </w:p>
-    <w:p>
-      <w:pPr>
-        <w:pStyle w:val="Title"/>
-        <w:rPr>
-          <w:rFonts w:ascii="Times New Roman" w:hAnsi="Times New Roman" w:cs="Times New Roman"/>
           <w:sz w:val="48"/>
           <w:szCs w:val="48"/>
-          <w:lang w:val="en-US"/>
+          <w:lang w:val="pt-PT"/>
         </w:rPr>
       </w:pPr>
       <w:r>
         <w:rPr>
-          <w:rFonts w:ascii="Times New Roman" w:hAnsi="Times New Roman" w:cs="Times New Roman"/>
           <w:sz w:val="48"/>
           <w:szCs w:val="48"/>
         </w:rPr>
         <w:t>Escolha de materiais</w:t>
       </w:r>
-      <w:r>
+    </w:p>
+    <w:p>
+      <w:pPr>
+        <w:spacing w:line="312" w:lineRule="auto"/>
+        <w:jc w:val="center"/>
         <w:rPr>
-          <w:rFonts w:ascii="Times New Roman" w:hAnsi="Times New Roman" w:cs="Times New Roman"/>
-          <w:sz w:val="48"/>
-          <w:szCs w:val="48"/>
-          <w:lang w:val="en-US"/>
+          <w:lang w:val="pt-PT"/>
         </w:rPr>
-        <w:t xml:space="preserve"> </w:t>
-      </w:r>
-    </w:p>
-    <w:p>
-      <w:pPr>
-        <w:ind w:firstLine="0"/>
+      </w:pPr>
+    </w:p>
+    <w:p>
+      <w:pPr>
+        <w:spacing w:line="312" w:lineRule="auto"/>
+        <w:jc w:val="center"/>
         <w:rPr>
-          <w:rFonts w:ascii="Times New Roman" w:hAnsi="Times New Roman" w:cs="Times New Roman"/>
-          <w:lang w:val="en-US"/>
+          <w:lang w:val="pt-PT"/>
         </w:rPr>
       </w:pPr>
     </w:p>
     <w:p>
       <w:pPr>
-        <w:ind w:firstLine="0"/>
+        <w:spacing w:line="312" w:lineRule="auto"/>
+        <w:jc w:val="center"/>
         <w:rPr>
-          <w:rFonts w:ascii="Times New Roman" w:hAnsi="Times New Roman" w:cs="Times New Roman"/>
-          <w:lang w:val="en-US"/>
+          <w:lang w:val="pt-PT"/>
         </w:rPr>
       </w:pPr>
     </w:p>
     <w:p>
       <w:pPr>
-        <w:ind w:firstLine="0"/>
+        <w:spacing w:line="312" w:lineRule="auto"/>
+        <w:jc w:val="center"/>
+      </w:pPr>
+    </w:p>
+    <w:p>
+      <w:pPr>
+        <w:spacing w:line="312" w:lineRule="auto"/>
+        <w:jc w:val="center"/>
+      </w:pPr>
+    </w:p>
+    <w:p>
+      <w:pPr>
+        <w:spacing w:line="312" w:lineRule="auto"/>
+        <w:jc w:val="center"/>
+      </w:pPr>
+    </w:p>
+    <w:p>
+      <w:pPr>
+        <w:spacing w:line="312" w:lineRule="auto"/>
+        <w:jc w:val="center"/>
+      </w:pPr>
+    </w:p>
+    <w:p>
+      <w:pPr>
+        <w:spacing w:line="312" w:lineRule="auto"/>
+        <w:jc w:val="center"/>
         <w:rPr>
-          <w:rFonts w:ascii="Times New Roman" w:hAnsi="Times New Roman" w:cs="Times New Roman"/>
-          <w:lang w:val="en-US"/>
+          <w:lang w:val="pt-PT"/>
         </w:rPr>
       </w:pPr>
     </w:p>
     <w:p>
       <w:pPr>
-        <w:ind w:firstLine="0"/>
-        <w:rPr>
-          <w:rFonts w:ascii="Times New Roman" w:hAnsi="Times New Roman" w:cs="Times New Roman"/>
-          <w:lang w:val="en-US"/>
-        </w:rPr>
-      </w:pPr>
-    </w:p>
-    <w:p>
-      <w:pPr>
         <w:pStyle w:val="Subtitle"/>
-        <w:rPr>
-          <w:rFonts w:ascii="Times New Roman" w:hAnsi="Times New Roman" w:cs="Times New Roman"/>
-        </w:rPr>
-      </w:pPr>
-      <w:r>
-        <w:rPr>
-          <w:rFonts w:ascii="Times New Roman" w:hAnsi="Times New Roman" w:cs="Times New Roman"/>
-        </w:rPr>
-        <w:t>Miguel Oliveira</w:t>
-      </w:r>
-      <w:r>
-        <w:rPr>
-          <w:rFonts w:ascii="Times New Roman" w:hAnsi="Times New Roman" w:cs="Times New Roman"/>
-        </w:rPr>
-        <w:t xml:space="preserve"> 1211281</w:t>
+        <w:spacing w:line="312" w:lineRule="auto"/>
+      </w:pPr>
+      <w:r>
+        <w:t>Miguel Oliveira 1211281</w:t>
       </w:r>
     </w:p>
     <w:p>
       <w:pPr>
         <w:pStyle w:val="Subtitle"/>
-        <w:rPr>
-          <w:rFonts w:ascii="Times New Roman" w:hAnsi="Times New Roman" w:cs="Times New Roman"/>
-        </w:rPr>
-      </w:pPr>
-      <w:r>
-        <w:rPr>
-          <w:rFonts w:ascii="Times New Roman" w:hAnsi="Times New Roman" w:cs="Times New Roman"/>
-        </w:rPr>
+        <w:spacing w:line="312" w:lineRule="auto"/>
+      </w:pPr>
+      <w:r>
         <w:t>Rodrigo Cardoso 1221083</w:t>
       </w:r>
     </w:p>
     <w:p>
       <w:pPr>
         <w:pStyle w:val="Subtitle"/>
-        <w:rPr>
-          <w:rFonts w:ascii="Times New Roman" w:hAnsi="Times New Roman" w:cs="Times New Roman"/>
-        </w:rPr>
-      </w:pPr>
-      <w:r>
-        <w:rPr>
-          <w:rFonts w:ascii="Times New Roman" w:hAnsi="Times New Roman" w:cs="Times New Roman"/>
-        </w:rPr>
+        <w:spacing w:line="312" w:lineRule="auto"/>
+      </w:pPr>
+      <w:r>
         <w:t>Rodrigo Castro 1220636</w:t>
       </w:r>
     </w:p>
     <w:p>
       <w:pPr>
         <w:pStyle w:val="Subtitle"/>
-        <w:rPr>
-          <w:rFonts w:ascii="Times New Roman" w:hAnsi="Times New Roman" w:cs="Times New Roman"/>
-        </w:rPr>
-      </w:pPr>
-      <w:r>
-        <w:rPr>
-          <w:rFonts w:ascii="Times New Roman" w:hAnsi="Times New Roman" w:cs="Times New Roman"/>
-        </w:rPr>
+        <w:spacing w:line="312" w:lineRule="auto"/>
+      </w:pPr>
+      <w:r>
         <w:t>Mário Ribeiro 1221019</w:t>
       </w:r>
     </w:p>
     <w:p>
       <w:pPr>
-        <w:rPr>
-          <w:rFonts w:ascii="Times New Roman" w:hAnsi="Times New Roman" w:cs="Times New Roman"/>
-        </w:rPr>
-      </w:pPr>
-    </w:p>
-    <w:p>
-      <w:pPr>
-        <w:ind w:firstLine="0"/>
-        <w:rPr>
-          <w:rFonts w:ascii="Times New Roman" w:hAnsi="Times New Roman" w:cs="Times New Roman"/>
-        </w:rPr>
-      </w:pPr>
-    </w:p>
-    <w:p>
-      <w:pPr>
-        <w:ind w:firstLine="0"/>
-        <w:rPr>
-          <w:rFonts w:ascii="Times New Roman" w:hAnsi="Times New Roman" w:cs="Times New Roman"/>
-        </w:rPr>
-      </w:pPr>
-    </w:p>
-    <w:p>
-      <w:pPr>
-        <w:rPr>
-          <w:rFonts w:ascii="Times New Roman" w:hAnsi="Times New Roman" w:cs="Times New Roman"/>
-        </w:rPr>
-      </w:pPr>
-    </w:p>
-    <w:p>
-      <w:pPr>
-        <w:rPr>
-          <w:rFonts w:ascii="Times New Roman" w:hAnsi="Times New Roman" w:cs="Times New Roman"/>
-        </w:rPr>
+        <w:spacing w:line="312" w:lineRule="auto"/>
+        <w:jc w:val="center"/>
+      </w:pPr>
+    </w:p>
+    <w:p>
+      <w:pPr>
+        <w:spacing w:line="312" w:lineRule="auto"/>
+        <w:jc w:val="center"/>
+      </w:pPr>
+    </w:p>
+    <w:p>
+      <w:pPr>
+        <w:spacing w:line="312" w:lineRule="auto"/>
+        <w:jc w:val="center"/>
+      </w:pPr>
+    </w:p>
+    <w:p>
+      <w:pPr>
+        <w:spacing w:line="312" w:lineRule="auto"/>
+        <w:jc w:val="center"/>
+      </w:pPr>
+    </w:p>
+    <w:p>
+      <w:pPr>
+        <w:spacing w:line="312" w:lineRule="auto"/>
+        <w:jc w:val="center"/>
+      </w:pPr>
+    </w:p>
+    <w:p>
+      <w:pPr>
+        <w:spacing w:line="312" w:lineRule="auto"/>
+        <w:jc w:val="center"/>
+      </w:pPr>
+    </w:p>
+    <w:p>
+      <w:pPr>
+        <w:spacing w:line="312" w:lineRule="auto"/>
+        <w:jc w:val="center"/>
+      </w:pPr>
+    </w:p>
+    <w:p>
+      <w:pPr>
+        <w:spacing w:line="312" w:lineRule="auto"/>
+        <w:jc w:val="center"/>
+      </w:pPr>
+    </w:p>
+    <w:p>
+      <w:pPr>
+        <w:spacing w:line="312" w:lineRule="auto"/>
+        <w:jc w:val="center"/>
+      </w:pPr>
+    </w:p>
+    <w:p>
+      <w:pPr>
+        <w:spacing w:line="312" w:lineRule="auto"/>
+        <w:jc w:val="center"/>
+      </w:pPr>
+    </w:p>
+    <w:p>
+      <w:pPr>
+        <w:spacing w:line="312" w:lineRule="auto"/>
+        <w:jc w:val="center"/>
+      </w:pPr>
+    </w:p>
+    <w:p>
+      <w:pPr>
+        <w:spacing w:line="312" w:lineRule="auto"/>
+        <w:jc w:val="center"/>
+      </w:pPr>
+    </w:p>
+    <w:p>
+      <w:pPr>
+        <w:spacing w:line="312" w:lineRule="auto"/>
+        <w:jc w:val="center"/>
       </w:pPr>
     </w:p>
     <w:p>
       <w:pPr>
         <w:pStyle w:val="Subtitle"/>
-        <w:rPr>
-          <w:rFonts w:ascii="Times New Roman" w:hAnsi="Times New Roman" w:cs="Times New Roman"/>
-        </w:rPr>
-      </w:pPr>
-      <w:r>
-        <w:rPr>
-          <w:rFonts w:ascii="Times New Roman" w:hAnsi="Times New Roman" w:cs="Times New Roman"/>
-        </w:rPr>
+        <w:spacing w:line="312" w:lineRule="auto"/>
+      </w:pPr>
+      <w:r>
         <w:t>Instituto Superior de Engenharia Informática</w:t>
       </w:r>
-      <w:r>
-        <w:rPr>
-          <w:rFonts w:ascii="Times New Roman" w:hAnsi="Times New Roman" w:cs="Times New Roman"/>
-        </w:rPr>
-        <w:t xml:space="preserve"> </w:t>
-      </w:r>
     </w:p>
     <w:p>
       <w:pPr>
         <w:pStyle w:val="Subtitle"/>
-        <w:rPr>
-          <w:rFonts w:ascii="Times New Roman" w:hAnsi="Times New Roman" w:cs="Times New Roman"/>
-        </w:rPr>
+        <w:spacing w:line="312" w:lineRule="auto"/>
         <w:sectPr>
           <w:headerReference w:type="default" r:id="rId12"/>
           <w:footerReference w:type="default" r:id="rId13"/>
@@ -319,14 +324,20 @@
         </w:sectPr>
       </w:pPr>
       <w:r>
-        <w:rPr>
-          <w:rFonts w:ascii="Times New Roman" w:hAnsi="Times New Roman" w:cs="Times New Roman"/>
-        </w:rPr>
         <w:t>Física Aplicada</w:t>
       </w:r>
     </w:p>
     <w:sdt>
       <w:sdtPr>
+        <w:rPr>
+          <w:rFonts w:asciiTheme="minorHAnsi" w:eastAsiaTheme="minorHAnsi" w:hAnsiTheme="minorHAnsi" w:cstheme="minorBidi"/>
+          <w:b w:val="0"/>
+          <w:bCs w:val="0"/>
+          <w:color w:val="auto"/>
+          <w:sz w:val="22"/>
+          <w:szCs w:val="22"/>
+          <w:lang w:val="pt-PT"/>
+        </w:rPr>
         <w:id w:val="-1131325010"/>
         <w:docPartObj>
           <w:docPartGallery w:val="Table of Contents"/>
@@ -335,18 +346,19 @@
       </w:sdtPr>
       <w:sdtEndPr>
         <w:rPr>
-          <w:rFonts w:asciiTheme="minorHAnsi" w:eastAsiaTheme="minorHAnsi" w:hAnsiTheme="minorHAnsi" w:cstheme="minorBidi"/>
+          <w:rFonts w:ascii="Times New Roman" w:eastAsia="Times New Roman" w:hAnsi="Times New Roman" w:cs="Times New Roman"/>
           <w:noProof/>
-          <w:color w:val="auto"/>
-          <w:sz w:val="22"/>
-          <w:szCs w:val="22"/>
-          <w:lang w:val="pt-PT"/>
+          <w:sz w:val="24"/>
+          <w:szCs w:val="24"/>
+          <w:lang w:val="en-PT"/>
         </w:rPr>
       </w:sdtEndPr>
       <w:sdtContent>
         <w:p>
           <w:pPr>
             <w:pStyle w:val="TOCHeading"/>
+            <w:spacing w:line="312" w:lineRule="auto"/>
+            <w:jc w:val="both"/>
           </w:pPr>
           <w:r>
             <w:t>Table of Contents</w:t>
@@ -354,6 +366,8 @@
         </w:p>
         <w:p>
           <w:pPr>
+            <w:spacing w:line="312" w:lineRule="auto"/>
+            <w:jc w:val="both"/>
             <w:rPr>
               <w:lang w:val="en-US"/>
             </w:rPr>
@@ -365,6 +379,8 @@
             <w:tabs>
               <w:tab w:val="right" w:leader="dot" w:pos="9350"/>
             </w:tabs>
+            <w:spacing w:line="312" w:lineRule="auto"/>
+            <w:jc w:val="both"/>
             <w:rPr>
               <w:rFonts w:eastAsiaTheme="minorEastAsia" w:cstheme="minorBidi"/>
               <w:b w:val="0"/>
@@ -373,7 +389,6 @@
               <w:iCs w:val="0"/>
               <w:noProof/>
               <w:kern w:val="2"/>
-              <w:lang w:val="en-PT" w:eastAsia="en-GB"/>
               <w14:ligatures w14:val="standardContextual"/>
             </w:rPr>
           </w:pPr>
@@ -462,6 +477,8 @@
             <w:tabs>
               <w:tab w:val="right" w:leader="dot" w:pos="9350"/>
             </w:tabs>
+            <w:spacing w:line="312" w:lineRule="auto"/>
+            <w:jc w:val="both"/>
             <w:rPr>
               <w:rFonts w:eastAsiaTheme="minorEastAsia" w:cstheme="minorBidi"/>
               <w:b w:val="0"/>
@@ -470,7 +487,6 @@
               <w:iCs w:val="0"/>
               <w:noProof/>
               <w:kern w:val="2"/>
-              <w:lang w:val="en-PT" w:eastAsia="en-GB"/>
               <w14:ligatures w14:val="standardContextual"/>
             </w:rPr>
           </w:pPr>
@@ -539,6 +555,8 @@
             <w:tabs>
               <w:tab w:val="right" w:leader="dot" w:pos="9350"/>
             </w:tabs>
+            <w:spacing w:line="312" w:lineRule="auto"/>
+            <w:jc w:val="both"/>
             <w:rPr>
               <w:rFonts w:eastAsiaTheme="minorEastAsia" w:cstheme="minorBidi"/>
               <w:b w:val="0"/>
@@ -547,7 +565,6 @@
               <w:iCs w:val="0"/>
               <w:noProof/>
               <w:kern w:val="2"/>
-              <w:lang w:val="en-PT" w:eastAsia="en-GB"/>
               <w14:ligatures w14:val="standardContextual"/>
             </w:rPr>
           </w:pPr>
@@ -616,6 +633,8 @@
             <w:tabs>
               <w:tab w:val="right" w:leader="dot" w:pos="9350"/>
             </w:tabs>
+            <w:spacing w:line="312" w:lineRule="auto"/>
+            <w:jc w:val="both"/>
             <w:rPr>
               <w:rFonts w:eastAsiaTheme="minorEastAsia" w:cstheme="minorBidi"/>
               <w:b w:val="0"/>
@@ -624,7 +643,6 @@
               <w:iCs w:val="0"/>
               <w:noProof/>
               <w:kern w:val="2"/>
-              <w:lang w:val="en-PT" w:eastAsia="en-GB"/>
               <w14:ligatures w14:val="standardContextual"/>
             </w:rPr>
           </w:pPr>
@@ -693,6 +711,8 @@
             <w:tabs>
               <w:tab w:val="right" w:leader="dot" w:pos="9350"/>
             </w:tabs>
+            <w:spacing w:line="312" w:lineRule="auto"/>
+            <w:jc w:val="both"/>
             <w:rPr>
               <w:rFonts w:eastAsiaTheme="minorEastAsia" w:cstheme="minorBidi"/>
               <w:b w:val="0"/>
@@ -701,7 +721,6 @@
               <w:iCs w:val="0"/>
               <w:noProof/>
               <w:kern w:val="2"/>
-              <w:lang w:val="en-PT" w:eastAsia="en-GB"/>
               <w14:ligatures w14:val="standardContextual"/>
             </w:rPr>
           </w:pPr>
@@ -770,6 +789,8 @@
             <w:tabs>
               <w:tab w:val="right" w:leader="dot" w:pos="9350"/>
             </w:tabs>
+            <w:spacing w:line="312" w:lineRule="auto"/>
+            <w:jc w:val="both"/>
             <w:rPr>
               <w:rFonts w:eastAsiaTheme="minorEastAsia" w:cstheme="minorBidi"/>
               <w:b w:val="0"/>
@@ -778,7 +799,6 @@
               <w:iCs w:val="0"/>
               <w:noProof/>
               <w:kern w:val="2"/>
-              <w:lang w:val="en-PT" w:eastAsia="en-GB"/>
               <w14:ligatures w14:val="standardContextual"/>
             </w:rPr>
           </w:pPr>
@@ -847,6 +867,8 @@
             <w:tabs>
               <w:tab w:val="right" w:leader="dot" w:pos="9350"/>
             </w:tabs>
+            <w:spacing w:line="312" w:lineRule="auto"/>
+            <w:jc w:val="both"/>
             <w:rPr>
               <w:rFonts w:eastAsiaTheme="minorEastAsia" w:cstheme="minorBidi"/>
               <w:b w:val="0"/>
@@ -855,7 +877,6 @@
               <w:iCs w:val="0"/>
               <w:noProof/>
               <w:kern w:val="2"/>
-              <w:lang w:val="en-PT" w:eastAsia="en-GB"/>
               <w14:ligatures w14:val="standardContextual"/>
             </w:rPr>
           </w:pPr>
@@ -924,6 +945,8 @@
             <w:tabs>
               <w:tab w:val="right" w:leader="dot" w:pos="9350"/>
             </w:tabs>
+            <w:spacing w:line="312" w:lineRule="auto"/>
+            <w:jc w:val="both"/>
             <w:rPr>
               <w:rFonts w:eastAsiaTheme="minorEastAsia" w:cstheme="minorBidi"/>
               <w:b w:val="0"/>
@@ -932,7 +955,6 @@
               <w:iCs w:val="0"/>
               <w:noProof/>
               <w:kern w:val="2"/>
-              <w:lang w:val="en-PT" w:eastAsia="en-GB"/>
               <w14:ligatures w14:val="standardContextual"/>
             </w:rPr>
           </w:pPr>
@@ -997,6 +1019,8 @@
         </w:p>
         <w:p>
           <w:pPr>
+            <w:spacing w:line="312" w:lineRule="auto"/>
+            <w:jc w:val="both"/>
             <w:rPr>
               <w:lang w:val="en-US"/>
             </w:rPr>
@@ -1015,51 +1039,50 @@
     <w:p>
       <w:pPr>
         <w:pStyle w:val="Subtitle"/>
+        <w:spacing w:line="312" w:lineRule="auto"/>
+        <w:jc w:val="both"/>
         <w:rPr>
-          <w:rFonts w:ascii="Times New Roman" w:hAnsi="Times New Roman" w:cs="Times New Roman"/>
           <w:lang w:val="en-US"/>
         </w:rPr>
       </w:pPr>
     </w:p>
     <w:p>
       <w:pPr>
+        <w:spacing w:line="312" w:lineRule="auto"/>
+        <w:jc w:val="both"/>
         <w:rPr>
-          <w:rFonts w:ascii="Times New Roman" w:hAnsi="Times New Roman" w:cs="Times New Roman"/>
           <w:lang w:val="en-US"/>
         </w:rPr>
       </w:pPr>
     </w:p>
     <w:p>
       <w:pPr>
+        <w:spacing w:line="312" w:lineRule="auto"/>
+        <w:jc w:val="both"/>
         <w:rPr>
-          <w:rFonts w:ascii="Times New Roman" w:hAnsi="Times New Roman" w:cs="Times New Roman"/>
           <w:lang w:val="en-US"/>
         </w:rPr>
       </w:pPr>
       <w:r>
         <w:rPr>
-          <w:rFonts w:ascii="Times New Roman" w:hAnsi="Times New Roman" w:cs="Times New Roman"/>
           <w:lang w:val="en-US"/>
         </w:rPr>
         <w:fldChar w:fldCharType="begin"/>
       </w:r>
       <w:r>
         <w:rPr>
-          <w:rFonts w:ascii="Times New Roman" w:hAnsi="Times New Roman" w:cs="Times New Roman"/>
           <w:lang w:val="en-US"/>
         </w:rPr>
         <w:instrText xml:space="preserve"> TOC \h \z \c "Figure" </w:instrText>
       </w:r>
       <w:r>
         <w:rPr>
-          <w:rFonts w:ascii="Times New Roman" w:hAnsi="Times New Roman" w:cs="Times New Roman"/>
           <w:lang w:val="en-US"/>
         </w:rPr>
         <w:fldChar w:fldCharType="separate"/>
       </w:r>
       <w:r>
         <w:rPr>
-          <w:rFonts w:ascii="Times New Roman" w:hAnsi="Times New Roman" w:cs="Times New Roman"/>
           <w:b/>
           <w:bCs/>
           <w:noProof/>
@@ -1069,7 +1092,6 @@
       </w:r>
       <w:r>
         <w:rPr>
-          <w:rFonts w:ascii="Times New Roman" w:hAnsi="Times New Roman" w:cs="Times New Roman"/>
           <w:lang w:val="en-US"/>
         </w:rPr>
         <w:fldChar w:fldCharType="end"/>
@@ -1077,134 +1099,8 @@
     </w:p>
     <w:p>
       <w:pPr>
-        <w:spacing w:after="160" w:line="259" w:lineRule="auto"/>
-        <w:ind w:firstLine="0"/>
-        <w:rPr>
-          <w:rFonts w:ascii="Times New Roman" w:hAnsi="Times New Roman" w:cs="Times New Roman"/>
-          <w:lang w:val="en-US"/>
-        </w:rPr>
-      </w:pPr>
-      <w:r>
-        <w:rPr>
-          <w:rFonts w:ascii="Times New Roman" w:hAnsi="Times New Roman" w:cs="Times New Roman"/>
-          <w:lang w:val="en-US"/>
-        </w:rPr>
-        <w:br w:type="page"/>
-      </w:r>
-    </w:p>
-    <w:p>
-      <w:pPr>
-        <w:pStyle w:val="Heading1"/>
-        <w:rPr>
-          <w:lang w:val="en-US"/>
-        </w:rPr>
-      </w:pPr>
-      <w:bookmarkStart w:id="0" w:name="_Toc150288766"/>
-      <w:r>
-        <w:rPr>
-          <w:lang w:val="en-US"/>
-        </w:rPr>
-        <w:lastRenderedPageBreak/>
-        <w:t>Introdução</w:t>
-      </w:r>
-      <w:bookmarkEnd w:id="0"/>
-    </w:p>
-    <w:p>
-      <w:r>
-        <w:t>Este relatório visa fornecer uma análise detalhada das escolhas de materiais e características térmicas para a construção de uma estrutura de expansão, que abrange desde as paredes exteriores, o telhado, as paredes interiores, portas e janelas. O projeto em questão foi concebido para atender a requisitos específicos de funcionalidade, eficiência energética, durabilidade e estética, adaptando-se a um ambiente de mudanças climáticas e necessidades logísticas.</w:t>
-      </w:r>
-    </w:p>
-    <w:p/>
-    <w:p>
-      <w:r>
-        <w:t>A estrutura proposta deve acomodar uma porta grande que permita o acesso de veículos de transporte de mercadorias de grande porte, bem como uma segunda porta de duas folhas exclusivamente destinada ao acesso à zona de armazenamento de produtos e/ou excedentes. Além disso, a estrutura incluirá janelas para iluminação natural e ventilação adequada, promovendo um ambiente interno confortável.</w:t>
-      </w:r>
-    </w:p>
-    <w:p/>
-    <w:p>
-      <w:r>
-        <w:t>A fim de garantir a eficiência energética e o conforto térmico e acústico, a escolha de materiais desempenha um papel fundamental na execução deste projeto. Portanto, este relatório detalhará as escolhas de materiais, bem como suas características térmicas, com base em considerações práticas, climáticas e de desempenho.</w:t>
-      </w:r>
-    </w:p>
-    <w:p/>
-    <w:p>
-      <w:r>
-        <w:t>À medida que avançamos, abordaremos as especificações para as paredes exteriores, o telhado, as paredes interiores, portas e janelas, detalhando as razões por trás de cada seleção. Além disso, apresentaremos informações sobre as paredes divisórias internas, destacando como cada espaço foi projetado para atender às temperaturas e funcionalidades específicas.</w:t>
-      </w:r>
-    </w:p>
-    <w:p/>
-    <w:p>
-      <w:r>
-        <w:lastRenderedPageBreak/>
-        <w:t xml:space="preserve">Através deste relatório, esperamos fornecer um guia completo e informativo para a construção da estrutura de expansão, cumprindo com os objetivos de funcionalidade, eficiência e durabilidade, </w:t>
-      </w:r>
-      <w:r>
-        <w:t>enquanto</w:t>
-      </w:r>
-      <w:r>
-        <w:t xml:space="preserve"> consideramos as necessidades únicas do projeto e do ambiente circundante.</w:t>
-      </w:r>
-    </w:p>
-    <w:p>
-      <w:pPr>
-        <w:spacing w:after="160" w:line="259" w:lineRule="auto"/>
-        <w:ind w:firstLine="0"/>
-      </w:pPr>
-      <w:r>
-        <w:br w:type="page"/>
-      </w:r>
-    </w:p>
-    <w:p>
-      <w:pPr>
-        <w:pStyle w:val="Heading1"/>
-        <w:rPr>
-          <w:lang w:val="en-US"/>
-        </w:rPr>
-      </w:pPr>
-      <w:bookmarkStart w:id="1" w:name="_Toc150288767"/>
-      <w:proofErr w:type="spellStart"/>
-      <w:r>
-        <w:rPr>
-          <w:lang w:val="en-US"/>
-        </w:rPr>
-        <w:lastRenderedPageBreak/>
-        <w:t>Estrutura</w:t>
-      </w:r>
-      <w:proofErr w:type="spellEnd"/>
-      <w:r>
-        <w:rPr>
-          <w:lang w:val="en-US"/>
-        </w:rPr>
-        <w:t xml:space="preserve"> </w:t>
-      </w:r>
-      <w:proofErr w:type="spellStart"/>
-      <w:r>
-        <w:rPr>
-          <w:lang w:val="en-US"/>
-        </w:rPr>
-        <w:t>inicial</w:t>
-      </w:r>
-      <w:proofErr w:type="spellEnd"/>
-      <w:r>
-        <w:rPr>
-          <w:lang w:val="en-US"/>
-        </w:rPr>
-        <w:t xml:space="preserve"> e </w:t>
-      </w:r>
-      <w:proofErr w:type="spellStart"/>
-      <w:r>
-        <w:rPr>
-          <w:lang w:val="en-US"/>
-        </w:rPr>
-        <w:t>expansão</w:t>
-      </w:r>
-      <w:bookmarkEnd w:id="1"/>
-      <w:proofErr w:type="spellEnd"/>
-    </w:p>
-    <w:p>
-      <w:pPr>
-        <w:spacing w:after="160" w:line="259" w:lineRule="auto"/>
-        <w:ind w:firstLine="0"/>
+        <w:spacing w:after="160" w:line="312" w:lineRule="auto"/>
+        <w:jc w:val="both"/>
         <w:rPr>
           <w:lang w:val="en-US"/>
         </w:rPr>
@@ -1219,6 +1115,139 @@
     <w:p>
       <w:pPr>
         <w:pStyle w:val="Heading1"/>
+        <w:spacing w:line="312" w:lineRule="auto"/>
+        <w:jc w:val="both"/>
+        <w:rPr>
+          <w:lang w:val="pt-PT"/>
+        </w:rPr>
+      </w:pPr>
+      <w:bookmarkStart w:id="0" w:name="_Toc150288766"/>
+      <w:r>
+        <w:rPr>
+          <w:lang w:val="pt-PT"/>
+        </w:rPr>
+        <w:lastRenderedPageBreak/>
+        <w:t>Introdução</w:t>
+      </w:r>
+      <w:bookmarkEnd w:id="0"/>
+    </w:p>
+    <w:p>
+      <w:pPr>
+        <w:spacing w:line="312" w:lineRule="auto"/>
+        <w:jc w:val="both"/>
+      </w:pPr>
+      <w:r>
+        <w:t>Este relatório visa fornecer uma análise detalhada das escolhas de materiais e características térmicas para a construção de uma estrutura de expansão, que abrange desde as paredes exteriores, o telhado, as paredes interiores, portas e janelas. O projeto em questão foi concebido para atender a requisitos específicos de funcionalidade, eficiência energética, durabilidade e estética, adaptando-se a um ambiente de mudanças climáticas e necessidades logísticas.</w:t>
+      </w:r>
+    </w:p>
+    <w:p>
+      <w:pPr>
+        <w:spacing w:line="312" w:lineRule="auto"/>
+        <w:jc w:val="both"/>
+      </w:pPr>
+    </w:p>
+    <w:p>
+      <w:pPr>
+        <w:spacing w:line="312" w:lineRule="auto"/>
+        <w:jc w:val="both"/>
+      </w:pPr>
+      <w:r>
+        <w:t>A estrutura proposta deve acomodar uma porta grande que permita o acesso de veículos de transporte de mercadorias de grande porte, bem como uma segunda porta de duas folhas exclusivamente destinada ao acesso à zona de armazenamento de produtos e/ou excedentes. Além disso, a estrutura incluirá janelas para iluminação natural e ventilação adequada, promovendo um ambiente interno confortável.</w:t>
+      </w:r>
+    </w:p>
+    <w:p>
+      <w:pPr>
+        <w:spacing w:line="312" w:lineRule="auto"/>
+        <w:jc w:val="both"/>
+      </w:pPr>
+    </w:p>
+    <w:p>
+      <w:pPr>
+        <w:spacing w:line="312" w:lineRule="auto"/>
+        <w:jc w:val="both"/>
+      </w:pPr>
+      <w:r>
+        <w:t>A fim de garantir a eficiência energética e o conforto térmico e acústico, a escolha de materiais desempenha um papel fundamental na execução deste projeto. Portanto, este relatório detalhará as escolhas de materiais, bem como suas características térmicas, com base em considerações práticas, climáticas e de desempenho.</w:t>
+      </w:r>
+    </w:p>
+    <w:p>
+      <w:pPr>
+        <w:spacing w:line="312" w:lineRule="auto"/>
+        <w:jc w:val="both"/>
+      </w:pPr>
+    </w:p>
+    <w:p>
+      <w:pPr>
+        <w:spacing w:line="312" w:lineRule="auto"/>
+        <w:jc w:val="both"/>
+      </w:pPr>
+      <w:r>
+        <w:t>À medida que avançamos, abordaremos as especificações para as paredes exteriores, o telhado, as paredes interiores, portas e janelas, detalhando as razões por trás de cada seleção. Além disso, apresentaremos informações sobre as paredes divisórias internas, destacando como cada espaço foi projetado para atender às temperaturas e funcionalidades específicas.</w:t>
+      </w:r>
+    </w:p>
+    <w:p>
+      <w:pPr>
+        <w:spacing w:line="312" w:lineRule="auto"/>
+        <w:jc w:val="both"/>
+      </w:pPr>
+    </w:p>
+    <w:p>
+      <w:pPr>
+        <w:spacing w:line="312" w:lineRule="auto"/>
+        <w:jc w:val="both"/>
+      </w:pPr>
+      <w:r>
+        <w:t>Através deste relatório, esperamos fornecer um guia completo e informativo para a construção da estrutura de expansão, cumprindo com os objetivos de funcionalidade, eficiência e durabilidade, enquanto consideramos as necessidades únicas do projeto e do ambiente circundante.</w:t>
+      </w:r>
+    </w:p>
+    <w:p>
+      <w:pPr>
+        <w:spacing w:after="160" w:line="312" w:lineRule="auto"/>
+        <w:jc w:val="both"/>
+      </w:pPr>
+      <w:r>
+        <w:br w:type="page"/>
+      </w:r>
+    </w:p>
+    <w:p>
+      <w:pPr>
+        <w:pStyle w:val="Heading1"/>
+        <w:spacing w:line="312" w:lineRule="auto"/>
+        <w:jc w:val="both"/>
+        <w:rPr>
+          <w:lang w:val="pt-PT"/>
+        </w:rPr>
+      </w:pPr>
+      <w:bookmarkStart w:id="1" w:name="_Toc150288767"/>
+      <w:r>
+        <w:rPr>
+          <w:lang w:val="pt-PT"/>
+        </w:rPr>
+        <w:lastRenderedPageBreak/>
+        <w:t>Estrutura inicial e expansão</w:t>
+      </w:r>
+      <w:bookmarkEnd w:id="1"/>
+    </w:p>
+    <w:p>
+      <w:pPr>
+        <w:spacing w:after="160" w:line="312" w:lineRule="auto"/>
+        <w:jc w:val="both"/>
+        <w:rPr>
+          <w:lang w:val="pt-PT"/>
+        </w:rPr>
+      </w:pPr>
+      <w:r>
+        <w:rPr>
+          <w:lang w:val="pt-PT"/>
+        </w:rPr>
+        <w:br w:type="page"/>
+      </w:r>
+    </w:p>
+    <w:p>
+      <w:pPr>
+        <w:pStyle w:val="Heading1"/>
+        <w:spacing w:line="312" w:lineRule="auto"/>
+        <w:jc w:val="both"/>
       </w:pPr>
       <w:bookmarkStart w:id="2" w:name="_Toc150288768"/>
       <w:r>
@@ -1229,8 +1258,360 @@
     </w:p>
     <w:p>
       <w:pPr>
-        <w:spacing w:after="160" w:line="259" w:lineRule="auto"/>
-        <w:ind w:firstLine="0"/>
+        <w:jc w:val="both"/>
+      </w:pPr>
+    </w:p>
+    <w:p>
+      <w:pPr>
+        <w:spacing w:line="312" w:lineRule="auto"/>
+        <w:jc w:val="both"/>
+      </w:pPr>
+      <w:r>
+        <w:t>Uma parede exterior é a barreira que separa o interior da estrutura do exterior. Ela desempenha vários papéis essenciais, incluindo proteção contra as condições climáticas, isolamento térmico, resistência estrutural e estética.</w:t>
+      </w:r>
+      <w:r>
+        <w:t xml:space="preserve"> A parede exterior separa-se em 3 camadas, como no exemplo abaixo:</w:t>
+      </w:r>
+    </w:p>
+    <w:p>
+      <w:pPr>
+        <w:spacing w:line="312" w:lineRule="auto"/>
+        <w:jc w:val="both"/>
+      </w:pPr>
+    </w:p>
+    <w:p>
+      <w:pPr>
+        <w:keepNext/>
+        <w:spacing w:line="312" w:lineRule="auto"/>
+        <w:jc w:val="center"/>
+      </w:pPr>
+      <w:r>
+        <w:rPr>
+          <w:noProof/>
+        </w:rPr>
+        <w:drawing>
+          <wp:inline distT="0" distB="0" distL="0" distR="0" wp14:anchorId="76EC0A24" wp14:editId="4043B179">
+            <wp:extent cx="2374900" cy="2171700"/>
+            <wp:effectExtent l="0" t="0" r="0" b="0"/>
+            <wp:docPr id="1765000064" name="Picture 6" descr="A black background with arrows&#10;&#10;Description automatically generated"/>
+            <wp:cNvGraphicFramePr>
+              <a:graphicFrameLocks xmlns:a="http://schemas.openxmlformats.org/drawingml/2006/main" noChangeAspect="1"/>
+            </wp:cNvGraphicFramePr>
+            <a:graphic xmlns:a="http://schemas.openxmlformats.org/drawingml/2006/main">
+              <a:graphicData uri="http://schemas.openxmlformats.org/drawingml/2006/picture">
+                <pic:pic xmlns:pic="http://schemas.openxmlformats.org/drawingml/2006/picture">
+                  <pic:nvPicPr>
+                    <pic:cNvPr id="1765000064" name="Picture 6" descr="A black background with arrows&#10;&#10;Description automatically generated"/>
+                    <pic:cNvPicPr/>
+                  </pic:nvPicPr>
+                  <pic:blipFill>
+                    <a:blip r:embed="rId16" cstate="print">
+                      <a:extLst>
+                        <a:ext uri="{28A0092B-C50C-407E-A947-70E740481C1C}">
+                          <a14:useLocalDpi xmlns:a14="http://schemas.microsoft.com/office/drawing/2010/main" val="0"/>
+                        </a:ext>
+                      </a:extLst>
+                    </a:blip>
+                    <a:stretch>
+                      <a:fillRect/>
+                    </a:stretch>
+                  </pic:blipFill>
+                  <pic:spPr>
+                    <a:xfrm>
+                      <a:off x="0" y="0"/>
+                      <a:ext cx="2374900" cy="2171700"/>
+                    </a:xfrm>
+                    <a:prstGeom prst="rect">
+                      <a:avLst/>
+                    </a:prstGeom>
+                  </pic:spPr>
+                </pic:pic>
+              </a:graphicData>
+            </a:graphic>
+          </wp:inline>
+        </w:drawing>
+      </w:r>
+    </w:p>
+    <w:p>
+      <w:pPr>
+        <w:pStyle w:val="Caption"/>
+        <w:jc w:val="center"/>
+        <w:rPr>
+          <w:lang w:val="pt-PT"/>
+        </w:rPr>
+      </w:pPr>
+      <w:r>
+        <w:t xml:space="preserve">Figura </w:t>
+      </w:r>
+      <w:r>
+        <w:fldChar w:fldCharType="begin"/>
+      </w:r>
+      <w:r>
+        <w:instrText xml:space="preserve"> SEQ Figura \* ARABIC </w:instrText>
+      </w:r>
+      <w:r>
+        <w:fldChar w:fldCharType="separate"/>
+      </w:r>
+      <w:r>
+        <w:rPr>
+          <w:noProof/>
+        </w:rPr>
+        <w:t>1</w:t>
+      </w:r>
+      <w:r>
+        <w:fldChar w:fldCharType="end"/>
+      </w:r>
+      <w:r>
+        <w:t xml:space="preserve"> - divisão em camadas da parede exterior</w:t>
+      </w:r>
+    </w:p>
+    <w:p>
+      <w:pPr>
+        <w:spacing w:line="312" w:lineRule="auto"/>
+        <w:jc w:val="both"/>
+      </w:pPr>
+    </w:p>
+    <w:p>
+      <w:pPr>
+        <w:spacing w:line="312" w:lineRule="auto"/>
+        <w:jc w:val="both"/>
+      </w:pPr>
+      <w:r>
+        <w:t>A camada exterior é a parte externa da parede e tem a função de proteger a estrutura das condições climáticas adversas. A camada exterior da parede também desempenha um papel relevante na gestão da temperatura dentro da estrutura. Embora a sua principal função seja a proteção contra as condições climáticas adversas, como chuva, vento e sol, a escolha dos materiais para esta camada pode afetar a transferência de calor entre o ambiente externo e o interior.</w:t>
+      </w:r>
+    </w:p>
+    <w:p>
+      <w:pPr>
+        <w:spacing w:line="312" w:lineRule="auto"/>
+        <w:jc w:val="both"/>
+      </w:pPr>
+    </w:p>
+    <w:p>
+      <w:pPr>
+        <w:spacing w:line="312" w:lineRule="auto"/>
+        <w:jc w:val="both"/>
+      </w:pPr>
+      <w:r>
+        <w:t>Como potencial material para a camada exterior pode ser:</w:t>
+      </w:r>
+    </w:p>
+    <w:p>
+      <w:pPr>
+        <w:pStyle w:val="ListParagraph"/>
+        <w:numPr>
+          <w:ilvl w:val="0"/>
+          <w:numId w:val="10"/>
+        </w:numPr>
+        <w:spacing w:line="312" w:lineRule="auto"/>
+        <w:jc w:val="both"/>
+      </w:pPr>
+      <w:r>
+        <w:t>Tijolos: Tijolos são duráveis e conferem uma boa estética à construção.</w:t>
+      </w:r>
+    </w:p>
+    <w:p>
+      <w:pPr>
+        <w:pStyle w:val="ListParagraph"/>
+        <w:numPr>
+          <w:ilvl w:val="0"/>
+          <w:numId w:val="10"/>
+        </w:numPr>
+        <w:spacing w:line="312" w:lineRule="auto"/>
+        <w:jc w:val="both"/>
+      </w:pPr>
+      <w:r>
+        <w:t>Blocos de concreto: Blocos de concreto são resistentes e podem contribuir para o isolamento térmico.</w:t>
+      </w:r>
+    </w:p>
+    <w:p>
+      <w:pPr>
+        <w:pStyle w:val="ListParagraph"/>
+        <w:numPr>
+          <w:ilvl w:val="0"/>
+          <w:numId w:val="10"/>
+        </w:numPr>
+        <w:spacing w:line="312" w:lineRule="auto"/>
+        <w:jc w:val="both"/>
+      </w:pPr>
+      <w:r>
+        <w:t>Revestimento de Madeira de Alta Densidade: Madeira de alta densidade, como cedro, oferece boa resistência e isolamento térmico.</w:t>
+      </w:r>
+    </w:p>
+    <w:p>
+      <w:pPr>
+        <w:pStyle w:val="ListParagraph"/>
+        <w:numPr>
+          <w:ilvl w:val="0"/>
+          <w:numId w:val="10"/>
+        </w:numPr>
+        <w:spacing w:line="312" w:lineRule="auto"/>
+        <w:jc w:val="both"/>
+      </w:pPr>
+      <w:r>
+        <w:t>Painéis de Revestimento de Fibrocimento: São resistentes à humidade e proporcionam um isolamento eficaz.</w:t>
+      </w:r>
+    </w:p>
+    <w:p>
+      <w:pPr>
+        <w:pStyle w:val="ListParagraph"/>
+        <w:numPr>
+          <w:ilvl w:val="0"/>
+          <w:numId w:val="10"/>
+        </w:numPr>
+        <w:spacing w:line="312" w:lineRule="auto"/>
+        <w:jc w:val="both"/>
+      </w:pPr>
+      <w:r>
+        <w:t>Pedra Natural: Pedra natural, como granito, oferece durabilidade e isolamento térmico.</w:t>
+      </w:r>
+    </w:p>
+    <w:p>
+      <w:pPr>
+        <w:spacing w:line="312" w:lineRule="auto"/>
+        <w:jc w:val="both"/>
+      </w:pPr>
+    </w:p>
+    <w:p>
+      <w:pPr>
+        <w:spacing w:line="312" w:lineRule="auto"/>
+        <w:jc w:val="both"/>
+      </w:pPr>
+    </w:p>
+    <w:p>
+      <w:pPr>
+        <w:spacing w:line="312" w:lineRule="auto"/>
+        <w:jc w:val="both"/>
+        <w:rPr>
+          <w:lang w:val="pt-PT"/>
+        </w:rPr>
+      </w:pPr>
+    </w:p>
+    <w:p>
+      <w:pPr>
+        <w:spacing w:line="312" w:lineRule="auto"/>
+        <w:jc w:val="both"/>
+      </w:pPr>
+    </w:p>
+    <w:p>
+      <w:pPr>
+        <w:spacing w:line="312" w:lineRule="auto"/>
+        <w:jc w:val="both"/>
+      </w:pPr>
+      <w:r>
+        <w:t>A camada de isolamento é a parte central da parede e é responsável por fornecer isolamento térmico. O isolamento impede a transferência de calor entre o interior e o exterior da estrutura, mantendo a temperatura interna desejada.</w:t>
+      </w:r>
+    </w:p>
+    <w:p>
+      <w:pPr>
+        <w:spacing w:line="312" w:lineRule="auto"/>
+        <w:jc w:val="both"/>
+      </w:pPr>
+    </w:p>
+    <w:p>
+      <w:pPr>
+        <w:spacing w:line="312" w:lineRule="auto"/>
+        <w:jc w:val="both"/>
+      </w:pPr>
+      <w:r>
+        <w:t>- Lã de Vidro: A lã de vidro é um isolante eficaz com boas propriedades de resistência térmica.</w:t>
+      </w:r>
+    </w:p>
+    <w:p>
+      <w:pPr>
+        <w:spacing w:line="312" w:lineRule="auto"/>
+        <w:jc w:val="both"/>
+      </w:pPr>
+      <w:r>
+        <w:t>- Lã de Rocha: A lã de rocha é semelhante à lã de vidro e oferece um bom isolamento.</w:t>
+      </w:r>
+    </w:p>
+    <w:p>
+      <w:pPr>
+        <w:spacing w:line="312" w:lineRule="auto"/>
+        <w:jc w:val="both"/>
+      </w:pPr>
+      <w:r>
+        <w:t>- Painéis de Poliestireno Expandido (EPS): Painéis de EPS são leves e oferecem um isolamento térmico eficaz.</w:t>
+      </w:r>
+    </w:p>
+    <w:p>
+      <w:pPr>
+        <w:spacing w:line="312" w:lineRule="auto"/>
+        <w:jc w:val="both"/>
+      </w:pPr>
+      <w:r>
+        <w:t>- Poliuretano: O poliuretano fornece um alto desempenho de isolamento térmico e é eficaz em espaços limitados.</w:t>
+      </w:r>
+    </w:p>
+    <w:p>
+      <w:pPr>
+        <w:spacing w:line="312" w:lineRule="auto"/>
+        <w:jc w:val="both"/>
+      </w:pPr>
+      <w:r>
+        <w:t>- Painéis de Aerogel: Painéis de aerogel são extremamente eficazes no isolamento térmico, embora sejam mais caros.</w:t>
+      </w:r>
+    </w:p>
+    <w:p>
+      <w:pPr>
+        <w:spacing w:line="312" w:lineRule="auto"/>
+        <w:jc w:val="both"/>
+      </w:pPr>
+    </w:p>
+    <w:p>
+      <w:pPr>
+        <w:spacing w:line="312" w:lineRule="auto"/>
+        <w:jc w:val="both"/>
+      </w:pPr>
+      <w:r>
+        <w:t>A camada interior é a parte mais próxima do interior da construção. Além da sua função estrutural, esta camada também pode desempenhar um papel no controlo da humidade interna e na estética interna da estrutura.</w:t>
+      </w:r>
+    </w:p>
+    <w:p>
+      <w:pPr>
+        <w:spacing w:line="312" w:lineRule="auto"/>
+        <w:jc w:val="both"/>
+      </w:pPr>
+    </w:p>
+    <w:p>
+      <w:pPr>
+        <w:spacing w:line="312" w:lineRule="auto"/>
+        <w:jc w:val="both"/>
+      </w:pPr>
+      <w:r>
+        <w:t>- Drywall: O drywall é um material comum para o revestimento interno e pode ser combinado com isolamento adicional.</w:t>
+      </w:r>
+    </w:p>
+    <w:p>
+      <w:pPr>
+        <w:spacing w:line="312" w:lineRule="auto"/>
+        <w:jc w:val="both"/>
+      </w:pPr>
+      <w:r>
+        <w:t>- Placas de Gesso: Placas de gesso são utilizadas para revestimento interno e podem melhorar o isolamento térmico.</w:t>
+      </w:r>
+    </w:p>
+    <w:p>
+      <w:pPr>
+        <w:spacing w:line="312" w:lineRule="auto"/>
+        <w:jc w:val="both"/>
+      </w:pPr>
+      <w:r>
+        <w:t>- Painéis de Fibrocimento: Painéis de fibrocimento são resistentes à humidade e podem ser usados como revestimento interno.</w:t>
+      </w:r>
+    </w:p>
+    <w:p>
+      <w:pPr>
+        <w:pStyle w:val="Heading2"/>
+        <w:spacing w:line="312" w:lineRule="auto"/>
+        <w:jc w:val="both"/>
+      </w:pPr>
+    </w:p>
+    <w:p>
+      <w:pPr>
+        <w:pStyle w:val="Heading2"/>
+        <w:spacing w:line="312" w:lineRule="auto"/>
+        <w:jc w:val="both"/>
       </w:pPr>
       <w:r>
         <w:br w:type="page"/>
@@ -1239,6 +1620,8 @@
     <w:p>
       <w:pPr>
         <w:pStyle w:val="Heading1"/>
+        <w:spacing w:line="312" w:lineRule="auto"/>
+        <w:jc w:val="both"/>
       </w:pPr>
       <w:bookmarkStart w:id="3" w:name="_Toc150288769"/>
       <w:r>
@@ -1249,8 +1632,8 @@
     </w:p>
     <w:p>
       <w:pPr>
-        <w:spacing w:after="160" w:line="259" w:lineRule="auto"/>
-        <w:ind w:firstLine="0"/>
+        <w:spacing w:after="160" w:line="312" w:lineRule="auto"/>
+        <w:jc w:val="both"/>
       </w:pPr>
       <w:r>
         <w:br w:type="page"/>
@@ -1259,6 +1642,8 @@
     <w:p>
       <w:pPr>
         <w:pStyle w:val="Heading1"/>
+        <w:spacing w:line="312" w:lineRule="auto"/>
+        <w:jc w:val="both"/>
       </w:pPr>
       <w:bookmarkStart w:id="4" w:name="_Toc150288770"/>
       <w:r>
@@ -1269,8 +1654,8 @@
     </w:p>
     <w:p>
       <w:pPr>
-        <w:spacing w:after="160" w:line="259" w:lineRule="auto"/>
-        <w:ind w:firstLine="0"/>
+        <w:spacing w:after="160" w:line="312" w:lineRule="auto"/>
+        <w:jc w:val="both"/>
       </w:pPr>
       <w:r>
         <w:br w:type="page"/>
@@ -1279,6 +1664,8 @@
     <w:p>
       <w:pPr>
         <w:pStyle w:val="Heading1"/>
+        <w:spacing w:line="312" w:lineRule="auto"/>
+        <w:jc w:val="both"/>
       </w:pPr>
       <w:bookmarkStart w:id="5" w:name="_Toc150288771"/>
       <w:r>
@@ -1289,8 +1676,8 @@
     </w:p>
     <w:p>
       <w:pPr>
-        <w:spacing w:after="160" w:line="259" w:lineRule="auto"/>
-        <w:ind w:firstLine="0"/>
+        <w:spacing w:after="160" w:line="312" w:lineRule="auto"/>
+        <w:jc w:val="both"/>
       </w:pPr>
       <w:r>
         <w:br w:type="page"/>
@@ -1299,6 +1686,8 @@
     <w:p>
       <w:pPr>
         <w:pStyle w:val="Heading1"/>
+        <w:spacing w:line="312" w:lineRule="auto"/>
+        <w:jc w:val="both"/>
         <w:rPr>
           <w:lang w:val="en-US"/>
         </w:rPr>
@@ -1315,8 +1704,8 @@
     </w:p>
     <w:p>
       <w:pPr>
-        <w:spacing w:after="160" w:line="259" w:lineRule="auto"/>
-        <w:ind w:firstLine="0"/>
+        <w:spacing w:after="160" w:line="312" w:lineRule="auto"/>
+        <w:jc w:val="both"/>
         <w:rPr>
           <w:lang w:val="en-US"/>
         </w:rPr>
@@ -1331,12 +1720,13 @@
     <w:p>
       <w:pPr>
         <w:pStyle w:val="Heading1"/>
+        <w:spacing w:line="312" w:lineRule="auto"/>
+        <w:jc w:val="both"/>
         <w:rPr>
           <w:lang w:val="en-US"/>
         </w:rPr>
       </w:pPr>
       <w:bookmarkStart w:id="7" w:name="_Toc150288773"/>
-      <w:proofErr w:type="spellStart"/>
       <w:r>
         <w:rPr>
           <w:lang w:val="en-US"/>
@@ -1345,10 +1735,11 @@
         <w:t>Referências</w:t>
       </w:r>
       <w:bookmarkEnd w:id="7"/>
-      <w:proofErr w:type="spellEnd"/>
-    </w:p>
-    <w:p>
-      <w:pPr>
+    </w:p>
+    <w:p>
+      <w:pPr>
+        <w:spacing w:line="312" w:lineRule="auto"/>
+        <w:jc w:val="both"/>
         <w:rPr>
           <w:lang w:val="en-US"/>
         </w:rPr>
@@ -1356,10 +1747,8 @@
     </w:p>
     <w:p>
       <w:pPr>
-        <w:ind w:firstLine="0"/>
-        <w:rPr>
-          <w:rFonts w:ascii="Times New Roman" w:hAnsi="Times New Roman" w:cs="Times New Roman"/>
-        </w:rPr>
+        <w:spacing w:line="312" w:lineRule="auto"/>
+        <w:jc w:val="both"/>
       </w:pPr>
     </w:p>
     <w:sectPr>
@@ -1377,9 +1766,6 @@
 <w:endnotes xmlns:wpc="http://schemas.microsoft.com/office/word/2010/wordprocessingCanvas" xmlns:cx="http://schemas.microsoft.com/office/drawing/2014/chartex" xmlns:cx1="http://schemas.microsoft.com/office/drawing/2015/9/8/chartex" xmlns:cx2="http://schemas.microsoft.com/office/drawing/2015/10/21/chartex" xmlns:cx3="http://schemas.microsoft.com/office/drawing/2016/5/9/chartex" xmlns:cx4="http://schemas.microsoft.com/office/drawing/2016/5/10/chartex" xmlns:cx5="http://schemas.microsoft.com/office/drawing/2016/5/11/chartex" xmlns:cx6="http://schemas.microsoft.com/office/drawing/2016/5/12/chartex" xmlns:cx7="http://schemas.microsoft.com/office/drawing/2016/5/13/chartex" xmlns:cx8="http://schemas.microsoft.com/office/drawing/2016/5/14/chartex" xmlns:mc="http://schemas.openxmlformats.org/markup-compatibility/2006" xmlns:aink="http://schemas.microsoft.com/office/drawing/2016/ink" xmlns:am3d="http://schemas.microsoft.com/office/drawing/2017/model3d" xmlns:o="urn:schemas-microsoft-com:office:office" xmlns:oel="http://schemas.microsoft.com/office/2019/extlst" xmlns:r="http://schemas.openxmlformats.org/officeDocument/2006/relationships" xmlns:m="http://schemas.openxmlformats.org/officeDocument/2006/math" xmlns:v="urn:schemas-microsoft-com:vml" xmlns:wp14="http://schemas.microsoft.com/office/word/2010/wordprocessingDrawing" xmlns:wp="http://schemas.openxmlformats.org/drawingml/2006/wordprocessingDrawing" xmlns:w10="urn:schemas-microsoft-com:office:word" xmlns:w="http://schemas.openxmlformats.org/wordprocessingml/2006/main" xmlns:w14="http://schemas.microsoft.com/office/word/2010/wordml" xmlns:w15="http://schemas.microsoft.com/office/word/2012/wordml" xmlns:w16cex="http://schemas.microsoft.com/office/word/2018/wordml/cex" xmlns:w16cid="http://schemas.microsoft.com/office/word/2016/wordml/cid" xmlns:w16="http://schemas.microsoft.com/office/word/2018/wordml" xmlns:w16sdtdh="http://schemas.microsoft.com/office/word/2020/wordml/sdtdatahash" xmlns:w16se="http://schemas.microsoft.com/office/word/2015/wordml/symex" xmlns:wpg="http://schemas.microsoft.com/office/word/2010/wordprocessingGroup" xmlns:wpi="http://schemas.microsoft.com/office/word/2010/wordprocessingInk" xmlns:wne="http://schemas.microsoft.com/office/word/2006/wordml" xmlns:wps="http://schemas.microsoft.com/office/word/2010/wordprocessingShape" mc:Ignorable="w14 w15 w16se w16cid w16 w16cex w16sdtdh wp14">
   <w:endnote w:type="separator" w:id="-1">
     <w:p>
-      <w:pPr>
-        <w:spacing w:line="240" w:lineRule="auto"/>
-      </w:pPr>
       <w:r>
         <w:separator/>
       </w:r>
@@ -1387,20 +1773,13 @@
   </w:endnote>
   <w:endnote w:type="continuationSeparator" w:id="0">
     <w:p>
-      <w:pPr>
-        <w:spacing w:line="240" w:lineRule="auto"/>
-      </w:pPr>
       <w:r>
         <w:continuationSeparator/>
       </w:r>
     </w:p>
   </w:endnote>
   <w:endnote w:type="continuationNotice" w:id="1">
-    <w:p>
-      <w:pPr>
-        <w:spacing w:line="240" w:lineRule="auto"/>
-      </w:pPr>
-    </w:p>
+    <w:p/>
   </w:endnote>
 </w:endnotes>
 </file>
@@ -1525,9 +1904,6 @@
 <w:footnotes xmlns:wpc="http://schemas.microsoft.com/office/word/2010/wordprocessingCanvas" xmlns:cx="http://schemas.microsoft.com/office/drawing/2014/chartex" xmlns:cx1="http://schemas.microsoft.com/office/drawing/2015/9/8/chartex" xmlns:cx2="http://schemas.microsoft.com/office/drawing/2015/10/21/chartex" xmlns:cx3="http://schemas.microsoft.com/office/drawing/2016/5/9/chartex" xmlns:cx4="http://schemas.microsoft.com/office/drawing/2016/5/10/chartex" xmlns:cx5="http://schemas.microsoft.com/office/drawing/2016/5/11/chartex" xmlns:cx6="http://schemas.microsoft.com/office/drawing/2016/5/12/chartex" xmlns:cx7="http://schemas.microsoft.com/office/drawing/2016/5/13/chartex" xmlns:cx8="http://schemas.microsoft.com/office/drawing/2016/5/14/chartex" xmlns:mc="http://schemas.openxmlformats.org/markup-compatibility/2006" xmlns:aink="http://schemas.microsoft.com/office/drawing/2016/ink" xmlns:am3d="http://schemas.microsoft.com/office/drawing/2017/model3d" xmlns:o="urn:schemas-microsoft-com:office:office" xmlns:oel="http://schemas.microsoft.com/office/2019/extlst" xmlns:r="http://schemas.openxmlformats.org/officeDocument/2006/relationships" xmlns:m="http://schemas.openxmlformats.org/officeDocument/2006/math" xmlns:v="urn:schemas-microsoft-com:vml" xmlns:wp14="http://schemas.microsoft.com/office/word/2010/wordprocessingDrawing" xmlns:wp="http://schemas.openxmlformats.org/drawingml/2006/wordprocessingDrawing" xmlns:w10="urn:schemas-microsoft-com:office:word" xmlns:w="http://schemas.openxmlformats.org/wordprocessingml/2006/main" xmlns:w14="http://schemas.microsoft.com/office/word/2010/wordml" xmlns:w15="http://schemas.microsoft.com/office/word/2012/wordml" xmlns:w16cex="http://schemas.microsoft.com/office/word/2018/wordml/cex" xmlns:w16cid="http://schemas.microsoft.com/office/word/2016/wordml/cid" xmlns:w16="http://schemas.microsoft.com/office/word/2018/wordml" xmlns:w16sdtdh="http://schemas.microsoft.com/office/word/2020/wordml/sdtdatahash" xmlns:w16se="http://schemas.microsoft.com/office/word/2015/wordml/symex" xmlns:wpg="http://schemas.microsoft.com/office/word/2010/wordprocessingGroup" xmlns:wpi="http://schemas.microsoft.com/office/word/2010/wordprocessingInk" xmlns:wne="http://schemas.microsoft.com/office/word/2006/wordml" xmlns:wps="http://schemas.microsoft.com/office/word/2010/wordprocessingShape" mc:Ignorable="w14 w15 w16se w16cid w16 w16cex w16sdtdh wp14">
   <w:footnote w:type="separator" w:id="-1">
     <w:p>
-      <w:pPr>
-        <w:spacing w:line="240" w:lineRule="auto"/>
-      </w:pPr>
       <w:r>
         <w:separator/>
       </w:r>
@@ -1535,20 +1911,13 @@
   </w:footnote>
   <w:footnote w:type="continuationSeparator" w:id="0">
     <w:p>
-      <w:pPr>
-        <w:spacing w:line="240" w:lineRule="auto"/>
-      </w:pPr>
       <w:r>
         <w:continuationSeparator/>
       </w:r>
     </w:p>
   </w:footnote>
   <w:footnote w:type="continuationNotice" w:id="1">
-    <w:p>
-      <w:pPr>
-        <w:spacing w:line="240" w:lineRule="auto"/>
-      </w:pPr>
-    </w:p>
+    <w:p/>
   </w:footnote>
 </w:footnotes>
 </file>
@@ -1561,7 +1930,6 @@
     </w:pPr>
     <w:r>
       <w:rPr>
-        <w:rFonts w:ascii="Times New Roman" w:hAnsi="Times New Roman" w:cs="Times New Roman"/>
         <w:noProof/>
       </w:rPr>
       <w:drawing>
@@ -1982,6 +2350,683 @@
     </w:lvl>
   </w:abstractNum>
   <w:abstractNum w:abstractNumId="2" w15:restartNumberingAfterBreak="0">
+    <w:nsid w:val="3D356211"/>
+    <w:multiLevelType w:val="multilevel"/>
+    <w:tmpl w:val="DC740D04"/>
+    <w:lvl w:ilvl="0">
+      <w:start w:val="1"/>
+      <w:numFmt w:val="bullet"/>
+      <w:lvlText w:val=""/>
+      <w:lvlJc w:val="left"/>
+      <w:pPr>
+        <w:tabs>
+          <w:tab w:val="num" w:pos="720"/>
+        </w:tabs>
+        <w:ind w:left="720" w:hanging="360"/>
+      </w:pPr>
+      <w:rPr>
+        <w:rFonts w:ascii="Symbol" w:hAnsi="Symbol" w:hint="default"/>
+        <w:sz w:val="20"/>
+      </w:rPr>
+    </w:lvl>
+    <w:lvl w:ilvl="1" w:tentative="1">
+      <w:start w:val="1"/>
+      <w:numFmt w:val="bullet"/>
+      <w:lvlText w:val=""/>
+      <w:lvlJc w:val="left"/>
+      <w:pPr>
+        <w:tabs>
+          <w:tab w:val="num" w:pos="1440"/>
+        </w:tabs>
+        <w:ind w:left="1440" w:hanging="360"/>
+      </w:pPr>
+      <w:rPr>
+        <w:rFonts w:ascii="Symbol" w:hAnsi="Symbol" w:hint="default"/>
+        <w:sz w:val="20"/>
+      </w:rPr>
+    </w:lvl>
+    <w:lvl w:ilvl="2" w:tentative="1">
+      <w:start w:val="1"/>
+      <w:numFmt w:val="bullet"/>
+      <w:lvlText w:val=""/>
+      <w:lvlJc w:val="left"/>
+      <w:pPr>
+        <w:tabs>
+          <w:tab w:val="num" w:pos="2160"/>
+        </w:tabs>
+        <w:ind w:left="2160" w:hanging="360"/>
+      </w:pPr>
+      <w:rPr>
+        <w:rFonts w:ascii="Symbol" w:hAnsi="Symbol" w:hint="default"/>
+        <w:sz w:val="20"/>
+      </w:rPr>
+    </w:lvl>
+    <w:lvl w:ilvl="3" w:tentative="1">
+      <w:start w:val="1"/>
+      <w:numFmt w:val="bullet"/>
+      <w:lvlText w:val=""/>
+      <w:lvlJc w:val="left"/>
+      <w:pPr>
+        <w:tabs>
+          <w:tab w:val="num" w:pos="2880"/>
+        </w:tabs>
+        <w:ind w:left="2880" w:hanging="360"/>
+      </w:pPr>
+      <w:rPr>
+        <w:rFonts w:ascii="Symbol" w:hAnsi="Symbol" w:hint="default"/>
+        <w:sz w:val="20"/>
+      </w:rPr>
+    </w:lvl>
+    <w:lvl w:ilvl="4" w:tentative="1">
+      <w:start w:val="1"/>
+      <w:numFmt w:val="bullet"/>
+      <w:lvlText w:val=""/>
+      <w:lvlJc w:val="left"/>
+      <w:pPr>
+        <w:tabs>
+          <w:tab w:val="num" w:pos="3600"/>
+        </w:tabs>
+        <w:ind w:left="3600" w:hanging="360"/>
+      </w:pPr>
+      <w:rPr>
+        <w:rFonts w:ascii="Symbol" w:hAnsi="Symbol" w:hint="default"/>
+        <w:sz w:val="20"/>
+      </w:rPr>
+    </w:lvl>
+    <w:lvl w:ilvl="5" w:tentative="1">
+      <w:start w:val="1"/>
+      <w:numFmt w:val="bullet"/>
+      <w:lvlText w:val=""/>
+      <w:lvlJc w:val="left"/>
+      <w:pPr>
+        <w:tabs>
+          <w:tab w:val="num" w:pos="4320"/>
+        </w:tabs>
+        <w:ind w:left="4320" w:hanging="360"/>
+      </w:pPr>
+      <w:rPr>
+        <w:rFonts w:ascii="Symbol" w:hAnsi="Symbol" w:hint="default"/>
+        <w:sz w:val="20"/>
+      </w:rPr>
+    </w:lvl>
+    <w:lvl w:ilvl="6" w:tentative="1">
+      <w:start w:val="1"/>
+      <w:numFmt w:val="bullet"/>
+      <w:lvlText w:val=""/>
+      <w:lvlJc w:val="left"/>
+      <w:pPr>
+        <w:tabs>
+          <w:tab w:val="num" w:pos="5040"/>
+        </w:tabs>
+        <w:ind w:left="5040" w:hanging="360"/>
+      </w:pPr>
+      <w:rPr>
+        <w:rFonts w:ascii="Symbol" w:hAnsi="Symbol" w:hint="default"/>
+        <w:sz w:val="20"/>
+      </w:rPr>
+    </w:lvl>
+    <w:lvl w:ilvl="7" w:tentative="1">
+      <w:start w:val="1"/>
+      <w:numFmt w:val="bullet"/>
+      <w:lvlText w:val=""/>
+      <w:lvlJc w:val="left"/>
+      <w:pPr>
+        <w:tabs>
+          <w:tab w:val="num" w:pos="5760"/>
+        </w:tabs>
+        <w:ind w:left="5760" w:hanging="360"/>
+      </w:pPr>
+      <w:rPr>
+        <w:rFonts w:ascii="Symbol" w:hAnsi="Symbol" w:hint="default"/>
+        <w:sz w:val="20"/>
+      </w:rPr>
+    </w:lvl>
+    <w:lvl w:ilvl="8" w:tentative="1">
+      <w:start w:val="1"/>
+      <w:numFmt w:val="bullet"/>
+      <w:lvlText w:val=""/>
+      <w:lvlJc w:val="left"/>
+      <w:pPr>
+        <w:tabs>
+          <w:tab w:val="num" w:pos="6480"/>
+        </w:tabs>
+        <w:ind w:left="6480" w:hanging="360"/>
+      </w:pPr>
+      <w:rPr>
+        <w:rFonts w:ascii="Symbol" w:hAnsi="Symbol" w:hint="default"/>
+        <w:sz w:val="20"/>
+      </w:rPr>
+    </w:lvl>
+  </w:abstractNum>
+  <w:abstractNum w:abstractNumId="3" w15:restartNumberingAfterBreak="0">
+    <w:nsid w:val="47235D29"/>
+    <w:multiLevelType w:val="hybridMultilevel"/>
+    <w:tmpl w:val="6282B4FC"/>
+    <w:lvl w:ilvl="0" w:tplc="08090001">
+      <w:start w:val="1"/>
+      <w:numFmt w:val="bullet"/>
+      <w:lvlText w:val=""/>
+      <w:lvlJc w:val="left"/>
+      <w:pPr>
+        <w:ind w:left="720" w:hanging="360"/>
+      </w:pPr>
+      <w:rPr>
+        <w:rFonts w:ascii="Symbol" w:hAnsi="Symbol" w:hint="default"/>
+      </w:rPr>
+    </w:lvl>
+    <w:lvl w:ilvl="1" w:tplc="08090003" w:tentative="1">
+      <w:start w:val="1"/>
+      <w:numFmt w:val="bullet"/>
+      <w:lvlText w:val="o"/>
+      <w:lvlJc w:val="left"/>
+      <w:pPr>
+        <w:ind w:left="1440" w:hanging="360"/>
+      </w:pPr>
+      <w:rPr>
+        <w:rFonts w:ascii="Courier New" w:hAnsi="Courier New" w:hint="default"/>
+      </w:rPr>
+    </w:lvl>
+    <w:lvl w:ilvl="2" w:tplc="08090005" w:tentative="1">
+      <w:start w:val="1"/>
+      <w:numFmt w:val="bullet"/>
+      <w:lvlText w:val=""/>
+      <w:lvlJc w:val="left"/>
+      <w:pPr>
+        <w:ind w:left="2160" w:hanging="360"/>
+      </w:pPr>
+      <w:rPr>
+        <w:rFonts w:ascii="Wingdings" w:hAnsi="Wingdings" w:hint="default"/>
+      </w:rPr>
+    </w:lvl>
+    <w:lvl w:ilvl="3" w:tplc="08090001" w:tentative="1">
+      <w:start w:val="1"/>
+      <w:numFmt w:val="bullet"/>
+      <w:lvlText w:val=""/>
+      <w:lvlJc w:val="left"/>
+      <w:pPr>
+        <w:ind w:left="2880" w:hanging="360"/>
+      </w:pPr>
+      <w:rPr>
+        <w:rFonts w:ascii="Symbol" w:hAnsi="Symbol" w:hint="default"/>
+      </w:rPr>
+    </w:lvl>
+    <w:lvl w:ilvl="4" w:tplc="08090003" w:tentative="1">
+      <w:start w:val="1"/>
+      <w:numFmt w:val="bullet"/>
+      <w:lvlText w:val="o"/>
+      <w:lvlJc w:val="left"/>
+      <w:pPr>
+        <w:ind w:left="3600" w:hanging="360"/>
+      </w:pPr>
+      <w:rPr>
+        <w:rFonts w:ascii="Courier New" w:hAnsi="Courier New" w:hint="default"/>
+      </w:rPr>
+    </w:lvl>
+    <w:lvl w:ilvl="5" w:tplc="08090005" w:tentative="1">
+      <w:start w:val="1"/>
+      <w:numFmt w:val="bullet"/>
+      <w:lvlText w:val=""/>
+      <w:lvlJc w:val="left"/>
+      <w:pPr>
+        <w:ind w:left="4320" w:hanging="360"/>
+      </w:pPr>
+      <w:rPr>
+        <w:rFonts w:ascii="Wingdings" w:hAnsi="Wingdings" w:hint="default"/>
+      </w:rPr>
+    </w:lvl>
+    <w:lvl w:ilvl="6" w:tplc="08090001" w:tentative="1">
+      <w:start w:val="1"/>
+      <w:numFmt w:val="bullet"/>
+      <w:lvlText w:val=""/>
+      <w:lvlJc w:val="left"/>
+      <w:pPr>
+        <w:ind w:left="5040" w:hanging="360"/>
+      </w:pPr>
+      <w:rPr>
+        <w:rFonts w:ascii="Symbol" w:hAnsi="Symbol" w:hint="default"/>
+      </w:rPr>
+    </w:lvl>
+    <w:lvl w:ilvl="7" w:tplc="08090003" w:tentative="1">
+      <w:start w:val="1"/>
+      <w:numFmt w:val="bullet"/>
+      <w:lvlText w:val="o"/>
+      <w:lvlJc w:val="left"/>
+      <w:pPr>
+        <w:ind w:left="5760" w:hanging="360"/>
+      </w:pPr>
+      <w:rPr>
+        <w:rFonts w:ascii="Courier New" w:hAnsi="Courier New" w:hint="default"/>
+      </w:rPr>
+    </w:lvl>
+    <w:lvl w:ilvl="8" w:tplc="08090005" w:tentative="1">
+      <w:start w:val="1"/>
+      <w:numFmt w:val="bullet"/>
+      <w:lvlText w:val=""/>
+      <w:lvlJc w:val="left"/>
+      <w:pPr>
+        <w:ind w:left="6480" w:hanging="360"/>
+      </w:pPr>
+      <w:rPr>
+        <w:rFonts w:ascii="Wingdings" w:hAnsi="Wingdings" w:hint="default"/>
+      </w:rPr>
+    </w:lvl>
+  </w:abstractNum>
+  <w:abstractNum w:abstractNumId="4" w15:restartNumberingAfterBreak="0">
+    <w:nsid w:val="556C62B5"/>
+    <w:multiLevelType w:val="multilevel"/>
+    <w:tmpl w:val="EC0650E4"/>
+    <w:lvl w:ilvl="0">
+      <w:start w:val="1"/>
+      <w:numFmt w:val="decimal"/>
+      <w:lvlText w:val="%1."/>
+      <w:lvlJc w:val="left"/>
+      <w:pPr>
+        <w:tabs>
+          <w:tab w:val="num" w:pos="720"/>
+        </w:tabs>
+        <w:ind w:left="720" w:hanging="360"/>
+      </w:pPr>
+    </w:lvl>
+    <w:lvl w:ilvl="1">
+      <w:start w:val="1"/>
+      <w:numFmt w:val="bullet"/>
+      <w:lvlText w:val=""/>
+      <w:lvlJc w:val="left"/>
+      <w:pPr>
+        <w:tabs>
+          <w:tab w:val="num" w:pos="1440"/>
+        </w:tabs>
+        <w:ind w:left="1440" w:hanging="360"/>
+      </w:pPr>
+      <w:rPr>
+        <w:rFonts w:ascii="Symbol" w:hAnsi="Symbol" w:hint="default"/>
+        <w:sz w:val="20"/>
+      </w:rPr>
+    </w:lvl>
+    <w:lvl w:ilvl="2" w:tentative="1">
+      <w:start w:val="1"/>
+      <w:numFmt w:val="decimal"/>
+      <w:lvlText w:val="%3."/>
+      <w:lvlJc w:val="left"/>
+      <w:pPr>
+        <w:tabs>
+          <w:tab w:val="num" w:pos="2160"/>
+        </w:tabs>
+        <w:ind w:left="2160" w:hanging="360"/>
+      </w:pPr>
+    </w:lvl>
+    <w:lvl w:ilvl="3" w:tentative="1">
+      <w:start w:val="1"/>
+      <w:numFmt w:val="decimal"/>
+      <w:lvlText w:val="%4."/>
+      <w:lvlJc w:val="left"/>
+      <w:pPr>
+        <w:tabs>
+          <w:tab w:val="num" w:pos="2880"/>
+        </w:tabs>
+        <w:ind w:left="2880" w:hanging="360"/>
+      </w:pPr>
+    </w:lvl>
+    <w:lvl w:ilvl="4" w:tentative="1">
+      <w:start w:val="1"/>
+      <w:numFmt w:val="decimal"/>
+      <w:lvlText w:val="%5."/>
+      <w:lvlJc w:val="left"/>
+      <w:pPr>
+        <w:tabs>
+          <w:tab w:val="num" w:pos="3600"/>
+        </w:tabs>
+        <w:ind w:left="3600" w:hanging="360"/>
+      </w:pPr>
+    </w:lvl>
+    <w:lvl w:ilvl="5" w:tentative="1">
+      <w:start w:val="1"/>
+      <w:numFmt w:val="decimal"/>
+      <w:lvlText w:val="%6."/>
+      <w:lvlJc w:val="left"/>
+      <w:pPr>
+        <w:tabs>
+          <w:tab w:val="num" w:pos="4320"/>
+        </w:tabs>
+        <w:ind w:left="4320" w:hanging="360"/>
+      </w:pPr>
+    </w:lvl>
+    <w:lvl w:ilvl="6" w:tentative="1">
+      <w:start w:val="1"/>
+      <w:numFmt w:val="decimal"/>
+      <w:lvlText w:val="%7."/>
+      <w:lvlJc w:val="left"/>
+      <w:pPr>
+        <w:tabs>
+          <w:tab w:val="num" w:pos="5040"/>
+        </w:tabs>
+        <w:ind w:left="5040" w:hanging="360"/>
+      </w:pPr>
+    </w:lvl>
+    <w:lvl w:ilvl="7" w:tentative="1">
+      <w:start w:val="1"/>
+      <w:numFmt w:val="decimal"/>
+      <w:lvlText w:val="%8."/>
+      <w:lvlJc w:val="left"/>
+      <w:pPr>
+        <w:tabs>
+          <w:tab w:val="num" w:pos="5760"/>
+        </w:tabs>
+        <w:ind w:left="5760" w:hanging="360"/>
+      </w:pPr>
+    </w:lvl>
+    <w:lvl w:ilvl="8" w:tentative="1">
+      <w:start w:val="1"/>
+      <w:numFmt w:val="decimal"/>
+      <w:lvlText w:val="%9."/>
+      <w:lvlJc w:val="left"/>
+      <w:pPr>
+        <w:tabs>
+          <w:tab w:val="num" w:pos="6480"/>
+        </w:tabs>
+        <w:ind w:left="6480" w:hanging="360"/>
+      </w:pPr>
+    </w:lvl>
+  </w:abstractNum>
+  <w:abstractNum w:abstractNumId="5" w15:restartNumberingAfterBreak="0">
+    <w:nsid w:val="5FBD2EDE"/>
+    <w:multiLevelType w:val="multilevel"/>
+    <w:tmpl w:val="7A081F3C"/>
+    <w:lvl w:ilvl="0">
+      <w:start w:val="1"/>
+      <w:numFmt w:val="bullet"/>
+      <w:lvlText w:val=""/>
+      <w:lvlJc w:val="left"/>
+      <w:pPr>
+        <w:tabs>
+          <w:tab w:val="num" w:pos="720"/>
+        </w:tabs>
+        <w:ind w:left="720" w:hanging="360"/>
+      </w:pPr>
+      <w:rPr>
+        <w:rFonts w:ascii="Symbol" w:hAnsi="Symbol" w:hint="default"/>
+        <w:sz w:val="20"/>
+      </w:rPr>
+    </w:lvl>
+    <w:lvl w:ilvl="1" w:tentative="1">
+      <w:start w:val="1"/>
+      <w:numFmt w:val="bullet"/>
+      <w:lvlText w:val=""/>
+      <w:lvlJc w:val="left"/>
+      <w:pPr>
+        <w:tabs>
+          <w:tab w:val="num" w:pos="1440"/>
+        </w:tabs>
+        <w:ind w:left="1440" w:hanging="360"/>
+      </w:pPr>
+      <w:rPr>
+        <w:rFonts w:ascii="Symbol" w:hAnsi="Symbol" w:hint="default"/>
+        <w:sz w:val="20"/>
+      </w:rPr>
+    </w:lvl>
+    <w:lvl w:ilvl="2" w:tentative="1">
+      <w:start w:val="1"/>
+      <w:numFmt w:val="bullet"/>
+      <w:lvlText w:val=""/>
+      <w:lvlJc w:val="left"/>
+      <w:pPr>
+        <w:tabs>
+          <w:tab w:val="num" w:pos="2160"/>
+        </w:tabs>
+        <w:ind w:left="2160" w:hanging="360"/>
+      </w:pPr>
+      <w:rPr>
+        <w:rFonts w:ascii="Symbol" w:hAnsi="Symbol" w:hint="default"/>
+        <w:sz w:val="20"/>
+      </w:rPr>
+    </w:lvl>
+    <w:lvl w:ilvl="3" w:tentative="1">
+      <w:start w:val="1"/>
+      <w:numFmt w:val="bullet"/>
+      <w:lvlText w:val=""/>
+      <w:lvlJc w:val="left"/>
+      <w:pPr>
+        <w:tabs>
+          <w:tab w:val="num" w:pos="2880"/>
+        </w:tabs>
+        <w:ind w:left="2880" w:hanging="360"/>
+      </w:pPr>
+      <w:rPr>
+        <w:rFonts w:ascii="Symbol" w:hAnsi="Symbol" w:hint="default"/>
+        <w:sz w:val="20"/>
+      </w:rPr>
+    </w:lvl>
+    <w:lvl w:ilvl="4" w:tentative="1">
+      <w:start w:val="1"/>
+      <w:numFmt w:val="bullet"/>
+      <w:lvlText w:val=""/>
+      <w:lvlJc w:val="left"/>
+      <w:pPr>
+        <w:tabs>
+          <w:tab w:val="num" w:pos="3600"/>
+        </w:tabs>
+        <w:ind w:left="3600" w:hanging="360"/>
+      </w:pPr>
+      <w:rPr>
+        <w:rFonts w:ascii="Symbol" w:hAnsi="Symbol" w:hint="default"/>
+        <w:sz w:val="20"/>
+      </w:rPr>
+    </w:lvl>
+    <w:lvl w:ilvl="5" w:tentative="1">
+      <w:start w:val="1"/>
+      <w:numFmt w:val="bullet"/>
+      <w:lvlText w:val=""/>
+      <w:lvlJc w:val="left"/>
+      <w:pPr>
+        <w:tabs>
+          <w:tab w:val="num" w:pos="4320"/>
+        </w:tabs>
+        <w:ind w:left="4320" w:hanging="360"/>
+      </w:pPr>
+      <w:rPr>
+        <w:rFonts w:ascii="Symbol" w:hAnsi="Symbol" w:hint="default"/>
+        <w:sz w:val="20"/>
+      </w:rPr>
+    </w:lvl>
+    <w:lvl w:ilvl="6" w:tentative="1">
+      <w:start w:val="1"/>
+      <w:numFmt w:val="bullet"/>
+      <w:lvlText w:val=""/>
+      <w:lvlJc w:val="left"/>
+      <w:pPr>
+        <w:tabs>
+          <w:tab w:val="num" w:pos="5040"/>
+        </w:tabs>
+        <w:ind w:left="5040" w:hanging="360"/>
+      </w:pPr>
+      <w:rPr>
+        <w:rFonts w:ascii="Symbol" w:hAnsi="Symbol" w:hint="default"/>
+        <w:sz w:val="20"/>
+      </w:rPr>
+    </w:lvl>
+    <w:lvl w:ilvl="7" w:tentative="1">
+      <w:start w:val="1"/>
+      <w:numFmt w:val="bullet"/>
+      <w:lvlText w:val=""/>
+      <w:lvlJc w:val="left"/>
+      <w:pPr>
+        <w:tabs>
+          <w:tab w:val="num" w:pos="5760"/>
+        </w:tabs>
+        <w:ind w:left="5760" w:hanging="360"/>
+      </w:pPr>
+      <w:rPr>
+        <w:rFonts w:ascii="Symbol" w:hAnsi="Symbol" w:hint="default"/>
+        <w:sz w:val="20"/>
+      </w:rPr>
+    </w:lvl>
+    <w:lvl w:ilvl="8" w:tentative="1">
+      <w:start w:val="1"/>
+      <w:numFmt w:val="bullet"/>
+      <w:lvlText w:val=""/>
+      <w:lvlJc w:val="left"/>
+      <w:pPr>
+        <w:tabs>
+          <w:tab w:val="num" w:pos="6480"/>
+        </w:tabs>
+        <w:ind w:left="6480" w:hanging="360"/>
+      </w:pPr>
+      <w:rPr>
+        <w:rFonts w:ascii="Symbol" w:hAnsi="Symbol" w:hint="default"/>
+        <w:sz w:val="20"/>
+      </w:rPr>
+    </w:lvl>
+  </w:abstractNum>
+  <w:abstractNum w:abstractNumId="6" w15:restartNumberingAfterBreak="0">
+    <w:nsid w:val="61F2480C"/>
+    <w:multiLevelType w:val="multilevel"/>
+    <w:tmpl w:val="6D2E132A"/>
+    <w:lvl w:ilvl="0">
+      <w:start w:val="1"/>
+      <w:numFmt w:val="bullet"/>
+      <w:lvlText w:val=""/>
+      <w:lvlJc w:val="left"/>
+      <w:pPr>
+        <w:tabs>
+          <w:tab w:val="num" w:pos="720"/>
+        </w:tabs>
+        <w:ind w:left="720" w:hanging="360"/>
+      </w:pPr>
+      <w:rPr>
+        <w:rFonts w:ascii="Symbol" w:hAnsi="Symbol" w:hint="default"/>
+        <w:sz w:val="20"/>
+      </w:rPr>
+    </w:lvl>
+    <w:lvl w:ilvl="1" w:tentative="1">
+      <w:start w:val="1"/>
+      <w:numFmt w:val="bullet"/>
+      <w:lvlText w:val=""/>
+      <w:lvlJc w:val="left"/>
+      <w:pPr>
+        <w:tabs>
+          <w:tab w:val="num" w:pos="1440"/>
+        </w:tabs>
+        <w:ind w:left="1440" w:hanging="360"/>
+      </w:pPr>
+      <w:rPr>
+        <w:rFonts w:ascii="Symbol" w:hAnsi="Symbol" w:hint="default"/>
+        <w:sz w:val="20"/>
+      </w:rPr>
+    </w:lvl>
+    <w:lvl w:ilvl="2" w:tentative="1">
+      <w:start w:val="1"/>
+      <w:numFmt w:val="bullet"/>
+      <w:lvlText w:val=""/>
+      <w:lvlJc w:val="left"/>
+      <w:pPr>
+        <w:tabs>
+          <w:tab w:val="num" w:pos="2160"/>
+        </w:tabs>
+        <w:ind w:left="2160" w:hanging="360"/>
+      </w:pPr>
+      <w:rPr>
+        <w:rFonts w:ascii="Symbol" w:hAnsi="Symbol" w:hint="default"/>
+        <w:sz w:val="20"/>
+      </w:rPr>
+    </w:lvl>
+    <w:lvl w:ilvl="3" w:tentative="1">
+      <w:start w:val="1"/>
+      <w:numFmt w:val="bullet"/>
+      <w:lvlText w:val=""/>
+      <w:lvlJc w:val="left"/>
+      <w:pPr>
+        <w:tabs>
+          <w:tab w:val="num" w:pos="2880"/>
+        </w:tabs>
+        <w:ind w:left="2880" w:hanging="360"/>
+      </w:pPr>
+      <w:rPr>
+        <w:rFonts w:ascii="Symbol" w:hAnsi="Symbol" w:hint="default"/>
+        <w:sz w:val="20"/>
+      </w:rPr>
+    </w:lvl>
+    <w:lvl w:ilvl="4" w:tentative="1">
+      <w:start w:val="1"/>
+      <w:numFmt w:val="bullet"/>
+      <w:lvlText w:val=""/>
+      <w:lvlJc w:val="left"/>
+      <w:pPr>
+        <w:tabs>
+          <w:tab w:val="num" w:pos="3600"/>
+        </w:tabs>
+        <w:ind w:left="3600" w:hanging="360"/>
+      </w:pPr>
+      <w:rPr>
+        <w:rFonts w:ascii="Symbol" w:hAnsi="Symbol" w:hint="default"/>
+        <w:sz w:val="20"/>
+      </w:rPr>
+    </w:lvl>
+    <w:lvl w:ilvl="5" w:tentative="1">
+      <w:start w:val="1"/>
+      <w:numFmt w:val="bullet"/>
+      <w:lvlText w:val=""/>
+      <w:lvlJc w:val="left"/>
+      <w:pPr>
+        <w:tabs>
+          <w:tab w:val="num" w:pos="4320"/>
+        </w:tabs>
+        <w:ind w:left="4320" w:hanging="360"/>
+      </w:pPr>
+      <w:rPr>
+        <w:rFonts w:ascii="Symbol" w:hAnsi="Symbol" w:hint="default"/>
+        <w:sz w:val="20"/>
+      </w:rPr>
+    </w:lvl>
+    <w:lvl w:ilvl="6" w:tentative="1">
+      <w:start w:val="1"/>
+      <w:numFmt w:val="bullet"/>
+      <w:lvlText w:val=""/>
+      <w:lvlJc w:val="left"/>
+      <w:pPr>
+        <w:tabs>
+          <w:tab w:val="num" w:pos="5040"/>
+        </w:tabs>
+        <w:ind w:left="5040" w:hanging="360"/>
+      </w:pPr>
+      <w:rPr>
+        <w:rFonts w:ascii="Symbol" w:hAnsi="Symbol" w:hint="default"/>
+        <w:sz w:val="20"/>
+      </w:rPr>
+    </w:lvl>
+    <w:lvl w:ilvl="7" w:tentative="1">
+      <w:start w:val="1"/>
+      <w:numFmt w:val="bullet"/>
+      <w:lvlText w:val=""/>
+      <w:lvlJc w:val="left"/>
+      <w:pPr>
+        <w:tabs>
+          <w:tab w:val="num" w:pos="5760"/>
+        </w:tabs>
+        <w:ind w:left="5760" w:hanging="360"/>
+      </w:pPr>
+      <w:rPr>
+        <w:rFonts w:ascii="Symbol" w:hAnsi="Symbol" w:hint="default"/>
+        <w:sz w:val="20"/>
+      </w:rPr>
+    </w:lvl>
+    <w:lvl w:ilvl="8" w:tentative="1">
+      <w:start w:val="1"/>
+      <w:numFmt w:val="bullet"/>
+      <w:lvlText w:val=""/>
+      <w:lvlJc w:val="left"/>
+      <w:pPr>
+        <w:tabs>
+          <w:tab w:val="num" w:pos="6480"/>
+        </w:tabs>
+        <w:ind w:left="6480" w:hanging="360"/>
+      </w:pPr>
+      <w:rPr>
+        <w:rFonts w:ascii="Symbol" w:hAnsi="Symbol" w:hint="default"/>
+        <w:sz w:val="20"/>
+      </w:rPr>
+    </w:lvl>
+  </w:abstractNum>
+  <w:abstractNum w:abstractNumId="7" w15:restartNumberingAfterBreak="0">
     <w:nsid w:val="62F21D8D"/>
     <w:multiLevelType w:val="multilevel"/>
     <w:tmpl w:val="E19E255E"/>
@@ -2130,7 +3175,156 @@
       </w:rPr>
     </w:lvl>
   </w:abstractNum>
-  <w:abstractNum w:abstractNumId="3" w15:restartNumberingAfterBreak="0">
+  <w:abstractNum w:abstractNumId="8" w15:restartNumberingAfterBreak="0">
+    <w:nsid w:val="6A2C73E7"/>
+    <w:multiLevelType w:val="multilevel"/>
+    <w:tmpl w:val="6C4C3FB2"/>
+    <w:lvl w:ilvl="0">
+      <w:start w:val="1"/>
+      <w:numFmt w:val="bullet"/>
+      <w:lvlText w:val=""/>
+      <w:lvlJc w:val="left"/>
+      <w:pPr>
+        <w:tabs>
+          <w:tab w:val="num" w:pos="720"/>
+        </w:tabs>
+        <w:ind w:left="720" w:hanging="360"/>
+      </w:pPr>
+      <w:rPr>
+        <w:rFonts w:ascii="Symbol" w:hAnsi="Symbol" w:hint="default"/>
+        <w:sz w:val="20"/>
+      </w:rPr>
+    </w:lvl>
+    <w:lvl w:ilvl="1" w:tentative="1">
+      <w:start w:val="1"/>
+      <w:numFmt w:val="bullet"/>
+      <w:lvlText w:val=""/>
+      <w:lvlJc w:val="left"/>
+      <w:pPr>
+        <w:tabs>
+          <w:tab w:val="num" w:pos="1440"/>
+        </w:tabs>
+        <w:ind w:left="1440" w:hanging="360"/>
+      </w:pPr>
+      <w:rPr>
+        <w:rFonts w:ascii="Symbol" w:hAnsi="Symbol" w:hint="default"/>
+        <w:sz w:val="20"/>
+      </w:rPr>
+    </w:lvl>
+    <w:lvl w:ilvl="2" w:tentative="1">
+      <w:start w:val="1"/>
+      <w:numFmt w:val="bullet"/>
+      <w:lvlText w:val=""/>
+      <w:lvlJc w:val="left"/>
+      <w:pPr>
+        <w:tabs>
+          <w:tab w:val="num" w:pos="2160"/>
+        </w:tabs>
+        <w:ind w:left="2160" w:hanging="360"/>
+      </w:pPr>
+      <w:rPr>
+        <w:rFonts w:ascii="Symbol" w:hAnsi="Symbol" w:hint="default"/>
+        <w:sz w:val="20"/>
+      </w:rPr>
+    </w:lvl>
+    <w:lvl w:ilvl="3" w:tentative="1">
+      <w:start w:val="1"/>
+      <w:numFmt w:val="bullet"/>
+      <w:lvlText w:val=""/>
+      <w:lvlJc w:val="left"/>
+      <w:pPr>
+        <w:tabs>
+          <w:tab w:val="num" w:pos="2880"/>
+        </w:tabs>
+        <w:ind w:left="2880" w:hanging="360"/>
+      </w:pPr>
+      <w:rPr>
+        <w:rFonts w:ascii="Symbol" w:hAnsi="Symbol" w:hint="default"/>
+        <w:sz w:val="20"/>
+      </w:rPr>
+    </w:lvl>
+    <w:lvl w:ilvl="4" w:tentative="1">
+      <w:start w:val="1"/>
+      <w:numFmt w:val="bullet"/>
+      <w:lvlText w:val=""/>
+      <w:lvlJc w:val="left"/>
+      <w:pPr>
+        <w:tabs>
+          <w:tab w:val="num" w:pos="3600"/>
+        </w:tabs>
+        <w:ind w:left="3600" w:hanging="360"/>
+      </w:pPr>
+      <w:rPr>
+        <w:rFonts w:ascii="Symbol" w:hAnsi="Symbol" w:hint="default"/>
+        <w:sz w:val="20"/>
+      </w:rPr>
+    </w:lvl>
+    <w:lvl w:ilvl="5" w:tentative="1">
+      <w:start w:val="1"/>
+      <w:numFmt w:val="bullet"/>
+      <w:lvlText w:val=""/>
+      <w:lvlJc w:val="left"/>
+      <w:pPr>
+        <w:tabs>
+          <w:tab w:val="num" w:pos="4320"/>
+        </w:tabs>
+        <w:ind w:left="4320" w:hanging="360"/>
+      </w:pPr>
+      <w:rPr>
+        <w:rFonts w:ascii="Symbol" w:hAnsi="Symbol" w:hint="default"/>
+        <w:sz w:val="20"/>
+      </w:rPr>
+    </w:lvl>
+    <w:lvl w:ilvl="6" w:tentative="1">
+      <w:start w:val="1"/>
+      <w:numFmt w:val="bullet"/>
+      <w:lvlText w:val=""/>
+      <w:lvlJc w:val="left"/>
+      <w:pPr>
+        <w:tabs>
+          <w:tab w:val="num" w:pos="5040"/>
+        </w:tabs>
+        <w:ind w:left="5040" w:hanging="360"/>
+      </w:pPr>
+      <w:rPr>
+        <w:rFonts w:ascii="Symbol" w:hAnsi="Symbol" w:hint="default"/>
+        <w:sz w:val="20"/>
+      </w:rPr>
+    </w:lvl>
+    <w:lvl w:ilvl="7" w:tentative="1">
+      <w:start w:val="1"/>
+      <w:numFmt w:val="bullet"/>
+      <w:lvlText w:val=""/>
+      <w:lvlJc w:val="left"/>
+      <w:pPr>
+        <w:tabs>
+          <w:tab w:val="num" w:pos="5760"/>
+        </w:tabs>
+        <w:ind w:left="5760" w:hanging="360"/>
+      </w:pPr>
+      <w:rPr>
+        <w:rFonts w:ascii="Symbol" w:hAnsi="Symbol" w:hint="default"/>
+        <w:sz w:val="20"/>
+      </w:rPr>
+    </w:lvl>
+    <w:lvl w:ilvl="8" w:tentative="1">
+      <w:start w:val="1"/>
+      <w:numFmt w:val="bullet"/>
+      <w:lvlText w:val=""/>
+      <w:lvlJc w:val="left"/>
+      <w:pPr>
+        <w:tabs>
+          <w:tab w:val="num" w:pos="6480"/>
+        </w:tabs>
+        <w:ind w:left="6480" w:hanging="360"/>
+      </w:pPr>
+      <w:rPr>
+        <w:rFonts w:ascii="Symbol" w:hAnsi="Symbol" w:hint="default"/>
+        <w:sz w:val="20"/>
+      </w:rPr>
+    </w:lvl>
+  </w:abstractNum>
+  <w:abstractNum w:abstractNumId="9" w15:restartNumberingAfterBreak="0">
     <w:nsid w:val="77926FBD"/>
     <w:multiLevelType w:val="multilevel"/>
     <w:tmpl w:val="CCE058FA"/>
@@ -2280,7 +3474,7 @@
     </w:lvl>
   </w:abstractNum>
   <w:num w:numId="1" w16cid:durableId="1902862562">
-    <w:abstractNumId w:val="3"/>
+    <w:abstractNumId w:val="9"/>
   </w:num>
   <w:num w:numId="2" w16cid:durableId="1786118488">
     <w:abstractNumId w:val="0"/>
@@ -2289,7 +3483,25 @@
     <w:abstractNumId w:val="1"/>
   </w:num>
   <w:num w:numId="4" w16cid:durableId="2090155725">
+    <w:abstractNumId w:val="7"/>
+  </w:num>
+  <w:num w:numId="5" w16cid:durableId="1728184802">
+    <w:abstractNumId w:val="4"/>
+  </w:num>
+  <w:num w:numId="6" w16cid:durableId="1512328974">
     <w:abstractNumId w:val="2"/>
+  </w:num>
+  <w:num w:numId="7" w16cid:durableId="266933471">
+    <w:abstractNumId w:val="8"/>
+  </w:num>
+  <w:num w:numId="8" w16cid:durableId="1216359011">
+    <w:abstractNumId w:val="5"/>
+  </w:num>
+  <w:num w:numId="9" w16cid:durableId="1267882316">
+    <w:abstractNumId w:val="6"/>
+  </w:num>
+  <w:num w:numId="10" w16cid:durableId="963002954">
+    <w:abstractNumId w:val="3"/>
   </w:num>
 </w:numbering>
 </file>
@@ -2692,13 +3904,15 @@
   <w:style w:type="paragraph" w:default="1" w:styleId="Normal">
     <w:name w:val="Normal"/>
     <w:qFormat/>
-    <w:rsid w:val="007D4A2B"/>
+    <w:rsid w:val="00BB2C8F"/>
     <w:pPr>
-      <w:spacing w:after="0" w:line="480" w:lineRule="auto"/>
-      <w:ind w:firstLine="720"/>
+      <w:spacing w:after="0" w:line="240" w:lineRule="auto"/>
     </w:pPr>
     <w:rPr>
-      <w:lang w:val="pt-PT"/>
+      <w:rFonts w:ascii="Times New Roman" w:eastAsia="Times New Roman" w:hAnsi="Times New Roman" w:cs="Times New Roman"/>
+      <w:sz w:val="24"/>
+      <w:szCs w:val="24"/>
+      <w:lang w:val="en-PT" w:eastAsia="en-GB"/>
     </w:rPr>
   </w:style>
   <w:style w:type="paragraph" w:styleId="Heading1">
@@ -2710,11 +3924,9 @@
     <w:qFormat/>
     <w:rsid w:val="00760CC0"/>
     <w:pPr>
-      <w:ind w:firstLine="0"/>
       <w:outlineLvl w:val="0"/>
     </w:pPr>
     <w:rPr>
-      <w:rFonts w:ascii="Times New Roman" w:hAnsi="Times New Roman"/>
       <w:b/>
       <w:bCs/>
       <w:sz w:val="36"/>
@@ -2730,7 +3942,6 @@
     <w:qFormat/>
     <w:rsid w:val="007D4A2B"/>
     <w:pPr>
-      <w:ind w:firstLine="0"/>
       <w:outlineLvl w:val="1"/>
     </w:pPr>
     <w:rPr>
@@ -2748,7 +3959,6 @@
     <w:qFormat/>
     <w:rsid w:val="007D4A2B"/>
     <w:pPr>
-      <w:ind w:firstLine="0"/>
       <w:outlineLvl w:val="2"/>
     </w:pPr>
     <w:rPr>
@@ -2768,7 +3978,6 @@
     <w:qFormat/>
     <w:rsid w:val="007D4A2B"/>
     <w:pPr>
-      <w:ind w:firstLine="0"/>
       <w:outlineLvl w:val="3"/>
     </w:pPr>
     <w:rPr>
@@ -2786,7 +3995,6 @@
     <w:qFormat/>
     <w:rsid w:val="007D4A2B"/>
     <w:pPr>
-      <w:ind w:firstLine="0"/>
       <w:outlineLvl w:val="4"/>
     </w:pPr>
     <w:rPr>
@@ -2810,7 +4018,6 @@
       <w:keepNext/>
       <w:keepLines/>
       <w:spacing w:before="40"/>
-      <w:ind w:firstLine="0"/>
       <w:outlineLvl w:val="5"/>
     </w:pPr>
     <w:rPr>
@@ -2901,8 +4108,6 @@
         <w:tab w:val="center" w:pos="4680"/>
         <w:tab w:val="right" w:pos="9360"/>
       </w:tabs>
-      <w:spacing w:line="240" w:lineRule="auto"/>
-      <w:ind w:firstLine="0"/>
     </w:pPr>
   </w:style>
   <w:style w:type="character" w:customStyle="1" w:styleId="FooterChar">
@@ -2924,8 +4129,6 @@
         <w:tab w:val="center" w:pos="4680"/>
         <w:tab w:val="right" w:pos="9360"/>
       </w:tabs>
-      <w:spacing w:line="240" w:lineRule="auto"/>
-      <w:ind w:firstLine="0"/>
     </w:pPr>
   </w:style>
   <w:style w:type="character" w:styleId="CommentReference">
@@ -2947,9 +4150,6 @@
     <w:uiPriority w:val="99"/>
     <w:unhideWhenUsed/>
     <w:rsid w:val="00CD7F50"/>
-    <w:pPr>
-      <w:spacing w:line="240" w:lineRule="auto"/>
-    </w:pPr>
     <w:rPr>
       <w:sz w:val="20"/>
       <w:szCs w:val="20"/>
@@ -3012,9 +4212,6 @@
     <w:semiHidden/>
     <w:unhideWhenUsed/>
     <w:rsid w:val="00C26C30"/>
-    <w:pPr>
-      <w:spacing w:line="240" w:lineRule="auto"/>
-    </w:pPr>
     <w:rPr>
       <w:rFonts w:ascii="Segoe UI" w:hAnsi="Segoe UI" w:cs="Segoe UI"/>
       <w:sz w:val="18"/>
@@ -3043,7 +4240,6 @@
     <w:qFormat/>
     <w:rsid w:val="00530EF3"/>
     <w:pPr>
-      <w:ind w:firstLine="0"/>
       <w:jc w:val="center"/>
     </w:pPr>
     <w:rPr>
@@ -3081,7 +4277,6 @@
     <w:qFormat/>
     <w:rsid w:val="00530EF3"/>
     <w:pPr>
-      <w:ind w:firstLine="0"/>
       <w:jc w:val="center"/>
     </w:pPr>
   </w:style>
@@ -3100,7 +4295,6 @@
     <w:qFormat/>
     <w:rsid w:val="00530EF3"/>
     <w:pPr>
-      <w:ind w:firstLine="0"/>
       <w:jc w:val="center"/>
     </w:pPr>
     <w:rPr>
@@ -3223,9 +4417,6 @@
     <w:uiPriority w:val="35"/>
     <w:qFormat/>
     <w:rsid w:val="00530EF3"/>
-    <w:pPr>
-      <w:ind w:firstLine="0"/>
-    </w:pPr>
     <w:rPr>
       <w:i/>
       <w:iCs/>
@@ -3251,18 +4442,12 @@
     <w:basedOn w:val="Normal"/>
     <w:qFormat/>
     <w:rsid w:val="007D4A2B"/>
-    <w:pPr>
-      <w:ind w:firstLine="0"/>
-    </w:pPr>
   </w:style>
   <w:style w:type="paragraph" w:customStyle="1" w:styleId="CaptionCallout">
     <w:name w:val="Caption Callout"/>
     <w:basedOn w:val="Normal"/>
     <w:qFormat/>
     <w:rsid w:val="00530EF3"/>
-    <w:pPr>
-      <w:ind w:firstLine="0"/>
-    </w:pPr>
     <w:rPr>
       <w:b/>
     </w:rPr>
@@ -3287,15 +4472,8 @@
     <w:unhideWhenUsed/>
     <w:rsid w:val="001A5562"/>
     <w:pPr>
-      <w:spacing w:before="100" w:beforeAutospacing="1" w:after="100" w:afterAutospacing="1" w:line="240" w:lineRule="auto"/>
-      <w:ind w:firstLine="0"/>
+      <w:spacing w:before="100" w:beforeAutospacing="1" w:after="100" w:afterAutospacing="1"/>
     </w:pPr>
-    <w:rPr>
-      <w:rFonts w:ascii="Times New Roman" w:eastAsia="Times New Roman" w:hAnsi="Times New Roman" w:cs="Times New Roman"/>
-      <w:sz w:val="24"/>
-      <w:szCs w:val="24"/>
-      <w:lang w:val="en-PT" w:eastAsia="en-GB"/>
-    </w:rPr>
   </w:style>
   <w:style w:type="paragraph" w:styleId="TOCHeading">
     <w:name w:val="TOC Heading"/>
@@ -3336,8 +4514,6 @@
       <w:bCs/>
       <w:i/>
       <w:iCs/>
-      <w:sz w:val="24"/>
-      <w:szCs w:val="24"/>
     </w:rPr>
   </w:style>
   <w:style w:type="paragraph" w:styleId="TOC2">
@@ -3484,6 +4660,17 @@
       <w:sz w:val="20"/>
       <w:szCs w:val="20"/>
     </w:rPr>
+  </w:style>
+  <w:style w:type="paragraph" w:styleId="ListParagraph">
+    <w:name w:val="List Paragraph"/>
+    <w:basedOn w:val="Normal"/>
+    <w:uiPriority w:val="34"/>
+    <w:qFormat/>
+    <w:rsid w:val="00BB2C8F"/>
+    <w:pPr>
+      <w:ind w:left="720"/>
+      <w:contextualSpacing/>
+    </w:pPr>
   </w:style>
 </w:styles>
 </file>
@@ -3750,26 +4937,6 @@
 </file>
 
 <file path=customXml/item1.xml><?xml version="1.0" encoding="utf-8"?>
-<p:properties xmlns:p="http://schemas.microsoft.com/office/2006/metadata/properties" xmlns:xsi="http://www.w3.org/2001/XMLSchema-instance" xmlns:pc="http://schemas.microsoft.com/office/infopath/2007/PartnerControls">
-  <documentManagement>
-    <_ip_UnifiedCompliancePolicyUIAction xmlns="http://schemas.microsoft.com/sharepoint/v3" xsi:nil="true"/>
-    <Image xmlns="71af3243-3dd4-4a8d-8c0d-dd76da1f02a5">
-      <Url xsi:nil="true"/>
-      <Description xsi:nil="true"/>
-    </Image>
-    <Status xmlns="71af3243-3dd4-4a8d-8c0d-dd76da1f02a5">Not started</Status>
-    <Background xmlns="71af3243-3dd4-4a8d-8c0d-dd76da1f02a5">false</Background>
-    <_ip_UnifiedCompliancePolicyProperties xmlns="http://schemas.microsoft.com/sharepoint/v3" xsi:nil="true"/>
-    <ImageTagsTaxHTField xmlns="71af3243-3dd4-4a8d-8c0d-dd76da1f02a5">
-      <Terms xmlns="http://schemas.microsoft.com/office/infopath/2007/PartnerControls"/>
-    </ImageTagsTaxHTField>
-    <TaxCatchAll xmlns="230e9df3-be65-4c73-a93b-d1236ebd677e" xsi:nil="true"/>
-    <MediaServiceKeyPoints xmlns="71af3243-3dd4-4a8d-8c0d-dd76da1f02a5" xsi:nil="true"/>
-  </documentManagement>
-</p:properties>
-</file>
-
-<file path=customXml/item2.xml><?xml version="1.0" encoding="utf-8"?>
 <ct:contentTypeSchema xmlns:ct="http://schemas.microsoft.com/office/2006/metadata/contentType" xmlns:ma="http://schemas.microsoft.com/office/2006/metadata/properties/metaAttributes" ct:_="" ma:_="" ma:contentTypeName="Document" ma:contentTypeID="0x01010079F111ED35F8CC479449609E8A0923A6" ma:contentTypeVersion="26" ma:contentTypeDescription="Create a new document." ma:contentTypeScope="" ma:versionID="ac37c1753acd5e330d2062ccec26ea66">
   <xsd:schema xmlns:xsd="http://www.w3.org/2001/XMLSchema" xmlns:xs="http://www.w3.org/2001/XMLSchema" xmlns:p="http://schemas.microsoft.com/office/2006/metadata/properties" xmlns:ns1="http://schemas.microsoft.com/sharepoint/v3" xmlns:ns2="71af3243-3dd4-4a8d-8c0d-dd76da1f02a5" xmlns:ns3="16c05727-aa75-4e4a-9b5f-8a80a1165891" xmlns:ns4="230e9df3-be65-4c73-a93b-d1236ebd677e" targetNamespace="http://schemas.microsoft.com/office/2006/metadata/properties" ma:root="true" ma:fieldsID="3b340c7101c92c5120abd06486f94548" ns1:_="" ns2:_="" ns3:_="" ns4:_="">
     <xsd:import namespace="http://schemas.microsoft.com/sharepoint/v3"/>
@@ -4069,7 +5236,31 @@
 </ct:contentTypeSchema>
 </file>
 
+<file path=customXml/item2.xml><?xml version="1.0" encoding="utf-8"?>
+<p:properties xmlns:p="http://schemas.microsoft.com/office/2006/metadata/properties" xmlns:xsi="http://www.w3.org/2001/XMLSchema-instance" xmlns:pc="http://schemas.microsoft.com/office/infopath/2007/PartnerControls">
+  <documentManagement>
+    <_ip_UnifiedCompliancePolicyUIAction xmlns="http://schemas.microsoft.com/sharepoint/v3" xsi:nil="true"/>
+    <Image xmlns="71af3243-3dd4-4a8d-8c0d-dd76da1f02a5">
+      <Url xsi:nil="true"/>
+      <Description xsi:nil="true"/>
+    </Image>
+    <Status xmlns="71af3243-3dd4-4a8d-8c0d-dd76da1f02a5">Not started</Status>
+    <Background xmlns="71af3243-3dd4-4a8d-8c0d-dd76da1f02a5">false</Background>
+    <_ip_UnifiedCompliancePolicyProperties xmlns="http://schemas.microsoft.com/sharepoint/v3" xsi:nil="true"/>
+    <ImageTagsTaxHTField xmlns="71af3243-3dd4-4a8d-8c0d-dd76da1f02a5">
+      <Terms xmlns="http://schemas.microsoft.com/office/infopath/2007/PartnerControls"/>
+    </ImageTagsTaxHTField>
+    <TaxCatchAll xmlns="230e9df3-be65-4c73-a93b-d1236ebd677e" xsi:nil="true"/>
+    <MediaServiceKeyPoints xmlns="71af3243-3dd4-4a8d-8c0d-dd76da1f02a5" xsi:nil="true"/>
+  </documentManagement>
+</p:properties>
+</file>
+
 <file path=customXml/item3.xml><?xml version="1.0" encoding="utf-8"?>
+<b:Sources xmlns:b="http://schemas.openxmlformats.org/officeDocument/2006/bibliography" xmlns="http://schemas.openxmlformats.org/officeDocument/2006/bibliography" SelectedStyle="/APASixthEditionOfficeOnline.xsl" StyleName="APA" Version="6"/>
+</file>
+
+<file path=customXml/item4.xml><?xml version="1.0" encoding="utf-8"?>
 <?mso-contentType ?>
 <FormTemplates xmlns="http://schemas.microsoft.com/sharepoint/v3/contenttype/forms">
   <Display>DocumentLibraryForm</Display>
@@ -4078,23 +5269,7 @@
 </FormTemplates>
 </file>
 
-<file path=customXml/item4.xml><?xml version="1.0" encoding="utf-8"?>
-<b:Sources xmlns:b="http://schemas.openxmlformats.org/officeDocument/2006/bibliography" xmlns="http://schemas.openxmlformats.org/officeDocument/2006/bibliography" SelectedStyle="/APASixthEditionOfficeOnline.xsl" StyleName="APA" Version="6"/>
-</file>
-
 <file path=customXml/itemProps1.xml><?xml version="1.0" encoding="utf-8"?>
-<ds:datastoreItem xmlns:ds="http://schemas.openxmlformats.org/officeDocument/2006/customXml" ds:itemID="{C7DCE20C-610A-4626-841D-1F10857B445E}">
-  <ds:schemaRefs>
-    <ds:schemaRef ds:uri="http://schemas.microsoft.com/office/2006/metadata/properties"/>
-    <ds:schemaRef ds:uri="http://schemas.microsoft.com/office/infopath/2007/PartnerControls"/>
-    <ds:schemaRef ds:uri="http://schemas.microsoft.com/sharepoint/v3"/>
-    <ds:schemaRef ds:uri="71af3243-3dd4-4a8d-8c0d-dd76da1f02a5"/>
-    <ds:schemaRef ds:uri="230e9df3-be65-4c73-a93b-d1236ebd677e"/>
-  </ds:schemaRefs>
-</ds:datastoreItem>
-</file>
-
-<file path=customXml/itemProps2.xml><?xml version="1.0" encoding="utf-8"?>
 <ds:datastoreItem xmlns:ds="http://schemas.openxmlformats.org/officeDocument/2006/customXml" ds:itemID="{3B411A11-DDA3-4BC4-B0BC-14026E6D5DF4}">
   <ds:schemaRefs>
     <ds:schemaRef ds:uri="http://schemas.microsoft.com/office/2006/metadata/contentType"/>
@@ -4115,18 +5290,30 @@
 </ds:datastoreItem>
 </file>
 
+<file path=customXml/itemProps2.xml><?xml version="1.0" encoding="utf-8"?>
+<ds:datastoreItem xmlns:ds="http://schemas.openxmlformats.org/officeDocument/2006/customXml" ds:itemID="{C7DCE20C-610A-4626-841D-1F10857B445E}">
+  <ds:schemaRefs>
+    <ds:schemaRef ds:uri="http://schemas.microsoft.com/office/2006/metadata/properties"/>
+    <ds:schemaRef ds:uri="http://schemas.microsoft.com/office/infopath/2007/PartnerControls"/>
+    <ds:schemaRef ds:uri="http://schemas.microsoft.com/sharepoint/v3"/>
+    <ds:schemaRef ds:uri="71af3243-3dd4-4a8d-8c0d-dd76da1f02a5"/>
+    <ds:schemaRef ds:uri="230e9df3-be65-4c73-a93b-d1236ebd677e"/>
+  </ds:schemaRefs>
+</ds:datastoreItem>
+</file>
+
 <file path=customXml/itemProps3.xml><?xml version="1.0" encoding="utf-8"?>
+<ds:datastoreItem xmlns:ds="http://schemas.openxmlformats.org/officeDocument/2006/customXml" ds:itemID="{71FA4669-0358-0E4E-915D-0607BEDFEE28}">
+  <ds:schemaRefs>
+    <ds:schemaRef ds:uri="http://schemas.openxmlformats.org/officeDocument/2006/bibliography"/>
+  </ds:schemaRefs>
+</ds:datastoreItem>
+</file>
+
+<file path=customXml/itemProps4.xml><?xml version="1.0" encoding="utf-8"?>
 <ds:datastoreItem xmlns:ds="http://schemas.openxmlformats.org/officeDocument/2006/customXml" ds:itemID="{2D686CB8-6245-413C-A355-156513A377FC}">
   <ds:schemaRefs>
     <ds:schemaRef ds:uri="http://schemas.microsoft.com/sharepoint/v3/contenttype/forms"/>
   </ds:schemaRefs>
 </ds:datastoreItem>
-</file>
-
-<file path=customXml/itemProps4.xml><?xml version="1.0" encoding="utf-8"?>
-<ds:datastoreItem xmlns:ds="http://schemas.openxmlformats.org/officeDocument/2006/customXml" ds:itemID="{71FA4669-0358-0E4E-915D-0607BEDFEE28}">
-  <ds:schemaRefs>
-    <ds:schemaRef ds:uri="http://schemas.openxmlformats.org/officeDocument/2006/bibliography"/>
-  </ds:schemaRefs>
-</ds:datastoreItem>
 </file>
</xml_diff>

<commit_message>
L22G-93 escolha de materias para parede interior e telhado, criação dos diagramas para os dois
</commit_message>
<xml_diff>
--- a/docs/Sprint 2/FSIAP/anexo.docx
+++ b/docs/Sprint 2/FSIAP/anexo.docx
@@ -5,18 +5,21 @@
     <w:p>
       <w:pPr>
         <w:spacing w:line="312" w:lineRule="auto"/>
-        <w:jc w:val="both"/>
-      </w:pPr>
-    </w:p>
-    <w:p>
-      <w:pPr>
-        <w:spacing w:line="312" w:lineRule="auto"/>
-        <w:jc w:val="both"/>
-      </w:pPr>
-    </w:p>
-    <w:p>
-      <w:pPr>
-        <w:spacing w:line="312" w:lineRule="auto"/>
+        <w:ind w:firstLine="426"/>
+        <w:jc w:val="both"/>
+      </w:pPr>
+    </w:p>
+    <w:p>
+      <w:pPr>
+        <w:spacing w:line="312" w:lineRule="auto"/>
+        <w:ind w:firstLine="426"/>
+        <w:jc w:val="both"/>
+      </w:pPr>
+    </w:p>
+    <w:p>
+      <w:pPr>
+        <w:spacing w:line="312" w:lineRule="auto"/>
+        <w:ind w:firstLine="426"/>
         <w:jc w:val="center"/>
       </w:pPr>
       <w:r>
@@ -24,7 +27,7 @@
           <w:noProof/>
         </w:rPr>
         <w:drawing>
-          <wp:inline distT="0" distB="0" distL="0" distR="0" wp14:anchorId="1E383274" wp14:editId="183411BB">
+          <wp:inline distT="0" distB="0" distL="0" distR="0" wp14:anchorId="1E383274" wp14:editId="28E44BB4">
             <wp:extent cx="1912620" cy="567690"/>
             <wp:effectExtent l="0" t="0" r="5080" b="3810"/>
             <wp:docPr id="4" name="Picture 4" descr="A picture containing shape&#10;&#10;Description automatically generated"/>
@@ -76,24 +79,28 @@
     <w:p>
       <w:pPr>
         <w:spacing w:line="312" w:lineRule="auto"/>
+        <w:ind w:firstLine="426"/>
         <w:jc w:val="center"/>
       </w:pPr>
     </w:p>
     <w:p>
       <w:pPr>
         <w:spacing w:line="312" w:lineRule="auto"/>
+        <w:ind w:firstLine="426"/>
         <w:jc w:val="center"/>
       </w:pPr>
     </w:p>
     <w:p>
       <w:pPr>
         <w:spacing w:line="312" w:lineRule="auto"/>
+        <w:ind w:firstLine="426"/>
         <w:jc w:val="center"/>
       </w:pPr>
     </w:p>
     <w:p>
       <w:pPr>
         <w:spacing w:line="312" w:lineRule="auto"/>
+        <w:ind w:firstLine="426"/>
         <w:jc w:val="center"/>
       </w:pPr>
     </w:p>
@@ -101,6 +108,7 @@
       <w:pPr>
         <w:pStyle w:val="Subtitle"/>
         <w:spacing w:line="312" w:lineRule="auto"/>
+        <w:ind w:firstLine="426"/>
         <w:rPr>
           <w:lang w:val="pt-PT"/>
         </w:rPr>
@@ -110,6 +118,7 @@
       <w:pPr>
         <w:pStyle w:val="Title"/>
         <w:spacing w:line="312" w:lineRule="auto"/>
+        <w:ind w:firstLine="426"/>
         <w:rPr>
           <w:sz w:val="48"/>
           <w:szCs w:val="48"/>
@@ -127,6 +136,7 @@
     <w:p>
       <w:pPr>
         <w:spacing w:line="312" w:lineRule="auto"/>
+        <w:ind w:firstLine="426"/>
         <w:jc w:val="center"/>
         <w:rPr>
           <w:lang w:val="pt-PT"/>
@@ -136,6 +146,7 @@
     <w:p>
       <w:pPr>
         <w:spacing w:line="312" w:lineRule="auto"/>
+        <w:ind w:firstLine="426"/>
         <w:jc w:val="center"/>
         <w:rPr>
           <w:lang w:val="pt-PT"/>
@@ -145,6 +156,20 @@
     <w:p>
       <w:pPr>
         <w:spacing w:line="312" w:lineRule="auto"/>
+        <w:ind w:firstLine="426"/>
+      </w:pPr>
+    </w:p>
+    <w:p>
+      <w:pPr>
+        <w:spacing w:line="312" w:lineRule="auto"/>
+        <w:ind w:firstLine="426"/>
+        <w:jc w:val="center"/>
+      </w:pPr>
+    </w:p>
+    <w:p>
+      <w:pPr>
+        <w:spacing w:line="312" w:lineRule="auto"/>
+        <w:ind w:firstLine="426"/>
         <w:jc w:val="center"/>
         <w:rPr>
           <w:lang w:val="pt-PT"/>
@@ -153,164 +178,150 @@
     </w:p>
     <w:p>
       <w:pPr>
-        <w:spacing w:line="312" w:lineRule="auto"/>
+        <w:pStyle w:val="Subtitle"/>
+        <w:spacing w:line="312" w:lineRule="auto"/>
+        <w:ind w:firstLine="426"/>
+      </w:pPr>
+      <w:r>
+        <w:t>Miguel Oliveira 1211281</w:t>
+      </w:r>
+    </w:p>
+    <w:p>
+      <w:pPr>
+        <w:pStyle w:val="Subtitle"/>
+        <w:spacing w:line="312" w:lineRule="auto"/>
+        <w:ind w:firstLine="426"/>
+      </w:pPr>
+      <w:r>
+        <w:t>Rodrigo Cardoso 1221083</w:t>
+      </w:r>
+    </w:p>
+    <w:p>
+      <w:pPr>
+        <w:pStyle w:val="Subtitle"/>
+        <w:spacing w:line="312" w:lineRule="auto"/>
+        <w:ind w:firstLine="426"/>
+      </w:pPr>
+      <w:r>
+        <w:t>Rodrigo Castro 1220636</w:t>
+      </w:r>
+    </w:p>
+    <w:p>
+      <w:pPr>
+        <w:pStyle w:val="Subtitle"/>
+        <w:spacing w:line="312" w:lineRule="auto"/>
+        <w:ind w:firstLine="426"/>
+      </w:pPr>
+      <w:r>
+        <w:t>Mário Ribeiro 1221019</w:t>
+      </w:r>
+    </w:p>
+    <w:p>
+      <w:pPr>
+        <w:spacing w:line="312" w:lineRule="auto"/>
+        <w:ind w:firstLine="426"/>
         <w:jc w:val="center"/>
       </w:pPr>
     </w:p>
     <w:p>
       <w:pPr>
         <w:spacing w:line="312" w:lineRule="auto"/>
+        <w:ind w:firstLine="426"/>
         <w:jc w:val="center"/>
       </w:pPr>
     </w:p>
     <w:p>
       <w:pPr>
         <w:spacing w:line="312" w:lineRule="auto"/>
+        <w:ind w:firstLine="426"/>
         <w:jc w:val="center"/>
       </w:pPr>
     </w:p>
     <w:p>
       <w:pPr>
         <w:spacing w:line="312" w:lineRule="auto"/>
+        <w:ind w:firstLine="426"/>
         <w:jc w:val="center"/>
       </w:pPr>
     </w:p>
     <w:p>
       <w:pPr>
         <w:spacing w:line="312" w:lineRule="auto"/>
+        <w:ind w:firstLine="426"/>
         <w:jc w:val="center"/>
-        <w:rPr>
-          <w:lang w:val="pt-PT"/>
-        </w:rPr>
+      </w:pPr>
+    </w:p>
+    <w:p>
+      <w:pPr>
+        <w:spacing w:line="312" w:lineRule="auto"/>
+        <w:ind w:firstLine="426"/>
+        <w:jc w:val="center"/>
+      </w:pPr>
+    </w:p>
+    <w:p>
+      <w:pPr>
+        <w:spacing w:line="312" w:lineRule="auto"/>
+        <w:ind w:firstLine="426"/>
+        <w:jc w:val="center"/>
+      </w:pPr>
+    </w:p>
+    <w:p>
+      <w:pPr>
+        <w:spacing w:line="312" w:lineRule="auto"/>
+        <w:ind w:firstLine="426"/>
+        <w:jc w:val="center"/>
+      </w:pPr>
+    </w:p>
+    <w:p>
+      <w:pPr>
+        <w:spacing w:line="312" w:lineRule="auto"/>
+        <w:ind w:firstLine="426"/>
+        <w:jc w:val="center"/>
+      </w:pPr>
+    </w:p>
+    <w:p>
+      <w:pPr>
+        <w:spacing w:line="312" w:lineRule="auto"/>
+        <w:ind w:firstLine="426"/>
+        <w:jc w:val="center"/>
+      </w:pPr>
+    </w:p>
+    <w:p>
+      <w:pPr>
+        <w:spacing w:line="312" w:lineRule="auto"/>
+        <w:ind w:firstLine="426"/>
+        <w:jc w:val="center"/>
+      </w:pPr>
+    </w:p>
+    <w:p>
+      <w:pPr>
+        <w:spacing w:line="312" w:lineRule="auto"/>
+        <w:ind w:firstLine="426"/>
+        <w:jc w:val="center"/>
+      </w:pPr>
+    </w:p>
+    <w:p>
+      <w:pPr>
+        <w:spacing w:line="312" w:lineRule="auto"/>
+        <w:ind w:firstLine="426"/>
+        <w:jc w:val="center"/>
       </w:pPr>
     </w:p>
     <w:p>
       <w:pPr>
         <w:pStyle w:val="Subtitle"/>
         <w:spacing w:line="312" w:lineRule="auto"/>
-      </w:pPr>
-      <w:r>
-        <w:t>Miguel Oliveira 1211281</w:t>
+        <w:ind w:firstLine="426"/>
+      </w:pPr>
+      <w:r>
+        <w:t>Instituto Superior de Engenharia Informática</w:t>
       </w:r>
     </w:p>
     <w:p>
       <w:pPr>
         <w:pStyle w:val="Subtitle"/>
         <w:spacing w:line="312" w:lineRule="auto"/>
-      </w:pPr>
-      <w:r>
-        <w:t>Rodrigo Cardoso 1221083</w:t>
-      </w:r>
-    </w:p>
-    <w:p>
-      <w:pPr>
-        <w:pStyle w:val="Subtitle"/>
-        <w:spacing w:line="312" w:lineRule="auto"/>
-      </w:pPr>
-      <w:r>
-        <w:t>Rodrigo Castro 1220636</w:t>
-      </w:r>
-    </w:p>
-    <w:p>
-      <w:pPr>
-        <w:pStyle w:val="Subtitle"/>
-        <w:spacing w:line="312" w:lineRule="auto"/>
-      </w:pPr>
-      <w:r>
-        <w:t>Mário Ribeiro 1221019</w:t>
-      </w:r>
-    </w:p>
-    <w:p>
-      <w:pPr>
-        <w:spacing w:line="312" w:lineRule="auto"/>
-        <w:jc w:val="center"/>
-      </w:pPr>
-    </w:p>
-    <w:p>
-      <w:pPr>
-        <w:spacing w:line="312" w:lineRule="auto"/>
-        <w:jc w:val="center"/>
-      </w:pPr>
-    </w:p>
-    <w:p>
-      <w:pPr>
-        <w:spacing w:line="312" w:lineRule="auto"/>
-        <w:jc w:val="center"/>
-      </w:pPr>
-    </w:p>
-    <w:p>
-      <w:pPr>
-        <w:spacing w:line="312" w:lineRule="auto"/>
-        <w:jc w:val="center"/>
-      </w:pPr>
-    </w:p>
-    <w:p>
-      <w:pPr>
-        <w:spacing w:line="312" w:lineRule="auto"/>
-        <w:jc w:val="center"/>
-      </w:pPr>
-    </w:p>
-    <w:p>
-      <w:pPr>
-        <w:spacing w:line="312" w:lineRule="auto"/>
-        <w:jc w:val="center"/>
-      </w:pPr>
-    </w:p>
-    <w:p>
-      <w:pPr>
-        <w:spacing w:line="312" w:lineRule="auto"/>
-        <w:jc w:val="center"/>
-      </w:pPr>
-    </w:p>
-    <w:p>
-      <w:pPr>
-        <w:spacing w:line="312" w:lineRule="auto"/>
-        <w:jc w:val="center"/>
-      </w:pPr>
-    </w:p>
-    <w:p>
-      <w:pPr>
-        <w:spacing w:line="312" w:lineRule="auto"/>
-        <w:jc w:val="center"/>
-      </w:pPr>
-    </w:p>
-    <w:p>
-      <w:pPr>
-        <w:spacing w:line="312" w:lineRule="auto"/>
-        <w:jc w:val="center"/>
-      </w:pPr>
-    </w:p>
-    <w:p>
-      <w:pPr>
-        <w:spacing w:line="312" w:lineRule="auto"/>
-        <w:jc w:val="center"/>
-      </w:pPr>
-    </w:p>
-    <w:p>
-      <w:pPr>
-        <w:spacing w:line="312" w:lineRule="auto"/>
-        <w:jc w:val="center"/>
-      </w:pPr>
-    </w:p>
-    <w:p>
-      <w:pPr>
-        <w:spacing w:line="312" w:lineRule="auto"/>
-        <w:jc w:val="center"/>
-      </w:pPr>
-    </w:p>
-    <w:p>
-      <w:pPr>
-        <w:pStyle w:val="Subtitle"/>
-        <w:spacing w:line="312" w:lineRule="auto"/>
-      </w:pPr>
-      <w:r>
-        <w:t>Instituto Superior de Engenharia Informática</w:t>
-      </w:r>
-    </w:p>
-    <w:p>
-      <w:pPr>
-        <w:pStyle w:val="Subtitle"/>
-        <w:spacing w:line="312" w:lineRule="auto"/>
+        <w:ind w:firstLine="426"/>
         <w:sectPr>
           <w:headerReference w:type="default" r:id="rId12"/>
           <w:footerReference w:type="default" r:id="rId13"/>
@@ -367,6 +378,7 @@
         <w:p>
           <w:pPr>
             <w:spacing w:line="312" w:lineRule="auto"/>
+            <w:ind w:firstLine="426"/>
             <w:jc w:val="both"/>
             <w:rPr>
               <w:lang w:val="en-US"/>
@@ -1020,6 +1032,7 @@
         <w:p>
           <w:pPr>
             <w:spacing w:line="312" w:lineRule="auto"/>
+            <w:ind w:firstLine="426"/>
             <w:jc w:val="both"/>
             <w:rPr>
               <w:lang w:val="en-US"/>
@@ -1040,6 +1053,7 @@
       <w:pPr>
         <w:pStyle w:val="Subtitle"/>
         <w:spacing w:line="312" w:lineRule="auto"/>
+        <w:ind w:firstLine="426"/>
         <w:jc w:val="both"/>
         <w:rPr>
           <w:lang w:val="en-US"/>
@@ -1049,6 +1063,7 @@
     <w:p>
       <w:pPr>
         <w:spacing w:line="312" w:lineRule="auto"/>
+        <w:ind w:firstLine="426"/>
         <w:jc w:val="both"/>
         <w:rPr>
           <w:lang w:val="en-US"/>
@@ -1100,6 +1115,7 @@
     <w:p>
       <w:pPr>
         <w:spacing w:after="160" w:line="312" w:lineRule="auto"/>
+        <w:ind w:firstLine="426"/>
         <w:jc w:val="both"/>
         <w:rPr>
           <w:lang w:val="en-US"/>
@@ -1134,6 +1150,7 @@
     <w:p>
       <w:pPr>
         <w:spacing w:line="312" w:lineRule="auto"/>
+        <w:ind w:firstLine="426"/>
         <w:jc w:val="both"/>
       </w:pPr>
       <w:r>
@@ -1143,12 +1160,14 @@
     <w:p>
       <w:pPr>
         <w:spacing w:line="312" w:lineRule="auto"/>
-        <w:jc w:val="both"/>
-      </w:pPr>
-    </w:p>
-    <w:p>
-      <w:pPr>
-        <w:spacing w:line="312" w:lineRule="auto"/>
+        <w:ind w:firstLine="426"/>
+        <w:jc w:val="both"/>
+      </w:pPr>
+    </w:p>
+    <w:p>
+      <w:pPr>
+        <w:spacing w:line="312" w:lineRule="auto"/>
+        <w:ind w:firstLine="426"/>
         <w:jc w:val="both"/>
       </w:pPr>
       <w:r>
@@ -1158,12 +1177,14 @@
     <w:p>
       <w:pPr>
         <w:spacing w:line="312" w:lineRule="auto"/>
-        <w:jc w:val="both"/>
-      </w:pPr>
-    </w:p>
-    <w:p>
-      <w:pPr>
-        <w:spacing w:line="312" w:lineRule="auto"/>
+        <w:ind w:firstLine="426"/>
+        <w:jc w:val="both"/>
+      </w:pPr>
+    </w:p>
+    <w:p>
+      <w:pPr>
+        <w:spacing w:line="312" w:lineRule="auto"/>
+        <w:ind w:firstLine="426"/>
         <w:jc w:val="both"/>
       </w:pPr>
       <w:r>
@@ -1173,12 +1194,14 @@
     <w:p>
       <w:pPr>
         <w:spacing w:line="312" w:lineRule="auto"/>
-        <w:jc w:val="both"/>
-      </w:pPr>
-    </w:p>
-    <w:p>
-      <w:pPr>
-        <w:spacing w:line="312" w:lineRule="auto"/>
+        <w:ind w:firstLine="426"/>
+        <w:jc w:val="both"/>
+      </w:pPr>
+    </w:p>
+    <w:p>
+      <w:pPr>
+        <w:spacing w:line="312" w:lineRule="auto"/>
+        <w:ind w:firstLine="426"/>
         <w:jc w:val="both"/>
       </w:pPr>
       <w:r>
@@ -1188,12 +1211,14 @@
     <w:p>
       <w:pPr>
         <w:spacing w:line="312" w:lineRule="auto"/>
-        <w:jc w:val="both"/>
-      </w:pPr>
-    </w:p>
-    <w:p>
-      <w:pPr>
-        <w:spacing w:line="312" w:lineRule="auto"/>
+        <w:ind w:firstLine="426"/>
+        <w:jc w:val="both"/>
+      </w:pPr>
+    </w:p>
+    <w:p>
+      <w:pPr>
+        <w:spacing w:line="312" w:lineRule="auto"/>
+        <w:ind w:firstLine="426"/>
         <w:jc w:val="both"/>
       </w:pPr>
       <w:r>
@@ -1203,6 +1228,7 @@
     <w:p>
       <w:pPr>
         <w:spacing w:after="160" w:line="312" w:lineRule="auto"/>
+        <w:ind w:firstLine="426"/>
         <w:jc w:val="both"/>
       </w:pPr>
       <w:r>
@@ -1213,6 +1239,7 @@
       <w:pPr>
         <w:pStyle w:val="Heading1"/>
         <w:spacing w:line="312" w:lineRule="auto"/>
+        <w:ind w:firstLine="426"/>
         <w:jc w:val="both"/>
         <w:rPr>
           <w:lang w:val="pt-PT"/>
@@ -1231,6 +1258,7 @@
     <w:p>
       <w:pPr>
         <w:spacing w:after="160" w:line="312" w:lineRule="auto"/>
+        <w:ind w:firstLine="426"/>
         <w:jc w:val="both"/>
         <w:rPr>
           <w:lang w:val="pt-PT"/>
@@ -1247,6 +1275,7 @@
       <w:pPr>
         <w:pStyle w:val="Heading1"/>
         <w:spacing w:line="312" w:lineRule="auto"/>
+        <w:ind w:firstLine="426"/>
         <w:jc w:val="both"/>
       </w:pPr>
       <w:bookmarkStart w:id="2" w:name="_Toc150288768"/>
@@ -1258,12 +1287,14 @@
     </w:p>
     <w:p>
       <w:pPr>
-        <w:jc w:val="both"/>
-      </w:pPr>
-    </w:p>
-    <w:p>
-      <w:pPr>
-        <w:spacing w:line="312" w:lineRule="auto"/>
+        <w:ind w:firstLine="426"/>
+        <w:jc w:val="both"/>
+      </w:pPr>
+    </w:p>
+    <w:p>
+      <w:pPr>
+        <w:spacing w:line="312" w:lineRule="auto"/>
+        <w:ind w:firstLine="426"/>
         <w:jc w:val="both"/>
       </w:pPr>
       <w:r>
@@ -1276,6 +1307,7 @@
     <w:p>
       <w:pPr>
         <w:spacing w:line="312" w:lineRule="auto"/>
+        <w:ind w:firstLine="426"/>
         <w:jc w:val="both"/>
       </w:pPr>
     </w:p>
@@ -1283,6 +1315,7 @@
       <w:pPr>
         <w:keepNext/>
         <w:spacing w:line="312" w:lineRule="auto"/>
+        <w:ind w:firstLine="426"/>
         <w:jc w:val="center"/>
       </w:pPr>
       <w:r>
@@ -1335,6 +1368,7 @@
     <w:p>
       <w:pPr>
         <w:pStyle w:val="Caption"/>
+        <w:ind w:firstLine="426"/>
         <w:jc w:val="center"/>
         <w:rPr>
           <w:lang w:val="pt-PT"/>
@@ -1368,12 +1402,14 @@
     <w:p>
       <w:pPr>
         <w:spacing w:line="312" w:lineRule="auto"/>
-        <w:jc w:val="both"/>
-      </w:pPr>
-    </w:p>
-    <w:p>
-      <w:pPr>
-        <w:spacing w:line="312" w:lineRule="auto"/>
+        <w:ind w:firstLine="426"/>
+        <w:jc w:val="both"/>
+      </w:pPr>
+    </w:p>
+    <w:p>
+      <w:pPr>
+        <w:spacing w:line="312" w:lineRule="auto"/>
+        <w:ind w:firstLine="426"/>
         <w:jc w:val="both"/>
       </w:pPr>
       <w:r>
@@ -1383,12 +1419,14 @@
     <w:p>
       <w:pPr>
         <w:spacing w:line="312" w:lineRule="auto"/>
-        <w:jc w:val="both"/>
-      </w:pPr>
-    </w:p>
-    <w:p>
-      <w:pPr>
-        <w:spacing w:line="312" w:lineRule="auto"/>
+        <w:ind w:firstLine="426"/>
+        <w:jc w:val="both"/>
+      </w:pPr>
+    </w:p>
+    <w:p>
+      <w:pPr>
+        <w:spacing w:line="312" w:lineRule="auto"/>
+        <w:ind w:firstLine="426"/>
         <w:jc w:val="both"/>
       </w:pPr>
       <w:r>
@@ -1403,6 +1441,7 @@
           <w:numId w:val="10"/>
         </w:numPr>
         <w:spacing w:line="312" w:lineRule="auto"/>
+        <w:ind w:firstLine="426"/>
         <w:jc w:val="both"/>
       </w:pPr>
       <w:r>
@@ -1417,6 +1456,7 @@
           <w:numId w:val="10"/>
         </w:numPr>
         <w:spacing w:line="312" w:lineRule="auto"/>
+        <w:ind w:firstLine="426"/>
         <w:jc w:val="both"/>
       </w:pPr>
       <w:r>
@@ -1431,6 +1471,7 @@
           <w:numId w:val="10"/>
         </w:numPr>
         <w:spacing w:line="312" w:lineRule="auto"/>
+        <w:ind w:firstLine="426"/>
         <w:jc w:val="both"/>
       </w:pPr>
       <w:r>
@@ -1445,6 +1486,7 @@
           <w:numId w:val="10"/>
         </w:numPr>
         <w:spacing w:line="312" w:lineRule="auto"/>
+        <w:ind w:firstLine="426"/>
         <w:jc w:val="both"/>
       </w:pPr>
       <w:r>
@@ -1459,6 +1501,7 @@
           <w:numId w:val="10"/>
         </w:numPr>
         <w:spacing w:line="312" w:lineRule="auto"/>
+        <w:ind w:firstLine="426"/>
         <w:jc w:val="both"/>
       </w:pPr>
       <w:r>
@@ -1468,142 +1511,218 @@
     <w:p>
       <w:pPr>
         <w:spacing w:line="312" w:lineRule="auto"/>
-        <w:jc w:val="both"/>
-      </w:pPr>
-    </w:p>
-    <w:p>
-      <w:pPr>
-        <w:spacing w:line="312" w:lineRule="auto"/>
-        <w:jc w:val="both"/>
-      </w:pPr>
-    </w:p>
-    <w:p>
-      <w:pPr>
-        <w:spacing w:line="312" w:lineRule="auto"/>
-        <w:jc w:val="both"/>
+        <w:ind w:firstLine="426"/>
+        <w:jc w:val="both"/>
+      </w:pPr>
+    </w:p>
+    <w:p>
+      <w:pPr>
+        <w:spacing w:line="312" w:lineRule="auto"/>
+        <w:jc w:val="both"/>
+      </w:pPr>
+    </w:p>
+    <w:p>
+      <w:pPr>
+        <w:spacing w:line="312" w:lineRule="auto"/>
+        <w:ind w:firstLine="426"/>
+        <w:jc w:val="both"/>
+      </w:pPr>
+      <w:r>
+        <w:t>A camada de isolamento é a parte central da parede e é responsável por fornecer isolamento térmico. O isolamento impede a transferência de calor entre o interior e o exterior da estrutura, mantendo a temperatura interna desejada.</w:t>
+      </w:r>
+    </w:p>
+    <w:p>
+      <w:pPr>
+        <w:spacing w:line="312" w:lineRule="auto"/>
+        <w:ind w:firstLine="426"/>
+        <w:jc w:val="both"/>
+      </w:pPr>
+    </w:p>
+    <w:p>
+      <w:pPr>
+        <w:spacing w:line="312" w:lineRule="auto"/>
+        <w:ind w:firstLine="426"/>
+        <w:jc w:val="both"/>
+      </w:pPr>
+      <w:r>
+        <w:t>Como potencial material para a camada exterior pode ser:</w:t>
+      </w:r>
+    </w:p>
+    <w:p>
+      <w:pPr>
+        <w:pStyle w:val="ListParagraph"/>
+        <w:numPr>
+          <w:ilvl w:val="0"/>
+          <w:numId w:val="10"/>
+        </w:numPr>
+        <w:spacing w:line="312" w:lineRule="auto"/>
+        <w:ind w:firstLine="426"/>
+        <w:jc w:val="both"/>
+      </w:pPr>
+      <w:r>
+        <w:t>Lã de Vidro: A lã de vidro é um isolante eficaz com boas propriedades de resistência térmica.</w:t>
+      </w:r>
+    </w:p>
+    <w:p>
+      <w:pPr>
+        <w:pStyle w:val="ListParagraph"/>
+        <w:numPr>
+          <w:ilvl w:val="0"/>
+          <w:numId w:val="10"/>
+        </w:numPr>
+        <w:spacing w:line="312" w:lineRule="auto"/>
+        <w:ind w:firstLine="426"/>
+        <w:jc w:val="both"/>
+      </w:pPr>
+      <w:r>
+        <w:t>Lã de Rocha: A lã de rocha é semelhante à lã de vidro e oferece um bom isolamento.</w:t>
+      </w:r>
+    </w:p>
+    <w:p>
+      <w:pPr>
+        <w:pStyle w:val="ListParagraph"/>
+        <w:numPr>
+          <w:ilvl w:val="0"/>
+          <w:numId w:val="10"/>
+        </w:numPr>
+        <w:spacing w:line="312" w:lineRule="auto"/>
+        <w:ind w:firstLine="426"/>
+        <w:jc w:val="both"/>
+      </w:pPr>
+      <w:r>
+        <w:t>Painéis de Poliestireno Expandido (EPS): Painéis de EPS são leves e oferecem um isolamento térmico eficaz.</w:t>
+      </w:r>
+    </w:p>
+    <w:p>
+      <w:pPr>
+        <w:pStyle w:val="ListParagraph"/>
+        <w:numPr>
+          <w:ilvl w:val="0"/>
+          <w:numId w:val="10"/>
+        </w:numPr>
+        <w:spacing w:line="312" w:lineRule="auto"/>
+        <w:ind w:firstLine="426"/>
+        <w:jc w:val="both"/>
+      </w:pPr>
+      <w:r>
+        <w:t>Poliuretano: O poliuretano fornece um alto desempenho de isolamento térmico e é eficaz em espaços limitados.</w:t>
+      </w:r>
+    </w:p>
+    <w:p>
+      <w:pPr>
+        <w:pStyle w:val="ListParagraph"/>
+        <w:numPr>
+          <w:ilvl w:val="0"/>
+          <w:numId w:val="10"/>
+        </w:numPr>
+        <w:spacing w:line="312" w:lineRule="auto"/>
+        <w:ind w:firstLine="426"/>
+        <w:jc w:val="both"/>
+      </w:pPr>
+      <w:r>
+        <w:t>Painéis de Aerogel: Painéis de aerogel são extremamente eficazes no isolamento térmico, embora sejam mais caros.</w:t>
+      </w:r>
+    </w:p>
+    <w:p>
+      <w:pPr>
+        <w:spacing w:line="312" w:lineRule="auto"/>
+        <w:ind w:firstLine="426"/>
+        <w:jc w:val="both"/>
+      </w:pPr>
+    </w:p>
+    <w:p>
+      <w:pPr>
+        <w:spacing w:line="312" w:lineRule="auto"/>
+        <w:ind w:firstLine="426"/>
+        <w:jc w:val="both"/>
+      </w:pPr>
+    </w:p>
+    <w:p>
+      <w:pPr>
+        <w:spacing w:line="312" w:lineRule="auto"/>
+        <w:ind w:firstLine="426"/>
+        <w:jc w:val="both"/>
+      </w:pPr>
+      <w:r>
+        <w:t>A camada interior é a parte mais próxima do interior da construção. Além da sua função estrutural, esta camada também pode desempenhar um papel no controlo da humidade interna e na estética interna da estrutura.</w:t>
+      </w:r>
+    </w:p>
+    <w:p>
+      <w:pPr>
+        <w:spacing w:line="312" w:lineRule="auto"/>
+        <w:ind w:firstLine="426"/>
+        <w:jc w:val="both"/>
+      </w:pPr>
+    </w:p>
+    <w:p>
+      <w:pPr>
+        <w:spacing w:line="312" w:lineRule="auto"/>
+        <w:ind w:firstLine="426"/>
+        <w:jc w:val="both"/>
+      </w:pPr>
+      <w:r>
+        <w:t xml:space="preserve">Como potencial material para a camada </w:t>
+      </w:r>
+      <w:r>
         <w:rPr>
           <w:lang w:val="pt-PT"/>
         </w:rPr>
-      </w:pPr>
-    </w:p>
-    <w:p>
-      <w:pPr>
-        <w:spacing w:line="312" w:lineRule="auto"/>
-        <w:jc w:val="both"/>
-      </w:pPr>
-    </w:p>
-    <w:p>
-      <w:pPr>
-        <w:spacing w:line="312" w:lineRule="auto"/>
-        <w:jc w:val="both"/>
-      </w:pPr>
-      <w:r>
-        <w:t>A camada de isolamento é a parte central da parede e é responsável por fornecer isolamento térmico. O isolamento impede a transferência de calor entre o interior e o exterior da estrutura, mantendo a temperatura interna desejada.</w:t>
-      </w:r>
-    </w:p>
-    <w:p>
-      <w:pPr>
-        <w:spacing w:line="312" w:lineRule="auto"/>
-        <w:jc w:val="both"/>
-      </w:pPr>
-    </w:p>
-    <w:p>
-      <w:pPr>
-        <w:spacing w:line="312" w:lineRule="auto"/>
-        <w:jc w:val="both"/>
-      </w:pPr>
-      <w:r>
-        <w:t>- Lã de Vidro: A lã de vidro é um isolante eficaz com boas propriedades de resistência térmica.</w:t>
-      </w:r>
-    </w:p>
-    <w:p>
-      <w:pPr>
-        <w:spacing w:line="312" w:lineRule="auto"/>
-        <w:jc w:val="both"/>
-      </w:pPr>
-      <w:r>
-        <w:t>- Lã de Rocha: A lã de rocha é semelhante à lã de vidro e oferece um bom isolamento.</w:t>
-      </w:r>
-    </w:p>
-    <w:p>
-      <w:pPr>
-        <w:spacing w:line="312" w:lineRule="auto"/>
-        <w:jc w:val="both"/>
-      </w:pPr>
-      <w:r>
-        <w:t>- Painéis de Poliestireno Expandido (EPS): Painéis de EPS são leves e oferecem um isolamento térmico eficaz.</w:t>
-      </w:r>
-    </w:p>
-    <w:p>
-      <w:pPr>
-        <w:spacing w:line="312" w:lineRule="auto"/>
-        <w:jc w:val="both"/>
-      </w:pPr>
-      <w:r>
-        <w:t>- Poliuretano: O poliuretano fornece um alto desempenho de isolamento térmico e é eficaz em espaços limitados.</w:t>
-      </w:r>
-    </w:p>
-    <w:p>
-      <w:pPr>
-        <w:spacing w:line="312" w:lineRule="auto"/>
-        <w:jc w:val="both"/>
-      </w:pPr>
-      <w:r>
-        <w:t>- Painéis de Aerogel: Painéis de aerogel são extremamente eficazes no isolamento térmico, embora sejam mais caros.</w:t>
-      </w:r>
-    </w:p>
-    <w:p>
-      <w:pPr>
-        <w:spacing w:line="312" w:lineRule="auto"/>
-        <w:jc w:val="both"/>
-      </w:pPr>
-    </w:p>
-    <w:p>
-      <w:pPr>
-        <w:spacing w:line="312" w:lineRule="auto"/>
-        <w:jc w:val="both"/>
-      </w:pPr>
-      <w:r>
-        <w:t>A camada interior é a parte mais próxima do interior da construção. Além da sua função estrutural, esta camada também pode desempenhar um papel no controlo da humidade interna e na estética interna da estrutura.</w:t>
-      </w:r>
-    </w:p>
-    <w:p>
-      <w:pPr>
-        <w:spacing w:line="312" w:lineRule="auto"/>
-        <w:jc w:val="both"/>
-      </w:pPr>
-    </w:p>
-    <w:p>
-      <w:pPr>
-        <w:spacing w:line="312" w:lineRule="auto"/>
-        <w:jc w:val="both"/>
-      </w:pPr>
-      <w:r>
-        <w:t>- Drywall: O drywall é um material comum para o revestimento interno e pode ser combinado com isolamento adicional.</w:t>
-      </w:r>
-    </w:p>
-    <w:p>
-      <w:pPr>
-        <w:spacing w:line="312" w:lineRule="auto"/>
-        <w:jc w:val="both"/>
-      </w:pPr>
-      <w:r>
-        <w:t>- Placas de Gesso: Placas de gesso são utilizadas para revestimento interno e podem melhorar o isolamento térmico.</w:t>
-      </w:r>
-    </w:p>
-    <w:p>
-      <w:pPr>
-        <w:spacing w:line="312" w:lineRule="auto"/>
-        <w:jc w:val="both"/>
-      </w:pPr>
-      <w:r>
-        <w:t>- Painéis de Fibrocimento: Painéis de fibrocimento são resistentes à humidade e podem ser usados como revestimento interno.</w:t>
+        <w:t>interior</w:t>
+      </w:r>
+      <w:r>
+        <w:t xml:space="preserve"> pode ser:</w:t>
+      </w:r>
+    </w:p>
+    <w:p>
+      <w:pPr>
+        <w:pStyle w:val="ListParagraph"/>
+        <w:numPr>
+          <w:ilvl w:val="0"/>
+          <w:numId w:val="10"/>
+        </w:numPr>
+        <w:spacing w:line="312" w:lineRule="auto"/>
+        <w:ind w:firstLine="426"/>
+        <w:jc w:val="both"/>
+      </w:pPr>
+      <w:r>
+        <w:t>Drywall: O drywall é um material comum para o revestimento interno e pode ser combinado com isolamento adicional.</w:t>
+      </w:r>
+    </w:p>
+    <w:p>
+      <w:pPr>
+        <w:pStyle w:val="ListParagraph"/>
+        <w:numPr>
+          <w:ilvl w:val="0"/>
+          <w:numId w:val="10"/>
+        </w:numPr>
+        <w:spacing w:line="312" w:lineRule="auto"/>
+        <w:ind w:firstLine="426"/>
+        <w:jc w:val="both"/>
+      </w:pPr>
+      <w:r>
+        <w:t>Placas de Gesso: Placas de gesso são utilizadas para revestimento interno e podem melhorar o isolamento térmico.</w:t>
+      </w:r>
+    </w:p>
+    <w:p>
+      <w:pPr>
+        <w:pStyle w:val="ListParagraph"/>
+        <w:numPr>
+          <w:ilvl w:val="0"/>
+          <w:numId w:val="10"/>
+        </w:numPr>
+        <w:spacing w:line="312" w:lineRule="auto"/>
+        <w:ind w:firstLine="426"/>
+        <w:jc w:val="both"/>
+      </w:pPr>
+      <w:r>
+        <w:t>Painéis de Fibrocimento: Painéis de fibrocimento são resistentes à humidade e podem ser usados como revestimento interno.</w:t>
       </w:r>
     </w:p>
     <w:p>
       <w:pPr>
         <w:pStyle w:val="Heading2"/>
         <w:spacing w:line="312" w:lineRule="auto"/>
+        <w:ind w:firstLine="426"/>
         <w:jc w:val="both"/>
       </w:pPr>
     </w:p>
@@ -1611,6 +1730,7 @@
       <w:pPr>
         <w:pStyle w:val="Heading2"/>
         <w:spacing w:line="312" w:lineRule="auto"/>
+        <w:ind w:firstLine="426"/>
         <w:jc w:val="both"/>
       </w:pPr>
       <w:r>
@@ -1621,18 +1741,66 @@
       <w:pPr>
         <w:pStyle w:val="Heading1"/>
         <w:spacing w:line="312" w:lineRule="auto"/>
-        <w:jc w:val="both"/>
-      </w:pPr>
-      <w:bookmarkStart w:id="3" w:name="_Toc150288769"/>
-      <w:r>
+        <w:ind w:firstLine="426"/>
+        <w:jc w:val="both"/>
+        <w:rPr>
+          <w:lang w:val="pt-PT"/>
+        </w:rPr>
+      </w:pPr>
+      <w:r>
+        <w:rPr>
+          <w:lang w:val="pt-PT"/>
+        </w:rPr>
+        <w:lastRenderedPageBreak/>
+        <w:t>Paredes Interiores</w:t>
+      </w:r>
+    </w:p>
+    <w:p>
+      <w:pPr>
+        <w:rPr>
+          <w:lang w:val="pt-PT"/>
+        </w:rPr>
+      </w:pPr>
+    </w:p>
+    <w:p>
+      <w:pPr>
+        <w:rPr>
+          <w:lang w:val="pt-PT"/>
+        </w:rPr>
+      </w:pPr>
+    </w:p>
+    <w:p>
+      <w:pPr>
+        <w:spacing w:after="160" w:line="312" w:lineRule="auto"/>
+        <w:ind w:firstLine="426"/>
+        <w:jc w:val="both"/>
+      </w:pPr>
+      <w:r>
+        <w:br w:type="page"/>
+      </w:r>
+    </w:p>
+    <w:p>
+      <w:pPr>
+        <w:pStyle w:val="Heading1"/>
+        <w:spacing w:line="312" w:lineRule="auto"/>
+        <w:ind w:firstLine="426"/>
+        <w:jc w:val="both"/>
+        <w:rPr>
+          <w:lang w:val="pt-PT"/>
+        </w:rPr>
+      </w:pPr>
+      <w:r>
+        <w:rPr>
+          <w:lang w:val="pt-PT"/>
+        </w:rPr>
         <w:lastRenderedPageBreak/>
         <w:t>Telhado</w:t>
       </w:r>
-      <w:bookmarkEnd w:id="3"/>
     </w:p>
     <w:p>
       <w:pPr>
         <w:spacing w:after="160" w:line="312" w:lineRule="auto"/>
+        <w:ind w:firstLine="426"/>
         <w:jc w:val="both"/>
       </w:pPr>
       <w:r>
@@ -1643,40 +1811,20 @@
       <w:pPr>
         <w:pStyle w:val="Heading1"/>
         <w:spacing w:line="312" w:lineRule="auto"/>
-        <w:jc w:val="both"/>
-      </w:pPr>
-      <w:bookmarkStart w:id="4" w:name="_Toc150288770"/>
-      <w:r>
-        <w:lastRenderedPageBreak/>
-        <w:t>Paredes Interiores</w:t>
-      </w:r>
-      <w:bookmarkEnd w:id="4"/>
-    </w:p>
-    <w:p>
-      <w:pPr>
-        <w:spacing w:after="160" w:line="312" w:lineRule="auto"/>
-        <w:jc w:val="both"/>
-      </w:pPr>
-      <w:r>
-        <w:br w:type="page"/>
-      </w:r>
-    </w:p>
-    <w:p>
-      <w:pPr>
-        <w:pStyle w:val="Heading1"/>
-        <w:spacing w:line="312" w:lineRule="auto"/>
-        <w:jc w:val="both"/>
-      </w:pPr>
-      <w:bookmarkStart w:id="5" w:name="_Toc150288771"/>
+        <w:ind w:firstLine="426"/>
+        <w:jc w:val="both"/>
+      </w:pPr>
+      <w:bookmarkStart w:id="3" w:name="_Toc150288771"/>
       <w:r>
         <w:lastRenderedPageBreak/>
         <w:t>Portas e Janelas</w:t>
       </w:r>
-      <w:bookmarkEnd w:id="5"/>
+      <w:bookmarkEnd w:id="3"/>
     </w:p>
     <w:p>
       <w:pPr>
         <w:spacing w:after="160" w:line="312" w:lineRule="auto"/>
+        <w:ind w:firstLine="426"/>
         <w:jc w:val="both"/>
       </w:pPr>
       <w:r>
@@ -1687,12 +1835,13 @@
       <w:pPr>
         <w:pStyle w:val="Heading1"/>
         <w:spacing w:line="312" w:lineRule="auto"/>
+        <w:ind w:firstLine="426"/>
         <w:jc w:val="both"/>
         <w:rPr>
           <w:lang w:val="en-US"/>
         </w:rPr>
       </w:pPr>
-      <w:bookmarkStart w:id="6" w:name="_Toc150288772"/>
+      <w:bookmarkStart w:id="4" w:name="_Toc150288772"/>
       <w:r>
         <w:rPr>
           <w:lang w:val="en-US"/>
@@ -1700,11 +1849,12 @@
         <w:lastRenderedPageBreak/>
         <w:t>Conclusão</w:t>
       </w:r>
-      <w:bookmarkEnd w:id="6"/>
+      <w:bookmarkEnd w:id="4"/>
     </w:p>
     <w:p>
       <w:pPr>
         <w:spacing w:after="160" w:line="312" w:lineRule="auto"/>
+        <w:ind w:firstLine="426"/>
         <w:jc w:val="both"/>
         <w:rPr>
           <w:lang w:val="en-US"/>
@@ -1721,12 +1871,13 @@
       <w:pPr>
         <w:pStyle w:val="Heading1"/>
         <w:spacing w:line="312" w:lineRule="auto"/>
+        <w:ind w:firstLine="426"/>
         <w:jc w:val="both"/>
         <w:rPr>
           <w:lang w:val="en-US"/>
         </w:rPr>
       </w:pPr>
-      <w:bookmarkStart w:id="7" w:name="_Toc150288773"/>
+      <w:bookmarkStart w:id="5" w:name="_Toc150288773"/>
       <w:r>
         <w:rPr>
           <w:lang w:val="en-US"/>
@@ -1734,11 +1885,12 @@
         <w:lastRenderedPageBreak/>
         <w:t>Referências</w:t>
       </w:r>
-      <w:bookmarkEnd w:id="7"/>
-    </w:p>
-    <w:p>
-      <w:pPr>
-        <w:spacing w:line="312" w:lineRule="auto"/>
+      <w:bookmarkEnd w:id="5"/>
+    </w:p>
+    <w:p>
+      <w:pPr>
+        <w:spacing w:line="312" w:lineRule="auto"/>
+        <w:ind w:firstLine="426"/>
         <w:jc w:val="both"/>
         <w:rPr>
           <w:lang w:val="en-US"/>
@@ -1748,6 +1900,7 @@
     <w:p>
       <w:pPr>
         <w:spacing w:line="312" w:lineRule="auto"/>
+        <w:ind w:firstLine="426"/>
         <w:jc w:val="both"/>
       </w:pPr>
     </w:p>

</xml_diff>

<commit_message>
L22G-89 #time 3h #comment update to croquis and diagrams, and update to materials in the word file
</commit_message>
<xml_diff>
--- a/docs/Sprint 2/FSIAP/anexo.docx
+++ b/docs/Sprint 2/FSIAP/anexo.docx
@@ -27,7 +27,7 @@
           <w:noProof/>
         </w:rPr>
         <w:drawing>
-          <wp:inline distT="0" distB="0" distL="0" distR="0" wp14:anchorId="1E383274" wp14:editId="28E44BB4">
+          <wp:inline distT="0" distB="0" distL="0" distR="0" wp14:anchorId="1E383274" wp14:editId="5E2E9D35">
             <wp:extent cx="1912620" cy="567690"/>
             <wp:effectExtent l="0" t="0" r="5080" b="3810"/>
             <wp:docPr id="4" name="Picture 4" descr="A picture containing shape&#10;&#10;Description automatically generated"/>
@@ -1257,6 +1257,304 @@
     </w:p>
     <w:p>
       <w:pPr>
+        <w:rPr>
+          <w:b/>
+          <w:bCs/>
+          <w:lang w:val="pt-PT"/>
+        </w:rPr>
+      </w:pPr>
+      <w:r>
+        <w:rPr>
+          <w:b/>
+          <w:bCs/>
+          <w:lang w:val="pt-PT"/>
+        </w:rPr>
+        <w:tab/>
+        <w:t>Estrutura In</w:t>
+      </w:r>
+      <w:r>
+        <w:rPr>
+          <w:b/>
+          <w:bCs/>
+          <w:lang w:val="pt-PT"/>
+        </w:rPr>
+        <w:t>i</w:t>
+      </w:r>
+      <w:r>
+        <w:rPr>
+          <w:b/>
+          <w:bCs/>
+          <w:lang w:val="pt-PT"/>
+        </w:rPr>
+        <w:t>cial</w:t>
+      </w:r>
+    </w:p>
+    <w:p>
+      <w:pPr>
+        <w:rPr>
+          <w:b/>
+          <w:bCs/>
+          <w:lang w:val="pt-PT"/>
+        </w:rPr>
+      </w:pPr>
+      <w:r>
+        <w:rPr>
+          <w:b/>
+          <w:bCs/>
+          <w:lang w:val="pt-PT"/>
+        </w:rPr>
+        <w:tab/>
+      </w:r>
+    </w:p>
+    <w:p>
+      <w:pPr>
+        <w:keepNext/>
+        <w:jc w:val="center"/>
+      </w:pPr>
+      <w:r>
+        <w:rPr>
+          <w:noProof/>
+          <w:lang w:val="pt-PT"/>
+        </w:rPr>
+        <w:drawing>
+          <wp:inline distT="0" distB="0" distL="0" distR="0" wp14:anchorId="440D5AD6" wp14:editId="1D62DE48">
+            <wp:extent cx="3048000" cy="2177236"/>
+            <wp:effectExtent l="0" t="0" r="0" b="0"/>
+            <wp:docPr id="1567441432" name="Graphic 6"/>
+            <wp:cNvGraphicFramePr>
+              <a:graphicFrameLocks xmlns:a="http://schemas.openxmlformats.org/drawingml/2006/main" noChangeAspect="1"/>
+            </wp:cNvGraphicFramePr>
+            <a:graphic xmlns:a="http://schemas.openxmlformats.org/drawingml/2006/main">
+              <a:graphicData uri="http://schemas.openxmlformats.org/drawingml/2006/picture">
+                <pic:pic xmlns:pic="http://schemas.openxmlformats.org/drawingml/2006/picture">
+                  <pic:nvPicPr>
+                    <pic:cNvPr id="1567441432" name="Graphic 1567441432"/>
+                    <pic:cNvPicPr/>
+                  </pic:nvPicPr>
+                  <pic:blipFill>
+                    <a:blip r:embed="rId16" cstate="print">
+                      <a:extLst>
+                        <a:ext uri="{28A0092B-C50C-407E-A947-70E740481C1C}">
+                          <a14:useLocalDpi xmlns:a14="http://schemas.microsoft.com/office/drawing/2010/main" val="0"/>
+                        </a:ext>
+                        <a:ext uri="{96DAC541-7B7A-43D3-8B79-37D633B846F1}">
+                          <asvg:svgBlip xmlns:asvg="http://schemas.microsoft.com/office/drawing/2016/SVG/main" r:embed="rId17"/>
+                        </a:ext>
+                      </a:extLst>
+                    </a:blip>
+                    <a:stretch>
+                      <a:fillRect/>
+                    </a:stretch>
+                  </pic:blipFill>
+                  <pic:spPr>
+                    <a:xfrm>
+                      <a:off x="0" y="0"/>
+                      <a:ext cx="3058755" cy="2184919"/>
+                    </a:xfrm>
+                    <a:prstGeom prst="rect">
+                      <a:avLst/>
+                    </a:prstGeom>
+                  </pic:spPr>
+                </pic:pic>
+              </a:graphicData>
+            </a:graphic>
+          </wp:inline>
+        </w:drawing>
+      </w:r>
+    </w:p>
+    <w:p>
+      <w:pPr>
+        <w:pStyle w:val="Caption"/>
+        <w:jc w:val="center"/>
+      </w:pPr>
+    </w:p>
+    <w:p>
+      <w:pPr>
+        <w:pStyle w:val="Caption"/>
+        <w:jc w:val="center"/>
+        <w:rPr>
+          <w:lang w:val="pt-PT"/>
+        </w:rPr>
+      </w:pPr>
+      <w:r>
+        <w:t xml:space="preserve">Figura </w:t>
+      </w:r>
+      <w:r>
+        <w:fldChar w:fldCharType="begin"/>
+      </w:r>
+      <w:r>
+        <w:instrText xml:space="preserve"> SEQ Figura \* ARABIC </w:instrText>
+      </w:r>
+      <w:r>
+        <w:fldChar w:fldCharType="separate"/>
+      </w:r>
+      <w:r>
+        <w:rPr>
+          <w:noProof/>
+        </w:rPr>
+        <w:t>1</w:t>
+      </w:r>
+      <w:r>
+        <w:fldChar w:fldCharType="end"/>
+      </w:r>
+      <w:r>
+        <w:rPr>
+          <w:lang w:val="pt-PT"/>
+        </w:rPr>
+        <w:t xml:space="preserve"> – Croqui estrutura Inicial</w:t>
+      </w:r>
+    </w:p>
+    <w:p>
+      <w:pPr>
+        <w:jc w:val="center"/>
+        <w:rPr>
+          <w:lang w:val="pt-PT"/>
+        </w:rPr>
+      </w:pPr>
+    </w:p>
+    <w:p>
+      <w:pPr>
+        <w:rPr>
+          <w:b/>
+          <w:bCs/>
+          <w:lang w:val="pt-PT"/>
+        </w:rPr>
+      </w:pPr>
+    </w:p>
+    <w:p>
+      <w:pPr>
+        <w:rPr>
+          <w:b/>
+          <w:bCs/>
+          <w:lang w:val="pt-PT"/>
+        </w:rPr>
+      </w:pPr>
+      <w:r>
+        <w:rPr>
+          <w:b/>
+          <w:bCs/>
+          <w:lang w:val="pt-PT"/>
+        </w:rPr>
+        <w:tab/>
+      </w:r>
+    </w:p>
+    <w:p>
+      <w:pPr>
+        <w:ind w:firstLine="720"/>
+        <w:rPr>
+          <w:b/>
+          <w:bCs/>
+          <w:lang w:val="pt-PT"/>
+        </w:rPr>
+      </w:pPr>
+      <w:r>
+        <w:rPr>
+          <w:b/>
+          <w:bCs/>
+          <w:lang w:val="pt-PT"/>
+        </w:rPr>
+        <w:t>Estrutura Final</w:t>
+      </w:r>
+    </w:p>
+    <w:p>
+      <w:pPr>
+        <w:jc w:val="center"/>
+        <w:rPr>
+          <w:lang w:val="pt-PT"/>
+        </w:rPr>
+      </w:pPr>
+    </w:p>
+    <w:p>
+      <w:pPr>
+        <w:keepNext/>
+        <w:jc w:val="center"/>
+      </w:pPr>
+      <w:r>
+        <w:rPr>
+          <w:noProof/>
+          <w:lang w:val="pt-PT"/>
+        </w:rPr>
+        <w:drawing>
+          <wp:inline distT="0" distB="0" distL="0" distR="0" wp14:anchorId="5DDB0EBD" wp14:editId="11315403">
+            <wp:extent cx="2357070" cy="5373375"/>
+            <wp:effectExtent l="2858" t="0" r="0" b="0"/>
+            <wp:docPr id="1746672797" name="Picture 1746672797" descr="A black screen with a black background&#10;&#10;Description automatically generated with medium confidence"/>
+            <wp:cNvGraphicFramePr>
+              <a:graphicFrameLocks xmlns:a="http://schemas.openxmlformats.org/drawingml/2006/main" noChangeAspect="1"/>
+            </wp:cNvGraphicFramePr>
+            <a:graphic xmlns:a="http://schemas.openxmlformats.org/drawingml/2006/main">
+              <a:graphicData uri="http://schemas.openxmlformats.org/drawingml/2006/picture">
+                <pic:pic xmlns:pic="http://schemas.openxmlformats.org/drawingml/2006/picture">
+                  <pic:nvPicPr>
+                    <pic:cNvPr id="1813230465" name="Picture 8" descr="A black screen with a black background&#10;&#10;Description automatically generated with medium confidence"/>
+                    <pic:cNvPicPr/>
+                  </pic:nvPicPr>
+                  <pic:blipFill>
+                    <a:blip r:embed="rId18" cstate="print">
+                      <a:extLst>
+                        <a:ext uri="{28A0092B-C50C-407E-A947-70E740481C1C}">
+                          <a14:useLocalDpi xmlns:a14="http://schemas.microsoft.com/office/drawing/2010/main" val="0"/>
+                        </a:ext>
+                      </a:extLst>
+                    </a:blip>
+                    <a:stretch>
+                      <a:fillRect/>
+                    </a:stretch>
+                  </pic:blipFill>
+                  <pic:spPr>
+                    <a:xfrm rot="5400000">
+                      <a:off x="0" y="0"/>
+                      <a:ext cx="2438873" cy="5559861"/>
+                    </a:xfrm>
+                    <a:prstGeom prst="rect">
+                      <a:avLst/>
+                    </a:prstGeom>
+                  </pic:spPr>
+                </pic:pic>
+              </a:graphicData>
+            </a:graphic>
+          </wp:inline>
+        </w:drawing>
+      </w:r>
+    </w:p>
+    <w:p>
+      <w:pPr>
+        <w:pStyle w:val="Caption"/>
+        <w:jc w:val="center"/>
+        <w:rPr>
+          <w:lang w:val="pt-PT"/>
+        </w:rPr>
+      </w:pPr>
+      <w:r>
+        <w:t xml:space="preserve">Figura </w:t>
+      </w:r>
+      <w:r>
+        <w:fldChar w:fldCharType="begin"/>
+      </w:r>
+      <w:r>
+        <w:instrText xml:space="preserve"> SEQ Figura \* ARABIC </w:instrText>
+      </w:r>
+      <w:r>
+        <w:fldChar w:fldCharType="separate"/>
+      </w:r>
+      <w:r>
+        <w:rPr>
+          <w:noProof/>
+        </w:rPr>
+        <w:t>2</w:t>
+      </w:r>
+      <w:r>
+        <w:fldChar w:fldCharType="end"/>
+      </w:r>
+      <w:r>
+        <w:rPr>
+          <w:lang w:val="pt-PT"/>
+        </w:rPr>
+        <w:t xml:space="preserve"> – Croqui estrutura Final</w:t>
+      </w:r>
+    </w:p>
+    <w:p>
+      <w:pPr>
         <w:spacing w:after="160" w:line="312" w:lineRule="auto"/>
         <w:ind w:firstLine="426"/>
         <w:jc w:val="both"/>
@@ -1323,8 +1621,8 @@
           <w:noProof/>
         </w:rPr>
         <w:drawing>
-          <wp:inline distT="0" distB="0" distL="0" distR="0" wp14:anchorId="76EC0A24" wp14:editId="4043B179">
-            <wp:extent cx="2374900" cy="2171700"/>
+          <wp:inline distT="0" distB="0" distL="0" distR="0" wp14:anchorId="76EC0A24" wp14:editId="667E695F">
+            <wp:extent cx="2497835" cy="2284115"/>
             <wp:effectExtent l="0" t="0" r="0" b="0"/>
             <wp:docPr id="1765000064" name="Picture 6" descr="A black background with arrows&#10;&#10;Description automatically generated"/>
             <wp:cNvGraphicFramePr>
@@ -1338,7 +1636,7 @@
                     <pic:cNvPicPr/>
                   </pic:nvPicPr>
                   <pic:blipFill>
-                    <a:blip r:embed="rId16" cstate="print">
+                    <a:blip r:embed="rId19" cstate="print">
                       <a:extLst>
                         <a:ext uri="{28A0092B-C50C-407E-A947-70E740481C1C}">
                           <a14:useLocalDpi xmlns:a14="http://schemas.microsoft.com/office/drawing/2010/main" val="0"/>
@@ -1352,7 +1650,7 @@
                   <pic:spPr>
                     <a:xfrm>
                       <a:off x="0" y="0"/>
-                      <a:ext cx="2374900" cy="2171700"/>
+                      <a:ext cx="2563037" cy="2343738"/>
                     </a:xfrm>
                     <a:prstGeom prst="rect">
                       <a:avLst/>
@@ -1370,9 +1668,6 @@
         <w:pStyle w:val="Caption"/>
         <w:ind w:firstLine="426"/>
         <w:jc w:val="center"/>
-        <w:rPr>
-          <w:lang w:val="pt-PT"/>
-        </w:rPr>
       </w:pPr>
       <w:r>
         <w:t xml:space="preserve">Figura </w:t>
@@ -1390,7 +1685,7 @@
         <w:rPr>
           <w:noProof/>
         </w:rPr>
-        <w:t>1</w:t>
+        <w:t>3</w:t>
       </w:r>
       <w:r>
         <w:fldChar w:fldCharType="end"/>
@@ -1399,6 +1694,7 @@
         <w:t xml:space="preserve"> - divisão em camadas da parede exterior</w:t>
       </w:r>
     </w:p>
+    <w:p/>
     <w:p>
       <w:pPr>
         <w:spacing w:line="312" w:lineRule="auto"/>
@@ -1507,6 +1803,21 @@
       <w:r>
         <w:t>Pedra Natural: Pedra natural, como granito, oferece durabilidade e isolamento térmico.</w:t>
       </w:r>
+      <w:sdt>
+        <w:sdtPr>
+          <w:tag w:val="MENDELEY_CITATION_TEMP"/>
+          <w:id w:val="1374424606"/>
+          <w:placeholder>
+            <w:docPart w:val="DefaultPlaceholder_-1854013440"/>
+          </w:placeholder>
+          <w15:appearance w15:val="hidden"/>
+        </w:sdtPr>
+        <w:sdtContent>
+          <w:r>
+            <w:t xml:space="preserve"> </w:t>
+          </w:r>
+        </w:sdtContent>
+      </w:sdt>
     </w:p>
     <w:p>
       <w:pPr>
@@ -1757,16 +2068,382 @@
     </w:p>
     <w:p>
       <w:pPr>
+        <w:spacing w:line="312" w:lineRule="auto"/>
+        <w:ind w:firstLine="426"/>
+        <w:jc w:val="both"/>
+      </w:pPr>
+      <w:r>
+        <w:t>Uma parede interna desempenha um papel crucial na delimitação e organização dos espaços internos de uma estrutura, proporcionando suporte estrutural, controle de temperatura e estética. Tal como a parede exterior, a parede interna pode ser dividida em três camadas distintas, sendo as camadas exteriores, do mesmo material</w:t>
+      </w:r>
+    </w:p>
+    <w:p>
+      <w:pPr>
+        <w:spacing w:line="312" w:lineRule="auto"/>
+        <w:ind w:firstLine="426"/>
+        <w:jc w:val="both"/>
+      </w:pPr>
+    </w:p>
+    <w:p>
+      <w:pPr>
+        <w:keepNext/>
+        <w:spacing w:line="312" w:lineRule="auto"/>
+        <w:ind w:firstLine="426"/>
+        <w:jc w:val="center"/>
+      </w:pPr>
+      <w:r>
+        <w:rPr>
+          <w:noProof/>
+        </w:rPr>
+        <w:drawing>
+          <wp:inline distT="0" distB="0" distL="0" distR="0" wp14:anchorId="1537364F" wp14:editId="131FED85">
+            <wp:extent cx="2374900" cy="2184400"/>
+            <wp:effectExtent l="0" t="0" r="0" b="0"/>
+            <wp:docPr id="167463403" name="Picture 1" descr="A black background with arrows&#10;&#10;Description automatically generated"/>
+            <wp:cNvGraphicFramePr>
+              <a:graphicFrameLocks xmlns:a="http://schemas.openxmlformats.org/drawingml/2006/main" noChangeAspect="1"/>
+            </wp:cNvGraphicFramePr>
+            <a:graphic xmlns:a="http://schemas.openxmlformats.org/drawingml/2006/main">
+              <a:graphicData uri="http://schemas.openxmlformats.org/drawingml/2006/picture">
+                <pic:pic xmlns:pic="http://schemas.openxmlformats.org/drawingml/2006/picture">
+                  <pic:nvPicPr>
+                    <pic:cNvPr id="167463403" name="Picture 1" descr="A black background with arrows&#10;&#10;Description automatically generated"/>
+                    <pic:cNvPicPr/>
+                  </pic:nvPicPr>
+                  <pic:blipFill>
+                    <a:blip r:embed="rId20" cstate="print">
+                      <a:extLst>
+                        <a:ext uri="{28A0092B-C50C-407E-A947-70E740481C1C}">
+                          <a14:useLocalDpi xmlns:a14="http://schemas.microsoft.com/office/drawing/2010/main" val="0"/>
+                        </a:ext>
+                      </a:extLst>
+                    </a:blip>
+                    <a:stretch>
+                      <a:fillRect/>
+                    </a:stretch>
+                  </pic:blipFill>
+                  <pic:spPr>
+                    <a:xfrm>
+                      <a:off x="0" y="0"/>
+                      <a:ext cx="2374900" cy="2184400"/>
+                    </a:xfrm>
+                    <a:prstGeom prst="rect">
+                      <a:avLst/>
+                    </a:prstGeom>
+                  </pic:spPr>
+                </pic:pic>
+              </a:graphicData>
+            </a:graphic>
+          </wp:inline>
+        </w:drawing>
+      </w:r>
+    </w:p>
+    <w:p>
+      <w:pPr>
+        <w:keepNext/>
+        <w:spacing w:line="312" w:lineRule="auto"/>
+        <w:ind w:firstLine="426"/>
+        <w:jc w:val="center"/>
+      </w:pPr>
+    </w:p>
+    <w:p>
+      <w:pPr>
+        <w:pStyle w:val="Caption"/>
+        <w:jc w:val="center"/>
+      </w:pPr>
+      <w:r>
+        <w:t xml:space="preserve">Figura </w:t>
+      </w:r>
+      <w:r>
+        <w:fldChar w:fldCharType="begin"/>
+      </w:r>
+      <w:r>
+        <w:instrText xml:space="preserve"> SEQ Figura \* ARABIC </w:instrText>
+      </w:r>
+      <w:r>
+        <w:fldChar w:fldCharType="separate"/>
+      </w:r>
+      <w:r>
+        <w:rPr>
+          <w:noProof/>
+        </w:rPr>
+        <w:t>4</w:t>
+      </w:r>
+      <w:r>
+        <w:fldChar w:fldCharType="end"/>
+      </w:r>
+      <w:r>
         <w:rPr>
           <w:lang w:val="pt-PT"/>
         </w:rPr>
-      </w:pPr>
-    </w:p>
-    <w:p>
-      <w:pPr>
+        <w:t xml:space="preserve"> - </w:t>
+      </w:r>
+      <w:r>
         <w:rPr>
           <w:lang w:val="pt-PT"/>
         </w:rPr>
+        <w:t xml:space="preserve">divisão em camadas da parede </w:t>
+      </w:r>
+      <w:r>
+        <w:rPr>
+          <w:lang w:val="pt-PT"/>
+        </w:rPr>
+        <w:t>interior</w:t>
+      </w:r>
+    </w:p>
+    <w:p>
+      <w:pPr>
+        <w:spacing w:line="312" w:lineRule="auto"/>
+        <w:ind w:firstLine="426"/>
+        <w:jc w:val="both"/>
+      </w:pPr>
+    </w:p>
+    <w:p>
+      <w:pPr>
+        <w:spacing w:line="312" w:lineRule="auto"/>
+        <w:ind w:firstLine="426"/>
+        <w:jc w:val="both"/>
+      </w:pPr>
+      <w:r>
+        <w:t>A camada interna, mais próxima do ambiente interno da construção, é fundamental para manter a estética desejada, proporcionando um acabamento visualmente atraente e contribuindo para o controle da humidade. Os materiais para esta camada devem ser escolhidos considerando não apenas a resistência estrutural, mas também a capacidade de resistir à humidade e fornecer um ambiente interno saudável.</w:t>
+      </w:r>
+    </w:p>
+    <w:p>
+      <w:pPr>
+        <w:spacing w:line="312" w:lineRule="auto"/>
+        <w:ind w:firstLine="426"/>
+        <w:jc w:val="both"/>
+      </w:pPr>
+    </w:p>
+    <w:p>
+      <w:pPr>
+        <w:spacing w:line="312" w:lineRule="auto"/>
+        <w:ind w:firstLine="426"/>
+        <w:jc w:val="both"/>
+      </w:pPr>
+      <w:r>
+        <w:t>Potenciais materiais para a camada interna incluem:</w:t>
+      </w:r>
+    </w:p>
+    <w:p>
+      <w:pPr>
+        <w:spacing w:line="312" w:lineRule="auto"/>
+        <w:ind w:firstLine="426"/>
+        <w:jc w:val="both"/>
+      </w:pPr>
+    </w:p>
+    <w:p>
+      <w:pPr>
+        <w:pStyle w:val="ListParagraph"/>
+        <w:numPr>
+          <w:ilvl w:val="0"/>
+          <w:numId w:val="11"/>
+        </w:numPr>
+        <w:spacing w:line="312" w:lineRule="auto"/>
+        <w:jc w:val="both"/>
+      </w:pPr>
+      <w:r>
+        <w:t>Placas de Gesso: Semelhantes ao drywall, as placas de gesso são utilizadas para revestimento interno e também podem contribuir para melhorar o isolamento térmico.</w:t>
+      </w:r>
+    </w:p>
+    <w:p>
+      <w:pPr>
+        <w:spacing w:line="312" w:lineRule="auto"/>
+        <w:ind w:firstLine="426"/>
+        <w:jc w:val="both"/>
+      </w:pPr>
+    </w:p>
+    <w:p>
+      <w:pPr>
+        <w:pStyle w:val="ListParagraph"/>
+        <w:numPr>
+          <w:ilvl w:val="0"/>
+          <w:numId w:val="11"/>
+        </w:numPr>
+        <w:spacing w:line="312" w:lineRule="auto"/>
+        <w:jc w:val="both"/>
+      </w:pPr>
+      <w:r>
+        <w:t>Placas de Gesso Cartonado: Uma escolha comum para o revestimento interno, as placas de gesso cartonado são leves e versáteis.</w:t>
+      </w:r>
+    </w:p>
+    <w:p>
+      <w:pPr>
+        <w:spacing w:line="312" w:lineRule="auto"/>
+        <w:ind w:firstLine="426"/>
+        <w:jc w:val="both"/>
+      </w:pPr>
+    </w:p>
+    <w:p>
+      <w:pPr>
+        <w:pStyle w:val="ListParagraph"/>
+        <w:numPr>
+          <w:ilvl w:val="0"/>
+          <w:numId w:val="11"/>
+        </w:numPr>
+        <w:spacing w:line="312" w:lineRule="auto"/>
+        <w:jc w:val="both"/>
+      </w:pPr>
+      <w:r>
+        <w:t>Painéis de Fibrocimento: Resistentes à humidade, os painéis de fibrocimento são uma opção durável para o revestimento interno, proporcionando proteção contra a humidade e contribuindo para a estética interna.</w:t>
+      </w:r>
+    </w:p>
+    <w:p>
+      <w:pPr>
+        <w:spacing w:line="312" w:lineRule="auto"/>
+        <w:ind w:firstLine="426"/>
+        <w:jc w:val="both"/>
+      </w:pPr>
+    </w:p>
+    <w:p>
+      <w:pPr>
+        <w:spacing w:line="312" w:lineRule="auto"/>
+        <w:ind w:firstLine="426"/>
+        <w:jc w:val="both"/>
+      </w:pPr>
+      <w:r>
+        <w:t>A camada de isolamento na parede interna desempenha um papel crucial na manutenção da temperatura desejada nos espaços internos. Esta camada impede a transferência de calor entre ambientes internos e externos, proporcionando conforto térmico.</w:t>
+      </w:r>
+    </w:p>
+    <w:p>
+      <w:pPr>
+        <w:spacing w:line="312" w:lineRule="auto"/>
+        <w:ind w:firstLine="426"/>
+        <w:jc w:val="both"/>
+      </w:pPr>
+    </w:p>
+    <w:p>
+      <w:pPr>
+        <w:spacing w:line="312" w:lineRule="auto"/>
+        <w:ind w:firstLine="426"/>
+        <w:jc w:val="both"/>
+      </w:pPr>
+      <w:r>
+        <w:t>Potenciais materiais para a camada de isolamento interna incluem:</w:t>
+      </w:r>
+    </w:p>
+    <w:p>
+      <w:pPr>
+        <w:spacing w:line="312" w:lineRule="auto"/>
+        <w:ind w:firstLine="426"/>
+        <w:jc w:val="both"/>
+      </w:pPr>
+    </w:p>
+    <w:p>
+      <w:pPr>
+        <w:pStyle w:val="ListParagraph"/>
+        <w:numPr>
+          <w:ilvl w:val="0"/>
+          <w:numId w:val="12"/>
+        </w:numPr>
+        <w:spacing w:line="312" w:lineRule="auto"/>
+        <w:jc w:val="both"/>
+      </w:pPr>
+      <w:r>
+        <w:t>Lã de Vidro: Assim como na parede exterior, a lã de vidro é eficaz como isolante térmico e possui boas propriedades de resistência térmica.</w:t>
+      </w:r>
+    </w:p>
+    <w:p>
+      <w:pPr>
+        <w:spacing w:line="312" w:lineRule="auto"/>
+        <w:ind w:firstLine="426"/>
+        <w:jc w:val="both"/>
+      </w:pPr>
+    </w:p>
+    <w:p>
+      <w:pPr>
+        <w:pStyle w:val="ListParagraph"/>
+        <w:numPr>
+          <w:ilvl w:val="0"/>
+          <w:numId w:val="12"/>
+        </w:numPr>
+        <w:spacing w:line="312" w:lineRule="auto"/>
+        <w:jc w:val="both"/>
+      </w:pPr>
+      <w:r>
+        <w:t>Lã de Rocha: Similar à lã de vidro, a lã de rocha é uma opção eficaz para isolamento térmico em paredes internas.</w:t>
+      </w:r>
+    </w:p>
+    <w:p>
+      <w:pPr>
+        <w:spacing w:line="312" w:lineRule="auto"/>
+        <w:ind w:firstLine="426"/>
+        <w:jc w:val="both"/>
+      </w:pPr>
+    </w:p>
+    <w:p>
+      <w:pPr>
+        <w:pStyle w:val="ListParagraph"/>
+        <w:numPr>
+          <w:ilvl w:val="0"/>
+          <w:numId w:val="12"/>
+        </w:numPr>
+        <w:spacing w:line="312" w:lineRule="auto"/>
+        <w:jc w:val="both"/>
+      </w:pPr>
+      <w:r>
+        <w:t>Painéis de Poliestireno Expandido (EPS): Leves e com propriedades isolantes eficazes, os painéis de EPS são uma opção para manter a temperatura interna desejada.</w:t>
+      </w:r>
+    </w:p>
+    <w:p>
+      <w:pPr>
+        <w:spacing w:line="312" w:lineRule="auto"/>
+        <w:ind w:firstLine="426"/>
+        <w:jc w:val="both"/>
+      </w:pPr>
+    </w:p>
+    <w:p>
+      <w:pPr>
+        <w:pStyle w:val="ListParagraph"/>
+        <w:numPr>
+          <w:ilvl w:val="0"/>
+          <w:numId w:val="12"/>
+        </w:numPr>
+        <w:spacing w:line="312" w:lineRule="auto"/>
+        <w:jc w:val="both"/>
+      </w:pPr>
+      <w:r>
+        <w:t>Poliuretano: Conhecido pelo alto desempenho em isolamento térmico, o poliuretano é uma escolha eficaz, especialmente em espaços limitados.</w:t>
+      </w:r>
+    </w:p>
+    <w:p>
+      <w:pPr>
+        <w:spacing w:line="312" w:lineRule="auto"/>
+        <w:ind w:firstLine="426"/>
+        <w:jc w:val="both"/>
+      </w:pPr>
+    </w:p>
+    <w:p>
+      <w:pPr>
+        <w:pStyle w:val="ListParagraph"/>
+        <w:numPr>
+          <w:ilvl w:val="0"/>
+          <w:numId w:val="12"/>
+        </w:numPr>
+        <w:spacing w:line="312" w:lineRule="auto"/>
+        <w:jc w:val="both"/>
+      </w:pPr>
+      <w:r>
+        <w:t>Painéis de Aerogel:</w:t>
+      </w:r>
+      <w:r>
+        <w:t xml:space="preserve"> </w:t>
+      </w:r>
+      <w:r>
+        <w:t>Apesar de mais caros, os painéis de aerogel oferecem uma eficiência excepcional em termos de isolamento térmico, podendo ser uma escolha para aplicações específicas.</w:t>
+      </w:r>
+    </w:p>
+    <w:p>
+      <w:pPr>
+        <w:spacing w:line="312" w:lineRule="auto"/>
+        <w:ind w:firstLine="426"/>
+        <w:jc w:val="both"/>
+      </w:pPr>
+    </w:p>
+    <w:p>
+      <w:pPr>
+        <w:spacing w:line="312" w:lineRule="auto"/>
+        <w:ind w:firstLine="426"/>
+        <w:jc w:val="both"/>
       </w:pPr>
     </w:p>
     <w:p>
@@ -1799,6 +2476,409 @@
     </w:p>
     <w:p>
       <w:pPr>
+        <w:rPr>
+          <w:lang w:val="pt-PT"/>
+        </w:rPr>
+      </w:pPr>
+    </w:p>
+    <w:p>
+      <w:pPr>
+        <w:spacing w:line="312" w:lineRule="auto"/>
+        <w:ind w:left="426" w:firstLine="720"/>
+        <w:jc w:val="both"/>
+      </w:pPr>
+      <w:r>
+        <w:t>Um telhado desempenha um papel fundamental na proteção da estrutura contra as condições climáticas e na regulação térmica, contribuindo também para a estética da construção. Tal como as paredes exteriores, o telhado pode ser dividido em três camadas distintas, conforme exemplificado abaixo:</w:t>
+      </w:r>
+    </w:p>
+    <w:p>
+      <w:pPr>
+        <w:spacing w:line="312" w:lineRule="auto"/>
+        <w:ind w:firstLine="426"/>
+        <w:jc w:val="both"/>
+      </w:pPr>
+    </w:p>
+    <w:p>
+      <w:pPr>
+        <w:keepNext/>
+        <w:spacing w:line="312" w:lineRule="auto"/>
+        <w:ind w:firstLine="426"/>
+        <w:jc w:val="center"/>
+      </w:pPr>
+      <w:r>
+        <w:rPr>
+          <w:noProof/>
+        </w:rPr>
+        <w:drawing>
+          <wp:inline distT="0" distB="0" distL="0" distR="0" wp14:anchorId="0FAA147A" wp14:editId="1EAD9D6E">
+            <wp:extent cx="3127664" cy="2577521"/>
+            <wp:effectExtent l="0" t="0" r="0" b="635"/>
+            <wp:docPr id="1154544920" name="Picture 3" descr="A diagram of a solar panel&#10;&#10;Description automatically generated"/>
+            <wp:cNvGraphicFramePr>
+              <a:graphicFrameLocks xmlns:a="http://schemas.openxmlformats.org/drawingml/2006/main" noChangeAspect="1"/>
+            </wp:cNvGraphicFramePr>
+            <a:graphic xmlns:a="http://schemas.openxmlformats.org/drawingml/2006/main">
+              <a:graphicData uri="http://schemas.openxmlformats.org/drawingml/2006/picture">
+                <pic:pic xmlns:pic="http://schemas.openxmlformats.org/drawingml/2006/picture">
+                  <pic:nvPicPr>
+                    <pic:cNvPr id="1154544920" name="Picture 3" descr="A diagram of a solar panel&#10;&#10;Description automatically generated"/>
+                    <pic:cNvPicPr/>
+                  </pic:nvPicPr>
+                  <pic:blipFill>
+                    <a:blip r:embed="rId21" cstate="print">
+                      <a:extLst>
+                        <a:ext uri="{28A0092B-C50C-407E-A947-70E740481C1C}">
+                          <a14:useLocalDpi xmlns:a14="http://schemas.microsoft.com/office/drawing/2010/main" val="0"/>
+                        </a:ext>
+                      </a:extLst>
+                    </a:blip>
+                    <a:stretch>
+                      <a:fillRect/>
+                    </a:stretch>
+                  </pic:blipFill>
+                  <pic:spPr>
+                    <a:xfrm>
+                      <a:off x="0" y="0"/>
+                      <a:ext cx="3142705" cy="2589917"/>
+                    </a:xfrm>
+                    <a:prstGeom prst="rect">
+                      <a:avLst/>
+                    </a:prstGeom>
+                  </pic:spPr>
+                </pic:pic>
+              </a:graphicData>
+            </a:graphic>
+          </wp:inline>
+        </w:drawing>
+      </w:r>
+    </w:p>
+    <w:p>
+      <w:pPr>
+        <w:pStyle w:val="Caption"/>
+        <w:jc w:val="center"/>
+      </w:pPr>
+    </w:p>
+    <w:p>
+      <w:pPr>
+        <w:pStyle w:val="Caption"/>
+        <w:jc w:val="center"/>
+      </w:pPr>
+      <w:r>
+        <w:t xml:space="preserve">Figura </w:t>
+      </w:r>
+      <w:r>
+        <w:fldChar w:fldCharType="begin"/>
+      </w:r>
+      <w:r>
+        <w:instrText xml:space="preserve"> SEQ Figura \* ARABIC </w:instrText>
+      </w:r>
+      <w:r>
+        <w:fldChar w:fldCharType="separate"/>
+      </w:r>
+      <w:r>
+        <w:rPr>
+          <w:noProof/>
+        </w:rPr>
+        <w:t>5</w:t>
+      </w:r>
+      <w:r>
+        <w:fldChar w:fldCharType="end"/>
+      </w:r>
+      <w:r>
+        <w:rPr>
+          <w:lang w:val="pt-PT"/>
+        </w:rPr>
+        <w:t xml:space="preserve"> - </w:t>
+      </w:r>
+      <w:r>
+        <w:rPr>
+          <w:lang w:val="pt-PT"/>
+        </w:rPr>
+        <w:t xml:space="preserve">divisão </w:t>
+      </w:r>
+      <w:r>
+        <w:rPr>
+          <w:lang w:val="pt-PT"/>
+        </w:rPr>
+        <w:t>dos materiais do telhado</w:t>
+      </w:r>
+    </w:p>
+    <w:p>
+      <w:pPr>
+        <w:spacing w:line="312" w:lineRule="auto"/>
+        <w:ind w:firstLine="426"/>
+        <w:jc w:val="center"/>
+      </w:pPr>
+    </w:p>
+    <w:p>
+      <w:pPr>
+        <w:spacing w:line="312" w:lineRule="auto"/>
+        <w:ind w:firstLine="426"/>
+        <w:jc w:val="center"/>
+      </w:pPr>
+    </w:p>
+    <w:p>
+      <w:pPr>
+        <w:spacing w:line="312" w:lineRule="auto"/>
+        <w:ind w:left="720" w:firstLine="720"/>
+        <w:jc w:val="both"/>
+      </w:pPr>
+      <w:r>
+        <w:t>A camada externa do telhado é a primeira barreira contra as intempéries e tem um impacto direto no isolamento térmico e resistência estrutural. Alguns materiais potenciais para esta camada incluem:</w:t>
+      </w:r>
+    </w:p>
+    <w:p>
+      <w:pPr>
+        <w:spacing w:line="312" w:lineRule="auto"/>
+        <w:ind w:firstLine="426"/>
+        <w:jc w:val="both"/>
+      </w:pPr>
+    </w:p>
+    <w:p>
+      <w:pPr>
+        <w:pStyle w:val="ListParagraph"/>
+        <w:numPr>
+          <w:ilvl w:val="0"/>
+          <w:numId w:val="13"/>
+        </w:numPr>
+        <w:spacing w:line="312" w:lineRule="auto"/>
+        <w:jc w:val="both"/>
+      </w:pPr>
+      <w:r>
+        <w:t>Telhas de Ardósia: Oferecem durabilidade, resistência às intempéries e isolamento térmico eficaz.</w:t>
+      </w:r>
+    </w:p>
+    <w:p>
+      <w:pPr>
+        <w:pStyle w:val="ListParagraph"/>
+        <w:numPr>
+          <w:ilvl w:val="0"/>
+          <w:numId w:val="13"/>
+        </w:numPr>
+        <w:spacing w:line="312" w:lineRule="auto"/>
+        <w:jc w:val="both"/>
+      </w:pPr>
+      <w:r>
+        <w:t>Telhas de Concreto: Resistentes e duráveis, contribuem para o isolamento térmico.</w:t>
+      </w:r>
+    </w:p>
+    <w:p>
+      <w:pPr>
+        <w:pStyle w:val="ListParagraph"/>
+        <w:numPr>
+          <w:ilvl w:val="0"/>
+          <w:numId w:val="13"/>
+        </w:numPr>
+        <w:spacing w:line="312" w:lineRule="auto"/>
+        <w:jc w:val="both"/>
+      </w:pPr>
+      <w:r>
+        <w:t>Telhas Metálicas com Revestimento Reflexivo: Telhas de metal, como alumínio ou aço revestido, com um revestimento reflexivo para reduzir a absorção de calor.</w:t>
+      </w:r>
+    </w:p>
+    <w:p>
+      <w:pPr>
+        <w:spacing w:line="312" w:lineRule="auto"/>
+        <w:ind w:firstLine="426"/>
+        <w:jc w:val="both"/>
+      </w:pPr>
+    </w:p>
+    <w:p>
+      <w:pPr>
+        <w:spacing w:line="312" w:lineRule="auto"/>
+        <w:ind w:firstLine="426"/>
+        <w:jc w:val="both"/>
+      </w:pPr>
+    </w:p>
+    <w:p>
+      <w:pPr>
+        <w:spacing w:line="312" w:lineRule="auto"/>
+        <w:ind w:firstLine="426"/>
+        <w:jc w:val="both"/>
+      </w:pPr>
+    </w:p>
+    <w:p>
+      <w:pPr>
+        <w:spacing w:line="312" w:lineRule="auto"/>
+        <w:ind w:firstLine="426"/>
+        <w:jc w:val="both"/>
+      </w:pPr>
+    </w:p>
+    <w:p>
+      <w:pPr>
+        <w:spacing w:line="312" w:lineRule="auto"/>
+        <w:ind w:left="720" w:firstLine="720"/>
+        <w:jc w:val="both"/>
+      </w:pPr>
+    </w:p>
+    <w:p>
+      <w:pPr>
+        <w:spacing w:line="312" w:lineRule="auto"/>
+        <w:ind w:left="720" w:firstLine="720"/>
+        <w:jc w:val="both"/>
+      </w:pPr>
+      <w:r>
+        <w:t>A camada de isolamento térmico é essencial para manter a temperatura interna desejada. Aqui estão alguns materiais potenciais para esta camada:</w:t>
+      </w:r>
+    </w:p>
+    <w:p>
+      <w:pPr>
+        <w:spacing w:line="312" w:lineRule="auto"/>
+        <w:ind w:firstLine="426"/>
+        <w:jc w:val="both"/>
+      </w:pPr>
+    </w:p>
+    <w:p>
+      <w:pPr>
+        <w:pStyle w:val="ListParagraph"/>
+        <w:numPr>
+          <w:ilvl w:val="0"/>
+          <w:numId w:val="14"/>
+        </w:numPr>
+        <w:spacing w:line="312" w:lineRule="auto"/>
+        <w:jc w:val="both"/>
+      </w:pPr>
+      <w:r>
+        <w:t>Lã de Vidro de Alta Densidade: Eficiente em termos de custo, leve e oferece boas propriedades de isolamento térmico.</w:t>
+      </w:r>
+    </w:p>
+    <w:p>
+      <w:pPr>
+        <w:pStyle w:val="ListParagraph"/>
+        <w:numPr>
+          <w:ilvl w:val="0"/>
+          <w:numId w:val="14"/>
+        </w:numPr>
+        <w:spacing w:line="312" w:lineRule="auto"/>
+        <w:jc w:val="both"/>
+      </w:pPr>
+      <w:r>
+        <w:t>Poliuretano em Painéis Rígidos: Proporciona alto desempenho em isolamento térmico, sendo eficaz em espaços limitados.</w:t>
+      </w:r>
+    </w:p>
+    <w:p>
+      <w:pPr>
+        <w:pStyle w:val="ListParagraph"/>
+        <w:numPr>
+          <w:ilvl w:val="0"/>
+          <w:numId w:val="14"/>
+        </w:numPr>
+        <w:spacing w:line="312" w:lineRule="auto"/>
+        <w:jc w:val="both"/>
+      </w:pPr>
+      <w:r>
+        <w:t>Painéis de Aerogel: Embora mais caros, os painéis de aerogel oferecem uma eficiência excepcional em termos de isolamento térmico.</w:t>
+      </w:r>
+    </w:p>
+    <w:p>
+      <w:pPr>
+        <w:pStyle w:val="ListParagraph"/>
+        <w:spacing w:line="312" w:lineRule="auto"/>
+        <w:ind w:left="1146"/>
+        <w:jc w:val="both"/>
+      </w:pPr>
+    </w:p>
+    <w:p>
+      <w:pPr>
+        <w:spacing w:line="312" w:lineRule="auto"/>
+        <w:ind w:firstLine="426"/>
+        <w:jc w:val="both"/>
+      </w:pPr>
+    </w:p>
+    <w:p>
+      <w:pPr>
+        <w:spacing w:line="312" w:lineRule="auto"/>
+        <w:ind w:left="720" w:firstLine="720"/>
+        <w:jc w:val="both"/>
+      </w:pPr>
+      <w:r>
+        <w:t>A camada interna do telhado contribui para a estética interna da estrutura. Alguns materiais potenciais incluem:</w:t>
+      </w:r>
+    </w:p>
+    <w:p>
+      <w:pPr>
+        <w:spacing w:line="312" w:lineRule="auto"/>
+        <w:ind w:firstLine="426"/>
+        <w:jc w:val="both"/>
+      </w:pPr>
+    </w:p>
+    <w:p>
+      <w:pPr>
+        <w:pStyle w:val="ListParagraph"/>
+        <w:numPr>
+          <w:ilvl w:val="0"/>
+          <w:numId w:val="15"/>
+        </w:numPr>
+        <w:spacing w:line="312" w:lineRule="auto"/>
+        <w:jc w:val="both"/>
+      </w:pPr>
+      <w:r>
+        <w:t>Placas de Gesso Cartonado</w:t>
+      </w:r>
+      <w:r>
+        <w:rPr>
+          <w:lang w:val="pt-PT"/>
+        </w:rPr>
+        <w:t>:</w:t>
+      </w:r>
+      <w:r>
+        <w:t xml:space="preserve"> Combinadas com isolamento adicional, as placas de gesso contribuem para o acabamento interno e isolamento térmico.</w:t>
+      </w:r>
+    </w:p>
+    <w:p>
+      <w:pPr>
+        <w:pStyle w:val="ListParagraph"/>
+        <w:numPr>
+          <w:ilvl w:val="0"/>
+          <w:numId w:val="15"/>
+        </w:numPr>
+        <w:spacing w:line="312" w:lineRule="auto"/>
+        <w:jc w:val="both"/>
+      </w:pPr>
+      <w:r>
+        <w:t>Forro de Madeira Isolado: Painéis de madeira com isolamento incorporado, proporcionando uma estética agradável e isolamento térmico.</w:t>
+      </w:r>
+    </w:p>
+    <w:p>
+      <w:pPr>
+        <w:pStyle w:val="ListParagraph"/>
+        <w:numPr>
+          <w:ilvl w:val="0"/>
+          <w:numId w:val="15"/>
+        </w:numPr>
+        <w:spacing w:line="312" w:lineRule="auto"/>
+        <w:jc w:val="both"/>
+      </w:pPr>
+      <w:r>
+        <w:t>Painéis de Fibrocimento Isolado: Resistentes à umidade, esses painéis podem ser usados internamente no telhado, contribuindo para o controle da umidade e oferecendo isolamento eficaz.</w:t>
+      </w:r>
+    </w:p>
+    <w:p>
+      <w:pPr>
+        <w:spacing w:line="312" w:lineRule="auto"/>
+        <w:ind w:firstLine="426"/>
+        <w:jc w:val="both"/>
+      </w:pPr>
+    </w:p>
+    <w:p>
+      <w:pPr>
+        <w:spacing w:line="312" w:lineRule="auto"/>
+        <w:ind w:left="426" w:firstLine="720"/>
+        <w:jc w:val="both"/>
+      </w:pPr>
+      <w:r>
+        <w:t>A seleção cuidadosa dos materiais para cada camada do telhado é crucial para garantir a funcionalidade, a eficiência energética e a estética desejada da construção. Recomenda-se sempre consultar um profissional da construção para avaliar as necessidades específicas do projeto e garantir a instalação adequada dos materiais escolhidos.</w:t>
+      </w:r>
+    </w:p>
+    <w:p>
+      <w:pPr>
+        <w:rPr>
+          <w:lang w:val="pt-PT"/>
+        </w:rPr>
+      </w:pPr>
+    </w:p>
+    <w:p>
+      <w:pPr>
         <w:spacing w:after="160" w:line="312" w:lineRule="auto"/>
         <w:ind w:firstLine="426"/>
         <w:jc w:val="both"/>
@@ -1823,8 +2903,695 @@
     </w:p>
     <w:p>
       <w:pPr>
-        <w:spacing w:after="160" w:line="312" w:lineRule="auto"/>
-        <w:ind w:firstLine="426"/>
+        <w:rPr>
+          <w:b/>
+          <w:bCs/>
+          <w:lang w:val="pt-PT"/>
+        </w:rPr>
+      </w:pPr>
+      <w:r>
+        <w:rPr>
+          <w:lang w:val="pt-PT"/>
+        </w:rPr>
+        <w:tab/>
+      </w:r>
+      <w:r>
+        <w:rPr>
+          <w:b/>
+          <w:bCs/>
+          <w:sz w:val="32"/>
+          <w:szCs w:val="32"/>
+          <w:lang w:val="pt-PT"/>
+        </w:rPr>
+        <w:t>Portas</w:t>
+      </w:r>
+    </w:p>
+    <w:p/>
+    <w:p>
+      <w:pPr>
+        <w:spacing w:line="312" w:lineRule="auto"/>
+        <w:ind w:left="426" w:firstLine="720"/>
+        <w:jc w:val="both"/>
+      </w:pPr>
+      <w:r>
+        <w:t>Ao considerar portas sem vidro e com ênfase no isolamento térmico, é vital escolher cuidadosamente materiais e camadas que contribuam para manter a temperatura interna desejada. Aqui estão as camadas principais para portas sem vidro e com foco em isolamento térmico:</w:t>
+      </w:r>
+    </w:p>
+    <w:p>
+      <w:pPr>
+        <w:spacing w:line="312" w:lineRule="auto"/>
+        <w:ind w:left="426" w:firstLine="720"/>
+        <w:jc w:val="both"/>
+      </w:pPr>
+    </w:p>
+    <w:p>
+      <w:pPr>
+        <w:spacing w:line="312" w:lineRule="auto"/>
+        <w:ind w:left="426" w:firstLine="720"/>
+        <w:jc w:val="both"/>
+        <w:rPr>
+          <w:b/>
+          <w:bCs/>
+        </w:rPr>
+      </w:pPr>
+      <w:r>
+        <w:rPr>
+          <w:b/>
+          <w:bCs/>
+        </w:rPr>
+        <w:t>Camada Externa (Material e Estrutura):</w:t>
+      </w:r>
+    </w:p>
+    <w:p>
+      <w:pPr>
+        <w:pStyle w:val="ListParagraph"/>
+        <w:numPr>
+          <w:ilvl w:val="0"/>
+          <w:numId w:val="18"/>
+        </w:numPr>
+        <w:spacing w:line="312" w:lineRule="auto"/>
+        <w:jc w:val="both"/>
+      </w:pPr>
+      <w:r>
+        <w:rPr>
+          <w:b/>
+          <w:bCs/>
+          <w:lang w:val="pt-PT"/>
+        </w:rPr>
+        <w:t>Aço (lacado):</w:t>
+      </w:r>
+      <w:r>
+        <w:rPr>
+          <w:lang w:val="pt-PT"/>
+        </w:rPr>
+        <w:t xml:space="preserve"> </w:t>
+      </w:r>
+      <w:r>
+        <w:t>Utilizar aço lacado como material para a camada externa da porta oferece uma alternativa durável e resistente. O aço lacado, além de ser robusto, pode ser tratado para resistir à corrosão e proporciona uma estética moderna e atrativa. Apesar do aço ser um condutor de calor, estratégias adicionais, como isolamento interno e soleiras termicamente eficientes, podem ser incorporadas para mitigar a transferência de calor.</w:t>
+      </w:r>
+    </w:p>
+    <w:p>
+      <w:pPr>
+        <w:pStyle w:val="ListParagraph"/>
+        <w:numPr>
+          <w:ilvl w:val="0"/>
+          <w:numId w:val="18"/>
+        </w:numPr>
+        <w:spacing w:line="312" w:lineRule="auto"/>
+        <w:jc w:val="both"/>
+        <w:rPr>
+          <w:b/>
+          <w:bCs/>
+        </w:rPr>
+      </w:pPr>
+      <w:r>
+        <w:rPr>
+          <w:b/>
+          <w:bCs/>
+        </w:rPr>
+        <w:t>Madeira Maciça:</w:t>
+      </w:r>
+      <w:r>
+        <w:t xml:space="preserve"> Optar por uma porta feita de madeira maciça oferece excelentes propriedades isolantes. A natureza densa e robusta da madeira contribui para restringir a transferência de calor, proporcionando um isolamento térmico eficaz.</w:t>
+      </w:r>
+      <w:r>
+        <w:t>Camada</w:t>
+      </w:r>
+      <w:r>
+        <w:rPr>
+          <w:b/>
+          <w:bCs/>
+        </w:rPr>
+        <w:t xml:space="preserve"> </w:t>
+      </w:r>
+    </w:p>
+    <w:p>
+      <w:pPr>
+        <w:spacing w:line="312" w:lineRule="auto"/>
+        <w:jc w:val="both"/>
+        <w:rPr>
+          <w:b/>
+          <w:bCs/>
+        </w:rPr>
+      </w:pPr>
+    </w:p>
+    <w:p>
+      <w:pPr>
+        <w:spacing w:line="312" w:lineRule="auto"/>
+        <w:ind w:firstLine="1134"/>
+        <w:jc w:val="both"/>
+        <w:rPr>
+          <w:b/>
+          <w:bCs/>
+        </w:rPr>
+      </w:pPr>
+      <w:r>
+        <w:rPr>
+          <w:b/>
+          <w:bCs/>
+        </w:rPr>
+        <w:t>Intermediária (Isolamento):</w:t>
+      </w:r>
+    </w:p>
+    <w:p>
+      <w:pPr>
+        <w:pStyle w:val="ListParagraph"/>
+        <w:numPr>
+          <w:ilvl w:val="0"/>
+          <w:numId w:val="19"/>
+        </w:numPr>
+        <w:spacing w:line="312" w:lineRule="auto"/>
+        <w:jc w:val="both"/>
+      </w:pPr>
+      <w:r>
+        <w:t>Material Isolante: Incluir um material isolante, como espuma de poliuretano, no interior da porta ajuda a melhorar as propriedades térmicas.</w:t>
+      </w:r>
+    </w:p>
+    <w:p>
+      <w:pPr>
+        <w:spacing w:line="312" w:lineRule="auto"/>
+        <w:jc w:val="both"/>
+      </w:pPr>
+    </w:p>
+    <w:p>
+      <w:pPr>
+        <w:spacing w:line="312" w:lineRule="auto"/>
+        <w:ind w:left="426" w:firstLine="720"/>
+        <w:jc w:val="both"/>
+        <w:rPr>
+          <w:b/>
+          <w:bCs/>
+        </w:rPr>
+      </w:pPr>
+      <w:r>
+        <w:rPr>
+          <w:b/>
+          <w:bCs/>
+        </w:rPr>
+        <w:t>Opções Adicionais:</w:t>
+      </w:r>
+    </w:p>
+    <w:p>
+      <w:pPr>
+        <w:pStyle w:val="ListParagraph"/>
+        <w:numPr>
+          <w:ilvl w:val="0"/>
+          <w:numId w:val="22"/>
+        </w:numPr>
+        <w:spacing w:line="312" w:lineRule="auto"/>
+        <w:jc w:val="both"/>
+      </w:pPr>
+      <w:r>
+        <w:t>Soleiras com Isolamento: Incorporar soleiras com isolamento térmico ajuda a evitar a transferência de calor pelo solo.</w:t>
+      </w:r>
+    </w:p>
+    <w:p>
+      <w:pPr>
+        <w:pStyle w:val="ListParagraph"/>
+        <w:numPr>
+          <w:ilvl w:val="0"/>
+          <w:numId w:val="21"/>
+        </w:numPr>
+        <w:spacing w:line="312" w:lineRule="auto"/>
+        <w:jc w:val="both"/>
+      </w:pPr>
+      <w:r>
+        <w:t>Tratamento Antirreflexo: Aplicar um tratamento antirreflexo pode minimizar a absorção de calor externo.</w:t>
+      </w:r>
+    </w:p>
+    <w:p>
+      <w:pPr>
+        <w:spacing w:line="312" w:lineRule="auto"/>
+        <w:ind w:left="426" w:firstLine="720"/>
+        <w:jc w:val="both"/>
+      </w:pPr>
+    </w:p>
+    <w:p>
+      <w:pPr>
+        <w:spacing w:line="312" w:lineRule="auto"/>
+        <w:ind w:left="426" w:firstLine="720"/>
+        <w:jc w:val="both"/>
+      </w:pPr>
+      <w:r>
+        <w:t>Ao selecionar portas sem vidro e com foco em isolamento térmico, a combinação dessas camadas cria uma barreira eficaz contra perdas ou ganhos de calor, contribuindo para a eficiência energética da construção. Consultar um profissional especializado em eficiência energética e design arquitetônico é sempre recomendado para obter orientações mais específicas para o seu projeto.</w:t>
+      </w:r>
+    </w:p>
+    <w:p>
+      <w:pPr>
+        <w:spacing w:line="312" w:lineRule="auto"/>
+        <w:rPr>
+          <w:b/>
+          <w:bCs/>
+          <w:lang w:val="pt-PT"/>
+        </w:rPr>
+      </w:pPr>
+      <w:r>
+        <w:rPr>
+          <w:lang w:val="pt-PT"/>
+        </w:rPr>
+        <w:lastRenderedPageBreak/>
+        <w:tab/>
+      </w:r>
+      <w:r>
+        <w:rPr>
+          <w:b/>
+          <w:bCs/>
+          <w:sz w:val="32"/>
+          <w:szCs w:val="32"/>
+          <w:lang w:val="pt-PT"/>
+        </w:rPr>
+        <w:t>Janela</w:t>
+      </w:r>
+    </w:p>
+    <w:p>
+      <w:pPr>
+        <w:spacing w:line="312" w:lineRule="auto"/>
+        <w:ind w:left="426" w:firstLine="720"/>
+        <w:jc w:val="both"/>
+      </w:pPr>
+      <w:r>
+        <w:t>Claro, ao considerar janelas com foco no isolamento térmico, é crucial escolher materiais e camadas que contribuam para manter a temperatura interna desejada. Aqui estão as camadas principais para janelas com ênfase em isolamento térmico:</w:t>
+      </w:r>
+    </w:p>
+    <w:p>
+      <w:pPr>
+        <w:spacing w:line="312" w:lineRule="auto"/>
+        <w:ind w:left="426" w:firstLine="720"/>
+        <w:jc w:val="both"/>
+      </w:pPr>
+    </w:p>
+    <w:p>
+      <w:pPr>
+        <w:spacing w:line="312" w:lineRule="auto"/>
+        <w:ind w:left="426" w:firstLine="720"/>
+        <w:jc w:val="both"/>
+        <w:rPr>
+          <w:b/>
+          <w:bCs/>
+        </w:rPr>
+      </w:pPr>
+      <w:r>
+        <w:rPr>
+          <w:b/>
+          <w:bCs/>
+        </w:rPr>
+        <w:t>Camada Externa (Vidro e Moldura):</w:t>
+      </w:r>
+    </w:p>
+    <w:p>
+      <w:pPr>
+        <w:pStyle w:val="ListParagraph"/>
+        <w:numPr>
+          <w:ilvl w:val="0"/>
+          <w:numId w:val="16"/>
+        </w:numPr>
+        <w:spacing w:line="312" w:lineRule="auto"/>
+        <w:jc w:val="both"/>
+      </w:pPr>
+      <w:r>
+        <w:t>Vidro Duplo ou Triplo: Vidros duplos ou triplos têm câmaras de ar entre as camadas, proporcionando isolamento térmico eficiente ao reduzir a transferência de calor.</w:t>
+      </w:r>
+    </w:p>
+    <w:p>
+      <w:pPr>
+        <w:pStyle w:val="ListParagraph"/>
+        <w:numPr>
+          <w:ilvl w:val="0"/>
+          <w:numId w:val="16"/>
+        </w:numPr>
+        <w:spacing w:line="312" w:lineRule="auto"/>
+        <w:jc w:val="both"/>
+      </w:pPr>
+      <w:r>
+        <w:t>Moldura de PVC ou Madeira Térmica:</w:t>
+      </w:r>
+      <w:r>
+        <w:rPr>
+          <w:lang w:val="pt-PT"/>
+        </w:rPr>
+        <w:t xml:space="preserve"> </w:t>
+      </w:r>
+      <w:r>
+        <w:t>O PVC oferece boa resistência térmica, e a madeira térmica, quando tratada, proporciona isolamento adicional.</w:t>
+      </w:r>
+    </w:p>
+    <w:p>
+      <w:pPr>
+        <w:spacing w:line="312" w:lineRule="auto"/>
+        <w:ind w:left="426" w:firstLine="720"/>
+        <w:jc w:val="both"/>
+      </w:pPr>
+    </w:p>
+    <w:p>
+      <w:pPr>
+        <w:spacing w:line="312" w:lineRule="auto"/>
+        <w:ind w:left="426" w:firstLine="720"/>
+        <w:jc w:val="both"/>
+        <w:rPr>
+          <w:b/>
+          <w:bCs/>
+        </w:rPr>
+      </w:pPr>
+      <w:r>
+        <w:rPr>
+          <w:b/>
+          <w:bCs/>
+        </w:rPr>
+        <w:t>Camada Intermediária (Barreira Térmica):</w:t>
+      </w:r>
+    </w:p>
+    <w:p>
+      <w:pPr>
+        <w:pStyle w:val="ListParagraph"/>
+        <w:numPr>
+          <w:ilvl w:val="0"/>
+          <w:numId w:val="17"/>
+        </w:numPr>
+        <w:spacing w:line="312" w:lineRule="auto"/>
+        <w:jc w:val="both"/>
+      </w:pPr>
+      <w:r>
+        <w:t>Quebra-Térmica na Estrutura de Alumínio: Se a escolha for uma moldura de alumínio, a presença de uma barreira térmica interrompe a condução de calor através da estrutura.</w:t>
+      </w:r>
+    </w:p>
+    <w:p>
+      <w:pPr>
+        <w:spacing w:line="312" w:lineRule="auto"/>
+        <w:jc w:val="both"/>
+      </w:pPr>
+    </w:p>
+    <w:p>
+      <w:pPr>
+        <w:spacing w:line="312" w:lineRule="auto"/>
+        <w:ind w:left="426" w:firstLine="720"/>
+        <w:jc w:val="both"/>
+        <w:rPr>
+          <w:b/>
+          <w:bCs/>
+        </w:rPr>
+      </w:pPr>
+      <w:r>
+        <w:rPr>
+          <w:b/>
+          <w:bCs/>
+        </w:rPr>
+        <w:t>Opções Adicionais:</w:t>
+      </w:r>
+    </w:p>
+    <w:p>
+      <w:pPr>
+        <w:pStyle w:val="ListParagraph"/>
+        <w:numPr>
+          <w:ilvl w:val="0"/>
+          <w:numId w:val="17"/>
+        </w:numPr>
+        <w:spacing w:line="312" w:lineRule="auto"/>
+        <w:jc w:val="both"/>
+      </w:pPr>
+      <w:r>
+        <w:t>Películas Refletivas ou Baixa Emissividade: Aplicar películas refletivas ou de baixa emissividade no vidro pode reduzir a transferência de calor.</w:t>
+      </w:r>
+    </w:p>
+    <w:p>
+      <w:pPr>
+        <w:spacing w:line="312" w:lineRule="auto"/>
+        <w:ind w:left="426" w:firstLine="720"/>
+        <w:jc w:val="both"/>
+      </w:pPr>
+    </w:p>
+    <w:p>
+      <w:pPr>
+        <w:spacing w:line="312" w:lineRule="auto"/>
+        <w:ind w:left="426" w:firstLine="720"/>
+        <w:jc w:val="both"/>
+      </w:pPr>
+      <w:r>
+        <w:t>Ao selecionar janelas com ênfase no isolamento térmico, a combinação dessas camadas proporciona uma barreira eficaz contra a entrada ou saída de calor, contribuindo para a eficiência energética da construção. A consulta a um profissional especializado em eficiência energética e design arquitetônico pode oferecer orientações mais específicas para o seu projeto.</w:t>
+      </w:r>
+    </w:p>
+    <w:p>
+      <w:pPr>
+        <w:spacing w:line="312" w:lineRule="auto"/>
+        <w:ind w:left="426" w:firstLine="720"/>
+        <w:jc w:val="both"/>
+      </w:pPr>
+    </w:p>
+    <w:p>
+      <w:pPr>
+        <w:spacing w:line="312" w:lineRule="auto"/>
+        <w:ind w:left="426" w:firstLine="720"/>
+        <w:jc w:val="both"/>
+      </w:pPr>
+    </w:p>
+    <w:p>
+      <w:pPr>
+        <w:spacing w:line="312" w:lineRule="auto"/>
+        <w:ind w:left="426" w:firstLine="720"/>
+        <w:jc w:val="both"/>
+      </w:pPr>
+    </w:p>
+    <w:p>
+      <w:pPr>
+        <w:spacing w:line="312" w:lineRule="auto"/>
+        <w:ind w:left="426" w:firstLine="720"/>
+        <w:jc w:val="both"/>
+      </w:pPr>
+    </w:p>
+    <w:p>
+      <w:pPr>
+        <w:spacing w:line="312" w:lineRule="auto"/>
+        <w:ind w:left="426" w:firstLine="720"/>
+        <w:jc w:val="both"/>
+      </w:pPr>
+    </w:p>
+    <w:p>
+      <w:pPr>
+        <w:spacing w:line="312" w:lineRule="auto"/>
+        <w:ind w:left="426" w:firstLine="720"/>
+        <w:jc w:val="both"/>
+      </w:pPr>
+    </w:p>
+    <w:p>
+      <w:pPr>
+        <w:spacing w:line="312" w:lineRule="auto"/>
+        <w:ind w:left="426" w:firstLine="720"/>
+        <w:jc w:val="both"/>
+      </w:pPr>
+    </w:p>
+    <w:p>
+      <w:pPr>
+        <w:spacing w:line="312" w:lineRule="auto"/>
+        <w:ind w:left="426" w:firstLine="720"/>
+        <w:jc w:val="both"/>
+      </w:pPr>
+    </w:p>
+    <w:p>
+      <w:pPr>
+        <w:spacing w:line="312" w:lineRule="auto"/>
+        <w:ind w:left="426" w:firstLine="720"/>
+        <w:jc w:val="both"/>
+      </w:pPr>
+    </w:p>
+    <w:p>
+      <w:pPr>
+        <w:spacing w:line="312" w:lineRule="auto"/>
+        <w:ind w:firstLine="720"/>
+        <w:rPr>
+          <w:b/>
+          <w:bCs/>
+          <w:lang w:val="pt-PT"/>
+        </w:rPr>
+      </w:pPr>
+      <w:r>
+        <w:rPr>
+          <w:b/>
+          <w:bCs/>
+          <w:sz w:val="32"/>
+          <w:szCs w:val="32"/>
+          <w:lang w:val="pt-PT"/>
+        </w:rPr>
+        <w:lastRenderedPageBreak/>
+        <w:t>Portão</w:t>
+      </w:r>
+    </w:p>
+    <w:p>
+      <w:pPr>
+        <w:spacing w:line="312" w:lineRule="auto"/>
+        <w:ind w:left="426" w:firstLine="720"/>
+        <w:jc w:val="both"/>
+      </w:pPr>
+    </w:p>
+    <w:p>
+      <w:pPr>
+        <w:spacing w:line="312" w:lineRule="auto"/>
+        <w:ind w:left="426" w:firstLine="720"/>
+        <w:jc w:val="both"/>
+      </w:pPr>
+      <w:r>
+        <w:t>Quando se trata de portões verticais destinados à entrada de veículos e com foco no isolamento térmico, a escolha cuidadosa de materiais e camadas é essencial para garantir a eficiência energética. Aqui estão as camadas principais para portões verticais sem vidro e com ênfase em isolamento térmico:</w:t>
+      </w:r>
+    </w:p>
+    <w:p>
+      <w:pPr>
+        <w:spacing w:line="312" w:lineRule="auto"/>
+        <w:ind w:left="426" w:firstLine="720"/>
+        <w:jc w:val="both"/>
+      </w:pPr>
+    </w:p>
+    <w:p>
+      <w:pPr>
+        <w:spacing w:line="312" w:lineRule="auto"/>
+        <w:ind w:left="426" w:firstLine="720"/>
+        <w:jc w:val="both"/>
+        <w:rPr>
+          <w:b/>
+          <w:bCs/>
+        </w:rPr>
+      </w:pPr>
+      <w:r>
+        <w:rPr>
+          <w:b/>
+          <w:bCs/>
+        </w:rPr>
+        <w:t>Camada Externa (Material e Estrutura):</w:t>
+      </w:r>
+    </w:p>
+    <w:p>
+      <w:pPr>
+        <w:pStyle w:val="ListParagraph"/>
+        <w:numPr>
+          <w:ilvl w:val="0"/>
+          <w:numId w:val="17"/>
+        </w:numPr>
+        <w:spacing w:line="312" w:lineRule="auto"/>
+        <w:jc w:val="both"/>
+      </w:pPr>
+      <w:r>
+        <w:t>Aço (Lacado):</w:t>
+      </w:r>
+      <w:r>
+        <w:rPr>
+          <w:lang w:val="pt-PT"/>
+        </w:rPr>
+        <w:t xml:space="preserve"> </w:t>
+      </w:r>
+      <w:r>
+        <w:t>Utilizar aço lacado como material para a camada externa do portão oferece durabilidade e resistência. O aço lacado, além de ser robusto, pode ser tratado para resistir à corrosão, apresentando uma estética moderna e atrativa. Estratégias adicionais, como isolamento interno e soleiras termicamente eficientes, podem ser incorporadas para mitigar a transferência de calor.</w:t>
+      </w:r>
+    </w:p>
+    <w:p>
+      <w:pPr>
+        <w:spacing w:line="312" w:lineRule="auto"/>
+        <w:ind w:left="426" w:firstLine="720"/>
+        <w:jc w:val="both"/>
+      </w:pPr>
+    </w:p>
+    <w:p>
+      <w:pPr>
+        <w:spacing w:line="312" w:lineRule="auto"/>
+        <w:ind w:left="426" w:firstLine="720"/>
+        <w:jc w:val="both"/>
+        <w:rPr>
+          <w:b/>
+          <w:bCs/>
+        </w:rPr>
+      </w:pPr>
+      <w:r>
+        <w:rPr>
+          <w:b/>
+          <w:bCs/>
+        </w:rPr>
+        <w:t>Camada Intermediária (Isolamento):</w:t>
+      </w:r>
+    </w:p>
+    <w:p>
+      <w:pPr>
+        <w:pStyle w:val="ListParagraph"/>
+        <w:numPr>
+          <w:ilvl w:val="0"/>
+          <w:numId w:val="17"/>
+        </w:numPr>
+        <w:spacing w:line="312" w:lineRule="auto"/>
+        <w:jc w:val="both"/>
+      </w:pPr>
+      <w:r>
+        <w:t>Material Isolante: Incluir um material isolante, como espuma de poliuretano, na estrutura do portão contribui para melhorar as propriedades térmicas, reduzindo a transferência de calor entre o ambiente externo e interno.</w:t>
+      </w:r>
+    </w:p>
+    <w:p>
+      <w:pPr>
+        <w:spacing w:line="312" w:lineRule="auto"/>
+        <w:ind w:left="426" w:firstLine="720"/>
+        <w:jc w:val="both"/>
+      </w:pPr>
+    </w:p>
+    <w:p>
+      <w:pPr>
+        <w:spacing w:line="312" w:lineRule="auto"/>
+        <w:ind w:left="426" w:firstLine="720"/>
+        <w:jc w:val="both"/>
+        <w:rPr>
+          <w:b/>
+          <w:bCs/>
+        </w:rPr>
+      </w:pPr>
+      <w:r>
+        <w:rPr>
+          <w:b/>
+          <w:bCs/>
+        </w:rPr>
+        <w:t>Opções Adicionais:</w:t>
+      </w:r>
+    </w:p>
+    <w:p>
+      <w:pPr>
+        <w:pStyle w:val="ListParagraph"/>
+        <w:numPr>
+          <w:ilvl w:val="0"/>
+          <w:numId w:val="17"/>
+        </w:numPr>
+        <w:spacing w:line="312" w:lineRule="auto"/>
+        <w:jc w:val="both"/>
+      </w:pPr>
+      <w:r>
+        <w:t>Soleiras com Isolamento Térmico: Incorporar soleiras com isolamento térmico no solo ao redor do portão ajuda a evitar a transferência de calor pelo solo, contribuindo para a eficiência térmica.</w:t>
+      </w:r>
+    </w:p>
+    <w:p>
+      <w:pPr>
+        <w:pStyle w:val="ListParagraph"/>
+        <w:numPr>
+          <w:ilvl w:val="0"/>
+          <w:numId w:val="17"/>
+        </w:numPr>
+        <w:spacing w:line="312" w:lineRule="auto"/>
+        <w:jc w:val="both"/>
+      </w:pPr>
+      <w:r>
+        <w:t>Tratamento Antirreflexo: Aplicar um tratamento antirreflexo à superfície do portão pode minimizar a absorção de calor externo.</w:t>
+      </w:r>
+    </w:p>
+    <w:p>
+      <w:pPr>
+        <w:spacing w:line="312" w:lineRule="auto"/>
+        <w:ind w:left="426" w:firstLine="720"/>
+        <w:jc w:val="both"/>
+      </w:pPr>
+    </w:p>
+    <w:p>
+      <w:pPr>
+        <w:spacing w:line="312" w:lineRule="auto"/>
+        <w:ind w:left="426" w:firstLine="720"/>
+        <w:jc w:val="both"/>
+      </w:pPr>
+      <w:r>
+        <w:t>Ao selecionar portões verticais para a entrada de veículos e com ênfase no isolamento térmico, a combinação dessas camadas forma uma barreira eficaz contra perdas ou ganhos de calor, promovendo a eficiência energética da construção. Consultar um profissional especializado em eficiência energética e design arquitetônico é recomendado para obter orientações específicas e adaptadas às necessidades do seu projeto.</w:t>
+      </w:r>
+    </w:p>
+    <w:p>
+      <w:pPr>
+        <w:spacing w:line="312" w:lineRule="auto"/>
+        <w:ind w:left="426" w:firstLine="720"/>
         <w:jc w:val="both"/>
       </w:pPr>
       <w:r>
@@ -1838,13 +3605,13 @@
         <w:ind w:firstLine="426"/>
         <w:jc w:val="both"/>
         <w:rPr>
-          <w:lang w:val="en-US"/>
+          <w:lang w:val="pt-PT"/>
         </w:rPr>
       </w:pPr>
       <w:bookmarkStart w:id="4" w:name="_Toc150288772"/>
       <w:r>
         <w:rPr>
-          <w:lang w:val="en-US"/>
+          <w:lang w:val="pt-PT"/>
         </w:rPr>
         <w:lastRenderedPageBreak/>
         <w:t>Conclusão</w:t>
@@ -1857,12 +3624,12 @@
         <w:ind w:firstLine="426"/>
         <w:jc w:val="both"/>
         <w:rPr>
-          <w:lang w:val="en-US"/>
-        </w:rPr>
-      </w:pPr>
-      <w:r>
-        <w:rPr>
-          <w:lang w:val="en-US"/>
+          <w:lang w:val="pt-PT"/>
+        </w:rPr>
+      </w:pPr>
+      <w:r>
+        <w:rPr>
+          <w:lang w:val="pt-PT"/>
         </w:rPr>
         <w:br w:type="page"/>
       </w:r>
@@ -1874,13 +3641,13 @@
         <w:ind w:firstLine="426"/>
         <w:jc w:val="both"/>
         <w:rPr>
-          <w:lang w:val="en-US"/>
+          <w:lang w:val="pt-PT"/>
         </w:rPr>
       </w:pPr>
       <w:bookmarkStart w:id="5" w:name="_Toc150288773"/>
       <w:r>
         <w:rPr>
-          <w:lang w:val="en-US"/>
+          <w:lang w:val="pt-PT"/>
         </w:rPr>
         <w:lastRenderedPageBreak/>
         <w:t>Referências</w:t>
@@ -1893,7 +3660,7 @@
         <w:ind w:firstLine="426"/>
         <w:jc w:val="both"/>
         <w:rPr>
-          <w:lang w:val="en-US"/>
+          <w:lang w:val="pt-PT"/>
         </w:rPr>
       </w:pPr>
     </w:p>
@@ -2086,16 +3853,16 @@
         <w:noProof/>
       </w:rPr>
       <w:drawing>
-        <wp:anchor distT="0" distB="0" distL="114300" distR="114300" simplePos="0" relativeHeight="251658240" behindDoc="0" locked="0" layoutInCell="1" allowOverlap="1" wp14:anchorId="6B2240AA" wp14:editId="290A6D4D">
+        <wp:anchor distT="0" distB="0" distL="114300" distR="114300" simplePos="0" relativeHeight="251658240" behindDoc="0" locked="0" layoutInCell="1" allowOverlap="1" wp14:anchorId="6B2240AA" wp14:editId="53EED894">
           <wp:simplePos x="0" y="0"/>
           <wp:positionH relativeFrom="column">
-            <wp:posOffset>4277995</wp:posOffset>
+            <wp:posOffset>4427220</wp:posOffset>
           </wp:positionH>
           <wp:positionV relativeFrom="paragraph">
-            <wp:posOffset>-97700</wp:posOffset>
+            <wp:posOffset>-96520</wp:posOffset>
           </wp:positionV>
-          <wp:extent cx="1912620" cy="567690"/>
-          <wp:effectExtent l="0" t="0" r="5080" b="3810"/>
+          <wp:extent cx="1760220" cy="521970"/>
+          <wp:effectExtent l="0" t="0" r="5080" b="0"/>
           <wp:wrapSquare wrapText="bothSides"/>
           <wp:docPr id="1790407764" name="Picture 1790407764" descr="A picture containing shape&#10;&#10;Description automatically generated"/>
           <wp:cNvGraphicFramePr>
@@ -2126,7 +3893,7 @@
                 <pic:spPr bwMode="auto">
                   <a:xfrm>
                     <a:off x="0" y="0"/>
-                    <a:ext cx="1912620" cy="567690"/>
+                    <a:ext cx="1760220" cy="521970"/>
                   </a:xfrm>
                   <a:prstGeom prst="rect">
                     <a:avLst/>
@@ -2205,6 +3972,345 @@
 <file path=word/numbering.xml><?xml version="1.0" encoding="utf-8"?>
 <w:numbering xmlns:wpc="http://schemas.microsoft.com/office/word/2010/wordprocessingCanvas" xmlns:cx="http://schemas.microsoft.com/office/drawing/2014/chartex" xmlns:cx1="http://schemas.microsoft.com/office/drawing/2015/9/8/chartex" xmlns:cx2="http://schemas.microsoft.com/office/drawing/2015/10/21/chartex" xmlns:cx3="http://schemas.microsoft.com/office/drawing/2016/5/9/chartex" xmlns:cx4="http://schemas.microsoft.com/office/drawing/2016/5/10/chartex" xmlns:cx5="http://schemas.microsoft.com/office/drawing/2016/5/11/chartex" xmlns:cx6="http://schemas.microsoft.com/office/drawing/2016/5/12/chartex" xmlns:cx7="http://schemas.microsoft.com/office/drawing/2016/5/13/chartex" xmlns:cx8="http://schemas.microsoft.com/office/drawing/2016/5/14/chartex" xmlns:mc="http://schemas.openxmlformats.org/markup-compatibility/2006" xmlns:aink="http://schemas.microsoft.com/office/drawing/2016/ink" xmlns:am3d="http://schemas.microsoft.com/office/drawing/2017/model3d" xmlns:o="urn:schemas-microsoft-com:office:office" xmlns:oel="http://schemas.microsoft.com/office/2019/extlst" xmlns:r="http://schemas.openxmlformats.org/officeDocument/2006/relationships" xmlns:m="http://schemas.openxmlformats.org/officeDocument/2006/math" xmlns:v="urn:schemas-microsoft-com:vml" xmlns:wp14="http://schemas.microsoft.com/office/word/2010/wordprocessingDrawing" xmlns:wp="http://schemas.openxmlformats.org/drawingml/2006/wordprocessingDrawing" xmlns:w10="urn:schemas-microsoft-com:office:word" xmlns:w="http://schemas.openxmlformats.org/wordprocessingml/2006/main" xmlns:w14="http://schemas.microsoft.com/office/word/2010/wordml" xmlns:w15="http://schemas.microsoft.com/office/word/2012/wordml" xmlns:w16cex="http://schemas.microsoft.com/office/word/2018/wordml/cex" xmlns:w16cid="http://schemas.microsoft.com/office/word/2016/wordml/cid" xmlns:w16="http://schemas.microsoft.com/office/word/2018/wordml" xmlns:w16sdtdh="http://schemas.microsoft.com/office/word/2020/wordml/sdtdatahash" xmlns:w16se="http://schemas.microsoft.com/office/word/2015/wordml/symex" xmlns:wpg="http://schemas.microsoft.com/office/word/2010/wordprocessingGroup" xmlns:wpi="http://schemas.microsoft.com/office/word/2010/wordprocessingInk" xmlns:wne="http://schemas.microsoft.com/office/word/2006/wordml" xmlns:wps="http://schemas.microsoft.com/office/word/2010/wordprocessingShape" mc:Ignorable="w14 w15 w16se w16cid w16 w16cex w16sdtdh wp14">
   <w:abstractNum w:abstractNumId="0" w15:restartNumberingAfterBreak="0">
+    <w:nsid w:val="021E569D"/>
+    <w:multiLevelType w:val="hybridMultilevel"/>
+    <w:tmpl w:val="FA9E437C"/>
+    <w:lvl w:ilvl="0" w:tplc="08090001">
+      <w:start w:val="1"/>
+      <w:numFmt w:val="bullet"/>
+      <w:lvlText w:val=""/>
+      <w:lvlJc w:val="left"/>
+      <w:pPr>
+        <w:ind w:left="1146" w:hanging="360"/>
+      </w:pPr>
+      <w:rPr>
+        <w:rFonts w:ascii="Symbol" w:hAnsi="Symbol" w:hint="default"/>
+      </w:rPr>
+    </w:lvl>
+    <w:lvl w:ilvl="1" w:tplc="08090003" w:tentative="1">
+      <w:start w:val="1"/>
+      <w:numFmt w:val="bullet"/>
+      <w:lvlText w:val="o"/>
+      <w:lvlJc w:val="left"/>
+      <w:pPr>
+        <w:ind w:left="1866" w:hanging="360"/>
+      </w:pPr>
+      <w:rPr>
+        <w:rFonts w:ascii="Courier New" w:hAnsi="Courier New" w:cs="Courier New" w:hint="default"/>
+      </w:rPr>
+    </w:lvl>
+    <w:lvl w:ilvl="2" w:tplc="08090005" w:tentative="1">
+      <w:start w:val="1"/>
+      <w:numFmt w:val="bullet"/>
+      <w:lvlText w:val=""/>
+      <w:lvlJc w:val="left"/>
+      <w:pPr>
+        <w:ind w:left="2586" w:hanging="360"/>
+      </w:pPr>
+      <w:rPr>
+        <w:rFonts w:ascii="Wingdings" w:hAnsi="Wingdings" w:hint="default"/>
+      </w:rPr>
+    </w:lvl>
+    <w:lvl w:ilvl="3" w:tplc="08090001" w:tentative="1">
+      <w:start w:val="1"/>
+      <w:numFmt w:val="bullet"/>
+      <w:lvlText w:val=""/>
+      <w:lvlJc w:val="left"/>
+      <w:pPr>
+        <w:ind w:left="3306" w:hanging="360"/>
+      </w:pPr>
+      <w:rPr>
+        <w:rFonts w:ascii="Symbol" w:hAnsi="Symbol" w:hint="default"/>
+      </w:rPr>
+    </w:lvl>
+    <w:lvl w:ilvl="4" w:tplc="08090003" w:tentative="1">
+      <w:start w:val="1"/>
+      <w:numFmt w:val="bullet"/>
+      <w:lvlText w:val="o"/>
+      <w:lvlJc w:val="left"/>
+      <w:pPr>
+        <w:ind w:left="4026" w:hanging="360"/>
+      </w:pPr>
+      <w:rPr>
+        <w:rFonts w:ascii="Courier New" w:hAnsi="Courier New" w:cs="Courier New" w:hint="default"/>
+      </w:rPr>
+    </w:lvl>
+    <w:lvl w:ilvl="5" w:tplc="08090005" w:tentative="1">
+      <w:start w:val="1"/>
+      <w:numFmt w:val="bullet"/>
+      <w:lvlText w:val=""/>
+      <w:lvlJc w:val="left"/>
+      <w:pPr>
+        <w:ind w:left="4746" w:hanging="360"/>
+      </w:pPr>
+      <w:rPr>
+        <w:rFonts w:ascii="Wingdings" w:hAnsi="Wingdings" w:hint="default"/>
+      </w:rPr>
+    </w:lvl>
+    <w:lvl w:ilvl="6" w:tplc="08090001" w:tentative="1">
+      <w:start w:val="1"/>
+      <w:numFmt w:val="bullet"/>
+      <w:lvlText w:val=""/>
+      <w:lvlJc w:val="left"/>
+      <w:pPr>
+        <w:ind w:left="5466" w:hanging="360"/>
+      </w:pPr>
+      <w:rPr>
+        <w:rFonts w:ascii="Symbol" w:hAnsi="Symbol" w:hint="default"/>
+      </w:rPr>
+    </w:lvl>
+    <w:lvl w:ilvl="7" w:tplc="08090003" w:tentative="1">
+      <w:start w:val="1"/>
+      <w:numFmt w:val="bullet"/>
+      <w:lvlText w:val="o"/>
+      <w:lvlJc w:val="left"/>
+      <w:pPr>
+        <w:ind w:left="6186" w:hanging="360"/>
+      </w:pPr>
+      <w:rPr>
+        <w:rFonts w:ascii="Courier New" w:hAnsi="Courier New" w:cs="Courier New" w:hint="default"/>
+      </w:rPr>
+    </w:lvl>
+    <w:lvl w:ilvl="8" w:tplc="08090005" w:tentative="1">
+      <w:start w:val="1"/>
+      <w:numFmt w:val="bullet"/>
+      <w:lvlText w:val=""/>
+      <w:lvlJc w:val="left"/>
+      <w:pPr>
+        <w:ind w:left="6906" w:hanging="360"/>
+      </w:pPr>
+      <w:rPr>
+        <w:rFonts w:ascii="Wingdings" w:hAnsi="Wingdings" w:hint="default"/>
+      </w:rPr>
+    </w:lvl>
+  </w:abstractNum>
+  <w:abstractNum w:abstractNumId="1" w15:restartNumberingAfterBreak="0">
+    <w:nsid w:val="074169DD"/>
+    <w:multiLevelType w:val="hybridMultilevel"/>
+    <w:tmpl w:val="3C9A4C2A"/>
+    <w:lvl w:ilvl="0" w:tplc="08090001">
+      <w:start w:val="1"/>
+      <w:numFmt w:val="bullet"/>
+      <w:lvlText w:val=""/>
+      <w:lvlJc w:val="left"/>
+      <w:pPr>
+        <w:ind w:left="1866" w:hanging="360"/>
+      </w:pPr>
+      <w:rPr>
+        <w:rFonts w:ascii="Symbol" w:hAnsi="Symbol" w:hint="default"/>
+      </w:rPr>
+    </w:lvl>
+    <w:lvl w:ilvl="1" w:tplc="08090003" w:tentative="1">
+      <w:start w:val="1"/>
+      <w:numFmt w:val="bullet"/>
+      <w:lvlText w:val="o"/>
+      <w:lvlJc w:val="left"/>
+      <w:pPr>
+        <w:ind w:left="2586" w:hanging="360"/>
+      </w:pPr>
+      <w:rPr>
+        <w:rFonts w:ascii="Courier New" w:hAnsi="Courier New" w:cs="Courier New" w:hint="default"/>
+      </w:rPr>
+    </w:lvl>
+    <w:lvl w:ilvl="2" w:tplc="08090005" w:tentative="1">
+      <w:start w:val="1"/>
+      <w:numFmt w:val="bullet"/>
+      <w:lvlText w:val=""/>
+      <w:lvlJc w:val="left"/>
+      <w:pPr>
+        <w:ind w:left="3306" w:hanging="360"/>
+      </w:pPr>
+      <w:rPr>
+        <w:rFonts w:ascii="Wingdings" w:hAnsi="Wingdings" w:hint="default"/>
+      </w:rPr>
+    </w:lvl>
+    <w:lvl w:ilvl="3" w:tplc="08090001" w:tentative="1">
+      <w:start w:val="1"/>
+      <w:numFmt w:val="bullet"/>
+      <w:lvlText w:val=""/>
+      <w:lvlJc w:val="left"/>
+      <w:pPr>
+        <w:ind w:left="4026" w:hanging="360"/>
+      </w:pPr>
+      <w:rPr>
+        <w:rFonts w:ascii="Symbol" w:hAnsi="Symbol" w:hint="default"/>
+      </w:rPr>
+    </w:lvl>
+    <w:lvl w:ilvl="4" w:tplc="08090003" w:tentative="1">
+      <w:start w:val="1"/>
+      <w:numFmt w:val="bullet"/>
+      <w:lvlText w:val="o"/>
+      <w:lvlJc w:val="left"/>
+      <w:pPr>
+        <w:ind w:left="4746" w:hanging="360"/>
+      </w:pPr>
+      <w:rPr>
+        <w:rFonts w:ascii="Courier New" w:hAnsi="Courier New" w:cs="Courier New" w:hint="default"/>
+      </w:rPr>
+    </w:lvl>
+    <w:lvl w:ilvl="5" w:tplc="08090005" w:tentative="1">
+      <w:start w:val="1"/>
+      <w:numFmt w:val="bullet"/>
+      <w:lvlText w:val=""/>
+      <w:lvlJc w:val="left"/>
+      <w:pPr>
+        <w:ind w:left="5466" w:hanging="360"/>
+      </w:pPr>
+      <w:rPr>
+        <w:rFonts w:ascii="Wingdings" w:hAnsi="Wingdings" w:hint="default"/>
+      </w:rPr>
+    </w:lvl>
+    <w:lvl w:ilvl="6" w:tplc="08090001" w:tentative="1">
+      <w:start w:val="1"/>
+      <w:numFmt w:val="bullet"/>
+      <w:lvlText w:val=""/>
+      <w:lvlJc w:val="left"/>
+      <w:pPr>
+        <w:ind w:left="6186" w:hanging="360"/>
+      </w:pPr>
+      <w:rPr>
+        <w:rFonts w:ascii="Symbol" w:hAnsi="Symbol" w:hint="default"/>
+      </w:rPr>
+    </w:lvl>
+    <w:lvl w:ilvl="7" w:tplc="08090003" w:tentative="1">
+      <w:start w:val="1"/>
+      <w:numFmt w:val="bullet"/>
+      <w:lvlText w:val="o"/>
+      <w:lvlJc w:val="left"/>
+      <w:pPr>
+        <w:ind w:left="6906" w:hanging="360"/>
+      </w:pPr>
+      <w:rPr>
+        <w:rFonts w:ascii="Courier New" w:hAnsi="Courier New" w:cs="Courier New" w:hint="default"/>
+      </w:rPr>
+    </w:lvl>
+    <w:lvl w:ilvl="8" w:tplc="08090005" w:tentative="1">
+      <w:start w:val="1"/>
+      <w:numFmt w:val="bullet"/>
+      <w:lvlText w:val=""/>
+      <w:lvlJc w:val="left"/>
+      <w:pPr>
+        <w:ind w:left="7626" w:hanging="360"/>
+      </w:pPr>
+      <w:rPr>
+        <w:rFonts w:ascii="Wingdings" w:hAnsi="Wingdings" w:hint="default"/>
+      </w:rPr>
+    </w:lvl>
+  </w:abstractNum>
+  <w:abstractNum w:abstractNumId="2" w15:restartNumberingAfterBreak="0">
+    <w:nsid w:val="0BC11AA5"/>
+    <w:multiLevelType w:val="hybridMultilevel"/>
+    <w:tmpl w:val="DF2E6E9A"/>
+    <w:lvl w:ilvl="0" w:tplc="08090001">
+      <w:start w:val="1"/>
+      <w:numFmt w:val="bullet"/>
+      <w:lvlText w:val=""/>
+      <w:lvlJc w:val="left"/>
+      <w:pPr>
+        <w:ind w:left="1146" w:hanging="360"/>
+      </w:pPr>
+      <w:rPr>
+        <w:rFonts w:ascii="Symbol" w:hAnsi="Symbol" w:hint="default"/>
+      </w:rPr>
+    </w:lvl>
+    <w:lvl w:ilvl="1" w:tplc="08090003" w:tentative="1">
+      <w:start w:val="1"/>
+      <w:numFmt w:val="bullet"/>
+      <w:lvlText w:val="o"/>
+      <w:lvlJc w:val="left"/>
+      <w:pPr>
+        <w:ind w:left="1866" w:hanging="360"/>
+      </w:pPr>
+      <w:rPr>
+        <w:rFonts w:ascii="Courier New" w:hAnsi="Courier New" w:cs="Courier New" w:hint="default"/>
+      </w:rPr>
+    </w:lvl>
+    <w:lvl w:ilvl="2" w:tplc="08090005" w:tentative="1">
+      <w:start w:val="1"/>
+      <w:numFmt w:val="bullet"/>
+      <w:lvlText w:val=""/>
+      <w:lvlJc w:val="left"/>
+      <w:pPr>
+        <w:ind w:left="2586" w:hanging="360"/>
+      </w:pPr>
+      <w:rPr>
+        <w:rFonts w:ascii="Wingdings" w:hAnsi="Wingdings" w:hint="default"/>
+      </w:rPr>
+    </w:lvl>
+    <w:lvl w:ilvl="3" w:tplc="08090001" w:tentative="1">
+      <w:start w:val="1"/>
+      <w:numFmt w:val="bullet"/>
+      <w:lvlText w:val=""/>
+      <w:lvlJc w:val="left"/>
+      <w:pPr>
+        <w:ind w:left="3306" w:hanging="360"/>
+      </w:pPr>
+      <w:rPr>
+        <w:rFonts w:ascii="Symbol" w:hAnsi="Symbol" w:hint="default"/>
+      </w:rPr>
+    </w:lvl>
+    <w:lvl w:ilvl="4" w:tplc="08090003" w:tentative="1">
+      <w:start w:val="1"/>
+      <w:numFmt w:val="bullet"/>
+      <w:lvlText w:val="o"/>
+      <w:lvlJc w:val="left"/>
+      <w:pPr>
+        <w:ind w:left="4026" w:hanging="360"/>
+      </w:pPr>
+      <w:rPr>
+        <w:rFonts w:ascii="Courier New" w:hAnsi="Courier New" w:cs="Courier New" w:hint="default"/>
+      </w:rPr>
+    </w:lvl>
+    <w:lvl w:ilvl="5" w:tplc="08090005" w:tentative="1">
+      <w:start w:val="1"/>
+      <w:numFmt w:val="bullet"/>
+      <w:lvlText w:val=""/>
+      <w:lvlJc w:val="left"/>
+      <w:pPr>
+        <w:ind w:left="4746" w:hanging="360"/>
+      </w:pPr>
+      <w:rPr>
+        <w:rFonts w:ascii="Wingdings" w:hAnsi="Wingdings" w:hint="default"/>
+      </w:rPr>
+    </w:lvl>
+    <w:lvl w:ilvl="6" w:tplc="08090001" w:tentative="1">
+      <w:start w:val="1"/>
+      <w:numFmt w:val="bullet"/>
+      <w:lvlText w:val=""/>
+      <w:lvlJc w:val="left"/>
+      <w:pPr>
+        <w:ind w:left="5466" w:hanging="360"/>
+      </w:pPr>
+      <w:rPr>
+        <w:rFonts w:ascii="Symbol" w:hAnsi="Symbol" w:hint="default"/>
+      </w:rPr>
+    </w:lvl>
+    <w:lvl w:ilvl="7" w:tplc="08090003" w:tentative="1">
+      <w:start w:val="1"/>
+      <w:numFmt w:val="bullet"/>
+      <w:lvlText w:val="o"/>
+      <w:lvlJc w:val="left"/>
+      <w:pPr>
+        <w:ind w:left="6186" w:hanging="360"/>
+      </w:pPr>
+      <w:rPr>
+        <w:rFonts w:ascii="Courier New" w:hAnsi="Courier New" w:cs="Courier New" w:hint="default"/>
+      </w:rPr>
+    </w:lvl>
+    <w:lvl w:ilvl="8" w:tplc="08090005" w:tentative="1">
+      <w:start w:val="1"/>
+      <w:numFmt w:val="bullet"/>
+      <w:lvlText w:val=""/>
+      <w:lvlJc w:val="left"/>
+      <w:pPr>
+        <w:ind w:left="6906" w:hanging="360"/>
+      </w:pPr>
+      <w:rPr>
+        <w:rFonts w:ascii="Wingdings" w:hAnsi="Wingdings" w:hint="default"/>
+      </w:rPr>
+    </w:lvl>
+  </w:abstractNum>
+  <w:abstractNum w:abstractNumId="3" w15:restartNumberingAfterBreak="0">
     <w:nsid w:val="1A1728C4"/>
     <w:multiLevelType w:val="multilevel"/>
     <w:tmpl w:val="1EB2D6FA"/>
@@ -2353,7 +4459,233 @@
       </w:rPr>
     </w:lvl>
   </w:abstractNum>
-  <w:abstractNum w:abstractNumId="1" w15:restartNumberingAfterBreak="0">
+  <w:abstractNum w:abstractNumId="4" w15:restartNumberingAfterBreak="0">
+    <w:nsid w:val="1CD95AD7"/>
+    <w:multiLevelType w:val="hybridMultilevel"/>
+    <w:tmpl w:val="41B0489A"/>
+    <w:lvl w:ilvl="0" w:tplc="08090001">
+      <w:start w:val="1"/>
+      <w:numFmt w:val="bullet"/>
+      <w:lvlText w:val=""/>
+      <w:lvlJc w:val="left"/>
+      <w:pPr>
+        <w:ind w:left="1866" w:hanging="360"/>
+      </w:pPr>
+      <w:rPr>
+        <w:rFonts w:ascii="Symbol" w:hAnsi="Symbol" w:hint="default"/>
+      </w:rPr>
+    </w:lvl>
+    <w:lvl w:ilvl="1" w:tplc="08090003" w:tentative="1">
+      <w:start w:val="1"/>
+      <w:numFmt w:val="bullet"/>
+      <w:lvlText w:val="o"/>
+      <w:lvlJc w:val="left"/>
+      <w:pPr>
+        <w:ind w:left="2586" w:hanging="360"/>
+      </w:pPr>
+      <w:rPr>
+        <w:rFonts w:ascii="Courier New" w:hAnsi="Courier New" w:cs="Courier New" w:hint="default"/>
+      </w:rPr>
+    </w:lvl>
+    <w:lvl w:ilvl="2" w:tplc="08090005" w:tentative="1">
+      <w:start w:val="1"/>
+      <w:numFmt w:val="bullet"/>
+      <w:lvlText w:val=""/>
+      <w:lvlJc w:val="left"/>
+      <w:pPr>
+        <w:ind w:left="3306" w:hanging="360"/>
+      </w:pPr>
+      <w:rPr>
+        <w:rFonts w:ascii="Wingdings" w:hAnsi="Wingdings" w:hint="default"/>
+      </w:rPr>
+    </w:lvl>
+    <w:lvl w:ilvl="3" w:tplc="08090001" w:tentative="1">
+      <w:start w:val="1"/>
+      <w:numFmt w:val="bullet"/>
+      <w:lvlText w:val=""/>
+      <w:lvlJc w:val="left"/>
+      <w:pPr>
+        <w:ind w:left="4026" w:hanging="360"/>
+      </w:pPr>
+      <w:rPr>
+        <w:rFonts w:ascii="Symbol" w:hAnsi="Symbol" w:hint="default"/>
+      </w:rPr>
+    </w:lvl>
+    <w:lvl w:ilvl="4" w:tplc="08090003" w:tentative="1">
+      <w:start w:val="1"/>
+      <w:numFmt w:val="bullet"/>
+      <w:lvlText w:val="o"/>
+      <w:lvlJc w:val="left"/>
+      <w:pPr>
+        <w:ind w:left="4746" w:hanging="360"/>
+      </w:pPr>
+      <w:rPr>
+        <w:rFonts w:ascii="Courier New" w:hAnsi="Courier New" w:cs="Courier New" w:hint="default"/>
+      </w:rPr>
+    </w:lvl>
+    <w:lvl w:ilvl="5" w:tplc="08090005" w:tentative="1">
+      <w:start w:val="1"/>
+      <w:numFmt w:val="bullet"/>
+      <w:lvlText w:val=""/>
+      <w:lvlJc w:val="left"/>
+      <w:pPr>
+        <w:ind w:left="5466" w:hanging="360"/>
+      </w:pPr>
+      <w:rPr>
+        <w:rFonts w:ascii="Wingdings" w:hAnsi="Wingdings" w:hint="default"/>
+      </w:rPr>
+    </w:lvl>
+    <w:lvl w:ilvl="6" w:tplc="08090001" w:tentative="1">
+      <w:start w:val="1"/>
+      <w:numFmt w:val="bullet"/>
+      <w:lvlText w:val=""/>
+      <w:lvlJc w:val="left"/>
+      <w:pPr>
+        <w:ind w:left="6186" w:hanging="360"/>
+      </w:pPr>
+      <w:rPr>
+        <w:rFonts w:ascii="Symbol" w:hAnsi="Symbol" w:hint="default"/>
+      </w:rPr>
+    </w:lvl>
+    <w:lvl w:ilvl="7" w:tplc="08090003" w:tentative="1">
+      <w:start w:val="1"/>
+      <w:numFmt w:val="bullet"/>
+      <w:lvlText w:val="o"/>
+      <w:lvlJc w:val="left"/>
+      <w:pPr>
+        <w:ind w:left="6906" w:hanging="360"/>
+      </w:pPr>
+      <w:rPr>
+        <w:rFonts w:ascii="Courier New" w:hAnsi="Courier New" w:cs="Courier New" w:hint="default"/>
+      </w:rPr>
+    </w:lvl>
+    <w:lvl w:ilvl="8" w:tplc="08090005" w:tentative="1">
+      <w:start w:val="1"/>
+      <w:numFmt w:val="bullet"/>
+      <w:lvlText w:val=""/>
+      <w:lvlJc w:val="left"/>
+      <w:pPr>
+        <w:ind w:left="7626" w:hanging="360"/>
+      </w:pPr>
+      <w:rPr>
+        <w:rFonts w:ascii="Wingdings" w:hAnsi="Wingdings" w:hint="default"/>
+      </w:rPr>
+    </w:lvl>
+  </w:abstractNum>
+  <w:abstractNum w:abstractNumId="5" w15:restartNumberingAfterBreak="0">
+    <w:nsid w:val="23A6573B"/>
+    <w:multiLevelType w:val="hybridMultilevel"/>
+    <w:tmpl w:val="7534C04A"/>
+    <w:lvl w:ilvl="0" w:tplc="08090001">
+      <w:start w:val="1"/>
+      <w:numFmt w:val="bullet"/>
+      <w:lvlText w:val=""/>
+      <w:lvlJc w:val="left"/>
+      <w:pPr>
+        <w:ind w:left="1866" w:hanging="360"/>
+      </w:pPr>
+      <w:rPr>
+        <w:rFonts w:ascii="Symbol" w:hAnsi="Symbol" w:hint="default"/>
+      </w:rPr>
+    </w:lvl>
+    <w:lvl w:ilvl="1" w:tplc="08090003" w:tentative="1">
+      <w:start w:val="1"/>
+      <w:numFmt w:val="bullet"/>
+      <w:lvlText w:val="o"/>
+      <w:lvlJc w:val="left"/>
+      <w:pPr>
+        <w:ind w:left="2586" w:hanging="360"/>
+      </w:pPr>
+      <w:rPr>
+        <w:rFonts w:ascii="Courier New" w:hAnsi="Courier New" w:cs="Courier New" w:hint="default"/>
+      </w:rPr>
+    </w:lvl>
+    <w:lvl w:ilvl="2" w:tplc="08090005" w:tentative="1">
+      <w:start w:val="1"/>
+      <w:numFmt w:val="bullet"/>
+      <w:lvlText w:val=""/>
+      <w:lvlJc w:val="left"/>
+      <w:pPr>
+        <w:ind w:left="3306" w:hanging="360"/>
+      </w:pPr>
+      <w:rPr>
+        <w:rFonts w:ascii="Wingdings" w:hAnsi="Wingdings" w:hint="default"/>
+      </w:rPr>
+    </w:lvl>
+    <w:lvl w:ilvl="3" w:tplc="08090001" w:tentative="1">
+      <w:start w:val="1"/>
+      <w:numFmt w:val="bullet"/>
+      <w:lvlText w:val=""/>
+      <w:lvlJc w:val="left"/>
+      <w:pPr>
+        <w:ind w:left="4026" w:hanging="360"/>
+      </w:pPr>
+      <w:rPr>
+        <w:rFonts w:ascii="Symbol" w:hAnsi="Symbol" w:hint="default"/>
+      </w:rPr>
+    </w:lvl>
+    <w:lvl w:ilvl="4" w:tplc="08090003" w:tentative="1">
+      <w:start w:val="1"/>
+      <w:numFmt w:val="bullet"/>
+      <w:lvlText w:val="o"/>
+      <w:lvlJc w:val="left"/>
+      <w:pPr>
+        <w:ind w:left="4746" w:hanging="360"/>
+      </w:pPr>
+      <w:rPr>
+        <w:rFonts w:ascii="Courier New" w:hAnsi="Courier New" w:cs="Courier New" w:hint="default"/>
+      </w:rPr>
+    </w:lvl>
+    <w:lvl w:ilvl="5" w:tplc="08090005" w:tentative="1">
+      <w:start w:val="1"/>
+      <w:numFmt w:val="bullet"/>
+      <w:lvlText w:val=""/>
+      <w:lvlJc w:val="left"/>
+      <w:pPr>
+        <w:ind w:left="5466" w:hanging="360"/>
+      </w:pPr>
+      <w:rPr>
+        <w:rFonts w:ascii="Wingdings" w:hAnsi="Wingdings" w:hint="default"/>
+      </w:rPr>
+    </w:lvl>
+    <w:lvl w:ilvl="6" w:tplc="08090001" w:tentative="1">
+      <w:start w:val="1"/>
+      <w:numFmt w:val="bullet"/>
+      <w:lvlText w:val=""/>
+      <w:lvlJc w:val="left"/>
+      <w:pPr>
+        <w:ind w:left="6186" w:hanging="360"/>
+      </w:pPr>
+      <w:rPr>
+        <w:rFonts w:ascii="Symbol" w:hAnsi="Symbol" w:hint="default"/>
+      </w:rPr>
+    </w:lvl>
+    <w:lvl w:ilvl="7" w:tplc="08090003" w:tentative="1">
+      <w:start w:val="1"/>
+      <w:numFmt w:val="bullet"/>
+      <w:lvlText w:val="o"/>
+      <w:lvlJc w:val="left"/>
+      <w:pPr>
+        <w:ind w:left="6906" w:hanging="360"/>
+      </w:pPr>
+      <w:rPr>
+        <w:rFonts w:ascii="Courier New" w:hAnsi="Courier New" w:cs="Courier New" w:hint="default"/>
+      </w:rPr>
+    </w:lvl>
+    <w:lvl w:ilvl="8" w:tplc="08090005" w:tentative="1">
+      <w:start w:val="1"/>
+      <w:numFmt w:val="bullet"/>
+      <w:lvlText w:val=""/>
+      <w:lvlJc w:val="left"/>
+      <w:pPr>
+        <w:ind w:left="7626" w:hanging="360"/>
+      </w:pPr>
+      <w:rPr>
+        <w:rFonts w:ascii="Wingdings" w:hAnsi="Wingdings" w:hint="default"/>
+      </w:rPr>
+    </w:lvl>
+  </w:abstractNum>
+  <w:abstractNum w:abstractNumId="6" w15:restartNumberingAfterBreak="0">
     <w:nsid w:val="32BF122B"/>
     <w:multiLevelType w:val="multilevel"/>
     <w:tmpl w:val="81841770"/>
@@ -2502,7 +4834,7 @@
       </w:rPr>
     </w:lvl>
   </w:abstractNum>
-  <w:abstractNum w:abstractNumId="2" w15:restartNumberingAfterBreak="0">
+  <w:abstractNum w:abstractNumId="7" w15:restartNumberingAfterBreak="0">
     <w:nsid w:val="3D356211"/>
     <w:multiLevelType w:val="multilevel"/>
     <w:tmpl w:val="DC740D04"/>
@@ -2651,7 +4983,120 @@
       </w:rPr>
     </w:lvl>
   </w:abstractNum>
-  <w:abstractNum w:abstractNumId="3" w15:restartNumberingAfterBreak="0">
+  <w:abstractNum w:abstractNumId="8" w15:restartNumberingAfterBreak="0">
+    <w:nsid w:val="40554B3E"/>
+    <w:multiLevelType w:val="hybridMultilevel"/>
+    <w:tmpl w:val="6B4831C8"/>
+    <w:lvl w:ilvl="0" w:tplc="08090001">
+      <w:start w:val="1"/>
+      <w:numFmt w:val="bullet"/>
+      <w:lvlText w:val=""/>
+      <w:lvlJc w:val="left"/>
+      <w:pPr>
+        <w:ind w:left="1146" w:hanging="360"/>
+      </w:pPr>
+      <w:rPr>
+        <w:rFonts w:ascii="Symbol" w:hAnsi="Symbol" w:hint="default"/>
+      </w:rPr>
+    </w:lvl>
+    <w:lvl w:ilvl="1" w:tplc="08090003" w:tentative="1">
+      <w:start w:val="1"/>
+      <w:numFmt w:val="bullet"/>
+      <w:lvlText w:val="o"/>
+      <w:lvlJc w:val="left"/>
+      <w:pPr>
+        <w:ind w:left="1866" w:hanging="360"/>
+      </w:pPr>
+      <w:rPr>
+        <w:rFonts w:ascii="Courier New" w:hAnsi="Courier New" w:cs="Courier New" w:hint="default"/>
+      </w:rPr>
+    </w:lvl>
+    <w:lvl w:ilvl="2" w:tplc="08090005" w:tentative="1">
+      <w:start w:val="1"/>
+      <w:numFmt w:val="bullet"/>
+      <w:lvlText w:val=""/>
+      <w:lvlJc w:val="left"/>
+      <w:pPr>
+        <w:ind w:left="2586" w:hanging="360"/>
+      </w:pPr>
+      <w:rPr>
+        <w:rFonts w:ascii="Wingdings" w:hAnsi="Wingdings" w:hint="default"/>
+      </w:rPr>
+    </w:lvl>
+    <w:lvl w:ilvl="3" w:tplc="08090001" w:tentative="1">
+      <w:start w:val="1"/>
+      <w:numFmt w:val="bullet"/>
+      <w:lvlText w:val=""/>
+      <w:lvlJc w:val="left"/>
+      <w:pPr>
+        <w:ind w:left="3306" w:hanging="360"/>
+      </w:pPr>
+      <w:rPr>
+        <w:rFonts w:ascii="Symbol" w:hAnsi="Symbol" w:hint="default"/>
+      </w:rPr>
+    </w:lvl>
+    <w:lvl w:ilvl="4" w:tplc="08090003" w:tentative="1">
+      <w:start w:val="1"/>
+      <w:numFmt w:val="bullet"/>
+      <w:lvlText w:val="o"/>
+      <w:lvlJc w:val="left"/>
+      <w:pPr>
+        <w:ind w:left="4026" w:hanging="360"/>
+      </w:pPr>
+      <w:rPr>
+        <w:rFonts w:ascii="Courier New" w:hAnsi="Courier New" w:cs="Courier New" w:hint="default"/>
+      </w:rPr>
+    </w:lvl>
+    <w:lvl w:ilvl="5" w:tplc="08090005" w:tentative="1">
+      <w:start w:val="1"/>
+      <w:numFmt w:val="bullet"/>
+      <w:lvlText w:val=""/>
+      <w:lvlJc w:val="left"/>
+      <w:pPr>
+        <w:ind w:left="4746" w:hanging="360"/>
+      </w:pPr>
+      <w:rPr>
+        <w:rFonts w:ascii="Wingdings" w:hAnsi="Wingdings" w:hint="default"/>
+      </w:rPr>
+    </w:lvl>
+    <w:lvl w:ilvl="6" w:tplc="08090001" w:tentative="1">
+      <w:start w:val="1"/>
+      <w:numFmt w:val="bullet"/>
+      <w:lvlText w:val=""/>
+      <w:lvlJc w:val="left"/>
+      <w:pPr>
+        <w:ind w:left="5466" w:hanging="360"/>
+      </w:pPr>
+      <w:rPr>
+        <w:rFonts w:ascii="Symbol" w:hAnsi="Symbol" w:hint="default"/>
+      </w:rPr>
+    </w:lvl>
+    <w:lvl w:ilvl="7" w:tplc="08090003" w:tentative="1">
+      <w:start w:val="1"/>
+      <w:numFmt w:val="bullet"/>
+      <w:lvlText w:val="o"/>
+      <w:lvlJc w:val="left"/>
+      <w:pPr>
+        <w:ind w:left="6186" w:hanging="360"/>
+      </w:pPr>
+      <w:rPr>
+        <w:rFonts w:ascii="Courier New" w:hAnsi="Courier New" w:cs="Courier New" w:hint="default"/>
+      </w:rPr>
+    </w:lvl>
+    <w:lvl w:ilvl="8" w:tplc="08090005" w:tentative="1">
+      <w:start w:val="1"/>
+      <w:numFmt w:val="bullet"/>
+      <w:lvlText w:val=""/>
+      <w:lvlJc w:val="left"/>
+      <w:pPr>
+        <w:ind w:left="6906" w:hanging="360"/>
+      </w:pPr>
+      <w:rPr>
+        <w:rFonts w:ascii="Wingdings" w:hAnsi="Wingdings" w:hint="default"/>
+      </w:rPr>
+    </w:lvl>
+  </w:abstractNum>
+  <w:abstractNum w:abstractNumId="9" w15:restartNumberingAfterBreak="0">
     <w:nsid w:val="47235D29"/>
     <w:multiLevelType w:val="hybridMultilevel"/>
     <w:tmpl w:val="6282B4FC"/>
@@ -2764,7 +5209,120 @@
       </w:rPr>
     </w:lvl>
   </w:abstractNum>
-  <w:abstractNum w:abstractNumId="4" w15:restartNumberingAfterBreak="0">
+  <w:abstractNum w:abstractNumId="10" w15:restartNumberingAfterBreak="0">
+    <w:nsid w:val="4C6F7634"/>
+    <w:multiLevelType w:val="hybridMultilevel"/>
+    <w:tmpl w:val="EB4A2B0A"/>
+    <w:lvl w:ilvl="0" w:tplc="08090001">
+      <w:start w:val="1"/>
+      <w:numFmt w:val="bullet"/>
+      <w:lvlText w:val=""/>
+      <w:lvlJc w:val="left"/>
+      <w:pPr>
+        <w:ind w:left="1146" w:hanging="360"/>
+      </w:pPr>
+      <w:rPr>
+        <w:rFonts w:ascii="Symbol" w:hAnsi="Symbol" w:hint="default"/>
+      </w:rPr>
+    </w:lvl>
+    <w:lvl w:ilvl="1" w:tplc="08090003" w:tentative="1">
+      <w:start w:val="1"/>
+      <w:numFmt w:val="bullet"/>
+      <w:lvlText w:val="o"/>
+      <w:lvlJc w:val="left"/>
+      <w:pPr>
+        <w:ind w:left="1866" w:hanging="360"/>
+      </w:pPr>
+      <w:rPr>
+        <w:rFonts w:ascii="Courier New" w:hAnsi="Courier New" w:cs="Courier New" w:hint="default"/>
+      </w:rPr>
+    </w:lvl>
+    <w:lvl w:ilvl="2" w:tplc="08090005" w:tentative="1">
+      <w:start w:val="1"/>
+      <w:numFmt w:val="bullet"/>
+      <w:lvlText w:val=""/>
+      <w:lvlJc w:val="left"/>
+      <w:pPr>
+        <w:ind w:left="2586" w:hanging="360"/>
+      </w:pPr>
+      <w:rPr>
+        <w:rFonts w:ascii="Wingdings" w:hAnsi="Wingdings" w:hint="default"/>
+      </w:rPr>
+    </w:lvl>
+    <w:lvl w:ilvl="3" w:tplc="08090001" w:tentative="1">
+      <w:start w:val="1"/>
+      <w:numFmt w:val="bullet"/>
+      <w:lvlText w:val=""/>
+      <w:lvlJc w:val="left"/>
+      <w:pPr>
+        <w:ind w:left="3306" w:hanging="360"/>
+      </w:pPr>
+      <w:rPr>
+        <w:rFonts w:ascii="Symbol" w:hAnsi="Symbol" w:hint="default"/>
+      </w:rPr>
+    </w:lvl>
+    <w:lvl w:ilvl="4" w:tplc="08090003" w:tentative="1">
+      <w:start w:val="1"/>
+      <w:numFmt w:val="bullet"/>
+      <w:lvlText w:val="o"/>
+      <w:lvlJc w:val="left"/>
+      <w:pPr>
+        <w:ind w:left="4026" w:hanging="360"/>
+      </w:pPr>
+      <w:rPr>
+        <w:rFonts w:ascii="Courier New" w:hAnsi="Courier New" w:cs="Courier New" w:hint="default"/>
+      </w:rPr>
+    </w:lvl>
+    <w:lvl w:ilvl="5" w:tplc="08090005" w:tentative="1">
+      <w:start w:val="1"/>
+      <w:numFmt w:val="bullet"/>
+      <w:lvlText w:val=""/>
+      <w:lvlJc w:val="left"/>
+      <w:pPr>
+        <w:ind w:left="4746" w:hanging="360"/>
+      </w:pPr>
+      <w:rPr>
+        <w:rFonts w:ascii="Wingdings" w:hAnsi="Wingdings" w:hint="default"/>
+      </w:rPr>
+    </w:lvl>
+    <w:lvl w:ilvl="6" w:tplc="08090001" w:tentative="1">
+      <w:start w:val="1"/>
+      <w:numFmt w:val="bullet"/>
+      <w:lvlText w:val=""/>
+      <w:lvlJc w:val="left"/>
+      <w:pPr>
+        <w:ind w:left="5466" w:hanging="360"/>
+      </w:pPr>
+      <w:rPr>
+        <w:rFonts w:ascii="Symbol" w:hAnsi="Symbol" w:hint="default"/>
+      </w:rPr>
+    </w:lvl>
+    <w:lvl w:ilvl="7" w:tplc="08090003" w:tentative="1">
+      <w:start w:val="1"/>
+      <w:numFmt w:val="bullet"/>
+      <w:lvlText w:val="o"/>
+      <w:lvlJc w:val="left"/>
+      <w:pPr>
+        <w:ind w:left="6186" w:hanging="360"/>
+      </w:pPr>
+      <w:rPr>
+        <w:rFonts w:ascii="Courier New" w:hAnsi="Courier New" w:cs="Courier New" w:hint="default"/>
+      </w:rPr>
+    </w:lvl>
+    <w:lvl w:ilvl="8" w:tplc="08090005" w:tentative="1">
+      <w:start w:val="1"/>
+      <w:numFmt w:val="bullet"/>
+      <w:lvlText w:val=""/>
+      <w:lvlJc w:val="left"/>
+      <w:pPr>
+        <w:ind w:left="6906" w:hanging="360"/>
+      </w:pPr>
+      <w:rPr>
+        <w:rFonts w:ascii="Wingdings" w:hAnsi="Wingdings" w:hint="default"/>
+      </w:rPr>
+    </w:lvl>
+  </w:abstractNum>
+  <w:abstractNum w:abstractNumId="11" w15:restartNumberingAfterBreak="0">
     <w:nsid w:val="556C62B5"/>
     <w:multiLevelType w:val="multilevel"/>
     <w:tmpl w:val="EC0650E4"/>
@@ -2881,7 +5439,120 @@
       </w:pPr>
     </w:lvl>
   </w:abstractNum>
-  <w:abstractNum w:abstractNumId="5" w15:restartNumberingAfterBreak="0">
+  <w:abstractNum w:abstractNumId="12" w15:restartNumberingAfterBreak="0">
+    <w:nsid w:val="5CEB5DBD"/>
+    <w:multiLevelType w:val="hybridMultilevel"/>
+    <w:tmpl w:val="0E5AF1BC"/>
+    <w:lvl w:ilvl="0" w:tplc="08090001">
+      <w:start w:val="1"/>
+      <w:numFmt w:val="bullet"/>
+      <w:lvlText w:val=""/>
+      <w:lvlJc w:val="left"/>
+      <w:pPr>
+        <w:ind w:left="1146" w:hanging="360"/>
+      </w:pPr>
+      <w:rPr>
+        <w:rFonts w:ascii="Symbol" w:hAnsi="Symbol" w:hint="default"/>
+      </w:rPr>
+    </w:lvl>
+    <w:lvl w:ilvl="1" w:tplc="08090003" w:tentative="1">
+      <w:start w:val="1"/>
+      <w:numFmt w:val="bullet"/>
+      <w:lvlText w:val="o"/>
+      <w:lvlJc w:val="left"/>
+      <w:pPr>
+        <w:ind w:left="1866" w:hanging="360"/>
+      </w:pPr>
+      <w:rPr>
+        <w:rFonts w:ascii="Courier New" w:hAnsi="Courier New" w:cs="Courier New" w:hint="default"/>
+      </w:rPr>
+    </w:lvl>
+    <w:lvl w:ilvl="2" w:tplc="08090005" w:tentative="1">
+      <w:start w:val="1"/>
+      <w:numFmt w:val="bullet"/>
+      <w:lvlText w:val=""/>
+      <w:lvlJc w:val="left"/>
+      <w:pPr>
+        <w:ind w:left="2586" w:hanging="360"/>
+      </w:pPr>
+      <w:rPr>
+        <w:rFonts w:ascii="Wingdings" w:hAnsi="Wingdings" w:hint="default"/>
+      </w:rPr>
+    </w:lvl>
+    <w:lvl w:ilvl="3" w:tplc="08090001" w:tentative="1">
+      <w:start w:val="1"/>
+      <w:numFmt w:val="bullet"/>
+      <w:lvlText w:val=""/>
+      <w:lvlJc w:val="left"/>
+      <w:pPr>
+        <w:ind w:left="3306" w:hanging="360"/>
+      </w:pPr>
+      <w:rPr>
+        <w:rFonts w:ascii="Symbol" w:hAnsi="Symbol" w:hint="default"/>
+      </w:rPr>
+    </w:lvl>
+    <w:lvl w:ilvl="4" w:tplc="08090003" w:tentative="1">
+      <w:start w:val="1"/>
+      <w:numFmt w:val="bullet"/>
+      <w:lvlText w:val="o"/>
+      <w:lvlJc w:val="left"/>
+      <w:pPr>
+        <w:ind w:left="4026" w:hanging="360"/>
+      </w:pPr>
+      <w:rPr>
+        <w:rFonts w:ascii="Courier New" w:hAnsi="Courier New" w:cs="Courier New" w:hint="default"/>
+      </w:rPr>
+    </w:lvl>
+    <w:lvl w:ilvl="5" w:tplc="08090005" w:tentative="1">
+      <w:start w:val="1"/>
+      <w:numFmt w:val="bullet"/>
+      <w:lvlText w:val=""/>
+      <w:lvlJc w:val="left"/>
+      <w:pPr>
+        <w:ind w:left="4746" w:hanging="360"/>
+      </w:pPr>
+      <w:rPr>
+        <w:rFonts w:ascii="Wingdings" w:hAnsi="Wingdings" w:hint="default"/>
+      </w:rPr>
+    </w:lvl>
+    <w:lvl w:ilvl="6" w:tplc="08090001" w:tentative="1">
+      <w:start w:val="1"/>
+      <w:numFmt w:val="bullet"/>
+      <w:lvlText w:val=""/>
+      <w:lvlJc w:val="left"/>
+      <w:pPr>
+        <w:ind w:left="5466" w:hanging="360"/>
+      </w:pPr>
+      <w:rPr>
+        <w:rFonts w:ascii="Symbol" w:hAnsi="Symbol" w:hint="default"/>
+      </w:rPr>
+    </w:lvl>
+    <w:lvl w:ilvl="7" w:tplc="08090003" w:tentative="1">
+      <w:start w:val="1"/>
+      <w:numFmt w:val="bullet"/>
+      <w:lvlText w:val="o"/>
+      <w:lvlJc w:val="left"/>
+      <w:pPr>
+        <w:ind w:left="6186" w:hanging="360"/>
+      </w:pPr>
+      <w:rPr>
+        <w:rFonts w:ascii="Courier New" w:hAnsi="Courier New" w:cs="Courier New" w:hint="default"/>
+      </w:rPr>
+    </w:lvl>
+    <w:lvl w:ilvl="8" w:tplc="08090005" w:tentative="1">
+      <w:start w:val="1"/>
+      <w:numFmt w:val="bullet"/>
+      <w:lvlText w:val=""/>
+      <w:lvlJc w:val="left"/>
+      <w:pPr>
+        <w:ind w:left="6906" w:hanging="360"/>
+      </w:pPr>
+      <w:rPr>
+        <w:rFonts w:ascii="Wingdings" w:hAnsi="Wingdings" w:hint="default"/>
+      </w:rPr>
+    </w:lvl>
+  </w:abstractNum>
+  <w:abstractNum w:abstractNumId="13" w15:restartNumberingAfterBreak="0">
     <w:nsid w:val="5FBD2EDE"/>
     <w:multiLevelType w:val="multilevel"/>
     <w:tmpl w:val="7A081F3C"/>
@@ -3030,7 +5701,7 @@
       </w:rPr>
     </w:lvl>
   </w:abstractNum>
-  <w:abstractNum w:abstractNumId="6" w15:restartNumberingAfterBreak="0">
+  <w:abstractNum w:abstractNumId="14" w15:restartNumberingAfterBreak="0">
     <w:nsid w:val="61F2480C"/>
     <w:multiLevelType w:val="multilevel"/>
     <w:tmpl w:val="6D2E132A"/>
@@ -3179,7 +5850,7 @@
       </w:rPr>
     </w:lvl>
   </w:abstractNum>
-  <w:abstractNum w:abstractNumId="7" w15:restartNumberingAfterBreak="0">
+  <w:abstractNum w:abstractNumId="15" w15:restartNumberingAfterBreak="0">
     <w:nsid w:val="62F21D8D"/>
     <w:multiLevelType w:val="multilevel"/>
     <w:tmpl w:val="E19E255E"/>
@@ -3328,7 +5999,7 @@
       </w:rPr>
     </w:lvl>
   </w:abstractNum>
-  <w:abstractNum w:abstractNumId="8" w15:restartNumberingAfterBreak="0">
+  <w:abstractNum w:abstractNumId="16" w15:restartNumberingAfterBreak="0">
     <w:nsid w:val="6A2C73E7"/>
     <w:multiLevelType w:val="multilevel"/>
     <w:tmpl w:val="6C4C3FB2"/>
@@ -3477,7 +6148,346 @@
       </w:rPr>
     </w:lvl>
   </w:abstractNum>
-  <w:abstractNum w:abstractNumId="9" w15:restartNumberingAfterBreak="0">
+  <w:abstractNum w:abstractNumId="17" w15:restartNumberingAfterBreak="0">
+    <w:nsid w:val="6AA20C68"/>
+    <w:multiLevelType w:val="hybridMultilevel"/>
+    <w:tmpl w:val="671ADECA"/>
+    <w:lvl w:ilvl="0" w:tplc="08090001">
+      <w:start w:val="1"/>
+      <w:numFmt w:val="bullet"/>
+      <w:lvlText w:val=""/>
+      <w:lvlJc w:val="left"/>
+      <w:pPr>
+        <w:ind w:left="1866" w:hanging="360"/>
+      </w:pPr>
+      <w:rPr>
+        <w:rFonts w:ascii="Symbol" w:hAnsi="Symbol" w:hint="default"/>
+      </w:rPr>
+    </w:lvl>
+    <w:lvl w:ilvl="1" w:tplc="08090003" w:tentative="1">
+      <w:start w:val="1"/>
+      <w:numFmt w:val="bullet"/>
+      <w:lvlText w:val="o"/>
+      <w:lvlJc w:val="left"/>
+      <w:pPr>
+        <w:ind w:left="2586" w:hanging="360"/>
+      </w:pPr>
+      <w:rPr>
+        <w:rFonts w:ascii="Courier New" w:hAnsi="Courier New" w:cs="Courier New" w:hint="default"/>
+      </w:rPr>
+    </w:lvl>
+    <w:lvl w:ilvl="2" w:tplc="08090005" w:tentative="1">
+      <w:start w:val="1"/>
+      <w:numFmt w:val="bullet"/>
+      <w:lvlText w:val=""/>
+      <w:lvlJc w:val="left"/>
+      <w:pPr>
+        <w:ind w:left="3306" w:hanging="360"/>
+      </w:pPr>
+      <w:rPr>
+        <w:rFonts w:ascii="Wingdings" w:hAnsi="Wingdings" w:hint="default"/>
+      </w:rPr>
+    </w:lvl>
+    <w:lvl w:ilvl="3" w:tplc="08090001" w:tentative="1">
+      <w:start w:val="1"/>
+      <w:numFmt w:val="bullet"/>
+      <w:lvlText w:val=""/>
+      <w:lvlJc w:val="left"/>
+      <w:pPr>
+        <w:ind w:left="4026" w:hanging="360"/>
+      </w:pPr>
+      <w:rPr>
+        <w:rFonts w:ascii="Symbol" w:hAnsi="Symbol" w:hint="default"/>
+      </w:rPr>
+    </w:lvl>
+    <w:lvl w:ilvl="4" w:tplc="08090003" w:tentative="1">
+      <w:start w:val="1"/>
+      <w:numFmt w:val="bullet"/>
+      <w:lvlText w:val="o"/>
+      <w:lvlJc w:val="left"/>
+      <w:pPr>
+        <w:ind w:left="4746" w:hanging="360"/>
+      </w:pPr>
+      <w:rPr>
+        <w:rFonts w:ascii="Courier New" w:hAnsi="Courier New" w:cs="Courier New" w:hint="default"/>
+      </w:rPr>
+    </w:lvl>
+    <w:lvl w:ilvl="5" w:tplc="08090005" w:tentative="1">
+      <w:start w:val="1"/>
+      <w:numFmt w:val="bullet"/>
+      <w:lvlText w:val=""/>
+      <w:lvlJc w:val="left"/>
+      <w:pPr>
+        <w:ind w:left="5466" w:hanging="360"/>
+      </w:pPr>
+      <w:rPr>
+        <w:rFonts w:ascii="Wingdings" w:hAnsi="Wingdings" w:hint="default"/>
+      </w:rPr>
+    </w:lvl>
+    <w:lvl w:ilvl="6" w:tplc="08090001" w:tentative="1">
+      <w:start w:val="1"/>
+      <w:numFmt w:val="bullet"/>
+      <w:lvlText w:val=""/>
+      <w:lvlJc w:val="left"/>
+      <w:pPr>
+        <w:ind w:left="6186" w:hanging="360"/>
+      </w:pPr>
+      <w:rPr>
+        <w:rFonts w:ascii="Symbol" w:hAnsi="Symbol" w:hint="default"/>
+      </w:rPr>
+    </w:lvl>
+    <w:lvl w:ilvl="7" w:tplc="08090003" w:tentative="1">
+      <w:start w:val="1"/>
+      <w:numFmt w:val="bullet"/>
+      <w:lvlText w:val="o"/>
+      <w:lvlJc w:val="left"/>
+      <w:pPr>
+        <w:ind w:left="6906" w:hanging="360"/>
+      </w:pPr>
+      <w:rPr>
+        <w:rFonts w:ascii="Courier New" w:hAnsi="Courier New" w:cs="Courier New" w:hint="default"/>
+      </w:rPr>
+    </w:lvl>
+    <w:lvl w:ilvl="8" w:tplc="08090005" w:tentative="1">
+      <w:start w:val="1"/>
+      <w:numFmt w:val="bullet"/>
+      <w:lvlText w:val=""/>
+      <w:lvlJc w:val="left"/>
+      <w:pPr>
+        <w:ind w:left="7626" w:hanging="360"/>
+      </w:pPr>
+      <w:rPr>
+        <w:rFonts w:ascii="Wingdings" w:hAnsi="Wingdings" w:hint="default"/>
+      </w:rPr>
+    </w:lvl>
+  </w:abstractNum>
+  <w:abstractNum w:abstractNumId="18" w15:restartNumberingAfterBreak="0">
+    <w:nsid w:val="72AC079A"/>
+    <w:multiLevelType w:val="hybridMultilevel"/>
+    <w:tmpl w:val="97841718"/>
+    <w:lvl w:ilvl="0" w:tplc="08090001">
+      <w:start w:val="1"/>
+      <w:numFmt w:val="bullet"/>
+      <w:lvlText w:val=""/>
+      <w:lvlJc w:val="left"/>
+      <w:pPr>
+        <w:ind w:left="1866" w:hanging="360"/>
+      </w:pPr>
+      <w:rPr>
+        <w:rFonts w:ascii="Symbol" w:hAnsi="Symbol" w:hint="default"/>
+      </w:rPr>
+    </w:lvl>
+    <w:lvl w:ilvl="1" w:tplc="08090003" w:tentative="1">
+      <w:start w:val="1"/>
+      <w:numFmt w:val="bullet"/>
+      <w:lvlText w:val="o"/>
+      <w:lvlJc w:val="left"/>
+      <w:pPr>
+        <w:ind w:left="2586" w:hanging="360"/>
+      </w:pPr>
+      <w:rPr>
+        <w:rFonts w:ascii="Courier New" w:hAnsi="Courier New" w:cs="Courier New" w:hint="default"/>
+      </w:rPr>
+    </w:lvl>
+    <w:lvl w:ilvl="2" w:tplc="08090005" w:tentative="1">
+      <w:start w:val="1"/>
+      <w:numFmt w:val="bullet"/>
+      <w:lvlText w:val=""/>
+      <w:lvlJc w:val="left"/>
+      <w:pPr>
+        <w:ind w:left="3306" w:hanging="360"/>
+      </w:pPr>
+      <w:rPr>
+        <w:rFonts w:ascii="Wingdings" w:hAnsi="Wingdings" w:hint="default"/>
+      </w:rPr>
+    </w:lvl>
+    <w:lvl w:ilvl="3" w:tplc="08090001" w:tentative="1">
+      <w:start w:val="1"/>
+      <w:numFmt w:val="bullet"/>
+      <w:lvlText w:val=""/>
+      <w:lvlJc w:val="left"/>
+      <w:pPr>
+        <w:ind w:left="4026" w:hanging="360"/>
+      </w:pPr>
+      <w:rPr>
+        <w:rFonts w:ascii="Symbol" w:hAnsi="Symbol" w:hint="default"/>
+      </w:rPr>
+    </w:lvl>
+    <w:lvl w:ilvl="4" w:tplc="08090003" w:tentative="1">
+      <w:start w:val="1"/>
+      <w:numFmt w:val="bullet"/>
+      <w:lvlText w:val="o"/>
+      <w:lvlJc w:val="left"/>
+      <w:pPr>
+        <w:ind w:left="4746" w:hanging="360"/>
+      </w:pPr>
+      <w:rPr>
+        <w:rFonts w:ascii="Courier New" w:hAnsi="Courier New" w:cs="Courier New" w:hint="default"/>
+      </w:rPr>
+    </w:lvl>
+    <w:lvl w:ilvl="5" w:tplc="08090005" w:tentative="1">
+      <w:start w:val="1"/>
+      <w:numFmt w:val="bullet"/>
+      <w:lvlText w:val=""/>
+      <w:lvlJc w:val="left"/>
+      <w:pPr>
+        <w:ind w:left="5466" w:hanging="360"/>
+      </w:pPr>
+      <w:rPr>
+        <w:rFonts w:ascii="Wingdings" w:hAnsi="Wingdings" w:hint="default"/>
+      </w:rPr>
+    </w:lvl>
+    <w:lvl w:ilvl="6" w:tplc="08090001" w:tentative="1">
+      <w:start w:val="1"/>
+      <w:numFmt w:val="bullet"/>
+      <w:lvlText w:val=""/>
+      <w:lvlJc w:val="left"/>
+      <w:pPr>
+        <w:ind w:left="6186" w:hanging="360"/>
+      </w:pPr>
+      <w:rPr>
+        <w:rFonts w:ascii="Symbol" w:hAnsi="Symbol" w:hint="default"/>
+      </w:rPr>
+    </w:lvl>
+    <w:lvl w:ilvl="7" w:tplc="08090003" w:tentative="1">
+      <w:start w:val="1"/>
+      <w:numFmt w:val="bullet"/>
+      <w:lvlText w:val="o"/>
+      <w:lvlJc w:val="left"/>
+      <w:pPr>
+        <w:ind w:left="6906" w:hanging="360"/>
+      </w:pPr>
+      <w:rPr>
+        <w:rFonts w:ascii="Courier New" w:hAnsi="Courier New" w:cs="Courier New" w:hint="default"/>
+      </w:rPr>
+    </w:lvl>
+    <w:lvl w:ilvl="8" w:tplc="08090005" w:tentative="1">
+      <w:start w:val="1"/>
+      <w:numFmt w:val="bullet"/>
+      <w:lvlText w:val=""/>
+      <w:lvlJc w:val="left"/>
+      <w:pPr>
+        <w:ind w:left="7626" w:hanging="360"/>
+      </w:pPr>
+      <w:rPr>
+        <w:rFonts w:ascii="Wingdings" w:hAnsi="Wingdings" w:hint="default"/>
+      </w:rPr>
+    </w:lvl>
+  </w:abstractNum>
+  <w:abstractNum w:abstractNumId="19" w15:restartNumberingAfterBreak="0">
+    <w:nsid w:val="746A4B53"/>
+    <w:multiLevelType w:val="hybridMultilevel"/>
+    <w:tmpl w:val="66C8837C"/>
+    <w:lvl w:ilvl="0" w:tplc="08090001">
+      <w:start w:val="1"/>
+      <w:numFmt w:val="bullet"/>
+      <w:lvlText w:val=""/>
+      <w:lvlJc w:val="left"/>
+      <w:pPr>
+        <w:ind w:left="1866" w:hanging="360"/>
+      </w:pPr>
+      <w:rPr>
+        <w:rFonts w:ascii="Symbol" w:hAnsi="Symbol" w:hint="default"/>
+      </w:rPr>
+    </w:lvl>
+    <w:lvl w:ilvl="1" w:tplc="08090003" w:tentative="1">
+      <w:start w:val="1"/>
+      <w:numFmt w:val="bullet"/>
+      <w:lvlText w:val="o"/>
+      <w:lvlJc w:val="left"/>
+      <w:pPr>
+        <w:ind w:left="2586" w:hanging="360"/>
+      </w:pPr>
+      <w:rPr>
+        <w:rFonts w:ascii="Courier New" w:hAnsi="Courier New" w:cs="Courier New" w:hint="default"/>
+      </w:rPr>
+    </w:lvl>
+    <w:lvl w:ilvl="2" w:tplc="08090005" w:tentative="1">
+      <w:start w:val="1"/>
+      <w:numFmt w:val="bullet"/>
+      <w:lvlText w:val=""/>
+      <w:lvlJc w:val="left"/>
+      <w:pPr>
+        <w:ind w:left="3306" w:hanging="360"/>
+      </w:pPr>
+      <w:rPr>
+        <w:rFonts w:ascii="Wingdings" w:hAnsi="Wingdings" w:hint="default"/>
+      </w:rPr>
+    </w:lvl>
+    <w:lvl w:ilvl="3" w:tplc="08090001" w:tentative="1">
+      <w:start w:val="1"/>
+      <w:numFmt w:val="bullet"/>
+      <w:lvlText w:val=""/>
+      <w:lvlJc w:val="left"/>
+      <w:pPr>
+        <w:ind w:left="4026" w:hanging="360"/>
+      </w:pPr>
+      <w:rPr>
+        <w:rFonts w:ascii="Symbol" w:hAnsi="Symbol" w:hint="default"/>
+      </w:rPr>
+    </w:lvl>
+    <w:lvl w:ilvl="4" w:tplc="08090003" w:tentative="1">
+      <w:start w:val="1"/>
+      <w:numFmt w:val="bullet"/>
+      <w:lvlText w:val="o"/>
+      <w:lvlJc w:val="left"/>
+      <w:pPr>
+        <w:ind w:left="4746" w:hanging="360"/>
+      </w:pPr>
+      <w:rPr>
+        <w:rFonts w:ascii="Courier New" w:hAnsi="Courier New" w:cs="Courier New" w:hint="default"/>
+      </w:rPr>
+    </w:lvl>
+    <w:lvl w:ilvl="5" w:tplc="08090005" w:tentative="1">
+      <w:start w:val="1"/>
+      <w:numFmt w:val="bullet"/>
+      <w:lvlText w:val=""/>
+      <w:lvlJc w:val="left"/>
+      <w:pPr>
+        <w:ind w:left="5466" w:hanging="360"/>
+      </w:pPr>
+      <w:rPr>
+        <w:rFonts w:ascii="Wingdings" w:hAnsi="Wingdings" w:hint="default"/>
+      </w:rPr>
+    </w:lvl>
+    <w:lvl w:ilvl="6" w:tplc="08090001" w:tentative="1">
+      <w:start w:val="1"/>
+      <w:numFmt w:val="bullet"/>
+      <w:lvlText w:val=""/>
+      <w:lvlJc w:val="left"/>
+      <w:pPr>
+        <w:ind w:left="6186" w:hanging="360"/>
+      </w:pPr>
+      <w:rPr>
+        <w:rFonts w:ascii="Symbol" w:hAnsi="Symbol" w:hint="default"/>
+      </w:rPr>
+    </w:lvl>
+    <w:lvl w:ilvl="7" w:tplc="08090003" w:tentative="1">
+      <w:start w:val="1"/>
+      <w:numFmt w:val="bullet"/>
+      <w:lvlText w:val="o"/>
+      <w:lvlJc w:val="left"/>
+      <w:pPr>
+        <w:ind w:left="6906" w:hanging="360"/>
+      </w:pPr>
+      <w:rPr>
+        <w:rFonts w:ascii="Courier New" w:hAnsi="Courier New" w:cs="Courier New" w:hint="default"/>
+      </w:rPr>
+    </w:lvl>
+    <w:lvl w:ilvl="8" w:tplc="08090005" w:tentative="1">
+      <w:start w:val="1"/>
+      <w:numFmt w:val="bullet"/>
+      <w:lvlText w:val=""/>
+      <w:lvlJc w:val="left"/>
+      <w:pPr>
+        <w:ind w:left="7626" w:hanging="360"/>
+      </w:pPr>
+      <w:rPr>
+        <w:rFonts w:ascii="Wingdings" w:hAnsi="Wingdings" w:hint="default"/>
+      </w:rPr>
+    </w:lvl>
+  </w:abstractNum>
+  <w:abstractNum w:abstractNumId="20" w15:restartNumberingAfterBreak="0">
     <w:nsid w:val="77926FBD"/>
     <w:multiLevelType w:val="multilevel"/>
     <w:tmpl w:val="CCE058FA"/>
@@ -3626,35 +6636,184 @@
       </w:rPr>
     </w:lvl>
   </w:abstractNum>
+  <w:abstractNum w:abstractNumId="21" w15:restartNumberingAfterBreak="0">
+    <w:nsid w:val="7EEB5844"/>
+    <w:multiLevelType w:val="hybridMultilevel"/>
+    <w:tmpl w:val="B0961668"/>
+    <w:lvl w:ilvl="0" w:tplc="08090001">
+      <w:start w:val="1"/>
+      <w:numFmt w:val="bullet"/>
+      <w:lvlText w:val=""/>
+      <w:lvlJc w:val="left"/>
+      <w:pPr>
+        <w:ind w:left="1866" w:hanging="360"/>
+      </w:pPr>
+      <w:rPr>
+        <w:rFonts w:ascii="Symbol" w:hAnsi="Symbol" w:hint="default"/>
+      </w:rPr>
+    </w:lvl>
+    <w:lvl w:ilvl="1" w:tplc="08090003" w:tentative="1">
+      <w:start w:val="1"/>
+      <w:numFmt w:val="bullet"/>
+      <w:lvlText w:val="o"/>
+      <w:lvlJc w:val="left"/>
+      <w:pPr>
+        <w:ind w:left="2586" w:hanging="360"/>
+      </w:pPr>
+      <w:rPr>
+        <w:rFonts w:ascii="Courier New" w:hAnsi="Courier New" w:cs="Courier New" w:hint="default"/>
+      </w:rPr>
+    </w:lvl>
+    <w:lvl w:ilvl="2" w:tplc="08090005" w:tentative="1">
+      <w:start w:val="1"/>
+      <w:numFmt w:val="bullet"/>
+      <w:lvlText w:val=""/>
+      <w:lvlJc w:val="left"/>
+      <w:pPr>
+        <w:ind w:left="3306" w:hanging="360"/>
+      </w:pPr>
+      <w:rPr>
+        <w:rFonts w:ascii="Wingdings" w:hAnsi="Wingdings" w:hint="default"/>
+      </w:rPr>
+    </w:lvl>
+    <w:lvl w:ilvl="3" w:tplc="08090001" w:tentative="1">
+      <w:start w:val="1"/>
+      <w:numFmt w:val="bullet"/>
+      <w:lvlText w:val=""/>
+      <w:lvlJc w:val="left"/>
+      <w:pPr>
+        <w:ind w:left="4026" w:hanging="360"/>
+      </w:pPr>
+      <w:rPr>
+        <w:rFonts w:ascii="Symbol" w:hAnsi="Symbol" w:hint="default"/>
+      </w:rPr>
+    </w:lvl>
+    <w:lvl w:ilvl="4" w:tplc="08090003" w:tentative="1">
+      <w:start w:val="1"/>
+      <w:numFmt w:val="bullet"/>
+      <w:lvlText w:val="o"/>
+      <w:lvlJc w:val="left"/>
+      <w:pPr>
+        <w:ind w:left="4746" w:hanging="360"/>
+      </w:pPr>
+      <w:rPr>
+        <w:rFonts w:ascii="Courier New" w:hAnsi="Courier New" w:cs="Courier New" w:hint="default"/>
+      </w:rPr>
+    </w:lvl>
+    <w:lvl w:ilvl="5" w:tplc="08090005" w:tentative="1">
+      <w:start w:val="1"/>
+      <w:numFmt w:val="bullet"/>
+      <w:lvlText w:val=""/>
+      <w:lvlJc w:val="left"/>
+      <w:pPr>
+        <w:ind w:left="5466" w:hanging="360"/>
+      </w:pPr>
+      <w:rPr>
+        <w:rFonts w:ascii="Wingdings" w:hAnsi="Wingdings" w:hint="default"/>
+      </w:rPr>
+    </w:lvl>
+    <w:lvl w:ilvl="6" w:tplc="08090001" w:tentative="1">
+      <w:start w:val="1"/>
+      <w:numFmt w:val="bullet"/>
+      <w:lvlText w:val=""/>
+      <w:lvlJc w:val="left"/>
+      <w:pPr>
+        <w:ind w:left="6186" w:hanging="360"/>
+      </w:pPr>
+      <w:rPr>
+        <w:rFonts w:ascii="Symbol" w:hAnsi="Symbol" w:hint="default"/>
+      </w:rPr>
+    </w:lvl>
+    <w:lvl w:ilvl="7" w:tplc="08090003" w:tentative="1">
+      <w:start w:val="1"/>
+      <w:numFmt w:val="bullet"/>
+      <w:lvlText w:val="o"/>
+      <w:lvlJc w:val="left"/>
+      <w:pPr>
+        <w:ind w:left="6906" w:hanging="360"/>
+      </w:pPr>
+      <w:rPr>
+        <w:rFonts w:ascii="Courier New" w:hAnsi="Courier New" w:cs="Courier New" w:hint="default"/>
+      </w:rPr>
+    </w:lvl>
+    <w:lvl w:ilvl="8" w:tplc="08090005" w:tentative="1">
+      <w:start w:val="1"/>
+      <w:numFmt w:val="bullet"/>
+      <w:lvlText w:val=""/>
+      <w:lvlJc w:val="left"/>
+      <w:pPr>
+        <w:ind w:left="7626" w:hanging="360"/>
+      </w:pPr>
+      <w:rPr>
+        <w:rFonts w:ascii="Wingdings" w:hAnsi="Wingdings" w:hint="default"/>
+      </w:rPr>
+    </w:lvl>
+  </w:abstractNum>
   <w:num w:numId="1" w16cid:durableId="1902862562">
+    <w:abstractNumId w:val="20"/>
+  </w:num>
+  <w:num w:numId="2" w16cid:durableId="1786118488">
+    <w:abstractNumId w:val="3"/>
+  </w:num>
+  <w:num w:numId="3" w16cid:durableId="1118992988">
+    <w:abstractNumId w:val="6"/>
+  </w:num>
+  <w:num w:numId="4" w16cid:durableId="2090155725">
+    <w:abstractNumId w:val="15"/>
+  </w:num>
+  <w:num w:numId="5" w16cid:durableId="1728184802">
+    <w:abstractNumId w:val="11"/>
+  </w:num>
+  <w:num w:numId="6" w16cid:durableId="1512328974">
+    <w:abstractNumId w:val="7"/>
+  </w:num>
+  <w:num w:numId="7" w16cid:durableId="266933471">
+    <w:abstractNumId w:val="16"/>
+  </w:num>
+  <w:num w:numId="8" w16cid:durableId="1216359011">
+    <w:abstractNumId w:val="13"/>
+  </w:num>
+  <w:num w:numId="9" w16cid:durableId="1267882316">
+    <w:abstractNumId w:val="14"/>
+  </w:num>
+  <w:num w:numId="10" w16cid:durableId="963002954">
     <w:abstractNumId w:val="9"/>
   </w:num>
-  <w:num w:numId="2" w16cid:durableId="1786118488">
+  <w:num w:numId="11" w16cid:durableId="736325904">
+    <w:abstractNumId w:val="8"/>
+  </w:num>
+  <w:num w:numId="12" w16cid:durableId="1040128344">
+    <w:abstractNumId w:val="2"/>
+  </w:num>
+  <w:num w:numId="13" w16cid:durableId="923875107">
     <w:abstractNumId w:val="0"/>
   </w:num>
-  <w:num w:numId="3" w16cid:durableId="1118992988">
+  <w:num w:numId="14" w16cid:durableId="261228813">
+    <w:abstractNumId w:val="12"/>
+  </w:num>
+  <w:num w:numId="15" w16cid:durableId="21513308">
+    <w:abstractNumId w:val="10"/>
+  </w:num>
+  <w:num w:numId="16" w16cid:durableId="1431510737">
+    <w:abstractNumId w:val="21"/>
+  </w:num>
+  <w:num w:numId="17" w16cid:durableId="458300693">
+    <w:abstractNumId w:val="19"/>
+  </w:num>
+  <w:num w:numId="18" w16cid:durableId="834147696">
+    <w:abstractNumId w:val="4"/>
+  </w:num>
+  <w:num w:numId="19" w16cid:durableId="2114786374">
+    <w:abstractNumId w:val="17"/>
+  </w:num>
+  <w:num w:numId="20" w16cid:durableId="294138035">
+    <w:abstractNumId w:val="18"/>
+  </w:num>
+  <w:num w:numId="21" w16cid:durableId="106052254">
     <w:abstractNumId w:val="1"/>
   </w:num>
-  <w:num w:numId="4" w16cid:durableId="2090155725">
-    <w:abstractNumId w:val="7"/>
-  </w:num>
-  <w:num w:numId="5" w16cid:durableId="1728184802">
-    <w:abstractNumId w:val="4"/>
-  </w:num>
-  <w:num w:numId="6" w16cid:durableId="1512328974">
-    <w:abstractNumId w:val="2"/>
-  </w:num>
-  <w:num w:numId="7" w16cid:durableId="266933471">
-    <w:abstractNumId w:val="8"/>
-  </w:num>
-  <w:num w:numId="8" w16cid:durableId="1216359011">
+  <w:num w:numId="22" w16cid:durableId="1705790002">
     <w:abstractNumId w:val="5"/>
-  </w:num>
-  <w:num w:numId="9" w16cid:durableId="1267882316">
-    <w:abstractNumId w:val="6"/>
-  </w:num>
-  <w:num w:numId="10" w16cid:durableId="963002954">
-    <w:abstractNumId w:val="3"/>
   </w:num>
 </w:numbering>
 </file>
@@ -4828,6 +7987,599 @@
 </w:styles>
 </file>
 
+<file path=word/glossary/document.xml><?xml version="1.0" encoding="utf-8"?>
+<w:glossaryDocument xmlns:wpc="http://schemas.microsoft.com/office/word/2010/wordprocessingCanvas" xmlns:cx="http://schemas.microsoft.com/office/drawing/2014/chartex" xmlns:cx1="http://schemas.microsoft.com/office/drawing/2015/9/8/chartex" xmlns:cx2="http://schemas.microsoft.com/office/drawing/2015/10/21/chartex" xmlns:cx3="http://schemas.microsoft.com/office/drawing/2016/5/9/chartex" xmlns:cx4="http://schemas.microsoft.com/office/drawing/2016/5/10/chartex" xmlns:cx5="http://schemas.microsoft.com/office/drawing/2016/5/11/chartex" xmlns:cx6="http://schemas.microsoft.com/office/drawing/2016/5/12/chartex" xmlns:cx7="http://schemas.microsoft.com/office/drawing/2016/5/13/chartex" xmlns:cx8="http://schemas.microsoft.com/office/drawing/2016/5/14/chartex" xmlns:mc="http://schemas.openxmlformats.org/markup-compatibility/2006" xmlns:aink="http://schemas.microsoft.com/office/drawing/2016/ink" xmlns:am3d="http://schemas.microsoft.com/office/drawing/2017/model3d" xmlns:o="urn:schemas-microsoft-com:office:office" xmlns:oel="http://schemas.microsoft.com/office/2019/extlst" xmlns:r="http://schemas.openxmlformats.org/officeDocument/2006/relationships" xmlns:m="http://schemas.openxmlformats.org/officeDocument/2006/math" xmlns:v="urn:schemas-microsoft-com:vml" xmlns:wp14="http://schemas.microsoft.com/office/word/2010/wordprocessingDrawing" xmlns:wp="http://schemas.openxmlformats.org/drawingml/2006/wordprocessingDrawing" xmlns:w10="urn:schemas-microsoft-com:office:word" xmlns:w="http://schemas.openxmlformats.org/wordprocessingml/2006/main" xmlns:w14="http://schemas.microsoft.com/office/word/2010/wordml" xmlns:w15="http://schemas.microsoft.com/office/word/2012/wordml" xmlns:w16cex="http://schemas.microsoft.com/office/word/2018/wordml/cex" xmlns:w16cid="http://schemas.microsoft.com/office/word/2016/wordml/cid" xmlns:w16="http://schemas.microsoft.com/office/word/2018/wordml" xmlns:w16sdtdh="http://schemas.microsoft.com/office/word/2020/wordml/sdtdatahash" xmlns:w16se="http://schemas.microsoft.com/office/word/2015/wordml/symex" xmlns:wpg="http://schemas.microsoft.com/office/word/2010/wordprocessingGroup" xmlns:wpi="http://schemas.microsoft.com/office/word/2010/wordprocessingInk" xmlns:wne="http://schemas.microsoft.com/office/word/2006/wordml" xmlns:wps="http://schemas.microsoft.com/office/word/2010/wordprocessingShape" mc:Ignorable="w14 w15 w16se w16cid w16 w16cex w16sdtdh wp14">
+  <w:docParts>
+    <w:docPart>
+      <w:docPartPr>
+        <w:name w:val="DefaultPlaceholder_-1854013440"/>
+        <w:category>
+          <w:name w:val="General"/>
+          <w:gallery w:val="placeholder"/>
+        </w:category>
+        <w:types>
+          <w:type w:val="bbPlcHdr"/>
+        </w:types>
+        <w:behaviors>
+          <w:behavior w:val="content"/>
+        </w:behaviors>
+        <w:guid w:val="{324D1FAA-B736-FB43-8E6F-BB5098058B40}"/>
+      </w:docPartPr>
+      <w:docPartBody>
+        <w:p>
+          <w:r>
+            <w:rPr>
+              <w:rStyle w:val="PlaceholderText"/>
+            </w:rPr>
+            <w:t>Click or tap here to enter text.</w:t>
+          </w:r>
+        </w:p>
+      </w:docPartBody>
+    </w:docPart>
+  </w:docParts>
+</w:glossaryDocument>
+</file>
+
+<file path=word/glossary/fontTable.xml><?xml version="1.0" encoding="utf-8"?>
+<w:fonts xmlns:mc="http://schemas.openxmlformats.org/markup-compatibility/2006" xmlns:r="http://schemas.openxmlformats.org/officeDocument/2006/relationships" xmlns:w="http://schemas.openxmlformats.org/wordprocessingml/2006/main" xmlns:w14="http://schemas.microsoft.com/office/word/2010/wordml" xmlns:w15="http://schemas.microsoft.com/office/word/2012/wordml" xmlns:w16cex="http://schemas.microsoft.com/office/word/2018/wordml/cex" xmlns:w16cid="http://schemas.microsoft.com/office/word/2016/wordml/cid" xmlns:w16="http://schemas.microsoft.com/office/word/2018/wordml" xmlns:w16sdtdh="http://schemas.microsoft.com/office/word/2020/wordml/sdtdatahash" xmlns:w16se="http://schemas.microsoft.com/office/word/2015/wordml/symex" mc:Ignorable="w14 w15 w16se w16cid w16 w16cex w16sdtdh">
+  <w:font w:name="Symbol">
+    <w:panose1 w:val="05050102010706020507"/>
+    <w:charset w:val="02"/>
+    <w:family w:val="decorative"/>
+    <w:pitch w:val="variable"/>
+    <w:sig w:usb0="00000000" w:usb1="10000000" w:usb2="00000000" w:usb3="00000000" w:csb0="80000000" w:csb1="00000000"/>
+  </w:font>
+  <w:font w:name="Times New Roman">
+    <w:panose1 w:val="02020603050405020304"/>
+    <w:charset w:val="00"/>
+    <w:family w:val="roman"/>
+    <w:pitch w:val="variable"/>
+    <w:sig w:usb0="E0002EFF" w:usb1="C000785B" w:usb2="00000009" w:usb3="00000000" w:csb0="000001FF" w:csb1="00000000"/>
+  </w:font>
+  <w:font w:name="Courier New">
+    <w:panose1 w:val="02070309020205020404"/>
+    <w:charset w:val="00"/>
+    <w:family w:val="modern"/>
+    <w:pitch w:val="fixed"/>
+    <w:sig w:usb0="E0002AFF" w:usb1="C0007843" w:usb2="00000009" w:usb3="00000000" w:csb0="000001FF" w:csb1="00000000"/>
+  </w:font>
+  <w:font w:name="Wingdings">
+    <w:panose1 w:val="05000000000000000000"/>
+    <w:charset w:val="4D"/>
+    <w:family w:val="decorative"/>
+    <w:pitch w:val="variable"/>
+    <w:sig w:usb0="00000003" w:usb1="00000000" w:usb2="00000000" w:usb3="00000000" w:csb0="80000001" w:csb1="00000000"/>
+  </w:font>
+  <w:font w:name="Calibri">
+    <w:panose1 w:val="020F0502020204030204"/>
+    <w:charset w:val="00"/>
+    <w:family w:val="swiss"/>
+    <w:pitch w:val="variable"/>
+    <w:sig w:usb0="E4002EFF" w:usb1="C000247B" w:usb2="00000009" w:usb3="00000000" w:csb0="000001FF" w:csb1="00000000"/>
+  </w:font>
+  <w:font w:name="Arial">
+    <w:panose1 w:val="020B0604020202020204"/>
+    <w:charset w:val="00"/>
+    <w:family w:val="swiss"/>
+    <w:pitch w:val="variable"/>
+    <w:sig w:usb0="E0002EFF" w:usb1="C000785B" w:usb2="00000009" w:usb3="00000000" w:csb0="000001FF" w:csb1="00000000"/>
+  </w:font>
+  <w:font w:name="Calibri Light">
+    <w:panose1 w:val="020F0302020204030204"/>
+    <w:charset w:val="00"/>
+    <w:family w:val="swiss"/>
+    <w:pitch w:val="variable"/>
+    <w:sig w:usb0="E4002EFF" w:usb1="C000247B" w:usb2="00000009" w:usb3="00000000" w:csb0="000001FF" w:csb1="00000000"/>
+  </w:font>
+  <w:font w:name="MS Gothic">
+    <w:altName w:val="ＭＳ ゴシック"/>
+    <w:panose1 w:val="020B0609070205080204"/>
+    <w:charset w:val="80"/>
+    <w:family w:val="modern"/>
+    <w:pitch w:val="fixed"/>
+    <w:sig w:usb0="E00002FF" w:usb1="6AC7FDFB" w:usb2="08000012" w:usb3="00000000" w:csb0="0002009F" w:csb1="00000000"/>
+  </w:font>
+  <w:font w:name="Segoe UI">
+    <w:panose1 w:val="020B0502040204020203"/>
+    <w:charset w:val="00"/>
+    <w:family w:val="swiss"/>
+    <w:pitch w:val="variable"/>
+    <w:sig w:usb0="E4002EFF" w:usb1="C000E47F" w:usb2="00000009" w:usb3="00000000" w:csb0="000001FF" w:csb1="00000000"/>
+  </w:font>
+  <w:font w:name="MS Mincho">
+    <w:altName w:val="ＭＳ 明朝"/>
+    <w:panose1 w:val="02020609040205080304"/>
+    <w:charset w:val="80"/>
+    <w:family w:val="modern"/>
+    <w:pitch w:val="fixed"/>
+    <w:sig w:usb0="E00002FF" w:usb1="6AC7FDFB" w:usb2="08000012" w:usb3="00000000" w:csb0="0002009F" w:csb1="00000000"/>
+  </w:font>
+</w:fonts>
+</file>
+
+<file path=word/glossary/settings.xml><?xml version="1.0" encoding="utf-8"?>
+<w:settings xmlns:mc="http://schemas.openxmlformats.org/markup-compatibility/2006" xmlns:o="urn:schemas-microsoft-com:office:office" xmlns:r="http://schemas.openxmlformats.org/officeDocument/2006/relationships" xmlns:m="http://schemas.openxmlformats.org/officeDocument/2006/math" xmlns:v="urn:schemas-microsoft-com:vml" xmlns:w10="urn:schemas-microsoft-com:office:word" xmlns:w="http://schemas.openxmlformats.org/wordprocessingml/2006/main" xmlns:w14="http://schemas.microsoft.com/office/word/2010/wordml" xmlns:w15="http://schemas.microsoft.com/office/word/2012/wordml" xmlns:w16cex="http://schemas.microsoft.com/office/word/2018/wordml/cex" xmlns:w16cid="http://schemas.microsoft.com/office/word/2016/wordml/cid" xmlns:w16="http://schemas.microsoft.com/office/word/2018/wordml" xmlns:w16sdtdh="http://schemas.microsoft.com/office/word/2020/wordml/sdtdatahash" xmlns:w16se="http://schemas.microsoft.com/office/word/2015/wordml/symex" xmlns:sl="http://schemas.openxmlformats.org/schemaLibrary/2006/main" mc:Ignorable="w14 w15 w16se w16cid w16 w16cex w16sdtdh">
+  <w:view w:val="normal"/>
+  <w:defaultTabStop w:val="720"/>
+  <w:characterSpacingControl w:val="doNotCompress"/>
+  <w:compat>
+    <w:useFELayout/>
+    <w:compatSetting w:name="compatibilityMode" w:uri="http://schemas.microsoft.com/office/word" w:val="15"/>
+    <w:compatSetting w:name="overrideTableStyleFontSizeAndJustification" w:uri="http://schemas.microsoft.com/office/word" w:val="1"/>
+    <w:compatSetting w:name="enableOpenTypeFeatures" w:uri="http://schemas.microsoft.com/office/word" w:val="1"/>
+    <w:compatSetting w:name="doNotFlipMirrorIndents" w:uri="http://schemas.microsoft.com/office/word" w:val="1"/>
+    <w:compatSetting w:name="differentiateMultirowTableHeaders" w:uri="http://schemas.microsoft.com/office/word" w:val="1"/>
+    <w:compatSetting w:name="useWord2013TrackBottomHyphenation" w:uri="http://schemas.microsoft.com/office/word" w:val="0"/>
+  </w:compat>
+  <w:rsids>
+    <w:rsidRoot w:val="00100429"/>
+    <w:rsid w:val="00100429"/>
+  </w:rsids>
+  <m:mathPr>
+    <m:mathFont m:val="Cambria Math"/>
+    <m:brkBin m:val="before"/>
+    <m:brkBinSub m:val="--"/>
+    <m:smallFrac m:val="0"/>
+    <m:dispDef/>
+    <m:lMargin m:val="0"/>
+    <m:rMargin m:val="0"/>
+    <m:defJc m:val="centerGroup"/>
+    <m:wrapIndent m:val="1440"/>
+    <m:intLim m:val="subSup"/>
+    <m:naryLim m:val="undOvr"/>
+  </m:mathPr>
+  <w:themeFontLang w:val="en-PT"/>
+  <w:clrSchemeMapping w:bg1="light1" w:t1="dark1" w:bg2="light2" w:t2="dark2" w:accent1="accent1" w:accent2="accent2" w:accent3="accent3" w:accent4="accent4" w:accent5="accent5" w:accent6="accent6" w:hyperlink="hyperlink" w:followedHyperlink="followedHyperlink"/>
+  <w:decimalSymbol w:val=","/>
+  <w:listSeparator w:val=","/>
+  <w15:chartTrackingRefBased/>
+</w:settings>
+</file>
+
+<file path=word/glossary/styles.xml><?xml version="1.0" encoding="utf-8"?>
+<w:styles xmlns:mc="http://schemas.openxmlformats.org/markup-compatibility/2006" xmlns:r="http://schemas.openxmlformats.org/officeDocument/2006/relationships" xmlns:w="http://schemas.openxmlformats.org/wordprocessingml/2006/main" xmlns:w14="http://schemas.microsoft.com/office/word/2010/wordml" xmlns:w15="http://schemas.microsoft.com/office/word/2012/wordml" xmlns:w16cex="http://schemas.microsoft.com/office/word/2018/wordml/cex" xmlns:w16cid="http://schemas.microsoft.com/office/word/2016/wordml/cid" xmlns:w16="http://schemas.microsoft.com/office/word/2018/wordml" xmlns:w16sdtdh="http://schemas.microsoft.com/office/word/2020/wordml/sdtdatahash" xmlns:w16se="http://schemas.microsoft.com/office/word/2015/wordml/symex" mc:Ignorable="w14 w15 w16se w16cid w16 w16cex w16sdtdh">
+  <w:docDefaults>
+    <w:rPrDefault>
+      <w:rPr>
+        <w:rFonts w:asciiTheme="minorHAnsi" w:eastAsiaTheme="minorEastAsia" w:hAnsiTheme="minorHAnsi" w:cstheme="minorBidi"/>
+        <w:kern w:val="2"/>
+        <w:sz w:val="24"/>
+        <w:szCs w:val="24"/>
+        <w:lang w:val="en-PT" w:eastAsia="en-GB" w:bidi="ar-SA"/>
+        <w14:ligatures w14:val="standardContextual"/>
+      </w:rPr>
+    </w:rPrDefault>
+    <w:pPrDefault/>
+  </w:docDefaults>
+  <w:latentStyles w:defLockedState="0" w:defUIPriority="99" w:defSemiHidden="0" w:defUnhideWhenUsed="0" w:defQFormat="0" w:count="376">
+    <w:lsdException w:name="Normal" w:uiPriority="0" w:qFormat="1"/>
+    <w:lsdException w:name="heading 1" w:uiPriority="9" w:qFormat="1"/>
+    <w:lsdException w:name="heading 2" w:semiHidden="1" w:uiPriority="9" w:unhideWhenUsed="1" w:qFormat="1"/>
+    <w:lsdException w:name="heading 3" w:semiHidden="1" w:uiPriority="9" w:unhideWhenUsed="1" w:qFormat="1"/>
+    <w:lsdException w:name="heading 4" w:semiHidden="1" w:uiPriority="9" w:unhideWhenUsed="1" w:qFormat="1"/>
+    <w:lsdException w:name="heading 5" w:semiHidden="1" w:uiPriority="9" w:unhideWhenUsed="1" w:qFormat="1"/>
+    <w:lsdException w:name="heading 6" w:semiHidden="1" w:uiPriority="9" w:unhideWhenUsed="1" w:qFormat="1"/>
+    <w:lsdException w:name="heading 7" w:semiHidden="1" w:uiPriority="9" w:unhideWhenUsed="1" w:qFormat="1"/>
+    <w:lsdException w:name="heading 8" w:semiHidden="1" w:uiPriority="9" w:unhideWhenUsed="1" w:qFormat="1"/>
+    <w:lsdException w:name="heading 9" w:semiHidden="1" w:uiPriority="9" w:unhideWhenUsed="1" w:qFormat="1"/>
+    <w:lsdException w:name="index 1" w:semiHidden="1" w:unhideWhenUsed="1"/>
+    <w:lsdException w:name="index 2" w:semiHidden="1" w:unhideWhenUsed="1"/>
+    <w:lsdException w:name="index 3" w:semiHidden="1" w:unhideWhenUsed="1"/>
+    <w:lsdException w:name="index 4" w:semiHidden="1" w:unhideWhenUsed="1"/>
+    <w:lsdException w:name="index 5" w:semiHidden="1" w:unhideWhenUsed="1"/>
+    <w:lsdException w:name="index 6" w:semiHidden="1" w:unhideWhenUsed="1"/>
+    <w:lsdException w:name="index 7" w:semiHidden="1" w:unhideWhenUsed="1"/>
+    <w:lsdException w:name="index 8" w:semiHidden="1" w:unhideWhenUsed="1"/>
+    <w:lsdException w:name="index 9" w:semiHidden="1" w:unhideWhenUsed="1"/>
+    <w:lsdException w:name="toc 1" w:semiHidden="1" w:uiPriority="39" w:unhideWhenUsed="1"/>
+    <w:lsdException w:name="toc 2" w:semiHidden="1" w:uiPriority="39" w:unhideWhenUsed="1"/>
+    <w:lsdException w:name="toc 3" w:semiHidden="1" w:uiPriority="39" w:unhideWhenUsed="1"/>
+    <w:lsdException w:name="toc 4" w:semiHidden="1" w:uiPriority="39" w:unhideWhenUsed="1"/>
+    <w:lsdException w:name="toc 5" w:semiHidden="1" w:uiPriority="39" w:unhideWhenUsed="1"/>
+    <w:lsdException w:name="toc 6" w:semiHidden="1" w:uiPriority="39" w:unhideWhenUsed="1"/>
+    <w:lsdException w:name="toc 7" w:semiHidden="1" w:uiPriority="39" w:unhideWhenUsed="1"/>
+    <w:lsdException w:name="toc 8" w:semiHidden="1" w:uiPriority="39" w:unhideWhenUsed="1"/>
+    <w:lsdException w:name="toc 9" w:semiHidden="1" w:uiPriority="39" w:unhideWhenUsed="1"/>
+    <w:lsdException w:name="Normal Indent" w:semiHidden="1" w:unhideWhenUsed="1"/>
+    <w:lsdException w:name="footnote text" w:semiHidden="1" w:unhideWhenUsed="1"/>
+    <w:lsdException w:name="annotation text" w:semiHidden="1" w:unhideWhenUsed="1"/>
+    <w:lsdException w:name="header" w:semiHidden="1" w:unhideWhenUsed="1"/>
+    <w:lsdException w:name="footer" w:semiHidden="1" w:unhideWhenUsed="1"/>
+    <w:lsdException w:name="index heading" w:semiHidden="1" w:unhideWhenUsed="1"/>
+    <w:lsdException w:name="caption" w:semiHidden="1" w:uiPriority="35" w:unhideWhenUsed="1" w:qFormat="1"/>
+    <w:lsdException w:name="table of figures" w:semiHidden="1" w:unhideWhenUsed="1"/>
+    <w:lsdException w:name="envelope address" w:semiHidden="1" w:unhideWhenUsed="1"/>
+    <w:lsdException w:name="envelope return" w:semiHidden="1" w:unhideWhenUsed="1"/>
+    <w:lsdException w:name="footnote reference" w:semiHidden="1" w:unhideWhenUsed="1"/>
+    <w:lsdException w:name="annotation reference" w:semiHidden="1" w:unhideWhenUsed="1"/>
+    <w:lsdException w:name="line number" w:semiHidden="1" w:unhideWhenUsed="1"/>
+    <w:lsdException w:name="page number" w:semiHidden="1" w:unhideWhenUsed="1"/>
+    <w:lsdException w:name="endnote reference" w:semiHidden="1" w:unhideWhenUsed="1"/>
+    <w:lsdException w:name="endnote text" w:semiHidden="1" w:unhideWhenUsed="1"/>
+    <w:lsdException w:name="table of authorities" w:semiHidden="1" w:unhideWhenUsed="1"/>
+    <w:lsdException w:name="macro" w:semiHidden="1" w:unhideWhenUsed="1"/>
+    <w:lsdException w:name="toa heading" w:semiHidden="1" w:unhideWhenUsed="1"/>
+    <w:lsdException w:name="List" w:semiHidden="1" w:unhideWhenUsed="1"/>
+    <w:lsdException w:name="List Bullet" w:semiHidden="1" w:unhideWhenUsed="1"/>
+    <w:lsdException w:name="List Number" w:semiHidden="1" w:unhideWhenUsed="1"/>
+    <w:lsdException w:name="List 2" w:semiHidden="1" w:unhideWhenUsed="1"/>
+    <w:lsdException w:name="List 3" w:semiHidden="1" w:unhideWhenUsed="1"/>
+    <w:lsdException w:name="List 4" w:semiHidden="1" w:unhideWhenUsed="1"/>
+    <w:lsdException w:name="List 5" w:semiHidden="1" w:unhideWhenUsed="1"/>
+    <w:lsdException w:name="List Bullet 2" w:semiHidden="1" w:unhideWhenUsed="1"/>
+    <w:lsdException w:name="List Bullet 3" w:semiHidden="1" w:unhideWhenUsed="1"/>
+    <w:lsdException w:name="List Bullet 4" w:semiHidden="1" w:unhideWhenUsed="1"/>
+    <w:lsdException w:name="List Bullet 5" w:semiHidden="1" w:unhideWhenUsed="1"/>
+    <w:lsdException w:name="List Number 2" w:semiHidden="1" w:unhideWhenUsed="1"/>
+    <w:lsdException w:name="List Number 3" w:semiHidden="1" w:unhideWhenUsed="1"/>
+    <w:lsdException w:name="List Number 4" w:semiHidden="1" w:unhideWhenUsed="1"/>
+    <w:lsdException w:name="List Number 5" w:semiHidden="1" w:unhideWhenUsed="1"/>
+    <w:lsdException w:name="Title" w:uiPriority="10" w:qFormat="1"/>
+    <w:lsdException w:name="Closing" w:semiHidden="1" w:unhideWhenUsed="1"/>
+    <w:lsdException w:name="Signature" w:semiHidden="1" w:unhideWhenUsed="1"/>
+    <w:lsdException w:name="Default Paragraph Font" w:semiHidden="1" w:uiPriority="1" w:unhideWhenUsed="1"/>
+    <w:lsdException w:name="Body Text" w:semiHidden="1" w:unhideWhenUsed="1"/>
+    <w:lsdException w:name="Body Text Indent" w:semiHidden="1" w:unhideWhenUsed="1"/>
+    <w:lsdException w:name="List Continue" w:semiHidden="1" w:unhideWhenUsed="1"/>
+    <w:lsdException w:name="List Continue 2" w:semiHidden="1" w:unhideWhenUsed="1"/>
+    <w:lsdException w:name="List Continue 3" w:semiHidden="1" w:unhideWhenUsed="1"/>
+    <w:lsdException w:name="List Continue 4" w:semiHidden="1" w:unhideWhenUsed="1"/>
+    <w:lsdException w:name="List Continue 5" w:semiHidden="1" w:unhideWhenUsed="1"/>
+    <w:lsdException w:name="Message Header" w:semiHidden="1" w:unhideWhenUsed="1"/>
+    <w:lsdException w:name="Subtitle" w:uiPriority="11" w:qFormat="1"/>
+    <w:lsdException w:name="Salutation" w:semiHidden="1" w:unhideWhenUsed="1"/>
+    <w:lsdException w:name="Date" w:semiHidden="1" w:unhideWhenUsed="1"/>
+    <w:lsdException w:name="Body Text First Indent" w:semiHidden="1" w:unhideWhenUsed="1"/>
+    <w:lsdException w:name="Body Text First Indent 2" w:semiHidden="1" w:unhideWhenUsed="1"/>
+    <w:lsdException w:name="Note Heading" w:semiHidden="1" w:unhideWhenUsed="1"/>
+    <w:lsdException w:name="Body Text 2" w:semiHidden="1" w:unhideWhenUsed="1"/>
+    <w:lsdException w:name="Body Text 3" w:semiHidden="1" w:unhideWhenUsed="1"/>
+    <w:lsdException w:name="Body Text Indent 2" w:semiHidden="1" w:unhideWhenUsed="1"/>
+    <w:lsdException w:name="Body Text Indent 3" w:semiHidden="1" w:unhideWhenUsed="1"/>
+    <w:lsdException w:name="Block Text" w:semiHidden="1" w:unhideWhenUsed="1"/>
+    <w:lsdException w:name="Hyperlink" w:semiHidden="1" w:unhideWhenUsed="1"/>
+    <w:lsdException w:name="FollowedHyperlink" w:semiHidden="1" w:unhideWhenUsed="1"/>
+    <w:lsdException w:name="Strong" w:uiPriority="22" w:qFormat="1"/>
+    <w:lsdException w:name="Emphasis" w:uiPriority="20" w:qFormat="1"/>
+    <w:lsdException w:name="Document Map" w:semiHidden="1" w:unhideWhenUsed="1"/>
+    <w:lsdException w:name="Plain Text" w:semiHidden="1" w:unhideWhenUsed="1"/>
+    <w:lsdException w:name="E-mail Signature" w:semiHidden="1" w:unhideWhenUsed="1"/>
+    <w:lsdException w:name="HTML Top of Form" w:semiHidden="1" w:unhideWhenUsed="1"/>
+    <w:lsdException w:name="HTML Bottom of Form" w:semiHidden="1" w:unhideWhenUsed="1"/>
+    <w:lsdException w:name="Normal (Web)" w:semiHidden="1" w:unhideWhenUsed="1"/>
+    <w:lsdException w:name="HTML Acronym" w:semiHidden="1" w:unhideWhenUsed="1"/>
+    <w:lsdException w:name="HTML Address" w:semiHidden="1" w:unhideWhenUsed="1"/>
+    <w:lsdException w:name="HTML Cite" w:semiHidden="1" w:unhideWhenUsed="1"/>
+    <w:lsdException w:name="HTML Code" w:semiHidden="1" w:unhideWhenUsed="1"/>
+    <w:lsdException w:name="HTML Definition" w:semiHidden="1" w:unhideWhenUsed="1"/>
+    <w:lsdException w:name="HTML Keyboard" w:semiHidden="1" w:unhideWhenUsed="1"/>
+    <w:lsdException w:name="HTML Preformatted" w:semiHidden="1" w:unhideWhenUsed="1"/>
+    <w:lsdException w:name="HTML Sample" w:semiHidden="1" w:unhideWhenUsed="1"/>
+    <w:lsdException w:name="HTML Typewriter" w:semiHidden="1" w:unhideWhenUsed="1"/>
+    <w:lsdException w:name="HTML Variable" w:semiHidden="1" w:unhideWhenUsed="1"/>
+    <w:lsdException w:name="Normal Table" w:semiHidden="1" w:unhideWhenUsed="1"/>
+    <w:lsdException w:name="annotation subject" w:semiHidden="1" w:unhideWhenUsed="1"/>
+    <w:lsdException w:name="No List" w:semiHidden="1" w:unhideWhenUsed="1"/>
+    <w:lsdException w:name="Outline List 1" w:semiHidden="1" w:unhideWhenUsed="1"/>
+    <w:lsdException w:name="Outline List 2" w:semiHidden="1" w:unhideWhenUsed="1"/>
+    <w:lsdException w:name="Outline List 3" w:semiHidden="1" w:unhideWhenUsed="1"/>
+    <w:lsdException w:name="Table Simple 1" w:semiHidden="1" w:unhideWhenUsed="1"/>
+    <w:lsdException w:name="Table Simple 2" w:semiHidden="1" w:unhideWhenUsed="1"/>
+    <w:lsdException w:name="Table Simple 3" w:semiHidden="1" w:unhideWhenUsed="1"/>
+    <w:lsdException w:name="Table Classic 1" w:semiHidden="1" w:unhideWhenUsed="1"/>
+    <w:lsdException w:name="Table Classic 2" w:semiHidden="1" w:unhideWhenUsed="1"/>
+    <w:lsdException w:name="Table Classic 3" w:semiHidden="1" w:unhideWhenUsed="1"/>
+    <w:lsdException w:name="Table Classic 4" w:semiHidden="1" w:unhideWhenUsed="1"/>
+    <w:lsdException w:name="Table Colorful 1" w:semiHidden="1" w:unhideWhenUsed="1"/>
+    <w:lsdException w:name="Table Colorful 2" w:semiHidden="1" w:unhideWhenUsed="1"/>
+    <w:lsdException w:name="Table Colorful 3" w:semiHidden="1" w:unhideWhenUsed="1"/>
+    <w:lsdException w:name="Table Columns 1" w:semiHidden="1" w:unhideWhenUsed="1"/>
+    <w:lsdException w:name="Table Columns 2" w:semiHidden="1" w:unhideWhenUsed="1"/>
+    <w:lsdException w:name="Table Columns 3" w:semiHidden="1" w:unhideWhenUsed="1"/>
+    <w:lsdException w:name="Table Columns 4" w:semiHidden="1" w:unhideWhenUsed="1"/>
+    <w:lsdException w:name="Table Columns 5" w:semiHidden="1" w:unhideWhenUsed="1"/>
+    <w:lsdException w:name="Table Grid 1" w:semiHidden="1" w:unhideWhenUsed="1"/>
+    <w:lsdException w:name="Table Grid 2" w:semiHidden="1" w:unhideWhenUsed="1"/>
+    <w:lsdException w:name="Table Grid 3" w:semiHidden="1" w:unhideWhenUsed="1"/>
+    <w:lsdException w:name="Table Grid 4" w:semiHidden="1" w:unhideWhenUsed="1"/>
+    <w:lsdException w:name="Table Grid 5" w:semiHidden="1" w:unhideWhenUsed="1"/>
+    <w:lsdException w:name="Table Grid 6" w:semiHidden="1" w:unhideWhenUsed="1"/>
+    <w:lsdException w:name="Table Grid 7" w:semiHidden="1" w:unhideWhenUsed="1"/>
+    <w:lsdException w:name="Table Grid 8" w:semiHidden="1" w:unhideWhenUsed="1"/>
+    <w:lsdException w:name="Table List 1" w:semiHidden="1" w:unhideWhenUsed="1"/>
+    <w:lsdException w:name="Table List 2" w:semiHidden="1" w:unhideWhenUsed="1"/>
+    <w:lsdException w:name="Table List 3" w:semiHidden="1" w:unhideWhenUsed="1"/>
+    <w:lsdException w:name="Table List 4" w:semiHidden="1" w:unhideWhenUsed="1"/>
+    <w:lsdException w:name="Table List 5" w:semiHidden="1" w:unhideWhenUsed="1"/>
+    <w:lsdException w:name="Table List 6" w:semiHidden="1" w:unhideWhenUsed="1"/>
+    <w:lsdException w:name="Table List 7" w:semiHidden="1" w:unhideWhenUsed="1"/>
+    <w:lsdException w:name="Table List 8" w:semiHidden="1" w:unhideWhenUsed="1"/>
+    <w:lsdException w:name="Table 3D effects 1" w:semiHidden="1" w:unhideWhenUsed="1"/>
+    <w:lsdException w:name="Table 3D effects 2" w:semiHidden="1" w:unhideWhenUsed="1"/>
+    <w:lsdException w:name="Table 3D effects 3" w:semiHidden="1" w:unhideWhenUsed="1"/>
+    <w:lsdException w:name="Table Contemporary" w:semiHidden="1" w:unhideWhenUsed="1"/>
+    <w:lsdException w:name="Table Elegant" w:semiHidden="1" w:unhideWhenUsed="1"/>
+    <w:lsdException w:name="Table Professional" w:semiHidden="1" w:unhideWhenUsed="1"/>
+    <w:lsdException w:name="Table Subtle 1" w:semiHidden="1" w:unhideWhenUsed="1"/>
+    <w:lsdException w:name="Table Subtle 2" w:semiHidden="1" w:unhideWhenUsed="1"/>
+    <w:lsdException w:name="Table Web 1" w:semiHidden="1" w:unhideWhenUsed="1"/>
+    <w:lsdException w:name="Table Web 2" w:semiHidden="1" w:unhideWhenUsed="1"/>
+    <w:lsdException w:name="Table Web 3" w:semiHidden="1" w:unhideWhenUsed="1"/>
+    <w:lsdException w:name="Balloon Text" w:semiHidden="1" w:unhideWhenUsed="1"/>
+    <w:lsdException w:name="Table Grid" w:uiPriority="39"/>
+    <w:lsdException w:name="Table Theme" w:semiHidden="1" w:unhideWhenUsed="1"/>
+    <w:lsdException w:name="Placeholder Text" w:semiHidden="1"/>
+    <w:lsdException w:name="No Spacing" w:uiPriority="1" w:qFormat="1"/>
+    <w:lsdException w:name="Light Shading" w:uiPriority="60"/>
+    <w:lsdException w:name="Light List" w:uiPriority="61"/>
+    <w:lsdException w:name="Light Grid" w:uiPriority="62"/>
+    <w:lsdException w:name="Medium Shading 1" w:uiPriority="63"/>
+    <w:lsdException w:name="Medium Shading 2" w:uiPriority="64"/>
+    <w:lsdException w:name="Medium List 1" w:uiPriority="65"/>
+    <w:lsdException w:name="Medium List 2" w:uiPriority="66"/>
+    <w:lsdException w:name="Medium Grid 1" w:uiPriority="67"/>
+    <w:lsdException w:name="Medium Grid 2" w:uiPriority="68"/>
+    <w:lsdException w:name="Medium Grid 3" w:uiPriority="69"/>
+    <w:lsdException w:name="Dark List" w:uiPriority="70"/>
+    <w:lsdException w:name="Colorful Shading" w:uiPriority="71"/>
+    <w:lsdException w:name="Colorful List" w:uiPriority="72"/>
+    <w:lsdException w:name="Colorful Grid" w:uiPriority="73"/>
+    <w:lsdException w:name="Light Shading Accent 1" w:uiPriority="60"/>
+    <w:lsdException w:name="Light List Accent 1" w:uiPriority="61"/>
+    <w:lsdException w:name="Light Grid Accent 1" w:uiPriority="62"/>
+    <w:lsdException w:name="Medium Shading 1 Accent 1" w:uiPriority="63"/>
+    <w:lsdException w:name="Medium Shading 2 Accent 1" w:uiPriority="64"/>
+    <w:lsdException w:name="Medium List 1 Accent 1" w:uiPriority="65"/>
+    <w:lsdException w:name="Revision" w:semiHidden="1"/>
+    <w:lsdException w:name="List Paragraph" w:uiPriority="34" w:qFormat="1"/>
+    <w:lsdException w:name="Quote" w:uiPriority="29" w:qFormat="1"/>
+    <w:lsdException w:name="Intense Quote" w:uiPriority="30" w:qFormat="1"/>
+    <w:lsdException w:name="Medium List 2 Accent 1" w:uiPriority="66"/>
+    <w:lsdException w:name="Medium Grid 1 Accent 1" w:uiPriority="67"/>
+    <w:lsdException w:name="Medium Grid 2 Accent 1" w:uiPriority="68"/>
+    <w:lsdException w:name="Medium Grid 3 Accent 1" w:uiPriority="69"/>
+    <w:lsdException w:name="Dark List Accent 1" w:uiPriority="70"/>
+    <w:lsdException w:name="Colorful Shading Accent 1" w:uiPriority="71"/>
+    <w:lsdException w:name="Colorful List Accent 1" w:uiPriority="72"/>
+    <w:lsdException w:name="Colorful Grid Accent 1" w:uiPriority="73"/>
+    <w:lsdException w:name="Light Shading Accent 2" w:uiPriority="60"/>
+    <w:lsdException w:name="Light List Accent 2" w:uiPriority="61"/>
+    <w:lsdException w:name="Light Grid Accent 2" w:uiPriority="62"/>
+    <w:lsdException w:name="Medium Shading 1 Accent 2" w:uiPriority="63"/>
+    <w:lsdException w:name="Medium Shading 2 Accent 2" w:uiPriority="64"/>
+    <w:lsdException w:name="Medium List 1 Accent 2" w:uiPriority="65"/>
+    <w:lsdException w:name="Medium List 2 Accent 2" w:uiPriority="66"/>
+    <w:lsdException w:name="Medium Grid 1 Accent 2" w:uiPriority="67"/>
+    <w:lsdException w:name="Medium Grid 2 Accent 2" w:uiPriority="68"/>
+    <w:lsdException w:name="Medium Grid 3 Accent 2" w:uiPriority="69"/>
+    <w:lsdException w:name="Dark List Accent 2" w:uiPriority="70"/>
+    <w:lsdException w:name="Colorful Shading Accent 2" w:uiPriority="71"/>
+    <w:lsdException w:name="Colorful List Accent 2" w:uiPriority="72"/>
+    <w:lsdException w:name="Colorful Grid Accent 2" w:uiPriority="73"/>
+    <w:lsdException w:name="Light Shading Accent 3" w:uiPriority="60"/>
+    <w:lsdException w:name="Light List Accent 3" w:uiPriority="61"/>
+    <w:lsdException w:name="Light Grid Accent 3" w:uiPriority="62"/>
+    <w:lsdException w:name="Medium Shading 1 Accent 3" w:uiPriority="63"/>
+    <w:lsdException w:name="Medium Shading 2 Accent 3" w:uiPriority="64"/>
+    <w:lsdException w:name="Medium List 1 Accent 3" w:uiPriority="65"/>
+    <w:lsdException w:name="Medium List 2 Accent 3" w:uiPriority="66"/>
+    <w:lsdException w:name="Medium Grid 1 Accent 3" w:uiPriority="67"/>
+    <w:lsdException w:name="Medium Grid 2 Accent 3" w:uiPriority="68"/>
+    <w:lsdException w:name="Medium Grid 3 Accent 3" w:uiPriority="69"/>
+    <w:lsdException w:name="Dark List Accent 3" w:uiPriority="70"/>
+    <w:lsdException w:name="Colorful Shading Accent 3" w:uiPriority="71"/>
+    <w:lsdException w:name="Colorful List Accent 3" w:uiPriority="72"/>
+    <w:lsdException w:name="Colorful Grid Accent 3" w:uiPriority="73"/>
+    <w:lsdException w:name="Light Shading Accent 4" w:uiPriority="60"/>
+    <w:lsdException w:name="Light List Accent 4" w:uiPriority="61"/>
+    <w:lsdException w:name="Light Grid Accent 4" w:uiPriority="62"/>
+    <w:lsdException w:name="Medium Shading 1 Accent 4" w:uiPriority="63"/>
+    <w:lsdException w:name="Medium Shading 2 Accent 4" w:uiPriority="64"/>
+    <w:lsdException w:name="Medium List 1 Accent 4" w:uiPriority="65"/>
+    <w:lsdException w:name="Medium List 2 Accent 4" w:uiPriority="66"/>
+    <w:lsdException w:name="Medium Grid 1 Accent 4" w:uiPriority="67"/>
+    <w:lsdException w:name="Medium Grid 2 Accent 4" w:uiPriority="68"/>
+    <w:lsdException w:name="Medium Grid 3 Accent 4" w:uiPriority="69"/>
+    <w:lsdException w:name="Dark List Accent 4" w:uiPriority="70"/>
+    <w:lsdException w:name="Colorful Shading Accent 4" w:uiPriority="71"/>
+    <w:lsdException w:name="Colorful List Accent 4" w:uiPriority="72"/>
+    <w:lsdException w:name="Colorful Grid Accent 4" w:uiPriority="73"/>
+    <w:lsdException w:name="Light Shading Accent 5" w:uiPriority="60"/>
+    <w:lsdException w:name="Light List Accent 5" w:uiPriority="61"/>
+    <w:lsdException w:name="Light Grid Accent 5" w:uiPriority="62"/>
+    <w:lsdException w:name="Medium Shading 1 Accent 5" w:uiPriority="63"/>
+    <w:lsdException w:name="Medium Shading 2 Accent 5" w:uiPriority="64"/>
+    <w:lsdException w:name="Medium List 1 Accent 5" w:uiPriority="65"/>
+    <w:lsdException w:name="Medium List 2 Accent 5" w:uiPriority="66"/>
+    <w:lsdException w:name="Medium Grid 1 Accent 5" w:uiPriority="67"/>
+    <w:lsdException w:name="Medium Grid 2 Accent 5" w:uiPriority="68"/>
+    <w:lsdException w:name="Medium Grid 3 Accent 5" w:uiPriority="69"/>
+    <w:lsdException w:name="Dark List Accent 5" w:uiPriority="70"/>
+    <w:lsdException w:name="Colorful Shading Accent 5" w:uiPriority="71"/>
+    <w:lsdException w:name="Colorful List Accent 5" w:uiPriority="72"/>
+    <w:lsdException w:name="Colorful Grid Accent 5" w:uiPriority="73"/>
+    <w:lsdException w:name="Light Shading Accent 6" w:uiPriority="60"/>
+    <w:lsdException w:name="Light List Accent 6" w:uiPriority="61"/>
+    <w:lsdException w:name="Light Grid Accent 6" w:uiPriority="62"/>
+    <w:lsdException w:name="Medium Shading 1 Accent 6" w:uiPriority="63"/>
+    <w:lsdException w:name="Medium Shading 2 Accent 6" w:uiPriority="64"/>
+    <w:lsdException w:name="Medium List 1 Accent 6" w:uiPriority="65"/>
+    <w:lsdException w:name="Medium List 2 Accent 6" w:uiPriority="66"/>
+    <w:lsdException w:name="Medium Grid 1 Accent 6" w:uiPriority="67"/>
+    <w:lsdException w:name="Medium Grid 2 Accent 6" w:uiPriority="68"/>
+    <w:lsdException w:name="Medium Grid 3 Accent 6" w:uiPriority="69"/>
+    <w:lsdException w:name="Dark List Accent 6" w:uiPriority="70"/>
+    <w:lsdException w:name="Colorful Shading Accent 6" w:uiPriority="71"/>
+    <w:lsdException w:name="Colorful List Accent 6" w:uiPriority="72"/>
+    <w:lsdException w:name="Colorful Grid Accent 6" w:uiPriority="73"/>
+    <w:lsdException w:name="Subtle Emphasis" w:uiPriority="19" w:qFormat="1"/>
+    <w:lsdException w:name="Intense Emphasis" w:uiPriority="21" w:qFormat="1"/>
+    <w:lsdException w:name="Subtle Reference" w:uiPriority="31" w:qFormat="1"/>
+    <w:lsdException w:name="Intense Reference" w:uiPriority="32" w:qFormat="1"/>
+    <w:lsdException w:name="Book Title" w:uiPriority="33" w:qFormat="1"/>
+    <w:lsdException w:name="Bibliography" w:semiHidden="1" w:uiPriority="37" w:unhideWhenUsed="1"/>
+    <w:lsdException w:name="TOC Heading" w:semiHidden="1" w:uiPriority="39" w:unhideWhenUsed="1" w:qFormat="1"/>
+    <w:lsdException w:name="Plain Table 1" w:uiPriority="41"/>
+    <w:lsdException w:name="Plain Table 2" w:uiPriority="42"/>
+    <w:lsdException w:name="Plain Table 3" w:uiPriority="43"/>
+    <w:lsdException w:name="Plain Table 4" w:uiPriority="44"/>
+    <w:lsdException w:name="Plain Table 5" w:uiPriority="45"/>
+    <w:lsdException w:name="Grid Table Light" w:uiPriority="40"/>
+    <w:lsdException w:name="Grid Table 1 Light" w:uiPriority="46"/>
+    <w:lsdException w:name="Grid Table 2" w:uiPriority="47"/>
+    <w:lsdException w:name="Grid Table 3" w:uiPriority="48"/>
+    <w:lsdException w:name="Grid Table 4" w:uiPriority="49"/>
+    <w:lsdException w:name="Grid Table 5 Dark" w:uiPriority="50"/>
+    <w:lsdException w:name="Grid Table 6 Colorful" w:uiPriority="51"/>
+    <w:lsdException w:name="Grid Table 7 Colorful" w:uiPriority="52"/>
+    <w:lsdException w:name="Grid Table 1 Light Accent 1" w:uiPriority="46"/>
+    <w:lsdException w:name="Grid Table 2 Accent 1" w:uiPriority="47"/>
+    <w:lsdException w:name="Grid Table 3 Accent 1" w:uiPriority="48"/>
+    <w:lsdException w:name="Grid Table 4 Accent 1" w:uiPriority="49"/>
+    <w:lsdException w:name="Grid Table 5 Dark Accent 1" w:uiPriority="50"/>
+    <w:lsdException w:name="Grid Table 6 Colorful Accent 1" w:uiPriority="51"/>
+    <w:lsdException w:name="Grid Table 7 Colorful Accent 1" w:uiPriority="52"/>
+    <w:lsdException w:name="Grid Table 1 Light Accent 2" w:uiPriority="46"/>
+    <w:lsdException w:name="Grid Table 2 Accent 2" w:uiPriority="47"/>
+    <w:lsdException w:name="Grid Table 3 Accent 2" w:uiPriority="48"/>
+    <w:lsdException w:name="Grid Table 4 Accent 2" w:uiPriority="49"/>
+    <w:lsdException w:name="Grid Table 5 Dark Accent 2" w:uiPriority="50"/>
+    <w:lsdException w:name="Grid Table 6 Colorful Accent 2" w:uiPriority="51"/>
+    <w:lsdException w:name="Grid Table 7 Colorful Accent 2" w:uiPriority="52"/>
+    <w:lsdException w:name="Grid Table 1 Light Accent 3" w:uiPriority="46"/>
+    <w:lsdException w:name="Grid Table 2 Accent 3" w:uiPriority="47"/>
+    <w:lsdException w:name="Grid Table 3 Accent 3" w:uiPriority="48"/>
+    <w:lsdException w:name="Grid Table 4 Accent 3" w:uiPriority="49"/>
+    <w:lsdException w:name="Grid Table 5 Dark Accent 3" w:uiPriority="50"/>
+    <w:lsdException w:name="Grid Table 6 Colorful Accent 3" w:uiPriority="51"/>
+    <w:lsdException w:name="Grid Table 7 Colorful Accent 3" w:uiPriority="52"/>
+    <w:lsdException w:name="Grid Table 1 Light Accent 4" w:uiPriority="46"/>
+    <w:lsdException w:name="Grid Table 2 Accent 4" w:uiPriority="47"/>
+    <w:lsdException w:name="Grid Table 3 Accent 4" w:uiPriority="48"/>
+    <w:lsdException w:name="Grid Table 4 Accent 4" w:uiPriority="49"/>
+    <w:lsdException w:name="Grid Table 5 Dark Accent 4" w:uiPriority="50"/>
+    <w:lsdException w:name="Grid Table 6 Colorful Accent 4" w:uiPriority="51"/>
+    <w:lsdException w:name="Grid Table 7 Colorful Accent 4" w:uiPriority="52"/>
+    <w:lsdException w:name="Grid Table 1 Light Accent 5" w:uiPriority="46"/>
+    <w:lsdException w:name="Grid Table 2 Accent 5" w:uiPriority="47"/>
+    <w:lsdException w:name="Grid Table 3 Accent 5" w:uiPriority="48"/>
+    <w:lsdException w:name="Grid Table 4 Accent 5" w:uiPriority="49"/>
+    <w:lsdException w:name="Grid Table 5 Dark Accent 5" w:uiPriority="50"/>
+    <w:lsdException w:name="Grid Table 6 Colorful Accent 5" w:uiPriority="51"/>
+    <w:lsdException w:name="Grid Table 7 Colorful Accent 5" w:uiPriority="52"/>
+    <w:lsdException w:name="Grid Table 1 Light Accent 6" w:uiPriority="46"/>
+    <w:lsdException w:name="Grid Table 2 Accent 6" w:uiPriority="47"/>
+    <w:lsdException w:name="Grid Table 3 Accent 6" w:uiPriority="48"/>
+    <w:lsdException w:name="Grid Table 4 Accent 6" w:uiPriority="49"/>
+    <w:lsdException w:name="Grid Table 5 Dark Accent 6" w:uiPriority="50"/>
+    <w:lsdException w:name="Grid Table 6 Colorful Accent 6" w:uiPriority="51"/>
+    <w:lsdException w:name="Grid Table 7 Colorful Accent 6" w:uiPriority="52"/>
+    <w:lsdException w:name="List Table 1 Light" w:uiPriority="46"/>
+    <w:lsdException w:name="List Table 2" w:uiPriority="47"/>
+    <w:lsdException w:name="List Table 3" w:uiPriority="48"/>
+    <w:lsdException w:name="List Table 4" w:uiPriority="49"/>
+    <w:lsdException w:name="List Table 5 Dark" w:uiPriority="50"/>
+    <w:lsdException w:name="List Table 6 Colorful" w:uiPriority="51"/>
+    <w:lsdException w:name="List Table 7 Colorful" w:uiPriority="52"/>
+    <w:lsdException w:name="List Table 1 Light Accent 1" w:uiPriority="46"/>
+    <w:lsdException w:name="List Table 2 Accent 1" w:uiPriority="47"/>
+    <w:lsdException w:name="List Table 3 Accent 1" w:uiPriority="48"/>
+    <w:lsdException w:name="List Table 4 Accent 1" w:uiPriority="49"/>
+    <w:lsdException w:name="List Table 5 Dark Accent 1" w:uiPriority="50"/>
+    <w:lsdException w:name="List Table 6 Colorful Accent 1" w:uiPriority="51"/>
+    <w:lsdException w:name="List Table 7 Colorful Accent 1" w:uiPriority="52"/>
+    <w:lsdException w:name="List Table 1 Light Accent 2" w:uiPriority="46"/>
+    <w:lsdException w:name="List Table 2 Accent 2" w:uiPriority="47"/>
+    <w:lsdException w:name="List Table 3 Accent 2" w:uiPriority="48"/>
+    <w:lsdException w:name="List Table 4 Accent 2" w:uiPriority="49"/>
+    <w:lsdException w:name="List Table 5 Dark Accent 2" w:uiPriority="50"/>
+    <w:lsdException w:name="List Table 6 Colorful Accent 2" w:uiPriority="51"/>
+    <w:lsdException w:name="List Table 7 Colorful Accent 2" w:uiPriority="52"/>
+    <w:lsdException w:name="List Table 1 Light Accent 3" w:uiPriority="46"/>
+    <w:lsdException w:name="List Table 2 Accent 3" w:uiPriority="47"/>
+    <w:lsdException w:name="List Table 3 Accent 3" w:uiPriority="48"/>
+    <w:lsdException w:name="List Table 4 Accent 3" w:uiPriority="49"/>
+    <w:lsdException w:name="List Table 5 Dark Accent 3" w:uiPriority="50"/>
+    <w:lsdException w:name="List Table 6 Colorful Accent 3" w:uiPriority="51"/>
+    <w:lsdException w:name="List Table 7 Colorful Accent 3" w:uiPriority="52"/>
+    <w:lsdException w:name="List Table 1 Light Accent 4" w:uiPriority="46"/>
+    <w:lsdException w:name="List Table 2 Accent 4" w:uiPriority="47"/>
+    <w:lsdException w:name="List Table 3 Accent 4" w:uiPriority="48"/>
+    <w:lsdException w:name="List Table 4 Accent 4" w:uiPriority="49"/>
+    <w:lsdException w:name="List Table 5 Dark Accent 4" w:uiPriority="50"/>
+    <w:lsdException w:name="List Table 6 Colorful Accent 4" w:uiPriority="51"/>
+    <w:lsdException w:name="List Table 7 Colorful Accent 4" w:uiPriority="52"/>
+    <w:lsdException w:name="List Table 1 Light Accent 5" w:uiPriority="46"/>
+    <w:lsdException w:name="List Table 2 Accent 5" w:uiPriority="47"/>
+    <w:lsdException w:name="List Table 3 Accent 5" w:uiPriority="48"/>
+    <w:lsdException w:name="List Table 4 Accent 5" w:uiPriority="49"/>
+    <w:lsdException w:name="List Table 5 Dark Accent 5" w:uiPriority="50"/>
+    <w:lsdException w:name="List Table 6 Colorful Accent 5" w:uiPriority="51"/>
+    <w:lsdException w:name="List Table 7 Colorful Accent 5" w:uiPriority="52"/>
+    <w:lsdException w:name="List Table 1 Light Accent 6" w:uiPriority="46"/>
+    <w:lsdException w:name="List Table 2 Accent 6" w:uiPriority="47"/>
+    <w:lsdException w:name="List Table 3 Accent 6" w:uiPriority="48"/>
+    <w:lsdException w:name="List Table 4 Accent 6" w:uiPriority="49"/>
+    <w:lsdException w:name="List Table 5 Dark Accent 6" w:uiPriority="50"/>
+    <w:lsdException w:name="List Table 6 Colorful Accent 6" w:uiPriority="51"/>
+    <w:lsdException w:name="List Table 7 Colorful Accent 6" w:uiPriority="52"/>
+    <w:lsdException w:name="Mention" w:semiHidden="1" w:unhideWhenUsed="1"/>
+    <w:lsdException w:name="Smart Hyperlink" w:semiHidden="1" w:unhideWhenUsed="1"/>
+    <w:lsdException w:name="Hashtag" w:semiHidden="1" w:unhideWhenUsed="1"/>
+    <w:lsdException w:name="Unresolved Mention" w:semiHidden="1" w:unhideWhenUsed="1"/>
+    <w:lsdException w:name="Smart Link" w:semiHidden="1" w:unhideWhenUsed="1"/>
+  </w:latentStyles>
+  <w:style w:type="paragraph" w:default="1" w:styleId="Normal">
+    <w:name w:val="Normal"/>
+    <w:qFormat/>
+  </w:style>
+  <w:style w:type="character" w:default="1" w:styleId="DefaultParagraphFont">
+    <w:name w:val="Default Paragraph Font"/>
+    <w:uiPriority w:val="1"/>
+    <w:semiHidden/>
+    <w:unhideWhenUsed/>
+  </w:style>
+  <w:style w:type="table" w:default="1" w:styleId="TableNormal">
+    <w:name w:val="Normal Table"/>
+    <w:uiPriority w:val="99"/>
+    <w:semiHidden/>
+    <w:unhideWhenUsed/>
+    <w:tblPr>
+      <w:tblInd w:w="0" w:type="dxa"/>
+      <w:tblCellMar>
+        <w:top w:w="0" w:type="dxa"/>
+        <w:left w:w="108" w:type="dxa"/>
+        <w:bottom w:w="0" w:type="dxa"/>
+        <w:right w:w="108" w:type="dxa"/>
+      </w:tblCellMar>
+    </w:tblPr>
+  </w:style>
+  <w:style w:type="numbering" w:default="1" w:styleId="NoList">
+    <w:name w:val="No List"/>
+    <w:uiPriority w:val="99"/>
+    <w:semiHidden/>
+    <w:unhideWhenUsed/>
+  </w:style>
+  <w:style w:type="character" w:styleId="PlaceholderText">
+    <w:name w:val="Placeholder Text"/>
+    <w:basedOn w:val="DefaultParagraphFont"/>
+    <w:uiPriority w:val="99"/>
+    <w:semiHidden/>
+    <w:rsid w:val="00100429"/>
+    <w:rPr>
+      <w:color w:val="808080"/>
+    </w:rPr>
+  </w:style>
+</w:styles>
+</file>
+
+<file path=word/glossary/webSettings.xml><?xml version="1.0" encoding="utf-8"?>
+<w:webSettings xmlns:mc="http://schemas.openxmlformats.org/markup-compatibility/2006" xmlns:r="http://schemas.openxmlformats.org/officeDocument/2006/relationships" xmlns:w="http://schemas.openxmlformats.org/wordprocessingml/2006/main" xmlns:w14="http://schemas.microsoft.com/office/word/2010/wordml" xmlns:w15="http://schemas.microsoft.com/office/word/2012/wordml" xmlns:w16cex="http://schemas.microsoft.com/office/word/2018/wordml/cex" xmlns:w16cid="http://schemas.microsoft.com/office/word/2016/wordml/cid" xmlns:w16="http://schemas.microsoft.com/office/word/2018/wordml" xmlns:w16sdtdh="http://schemas.microsoft.com/office/word/2020/wordml/sdtdatahash" xmlns:w16se="http://schemas.microsoft.com/office/word/2015/wordml/symex" mc:Ignorable="w14 w15 w16se w16cid w16 w16cex w16sdtdh">
+  <w:optimizeForBrowser/>
+  <w:allowPNG/>
+</w:webSettings>
+</file>
+
 <file path=word/theme/theme1.xml><?xml version="1.0" encoding="utf-8"?>
 <a:theme xmlns:a="http://schemas.openxmlformats.org/drawingml/2006/main" name="Office Theme">
   <a:themeElements>
@@ -5087,6 +8839,29 @@
     </a:ext>
   </a:extLst>
 </a:theme>
+</file>
+
+<file path=word/webextensions/taskpanes.xml><?xml version="1.0" encoding="utf-8"?>
+<wetp:taskpanes xmlns:wetp="http://schemas.microsoft.com/office/webextensions/taskpanes/2010/11">
+  <wetp:taskpane dockstate="right" visibility="0" width="350" row="0">
+    <wetp:webextensionref xmlns:r="http://schemas.openxmlformats.org/officeDocument/2006/relationships" r:id="rId1"/>
+  </wetp:taskpane>
+</wetp:taskpanes>
+</file>
+
+<file path=word/webextensions/webextension1.xml><?xml version="1.0" encoding="utf-8"?>
+<we:webextension xmlns:we="http://schemas.microsoft.com/office/webextensions/webextension/2010/11" id="{1031004E-6BCA-2349-8F64-1EF6579F6E24}">
+  <we:reference id="f78a3046-9e99-4300-aa2b-5814002b01a2" version="1.55.1.0" store="EXCatalog" storeType="EXCatalog"/>
+  <we:alternateReferences>
+    <we:reference id="WA104382081" version="1.55.1.0" store="pt-PT" storeType="OMEX"/>
+  </we:alternateReferences>
+  <we:properties>
+    <we:property name="MENDELEY_CITATIONS" value="[{&quot;citationID&quot;:&quot;MENDELEY_CITATION_a04bfdba-e7f3-4b99-b91f-7c53c39add8e&quot;,&quot;properties&quot;:{&quot;noteIndex&quot;:0},&quot;isEdited&quot;:false,&quot;manualOverride&quot;:{&quot;isManuallyOverridden&quot;:false,&quot;citeprocText&quot;:&quot;(Agência Regional da Energia e Ambiente da Região Autónoma da Madeira, n.d.)&quot;,&quot;manualOverrideText&quot;:&quot;&quot;},&quot;citationTag&quot;:&quot;MENDELEY_CITATION_v3_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&quot;,&quot;citationItems&quot;:[{&quot;id&quot;:&quot;156fbb86-6cc6-3217-b8ac-b34db8d113eb&quot;,&quot;itemData&quot;:{&quot;type&quot;:&quot;article-journal&quot;,&quot;id&quot;:&quot;156fbb86-6cc6-3217-b8ac-b34db8d113eb&quot;,&quot;title&quot;:&quot;Resistencia-termica-de-materais-isolantes&quot;,&quot;author&quot;:[{&quot;family&quot;:&quot;Agência Regional da Energia e Ambiente da Região Autónoma da Madeira&quot;,&quot;given&quot;:&quot;&quot;,&quot;parse-names&quot;:false,&quot;dropping-particle&quot;:&quot;&quot;,&quot;non-dropping-particle&quot;:&quot;&quot;}],&quot;container-title-short&quot;:&quot;&quot;},&quot;isTemporary&quot;:false}]}]"/>
+    <we:property name="MENDELEY_CITATIONS_STYLE" value="{&quot;id&quot;:&quot;https://www.zotero.org/styles/apa&quot;,&quot;title&quot;:&quot;American Psychological Association 7th edition&quot;,&quot;format&quot;:&quot;author-date&quot;,&quot;defaultLocale&quot;:null,&quot;isLocaleCodeValid&quot;:true}"/>
+  </we:properties>
+  <we:bindings/>
+  <we:snapshot xmlns:r="http://schemas.openxmlformats.org/officeDocument/2006/relationships"/>
+</we:webextension>
 </file>
 
 <file path=customXml/item1.xml><?xml version="1.0" encoding="utf-8"?>

</xml_diff>

<commit_message>
update to ER model
</commit_message>
<xml_diff>
--- a/docs/Sprint 2/FSIAP/anexo.docx
+++ b/docs/Sprint 2/FSIAP/anexo.docx
@@ -27,7 +27,7 @@
           <w:noProof/>
         </w:rPr>
         <w:drawing>
-          <wp:inline distT="0" distB="0" distL="0" distR="0" wp14:anchorId="1E383274" wp14:editId="5E2E9D35">
+          <wp:inline distT="0" distB="0" distL="0" distR="0" wp14:anchorId="1E383274" wp14:editId="03F93323">
             <wp:extent cx="1912620" cy="567690"/>
             <wp:effectExtent l="0" t="0" r="5080" b="3810"/>
             <wp:docPr id="4" name="Picture 4" descr="A picture containing shape&#10;&#10;Description automatically generated"/>
@@ -1440,19 +1440,28 @@
     </w:p>
     <w:p>
       <w:pPr>
-        <w:ind w:firstLine="720"/>
         <w:rPr>
           <w:b/>
           <w:bCs/>
           <w:lang w:val="pt-PT"/>
         </w:rPr>
       </w:pPr>
-      <w:r>
+    </w:p>
+    <w:p>
+      <w:pPr>
+        <w:ind w:firstLine="720"/>
         <w:rPr>
           <w:b/>
           <w:bCs/>
           <w:lang w:val="pt-PT"/>
         </w:rPr>
+      </w:pPr>
+      <w:r>
+        <w:rPr>
+          <w:b/>
+          <w:bCs/>
+          <w:lang w:val="pt-PT"/>
+        </w:rPr>
         <w:t>Estrutura Final</w:t>
       </w:r>
     </w:p>
@@ -1472,13 +1481,12 @@
       <w:r>
         <w:rPr>
           <w:noProof/>
-          <w:lang w:val="pt-PT"/>
         </w:rPr>
         <w:drawing>
-          <wp:inline distT="0" distB="0" distL="0" distR="0" wp14:anchorId="5DDB0EBD" wp14:editId="11315403">
-            <wp:extent cx="2357070" cy="5373375"/>
-            <wp:effectExtent l="2858" t="0" r="0" b="0"/>
-            <wp:docPr id="1746672797" name="Picture 1746672797" descr="A black screen with a black background&#10;&#10;Description automatically generated with medium confidence"/>
+          <wp:inline distT="0" distB="0" distL="0" distR="0" wp14:anchorId="1DC1C72A" wp14:editId="79601723">
+            <wp:extent cx="2628843" cy="5948979"/>
+            <wp:effectExtent l="0" t="0" r="4127" b="4128"/>
+            <wp:docPr id="584108160" name="Picture 1" descr="A black shelf with white lines&#10;&#10;Description automatically generated with medium confidence"/>
             <wp:cNvGraphicFramePr>
               <a:graphicFrameLocks xmlns:a="http://schemas.openxmlformats.org/drawingml/2006/main" noChangeAspect="1"/>
             </wp:cNvGraphicFramePr>
@@ -1486,7 +1494,7 @@
               <a:graphicData uri="http://schemas.openxmlformats.org/drawingml/2006/picture">
                 <pic:pic xmlns:pic="http://schemas.openxmlformats.org/drawingml/2006/picture">
                   <pic:nvPicPr>
-                    <pic:cNvPr id="1813230465" name="Picture 8" descr="A black screen with a black background&#10;&#10;Description automatically generated with medium confidence"/>
+                    <pic:cNvPr id="584108160" name="Picture 1" descr="A black shelf with white lines&#10;&#10;Description automatically generated with medium confidence"/>
                     <pic:cNvPicPr/>
                   </pic:nvPicPr>
                   <pic:blipFill>
@@ -1502,9 +1510,9 @@
                     </a:stretch>
                   </pic:blipFill>
                   <pic:spPr>
-                    <a:xfrm rot="5400000">
+                    <a:xfrm rot="16200000">
                       <a:off x="0" y="0"/>
-                      <a:ext cx="2438873" cy="5559861"/>
+                      <a:ext cx="2634974" cy="5962854"/>
                     </a:xfrm>
                     <a:prstGeom prst="rect">
                       <a:avLst/>
@@ -1805,16 +1813,21 @@
       </w:r>
       <w:sdt>
         <w:sdtPr>
-          <w:tag w:val="MENDELEY_CITATION_TEMP"/>
-          <w:id w:val="1374424606"/>
+          <w:rPr>
+            <w:color w:val="000000"/>
+          </w:rPr>
+          <w:tag w:val="MENDELEY_CITATION_v3_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"/>
+          <w:id w:val="-273481895"/>
           <w:placeholder>
             <w:docPart w:val="DefaultPlaceholder_-1854013440"/>
           </w:placeholder>
-          <w15:appearance w15:val="hidden"/>
         </w:sdtPr>
         <w:sdtContent>
           <w:r>
-            <w:t xml:space="preserve"> </w:t>
+            <w:rPr>
+              <w:color w:val="000000"/>
+            </w:rPr>
+            <w:t>[1]</w:t>
           </w:r>
         </w:sdtContent>
       </w:sdt>
@@ -1856,7 +1869,16 @@
         <w:jc w:val="both"/>
       </w:pPr>
       <w:r>
-        <w:t>Como potencial material para a camada exterior pode ser:</w:t>
+        <w:t xml:space="preserve">Como potencial material para a camada </w:t>
+      </w:r>
+      <w:r>
+        <w:t>de isolamento</w:t>
+      </w:r>
+      <w:r>
+        <w:t xml:space="preserve"> </w:t>
+      </w:r>
+      <w:r>
+        <w:t>pode ser:</w:t>
       </w:r>
     </w:p>
     <w:p>
@@ -1933,18 +1955,30 @@
       <w:r>
         <w:t>Painéis de Aerogel: Painéis de aerogel são extremamente eficazes no isolamento térmico, embora sejam mais caros.</w:t>
       </w:r>
-    </w:p>
-    <w:p>
-      <w:pPr>
-        <w:spacing w:line="312" w:lineRule="auto"/>
-        <w:ind w:firstLine="426"/>
-        <w:jc w:val="both"/>
-      </w:pPr>
-    </w:p>
-    <w:p>
-      <w:pPr>
-        <w:spacing w:line="312" w:lineRule="auto"/>
-        <w:ind w:firstLine="426"/>
+      <w:sdt>
+        <w:sdtPr>
+          <w:rPr>
+            <w:color w:val="000000"/>
+          </w:rPr>
+          <w:tag w:val="MENDELEY_CITATION_v3_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"/>
+          <w:id w:val="-1183357374"/>
+          <w:placeholder>
+            <w:docPart w:val="DefaultPlaceholder_-1854013440"/>
+          </w:placeholder>
+        </w:sdtPr>
+        <w:sdtContent>
+          <w:r>
+            <w:rPr>
+              <w:color w:val="000000"/>
+            </w:rPr>
+            <w:t>[1], [2]</w:t>
+          </w:r>
+        </w:sdtContent>
+      </w:sdt>
+    </w:p>
+    <w:p>
+      <w:pPr>
+        <w:spacing w:line="312" w:lineRule="auto"/>
         <w:jc w:val="both"/>
       </w:pPr>
     </w:p>
@@ -2028,6 +2062,26 @@
       <w:r>
         <w:t>Painéis de Fibrocimento: Painéis de fibrocimento são resistentes à humidade e podem ser usados como revestimento interno.</w:t>
       </w:r>
+      <w:sdt>
+        <w:sdtPr>
+          <w:rPr>
+            <w:color w:val="000000"/>
+          </w:rPr>
+          <w:tag w:val="MENDELEY_CITATION_v3_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"/>
+          <w:id w:val="-283589113"/>
+          <w:placeholder>
+            <w:docPart w:val="DefaultPlaceholder_-1854013440"/>
+          </w:placeholder>
+        </w:sdtPr>
+        <w:sdtContent>
+          <w:r>
+            <w:rPr>
+              <w:color w:val="000000"/>
+            </w:rPr>
+            <w:t>[2]</w:t>
+          </w:r>
+        </w:sdtContent>
+      </w:sdt>
     </w:p>
     <w:p>
       <w:pPr>
@@ -2037,6 +2091,249 @@
         <w:jc w:val="both"/>
       </w:pPr>
     </w:p>
+    <w:p/>
+    <w:tbl>
+      <w:tblPr>
+        <w:tblStyle w:val="TableGrid"/>
+        <w:tblW w:w="0" w:type="auto"/>
+        <w:tblLook w:val="04A0" w:firstRow="1" w:lastRow="0" w:firstColumn="1" w:lastColumn="0" w:noHBand="0" w:noVBand="1"/>
+      </w:tblPr>
+      <w:tblGrid>
+        <w:gridCol w:w="2337"/>
+        <w:gridCol w:w="1769"/>
+        <w:gridCol w:w="3686"/>
+        <w:gridCol w:w="1558"/>
+      </w:tblGrid>
+      <w:tr>
+        <w:tc>
+          <w:tcPr>
+            <w:tcW w:w="2337" w:type="dxa"/>
+          </w:tcPr>
+          <w:p>
+            <w:pPr>
+              <w:jc w:val="center"/>
+              <w:rPr>
+                <w:lang w:val="pt-PT"/>
+              </w:rPr>
+            </w:pPr>
+            <w:r>
+              <w:rPr>
+                <w:lang w:val="pt-PT"/>
+              </w:rPr>
+              <w:t>Camada</w:t>
+            </w:r>
+          </w:p>
+        </w:tc>
+        <w:tc>
+          <w:tcPr>
+            <w:tcW w:w="1769" w:type="dxa"/>
+          </w:tcPr>
+          <w:p>
+            <w:pPr>
+              <w:jc w:val="center"/>
+              <w:rPr>
+                <w:lang w:val="pt-PT"/>
+              </w:rPr>
+            </w:pPr>
+            <w:r>
+              <w:rPr>
+                <w:lang w:val="pt-PT"/>
+              </w:rPr>
+              <w:t>Material</w:t>
+            </w:r>
+          </w:p>
+        </w:tc>
+        <w:tc>
+          <w:tcPr>
+            <w:tcW w:w="3686" w:type="dxa"/>
+          </w:tcPr>
+          <w:p>
+            <w:pPr>
+              <w:jc w:val="center"/>
+              <w:rPr>
+                <w:lang w:val="pt-PT"/>
+              </w:rPr>
+            </w:pPr>
+            <w:r>
+              <w:rPr>
+                <w:lang w:val="pt-PT"/>
+              </w:rPr>
+              <w:t xml:space="preserve">Condutividade </w:t>
+            </w:r>
+            <w:r>
+              <w:rPr>
+                <w:lang w:val="pt-PT"/>
+              </w:rPr>
+              <w:t>(W/(</w:t>
+            </w:r>
+            <w:proofErr w:type="spellStart"/>
+            <w:r>
+              <w:rPr>
+                <w:lang w:val="pt-PT"/>
+              </w:rPr>
+              <w:t>mK</w:t>
+            </w:r>
+            <w:proofErr w:type="spellEnd"/>
+            <w:r>
+              <w:rPr>
+                <w:lang w:val="pt-PT"/>
+              </w:rPr>
+              <w:t>))</w:t>
+            </w:r>
+          </w:p>
+        </w:tc>
+        <w:tc>
+          <w:tcPr>
+            <w:tcW w:w="1558" w:type="dxa"/>
+          </w:tcPr>
+          <w:p>
+            <w:pPr>
+              <w:jc w:val="center"/>
+              <w:rPr>
+                <w:lang w:val="pt-PT"/>
+              </w:rPr>
+            </w:pPr>
+            <w:r>
+              <w:rPr>
+                <w:lang w:val="pt-PT"/>
+              </w:rPr>
+              <w:t>Espessura (m)</w:t>
+            </w:r>
+          </w:p>
+        </w:tc>
+      </w:tr>
+      <w:tr>
+        <w:tc>
+          <w:tcPr>
+            <w:tcW w:w="2337" w:type="dxa"/>
+          </w:tcPr>
+          <w:p>
+            <w:pPr>
+              <w:rPr>
+                <w:lang w:val="pt-PT"/>
+              </w:rPr>
+            </w:pPr>
+            <w:r>
+              <w:rPr>
+                <w:lang w:val="pt-PT"/>
+              </w:rPr>
+              <w:t>Interior</w:t>
+            </w:r>
+          </w:p>
+        </w:tc>
+        <w:tc>
+          <w:tcPr>
+            <w:tcW w:w="1769" w:type="dxa"/>
+          </w:tcPr>
+          <w:p>
+            <w:r>
+              <w:t>Painéis de Fibrocimento</w:t>
+            </w:r>
+          </w:p>
+        </w:tc>
+        <w:tc>
+          <w:tcPr>
+            <w:tcW w:w="3686" w:type="dxa"/>
+          </w:tcPr>
+          <w:p/>
+        </w:tc>
+        <w:tc>
+          <w:tcPr>
+            <w:tcW w:w="1558" w:type="dxa"/>
+          </w:tcPr>
+          <w:p/>
+        </w:tc>
+      </w:tr>
+      <w:tr>
+        <w:tc>
+          <w:tcPr>
+            <w:tcW w:w="2337" w:type="dxa"/>
+          </w:tcPr>
+          <w:p>
+            <w:pPr>
+              <w:tabs>
+                <w:tab w:val="left" w:pos="1319"/>
+              </w:tabs>
+              <w:rPr>
+                <w:lang w:val="pt-PT"/>
+              </w:rPr>
+            </w:pPr>
+            <w:r>
+              <w:rPr>
+                <w:lang w:val="pt-PT"/>
+              </w:rPr>
+              <w:t>Isolamento</w:t>
+            </w:r>
+          </w:p>
+        </w:tc>
+        <w:tc>
+          <w:tcPr>
+            <w:tcW w:w="1769" w:type="dxa"/>
+          </w:tcPr>
+          <w:p>
+            <w:r>
+              <w:t>Painéis de Aerogel</w:t>
+            </w:r>
+          </w:p>
+        </w:tc>
+        <w:tc>
+          <w:tcPr>
+            <w:tcW w:w="3686" w:type="dxa"/>
+          </w:tcPr>
+          <w:p/>
+        </w:tc>
+        <w:tc>
+          <w:tcPr>
+            <w:tcW w:w="1558" w:type="dxa"/>
+          </w:tcPr>
+          <w:p/>
+        </w:tc>
+      </w:tr>
+      <w:tr>
+        <w:tc>
+          <w:tcPr>
+            <w:tcW w:w="2337" w:type="dxa"/>
+          </w:tcPr>
+          <w:p>
+            <w:pPr>
+              <w:rPr>
+                <w:lang w:val="pt-PT"/>
+              </w:rPr>
+            </w:pPr>
+            <w:r>
+              <w:rPr>
+                <w:lang w:val="pt-PT"/>
+              </w:rPr>
+              <w:lastRenderedPageBreak/>
+              <w:t>Exterior</w:t>
+            </w:r>
+          </w:p>
+        </w:tc>
+        <w:tc>
+          <w:tcPr>
+            <w:tcW w:w="1769" w:type="dxa"/>
+          </w:tcPr>
+          <w:p>
+            <w:r>
+              <w:t>Painéis de Revestimento de Fibrocimento</w:t>
+            </w:r>
+          </w:p>
+        </w:tc>
+        <w:tc>
+          <w:tcPr>
+            <w:tcW w:w="3686" w:type="dxa"/>
+          </w:tcPr>
+          <w:p/>
+        </w:tc>
+        <w:tc>
+          <w:tcPr>
+            <w:tcW w:w="1558" w:type="dxa"/>
+          </w:tcPr>
+          <w:p/>
+        </w:tc>
+      </w:tr>
+    </w:tbl>
+    <w:p/>
     <w:p>
       <w:pPr>
         <w:pStyle w:val="Heading2"/>
@@ -2247,8 +2544,9 @@
     </w:p>
     <w:p>
       <w:pPr>
-        <w:spacing w:line="312" w:lineRule="auto"/>
-        <w:ind w:firstLine="426"/>
+        <w:pStyle w:val="ListParagraph"/>
+        <w:spacing w:line="312" w:lineRule="auto"/>
+        <w:ind w:left="1146"/>
         <w:jc w:val="both"/>
       </w:pPr>
     </w:p>
@@ -2268,8 +2566,9 @@
     </w:p>
     <w:p>
       <w:pPr>
-        <w:spacing w:line="312" w:lineRule="auto"/>
-        <w:ind w:firstLine="426"/>
+        <w:pStyle w:val="ListParagraph"/>
+        <w:spacing w:line="312" w:lineRule="auto"/>
+        <w:ind w:left="1146"/>
         <w:jc w:val="both"/>
       </w:pPr>
     </w:p>
@@ -2431,6 +2730,26 @@
       <w:r>
         <w:t>Apesar de mais caros, os painéis de aerogel oferecem uma eficiência excepcional em termos de isolamento térmico, podendo ser uma escolha para aplicações específicas.</w:t>
       </w:r>
+      <w:sdt>
+        <w:sdtPr>
+          <w:rPr>
+            <w:color w:val="000000"/>
+          </w:rPr>
+          <w:tag w:val="MENDELEY_CITATION_v3_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"/>
+          <w:id w:val="-115219335"/>
+          <w:placeholder>
+            <w:docPart w:val="DefaultPlaceholder_-1854013440"/>
+          </w:placeholder>
+        </w:sdtPr>
+        <w:sdtContent>
+          <w:r>
+            <w:rPr>
+              <w:color w:val="000000"/>
+            </w:rPr>
+            <w:t>[1]</w:t>
+          </w:r>
+        </w:sdtContent>
+      </w:sdt>
     </w:p>
     <w:p>
       <w:pPr>
@@ -2852,6 +3171,26 @@
       <w:r>
         <w:t>Painéis de Fibrocimento Isolado: Resistentes à umidade, esses painéis podem ser usados internamente no telhado, contribuindo para o controle da umidade e oferecendo isolamento eficaz.</w:t>
       </w:r>
+      <w:sdt>
+        <w:sdtPr>
+          <w:rPr>
+            <w:color w:val="000000"/>
+          </w:rPr>
+          <w:tag w:val="MENDELEY_CITATION_v3_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"/>
+          <w:id w:val="-382638042"/>
+          <w:placeholder>
+            <w:docPart w:val="DefaultPlaceholder_-1854013440"/>
+          </w:placeholder>
+        </w:sdtPr>
+        <w:sdtContent>
+          <w:r>
+            <w:rPr>
+              <w:color w:val="000000"/>
+            </w:rPr>
+            <w:t>[2]</w:t>
+          </w:r>
+        </w:sdtContent>
+      </w:sdt>
     </w:p>
     <w:p>
       <w:pPr>
@@ -3664,13 +4003,57 @@
         </w:rPr>
       </w:pPr>
     </w:p>
-    <w:p>
-      <w:pPr>
-        <w:spacing w:line="312" w:lineRule="auto"/>
-        <w:ind w:firstLine="426"/>
-        <w:jc w:val="both"/>
-      </w:pPr>
-    </w:p>
+    <w:sdt>
+      <w:sdtPr>
+        <w:tag w:val="MENDELEY_BIBLIOGRAPHY"/>
+        <w:id w:val="1165133800"/>
+        <w:placeholder>
+          <w:docPart w:val="DefaultPlaceholder_-1854013440"/>
+        </w:placeholder>
+      </w:sdtPr>
+      <w:sdtContent>
+        <w:p>
+          <w:pPr>
+            <w:autoSpaceDE w:val="0"/>
+            <w:autoSpaceDN w:val="0"/>
+            <w:ind w:hanging="640"/>
+            <w:divId w:val="1964194456"/>
+          </w:pPr>
+          <w:r>
+            <w:t>[1]</w:t>
+          </w:r>
+          <w:r>
+            <w:tab/>
+            <w:t>Agência Regional da Energia e Ambiente da Região Autónoma da Madeira, “Resistencia-termica-de-materais-isolantes”.</w:t>
+          </w:r>
+        </w:p>
+        <w:p>
+          <w:pPr>
+            <w:autoSpaceDE w:val="0"/>
+            <w:autoSpaceDN w:val="0"/>
+            <w:ind w:hanging="640"/>
+            <w:divId w:val="2002540111"/>
+          </w:pPr>
+          <w:r>
+            <w:t>[2]</w:t>
+          </w:r>
+          <w:r>
+            <w:tab/>
+            <w:t>Roberto Lamberts, “Desempenho Térmico de edificações Unidade deportiva Atanasio Girardot-Medellín.”</w:t>
+          </w:r>
+        </w:p>
+        <w:p>
+          <w:pPr>
+            <w:spacing w:line="312" w:lineRule="auto"/>
+            <w:ind w:firstLine="426"/>
+            <w:jc w:val="both"/>
+          </w:pPr>
+          <w:r>
+            <w:t> </w:t>
+          </w:r>
+        </w:p>
+      </w:sdtContent>
+    </w:sdt>
     <w:sectPr>
       <w:pgSz w:w="12240" w:h="15840"/>
       <w:pgMar w:top="1440" w:right="1440" w:bottom="1440" w:left="1440" w:header="720" w:footer="720" w:gutter="0"/>
@@ -8114,6 +8497,7 @@
   <w:rsids>
     <w:rsidRoot w:val="00100429"/>
     <w:rsid w:val="00100429"/>
+    <w:rsid w:val="00B30D51"/>
   </w:rsids>
   <m:mathPr>
     <m:mathFont m:val="Cambria Math"/>
@@ -8856,8 +9240,8 @@
     <we:reference id="WA104382081" version="1.55.1.0" store="pt-PT" storeType="OMEX"/>
   </we:alternateReferences>
   <we:properties>
-    <we:property name="MENDELEY_CITATIONS" value="[{&quot;citationID&quot;:&quot;MENDELEY_CITATION_a04bfdba-e7f3-4b99-b91f-7c53c39add8e&quot;,&quot;properties&quot;:{&quot;noteIndex&quot;:0},&quot;isEdited&quot;:false,&quot;manualOverride&quot;:{&quot;isManuallyOverridden&quot;:false,&quot;citeprocText&quot;:&quot;(Agência Regional da Energia e Ambiente da Região Autónoma da Madeira, n.d.)&quot;,&quot;manualOverrideText&quot;:&quot;&quot;},&quot;citationTag&quot;:&quot;MENDELEY_CITATION_v3_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&quot;,&quot;citationItems&quot;:[{&quot;id&quot;:&quot;156fbb86-6cc6-3217-b8ac-b34db8d113eb&quot;,&quot;itemData&quot;:{&quot;type&quot;:&quot;article-journal&quot;,&quot;id&quot;:&quot;156fbb86-6cc6-3217-b8ac-b34db8d113eb&quot;,&quot;title&quot;:&quot;Resistencia-termica-de-materais-isolantes&quot;,&quot;author&quot;:[{&quot;family&quot;:&quot;Agência Regional da Energia e Ambiente da Região Autónoma da Madeira&quot;,&quot;given&quot;:&quot;&quot;,&quot;parse-names&quot;:false,&quot;dropping-particle&quot;:&quot;&quot;,&quot;non-dropping-particle&quot;:&quot;&quot;}],&quot;container-title-short&quot;:&quot;&quot;},&quot;isTemporary&quot;:false}]}]"/>
-    <we:property name="MENDELEY_CITATIONS_STYLE" value="{&quot;id&quot;:&quot;https://www.zotero.org/styles/apa&quot;,&quot;title&quot;:&quot;American Psychological Association 7th edition&quot;,&quot;format&quot;:&quot;author-date&quot;,&quot;defaultLocale&quot;:null,&quot;isLocaleCodeValid&quot;:true}"/>
+    <we:property name="MENDELEY_CITATIONS" value="[{&quot;citationID&quot;:&quot;MENDELEY_CITATION_cf384a1c-cf38-4ec8-875d-bf2f5386c3fd&quot;,&quot;properties&quot;:{&quot;noteIndex&quot;:0},&quot;isEdited&quot;:false,&quot;manualOverride&quot;:{&quot;isManuallyOverridden&quot;:false,&quot;citeprocText&quot;:&quot;[1]&quot;,&quot;manualOverrideText&quot;:&quot;&quot;},&quot;citationTag&quot;:&quot;MENDELEY_CITATION_v3_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&quot;,&quot;citationItems&quot;:[{&quot;id&quot;:&quot;156fbb86-6cc6-3217-b8ac-b34db8d113eb&quot;,&quot;itemData&quot;:{&quot;type&quot;:&quot;article-journal&quot;,&quot;id&quot;:&quot;156fbb86-6cc6-3217-b8ac-b34db8d113eb&quot;,&quot;title&quot;:&quot;Resistencia-termica-de-materais-isolantes&quot;,&quot;author&quot;:[{&quot;family&quot;:&quot;Agência Regional da Energia e Ambiente da Região Autónoma da Madeira&quot;,&quot;given&quot;:&quot;&quot;,&quot;parse-names&quot;:false,&quot;dropping-particle&quot;:&quot;&quot;,&quot;non-dropping-particle&quot;:&quot;&quot;}],&quot;container-title-short&quot;:&quot;&quot;},&quot;isTemporary&quot;:false}]},{&quot;citationID&quot;:&quot;MENDELEY_CITATION_4bbcc262-e080-4ef7-b203-b2cccd866d4e&quot;,&quot;properties&quot;:{&quot;noteIndex&quot;:0},&quot;isEdited&quot;:false,&quot;manualOverride&quot;:{&quot;isManuallyOverridden&quot;:false,&quot;citeprocText&quot;:&quot;[1], [2]&quot;,&quot;manualOverrideText&quot;:&quot;&quot;},&quot;citationTag&quot;:&quot;MENDELEY_CITATION_v3_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&quot;,&quot;citationItems&quot;:[{&quot;id&quot;:&quot;156fbb86-6cc6-3217-b8ac-b34db8d113eb&quot;,&quot;itemData&quot;:{&quot;type&quot;:&quot;article-journal&quot;,&quot;id&quot;:&quot;156fbb86-6cc6-3217-b8ac-b34db8d113eb&quot;,&quot;title&quot;:&quot;Resistencia-termica-de-materais-isolantes&quot;,&quot;author&quot;:[{&quot;family&quot;:&quot;Agência Regional da Energia e Ambiente da Região Autónoma da Madeira&quot;,&quot;given&quot;:&quot;&quot;,&quot;parse-names&quot;:false,&quot;dropping-particle&quot;:&quot;&quot;,&quot;non-dropping-particle&quot;:&quot;&quot;}],&quot;container-title-short&quot;:&quot;&quot;},&quot;isTemporary&quot;:false},{&quot;id&quot;:&quot;e59b81d1-f669-3b59-836e-f0e995c48403&quot;,&quot;itemData&quot;:{&quot;type&quot;:&quot;report&quot;,&quot;id&quot;:&quot;e59b81d1-f669-3b59-836e-f0e995c48403&quot;,&quot;title&quot;:&quot;Desempenho Térmico de edificações Unidade deportiva Atanasio Girardot-Medellín&quot;,&quot;author&quot;:[{&quot;family&quot;:&quot;Roberto Lamberts&quot;,&quot;given&quot;:&quot;&quot;,&quot;parse-names&quot;:false,&quot;dropping-particle&quot;:&quot;&quot;,&quot;non-dropping-particle&quot;:&quot;&quot;}],&quot;container-title-short&quot;:&quot;&quot;},&quot;isTemporary&quot;:false}]},{&quot;citationID&quot;:&quot;MENDELEY_CITATION_21466c2a-a8fc-44ec-8d92-fb3d1b3e6242&quot;,&quot;properties&quot;:{&quot;noteIndex&quot;:0},&quot;isEdited&quot;:false,&quot;manualOverride&quot;:{&quot;isManuallyOverridden&quot;:false,&quot;citeprocText&quot;:&quot;[2]&quot;,&quot;manualOverrideText&quot;:&quot;&quot;},&quot;citationTag&quot;:&quot;MENDELEY_CITATION_v3_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&quot;,&quot;citationItems&quot;:[{&quot;id&quot;:&quot;e59b81d1-f669-3b59-836e-f0e995c48403&quot;,&quot;itemData&quot;:{&quot;type&quot;:&quot;report&quot;,&quot;id&quot;:&quot;e59b81d1-f669-3b59-836e-f0e995c48403&quot;,&quot;title&quot;:&quot;Desempenho Térmico de edificações Unidade deportiva Atanasio Girardot-Medellín&quot;,&quot;author&quot;:[{&quot;family&quot;:&quot;Roberto Lamberts&quot;,&quot;given&quot;:&quot;&quot;,&quot;parse-names&quot;:false,&quot;dropping-particle&quot;:&quot;&quot;,&quot;non-dropping-particle&quot;:&quot;&quot;}],&quot;container-title-short&quot;:&quot;&quot;},&quot;isTemporary&quot;:false}]},{&quot;citationID&quot;:&quot;MENDELEY_CITATION_afddfeb1-2b15-4862-bc21-9d5f0a12954b&quot;,&quot;properties&quot;:{&quot;noteIndex&quot;:0},&quot;isEdited&quot;:false,&quot;manualOverride&quot;:{&quot;isManuallyOverridden&quot;:false,&quot;citeprocText&quot;:&quot;[1]&quot;,&quot;manualOverrideText&quot;:&quot;&quot;},&quot;citationTag&quot;:&quot;MENDELEY_CITATION_v3_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&quot;,&quot;citationItems&quot;:[{&quot;id&quot;:&quot;156fbb86-6cc6-3217-b8ac-b34db8d113eb&quot;,&quot;itemData&quot;:{&quot;type&quot;:&quot;article-journal&quot;,&quot;id&quot;:&quot;156fbb86-6cc6-3217-b8ac-b34db8d113eb&quot;,&quot;title&quot;:&quot;Resistencia-termica-de-materais-isolantes&quot;,&quot;author&quot;:[{&quot;family&quot;:&quot;Agência Regional da Energia e Ambiente da Região Autónoma da Madeira&quot;,&quot;given&quot;:&quot;&quot;,&quot;parse-names&quot;:false,&quot;dropping-particle&quot;:&quot;&quot;,&quot;non-dropping-particle&quot;:&quot;&quot;}],&quot;container-title-short&quot;:&quot;&quot;},&quot;isTemporary&quot;:false}]},{&quot;citationID&quot;:&quot;MENDELEY_CITATION_aae5ea74-754a-4264-acb3-7d98ab8feb33&quot;,&quot;properties&quot;:{&quot;noteIndex&quot;:0},&quot;isEdited&quot;:false,&quot;manualOverride&quot;:{&quot;isManuallyOverridden&quot;:false,&quot;citeprocText&quot;:&quot;[2]&quot;,&quot;manualOverrideText&quot;:&quot;&quot;},&quot;citationTag&quot;:&quot;MENDELEY_CITATION_v3_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&quot;,&quot;citationItems&quot;:[{&quot;id&quot;:&quot;e59b81d1-f669-3b59-836e-f0e995c48403&quot;,&quot;itemData&quot;:{&quot;type&quot;:&quot;report&quot;,&quot;id&quot;:&quot;e59b81d1-f669-3b59-836e-f0e995c48403&quot;,&quot;title&quot;:&quot;Desempenho Térmico de edificações Unidade deportiva Atanasio Girardot-Medellín&quot;,&quot;author&quot;:[{&quot;family&quot;:&quot;Roberto Lamberts&quot;,&quot;given&quot;:&quot;&quot;,&quot;parse-names&quot;:false,&quot;dropping-particle&quot;:&quot;&quot;,&quot;non-dropping-particle&quot;:&quot;&quot;}],&quot;container-title-short&quot;:&quot;&quot;},&quot;isTemporary&quot;:false}]}]"/>
+    <we:property name="MENDELEY_CITATIONS_STYLE" value="{&quot;id&quot;:&quot;https://www.zotero.org/styles/ieee&quot;,&quot;title&quot;:&quot;IEEE&quot;,&quot;format&quot;:&quot;numeric&quot;,&quot;defaultLocale&quot;:null,&quot;isLocaleCodeValid&quot;:true}"/>
   </we:properties>
   <we:bindings/>
   <we:snapshot xmlns:r="http://schemas.openxmlformats.org/officeDocument/2006/relationships"/>
@@ -8865,6 +9249,26 @@
 </file>
 
 <file path=customXml/item1.xml><?xml version="1.0" encoding="utf-8"?>
+<p:properties xmlns:p="http://schemas.microsoft.com/office/2006/metadata/properties" xmlns:xsi="http://www.w3.org/2001/XMLSchema-instance" xmlns:pc="http://schemas.microsoft.com/office/infopath/2007/PartnerControls">
+  <documentManagement>
+    <_ip_UnifiedCompliancePolicyUIAction xmlns="http://schemas.microsoft.com/sharepoint/v3" xsi:nil="true"/>
+    <Image xmlns="71af3243-3dd4-4a8d-8c0d-dd76da1f02a5">
+      <Url xsi:nil="true"/>
+      <Description xsi:nil="true"/>
+    </Image>
+    <Status xmlns="71af3243-3dd4-4a8d-8c0d-dd76da1f02a5">Not started</Status>
+    <Background xmlns="71af3243-3dd4-4a8d-8c0d-dd76da1f02a5">false</Background>
+    <_ip_UnifiedCompliancePolicyProperties xmlns="http://schemas.microsoft.com/sharepoint/v3" xsi:nil="true"/>
+    <ImageTagsTaxHTField xmlns="71af3243-3dd4-4a8d-8c0d-dd76da1f02a5">
+      <Terms xmlns="http://schemas.microsoft.com/office/infopath/2007/PartnerControls"/>
+    </ImageTagsTaxHTField>
+    <TaxCatchAll xmlns="230e9df3-be65-4c73-a93b-d1236ebd677e" xsi:nil="true"/>
+    <MediaServiceKeyPoints xmlns="71af3243-3dd4-4a8d-8c0d-dd76da1f02a5" xsi:nil="true"/>
+  </documentManagement>
+</p:properties>
+</file>
+
+<file path=customXml/item2.xml><?xml version="1.0" encoding="utf-8"?>
 <ct:contentTypeSchema xmlns:ct="http://schemas.microsoft.com/office/2006/metadata/contentType" xmlns:ma="http://schemas.microsoft.com/office/2006/metadata/properties/metaAttributes" ct:_="" ma:_="" ma:contentTypeName="Document" ma:contentTypeID="0x01010079F111ED35F8CC479449609E8A0923A6" ma:contentTypeVersion="26" ma:contentTypeDescription="Create a new document." ma:contentTypeScope="" ma:versionID="ac37c1753acd5e330d2062ccec26ea66">
   <xsd:schema xmlns:xsd="http://www.w3.org/2001/XMLSchema" xmlns:xs="http://www.w3.org/2001/XMLSchema" xmlns:p="http://schemas.microsoft.com/office/2006/metadata/properties" xmlns:ns1="http://schemas.microsoft.com/sharepoint/v3" xmlns:ns2="71af3243-3dd4-4a8d-8c0d-dd76da1f02a5" xmlns:ns3="16c05727-aa75-4e4a-9b5f-8a80a1165891" xmlns:ns4="230e9df3-be65-4c73-a93b-d1236ebd677e" targetNamespace="http://schemas.microsoft.com/office/2006/metadata/properties" ma:root="true" ma:fieldsID="3b340c7101c92c5120abd06486f94548" ns1:_="" ns2:_="" ns3:_="" ns4:_="">
     <xsd:import namespace="http://schemas.microsoft.com/sharepoint/v3"/>
@@ -9164,31 +9568,7 @@
 </ct:contentTypeSchema>
 </file>
 
-<file path=customXml/item2.xml><?xml version="1.0" encoding="utf-8"?>
-<p:properties xmlns:p="http://schemas.microsoft.com/office/2006/metadata/properties" xmlns:xsi="http://www.w3.org/2001/XMLSchema-instance" xmlns:pc="http://schemas.microsoft.com/office/infopath/2007/PartnerControls">
-  <documentManagement>
-    <_ip_UnifiedCompliancePolicyUIAction xmlns="http://schemas.microsoft.com/sharepoint/v3" xsi:nil="true"/>
-    <Image xmlns="71af3243-3dd4-4a8d-8c0d-dd76da1f02a5">
-      <Url xsi:nil="true"/>
-      <Description xsi:nil="true"/>
-    </Image>
-    <Status xmlns="71af3243-3dd4-4a8d-8c0d-dd76da1f02a5">Not started</Status>
-    <Background xmlns="71af3243-3dd4-4a8d-8c0d-dd76da1f02a5">false</Background>
-    <_ip_UnifiedCompliancePolicyProperties xmlns="http://schemas.microsoft.com/sharepoint/v3" xsi:nil="true"/>
-    <ImageTagsTaxHTField xmlns="71af3243-3dd4-4a8d-8c0d-dd76da1f02a5">
-      <Terms xmlns="http://schemas.microsoft.com/office/infopath/2007/PartnerControls"/>
-    </ImageTagsTaxHTField>
-    <TaxCatchAll xmlns="230e9df3-be65-4c73-a93b-d1236ebd677e" xsi:nil="true"/>
-    <MediaServiceKeyPoints xmlns="71af3243-3dd4-4a8d-8c0d-dd76da1f02a5" xsi:nil="true"/>
-  </documentManagement>
-</p:properties>
-</file>
-
 <file path=customXml/item3.xml><?xml version="1.0" encoding="utf-8"?>
-<b:Sources xmlns:b="http://schemas.openxmlformats.org/officeDocument/2006/bibliography" xmlns="http://schemas.openxmlformats.org/officeDocument/2006/bibliography" SelectedStyle="/APASixthEditionOfficeOnline.xsl" StyleName="APA" Version="6"/>
-</file>
-
-<file path=customXml/item4.xml><?xml version="1.0" encoding="utf-8"?>
 <?mso-contentType ?>
 <FormTemplates xmlns="http://schemas.microsoft.com/sharepoint/v3/contenttype/forms">
   <Display>DocumentLibraryForm</Display>
@@ -9197,7 +9577,23 @@
 </FormTemplates>
 </file>
 
+<file path=customXml/item4.xml><?xml version="1.0" encoding="utf-8"?>
+<b:Sources xmlns:b="http://schemas.openxmlformats.org/officeDocument/2006/bibliography" xmlns="http://schemas.openxmlformats.org/officeDocument/2006/bibliography" SelectedStyle="/APASixthEditionOfficeOnline.xsl" StyleName="APA" Version="6"/>
+</file>
+
 <file path=customXml/itemProps1.xml><?xml version="1.0" encoding="utf-8"?>
+<ds:datastoreItem xmlns:ds="http://schemas.openxmlformats.org/officeDocument/2006/customXml" ds:itemID="{C7DCE20C-610A-4626-841D-1F10857B445E}">
+  <ds:schemaRefs>
+    <ds:schemaRef ds:uri="http://schemas.microsoft.com/office/2006/metadata/properties"/>
+    <ds:schemaRef ds:uri="http://schemas.microsoft.com/office/infopath/2007/PartnerControls"/>
+    <ds:schemaRef ds:uri="http://schemas.microsoft.com/sharepoint/v3"/>
+    <ds:schemaRef ds:uri="71af3243-3dd4-4a8d-8c0d-dd76da1f02a5"/>
+    <ds:schemaRef ds:uri="230e9df3-be65-4c73-a93b-d1236ebd677e"/>
+  </ds:schemaRefs>
+</ds:datastoreItem>
+</file>
+
+<file path=customXml/itemProps2.xml><?xml version="1.0" encoding="utf-8"?>
 <ds:datastoreItem xmlns:ds="http://schemas.openxmlformats.org/officeDocument/2006/customXml" ds:itemID="{3B411A11-DDA3-4BC4-B0BC-14026E6D5DF4}">
   <ds:schemaRefs>
     <ds:schemaRef ds:uri="http://schemas.microsoft.com/office/2006/metadata/contentType"/>
@@ -9218,30 +9614,18 @@
 </ds:datastoreItem>
 </file>
 
-<file path=customXml/itemProps2.xml><?xml version="1.0" encoding="utf-8"?>
-<ds:datastoreItem xmlns:ds="http://schemas.openxmlformats.org/officeDocument/2006/customXml" ds:itemID="{C7DCE20C-610A-4626-841D-1F10857B445E}">
+<file path=customXml/itemProps3.xml><?xml version="1.0" encoding="utf-8"?>
+<ds:datastoreItem xmlns:ds="http://schemas.openxmlformats.org/officeDocument/2006/customXml" ds:itemID="{2D686CB8-6245-413C-A355-156513A377FC}">
   <ds:schemaRefs>
-    <ds:schemaRef ds:uri="http://schemas.microsoft.com/office/2006/metadata/properties"/>
-    <ds:schemaRef ds:uri="http://schemas.microsoft.com/office/infopath/2007/PartnerControls"/>
-    <ds:schemaRef ds:uri="http://schemas.microsoft.com/sharepoint/v3"/>
-    <ds:schemaRef ds:uri="71af3243-3dd4-4a8d-8c0d-dd76da1f02a5"/>
-    <ds:schemaRef ds:uri="230e9df3-be65-4c73-a93b-d1236ebd677e"/>
+    <ds:schemaRef ds:uri="http://schemas.microsoft.com/sharepoint/v3/contenttype/forms"/>
   </ds:schemaRefs>
 </ds:datastoreItem>
 </file>
 
-<file path=customXml/itemProps3.xml><?xml version="1.0" encoding="utf-8"?>
+<file path=customXml/itemProps4.xml><?xml version="1.0" encoding="utf-8"?>
 <ds:datastoreItem xmlns:ds="http://schemas.openxmlformats.org/officeDocument/2006/customXml" ds:itemID="{71FA4669-0358-0E4E-915D-0607BEDFEE28}">
   <ds:schemaRefs>
     <ds:schemaRef ds:uri="http://schemas.openxmlformats.org/officeDocument/2006/bibliography"/>
   </ds:schemaRefs>
 </ds:datastoreItem>
-</file>
-
-<file path=customXml/itemProps4.xml><?xml version="1.0" encoding="utf-8"?>
-<ds:datastoreItem xmlns:ds="http://schemas.openxmlformats.org/officeDocument/2006/customXml" ds:itemID="{2D686CB8-6245-413C-A355-156513A377FC}">
-  <ds:schemaRefs>
-    <ds:schemaRef ds:uri="http://schemas.microsoft.com/sharepoint/v3/contenttype/forms"/>
-  </ds:schemaRefs>
-</ds:datastoreItem>
 </file>
</xml_diff>